<commit_message>
bugs fixes & format convertor implemented
format convertor: formatConvertor class, formats in the preferences
window, able to save it to preferences file

bugs:
- point is not allowed at saving book to the disk

explanatory note chapter 3 implemented (input file formats)
</commit_message>
<xml_diff>
--- a/записка/Пояснительная записка.docx
+++ b/записка/Пояснительная записка.docx
@@ -665,6 +665,7 @@
           <w:docPartUnique/>
         </w:docPartObj>
       </w:sdtPr>
+      <w:sdtEndPr/>
       <w:sdtContent>
         <w:p>
           <w:pPr>
@@ -701,7 +702,7 @@
           <w:r>
             <w:fldChar w:fldCharType="separate"/>
           </w:r>
-          <w:hyperlink w:anchor="_Toc420879070" w:history="1">
+          <w:hyperlink w:anchor="_Toc421116342" w:history="1">
             <w:r>
               <w:rPr>
                 <w:rStyle w:val="af"/>
@@ -728,7 +729,7 @@
                 <w:noProof/>
                 <w:webHidden/>
               </w:rPr>
-              <w:instrText xml:space="preserve"> PAGEREF _Toc420879070 \h </w:instrText>
+              <w:instrText xml:space="preserve"> PAGEREF _Toc421116342 \h </w:instrText>
             </w:r>
             <w:r>
               <w:rPr>
@@ -770,7 +771,7 @@
               <w:lang w:eastAsia="ru-RU"/>
             </w:rPr>
           </w:pPr>
-          <w:hyperlink w:anchor="_Toc420879071" w:history="1">
+          <w:hyperlink w:anchor="_Toc421116343" w:history="1">
             <w:r>
               <w:rPr>
                 <w:rStyle w:val="af"/>
@@ -797,7 +798,7 @@
                 <w:noProof/>
                 <w:webHidden/>
               </w:rPr>
-              <w:instrText xml:space="preserve"> PAGEREF _Toc420879071 \h </w:instrText>
+              <w:instrText xml:space="preserve"> PAGEREF _Toc421116343 \h </w:instrText>
             </w:r>
             <w:r>
               <w:rPr>
@@ -839,7 +840,7 @@
               <w:lang w:eastAsia="ru-RU"/>
             </w:rPr>
           </w:pPr>
-          <w:hyperlink w:anchor="_Toc420879072" w:history="1">
+          <w:hyperlink w:anchor="_Toc421116344" w:history="1">
             <w:r>
               <w:rPr>
                 <w:rStyle w:val="af"/>
@@ -866,7 +867,7 @@
                 <w:noProof/>
                 <w:webHidden/>
               </w:rPr>
-              <w:instrText xml:space="preserve"> PAGEREF _Toc420879072 \h </w:instrText>
+              <w:instrText xml:space="preserve"> PAGEREF _Toc421116344 \h </w:instrText>
             </w:r>
             <w:r>
               <w:rPr>
@@ -907,7 +908,7 @@
               <w:lang w:eastAsia="ru-RU"/>
             </w:rPr>
           </w:pPr>
-          <w:hyperlink w:anchor="_Toc420879073" w:history="1">
+          <w:hyperlink w:anchor="_Toc421116345" w:history="1">
             <w:r>
               <w:rPr>
                 <w:rStyle w:val="af"/>
@@ -934,7 +935,7 @@
                 <w:noProof/>
                 <w:webHidden/>
               </w:rPr>
-              <w:instrText xml:space="preserve"> PAGEREF _Toc420879073 \h </w:instrText>
+              <w:instrText xml:space="preserve"> PAGEREF _Toc421116345 \h </w:instrText>
             </w:r>
             <w:r>
               <w:rPr>
@@ -975,7 +976,7 @@
               <w:lang w:eastAsia="ru-RU"/>
             </w:rPr>
           </w:pPr>
-          <w:hyperlink w:anchor="_Toc420879074" w:history="1">
+          <w:hyperlink w:anchor="_Toc421116346" w:history="1">
             <w:r>
               <w:rPr>
                 <w:rStyle w:val="af"/>
@@ -1002,7 +1003,7 @@
                 <w:noProof/>
                 <w:webHidden/>
               </w:rPr>
-              <w:instrText xml:space="preserve"> PAGEREF _Toc420879074 \h </w:instrText>
+              <w:instrText xml:space="preserve"> PAGEREF _Toc421116346 \h </w:instrText>
             </w:r>
             <w:r>
               <w:rPr>
@@ -1043,27 +1044,27 @@
               <w:lang w:eastAsia="ru-RU"/>
             </w:rPr>
           </w:pPr>
-          <w:hyperlink w:anchor="_Toc420879075" w:history="1">
+          <w:hyperlink w:anchor="_Toc421116347" w:history="1">
             <w:r>
               <w:rPr>
                 <w:rStyle w:val="af"/>
                 <w:noProof/>
               </w:rPr>
-              <w:t xml:space="preserve">2.3 Список </w:t>
+              <w:t>2.3 Список жанр</w:t>
             </w:r>
             <w:r>
               <w:rPr>
                 <w:rStyle w:val="af"/>
                 <w:noProof/>
               </w:rPr>
-              <w:t>ж</w:t>
+              <w:t>о</w:t>
             </w:r>
             <w:r>
               <w:rPr>
                 <w:rStyle w:val="af"/>
                 <w:noProof/>
               </w:rPr>
-              <w:t>анров</w:t>
+              <w:t>в</w:t>
             </w:r>
             <w:r>
               <w:rPr>
@@ -1084,75 +1085,7 @@
                 <w:noProof/>
                 <w:webHidden/>
               </w:rPr>
-              <w:instrText xml:space="preserve"> PAGEREF _Toc420879075 \h </w:instrText>
-            </w:r>
-            <w:r>
-              <w:rPr>
-                <w:noProof/>
-                <w:webHidden/>
-              </w:rPr>
-            </w:r>
-            <w:r>
-              <w:rPr>
-                <w:noProof/>
-                <w:webHidden/>
-              </w:rPr>
-              <w:fldChar w:fldCharType="separate"/>
-            </w:r>
-            <w:r>
-              <w:rPr>
-                <w:noProof/>
-                <w:webHidden/>
-              </w:rPr>
-              <w:t>12</w:t>
-            </w:r>
-            <w:r>
-              <w:rPr>
-                <w:noProof/>
-                <w:webHidden/>
-              </w:rPr>
-              <w:fldChar w:fldCharType="end"/>
-            </w:r>
-          </w:hyperlink>
-        </w:p>
-        <w:p>
-          <w:pPr>
-            <w:pStyle w:val="21"/>
-            <w:rPr>
-              <w:rFonts w:asciiTheme="minorHAnsi" w:eastAsiaTheme="minorEastAsia" w:hAnsiTheme="minorHAnsi" w:cstheme="minorBidi"/>
-              <w:noProof/>
-              <w:sz w:val="22"/>
-              <w:lang w:eastAsia="ru-RU"/>
-            </w:rPr>
-          </w:pPr>
-          <w:hyperlink w:anchor="_Toc420879076" w:history="1">
-            <w:r>
-              <w:rPr>
-                <w:rStyle w:val="af"/>
-                <w:noProof/>
-              </w:rPr>
-              <w:t>2.4 Особенности форматов Либрусека</w:t>
-            </w:r>
-            <w:r>
-              <w:rPr>
-                <w:noProof/>
-                <w:webHidden/>
-              </w:rPr>
-              <w:tab/>
-            </w:r>
-            <w:r>
-              <w:rPr>
-                <w:noProof/>
-                <w:webHidden/>
-              </w:rPr>
-              <w:fldChar w:fldCharType="begin"/>
-            </w:r>
-            <w:r>
-              <w:rPr>
-                <w:noProof/>
-                <w:webHidden/>
-              </w:rPr>
-              <w:instrText xml:space="preserve"> PAGEREF _Toc420879076 \h </w:instrText>
+              <w:instrText xml:space="preserve"> PAGEREF _Toc421116347 \h </w:instrText>
             </w:r>
             <w:r>
               <w:rPr>
@@ -1194,7 +1127,7 @@
               <w:lang w:eastAsia="ru-RU"/>
             </w:rPr>
           </w:pPr>
-          <w:hyperlink w:anchor="_Toc420879077" w:history="1">
+          <w:hyperlink w:anchor="_Toc421116348" w:history="1">
             <w:r>
               <w:rPr>
                 <w:rStyle w:val="af"/>
@@ -1221,7 +1154,7 @@
                 <w:noProof/>
                 <w:webHidden/>
               </w:rPr>
-              <w:instrText xml:space="preserve"> PAGEREF _Toc420879077 \h </w:instrText>
+              <w:instrText xml:space="preserve"> PAGEREF _Toc421116348 \h </w:instrText>
             </w:r>
             <w:r>
               <w:rPr>
@@ -1262,7 +1195,7 @@
               <w:lang w:eastAsia="ru-RU"/>
             </w:rPr>
           </w:pPr>
-          <w:hyperlink w:anchor="_Toc420879078" w:history="1">
+          <w:hyperlink w:anchor="_Toc421116349" w:history="1">
             <w:r>
               <w:rPr>
                 <w:rStyle w:val="af"/>
@@ -1289,7 +1222,7 @@
                 <w:noProof/>
                 <w:webHidden/>
               </w:rPr>
-              <w:instrText xml:space="preserve"> PAGEREF _Toc420879078 \h </w:instrText>
+              <w:instrText xml:space="preserve"> PAGEREF _Toc421116349 \h </w:instrText>
             </w:r>
             <w:r>
               <w:rPr>
@@ -1330,7 +1263,7 @@
               <w:lang w:eastAsia="ru-RU"/>
             </w:rPr>
           </w:pPr>
-          <w:hyperlink w:anchor="_Toc420879079" w:history="1">
+          <w:hyperlink w:anchor="_Toc421116350" w:history="1">
             <w:r>
               <w:rPr>
                 <w:rStyle w:val="af"/>
@@ -1357,7 +1290,7 @@
                 <w:noProof/>
                 <w:webHidden/>
               </w:rPr>
-              <w:instrText xml:space="preserve"> PAGEREF _Toc420879079 \h </w:instrText>
+              <w:instrText xml:space="preserve"> PAGEREF _Toc421116350 \h </w:instrText>
             </w:r>
             <w:r>
               <w:rPr>
@@ -1398,7 +1331,7 @@
               <w:lang w:eastAsia="ru-RU"/>
             </w:rPr>
           </w:pPr>
-          <w:hyperlink w:anchor="_Toc420879080" w:history="1">
+          <w:hyperlink w:anchor="_Toc421116351" w:history="1">
             <w:r>
               <w:rPr>
                 <w:rStyle w:val="af"/>
@@ -1425,7 +1358,7 @@
                 <w:noProof/>
                 <w:webHidden/>
               </w:rPr>
-              <w:instrText xml:space="preserve"> PAGEREF _Toc420879080 \h </w:instrText>
+              <w:instrText xml:space="preserve"> PAGEREF _Toc421116351 \h </w:instrText>
             </w:r>
             <w:r>
               <w:rPr>
@@ -1467,7 +1400,7 @@
               <w:lang w:eastAsia="ru-RU"/>
             </w:rPr>
           </w:pPr>
-          <w:hyperlink w:anchor="_Toc420879081" w:history="1">
+          <w:hyperlink w:anchor="_Toc421116352" w:history="1">
             <w:r>
               <w:rPr>
                 <w:rStyle w:val="af"/>
@@ -1494,7 +1427,7 @@
                 <w:noProof/>
                 <w:webHidden/>
               </w:rPr>
-              <w:instrText xml:space="preserve"> PAGEREF _Toc420879081 \h </w:instrText>
+              <w:instrText xml:space="preserve"> PAGEREF _Toc421116352 \h </w:instrText>
             </w:r>
             <w:r>
               <w:rPr>
@@ -1535,7 +1468,7 @@
               <w:lang w:eastAsia="ru-RU"/>
             </w:rPr>
           </w:pPr>
-          <w:hyperlink w:anchor="_Toc420879082" w:history="1">
+          <w:hyperlink w:anchor="_Toc421116353" w:history="1">
             <w:r>
               <w:rPr>
                 <w:rStyle w:val="af"/>
@@ -1562,7 +1495,7 @@
                 <w:noProof/>
                 <w:webHidden/>
               </w:rPr>
-              <w:instrText xml:space="preserve"> PAGEREF _Toc420879082 \h </w:instrText>
+              <w:instrText xml:space="preserve"> PAGEREF _Toc421116353 \h </w:instrText>
             </w:r>
             <w:r>
               <w:rPr>
@@ -1603,7 +1536,7 @@
               <w:lang w:eastAsia="ru-RU"/>
             </w:rPr>
           </w:pPr>
-          <w:hyperlink w:anchor="_Toc420879083" w:history="1">
+          <w:hyperlink w:anchor="_Toc421116354" w:history="1">
             <w:r>
               <w:rPr>
                 <w:rStyle w:val="af"/>
@@ -1631,7 +1564,7 @@
                 <w:noProof/>
                 <w:webHidden/>
               </w:rPr>
-              <w:instrText xml:space="preserve"> PAGEREF _Toc420879083 \h </w:instrText>
+              <w:instrText xml:space="preserve"> PAGEREF _Toc421116354 \h </w:instrText>
             </w:r>
             <w:r>
               <w:rPr>
@@ -1672,7 +1605,7 @@
               <w:lang w:eastAsia="ru-RU"/>
             </w:rPr>
           </w:pPr>
-          <w:hyperlink w:anchor="_Toc420879084" w:history="1">
+          <w:hyperlink w:anchor="_Toc421116355" w:history="1">
             <w:r>
               <w:rPr>
                 <w:rStyle w:val="af"/>
@@ -1700,7 +1633,7 @@
                 <w:noProof/>
                 <w:webHidden/>
               </w:rPr>
-              <w:instrText xml:space="preserve"> PAGEREF _Toc420879084 \h </w:instrText>
+              <w:instrText xml:space="preserve"> PAGEREF _Toc421116355 \h </w:instrText>
             </w:r>
             <w:r>
               <w:rPr>
@@ -1742,7 +1675,7 @@
               <w:lang w:eastAsia="ru-RU"/>
             </w:rPr>
           </w:pPr>
-          <w:hyperlink w:anchor="_Toc420879085" w:history="1">
+          <w:hyperlink w:anchor="_Toc421116356" w:history="1">
             <w:r>
               <w:rPr>
                 <w:rStyle w:val="af"/>
@@ -1769,7 +1702,7 @@
                 <w:noProof/>
                 <w:webHidden/>
               </w:rPr>
-              <w:instrText xml:space="preserve"> PAGEREF _Toc420879085 \h </w:instrText>
+              <w:instrText xml:space="preserve"> PAGEREF _Toc421116356 \h </w:instrText>
             </w:r>
             <w:r>
               <w:rPr>
@@ -1810,7 +1743,7 @@
               <w:lang w:eastAsia="ru-RU"/>
             </w:rPr>
           </w:pPr>
-          <w:hyperlink w:anchor="_Toc420879086" w:history="1">
+          <w:hyperlink w:anchor="_Toc421116357" w:history="1">
             <w:r>
               <w:rPr>
                 <w:rStyle w:val="af"/>
@@ -1837,7 +1770,7 @@
                 <w:noProof/>
                 <w:webHidden/>
               </w:rPr>
-              <w:instrText xml:space="preserve"> PAGEREF _Toc420879086 \h </w:instrText>
+              <w:instrText xml:space="preserve"> PAGEREF _Toc421116357 \h </w:instrText>
             </w:r>
             <w:r>
               <w:rPr>
@@ -1878,7 +1811,7 @@
               <w:lang w:eastAsia="ru-RU"/>
             </w:rPr>
           </w:pPr>
-          <w:hyperlink w:anchor="_Toc420879087" w:history="1">
+          <w:hyperlink w:anchor="_Toc421116358" w:history="1">
             <w:r>
               <w:rPr>
                 <w:rStyle w:val="af"/>
@@ -1905,7 +1838,7 @@
                 <w:noProof/>
                 <w:webHidden/>
               </w:rPr>
-              <w:instrText xml:space="preserve"> PAGEREF _Toc420879087 \h </w:instrText>
+              <w:instrText xml:space="preserve"> PAGEREF _Toc421116358 \h </w:instrText>
             </w:r>
             <w:r>
               <w:rPr>
@@ -1946,7 +1879,7 @@
               <w:lang w:eastAsia="ru-RU"/>
             </w:rPr>
           </w:pPr>
-          <w:hyperlink w:anchor="_Toc420879088" w:history="1">
+          <w:hyperlink w:anchor="_Toc421116359" w:history="1">
             <w:r>
               <w:rPr>
                 <w:rStyle w:val="af"/>
@@ -1973,7 +1906,7 @@
                 <w:noProof/>
                 <w:webHidden/>
               </w:rPr>
-              <w:instrText xml:space="preserve"> PAGEREF _Toc420879088 \h </w:instrText>
+              <w:instrText xml:space="preserve"> PAGEREF _Toc421116359 \h </w:instrText>
             </w:r>
             <w:r>
               <w:rPr>
@@ -2014,7 +1947,7 @@
               <w:lang w:eastAsia="ru-RU"/>
             </w:rPr>
           </w:pPr>
-          <w:hyperlink w:anchor="_Toc420879089" w:history="1">
+          <w:hyperlink w:anchor="_Toc421116360" w:history="1">
             <w:r>
               <w:rPr>
                 <w:rStyle w:val="af"/>
@@ -2041,7 +1974,7 @@
                 <w:noProof/>
                 <w:webHidden/>
               </w:rPr>
-              <w:instrText xml:space="preserve"> PAGEREF _Toc420879089 \h </w:instrText>
+              <w:instrText xml:space="preserve"> PAGEREF _Toc421116360 \h </w:instrText>
             </w:r>
             <w:r>
               <w:rPr>
@@ -2083,7 +2016,7 @@
               <w:lang w:eastAsia="ru-RU"/>
             </w:rPr>
           </w:pPr>
-          <w:hyperlink w:anchor="_Toc420879090" w:history="1">
+          <w:hyperlink w:anchor="_Toc421116361" w:history="1">
             <w:r>
               <w:rPr>
                 <w:rStyle w:val="af"/>
@@ -2110,7 +2043,7 @@
                 <w:noProof/>
                 <w:webHidden/>
               </w:rPr>
-              <w:instrText xml:space="preserve"> PAGEREF _Toc420879090 \h </w:instrText>
+              <w:instrText xml:space="preserve"> PAGEREF _Toc421116361 \h </w:instrText>
             </w:r>
             <w:r>
               <w:rPr>
@@ -2152,7 +2085,7 @@
               <w:lang w:eastAsia="ru-RU"/>
             </w:rPr>
           </w:pPr>
-          <w:hyperlink w:anchor="_Toc420879091" w:history="1">
+          <w:hyperlink w:anchor="_Toc421116362" w:history="1">
             <w:r>
               <w:rPr>
                 <w:rStyle w:val="af"/>
@@ -2179,7 +2112,7 @@
                 <w:noProof/>
                 <w:webHidden/>
               </w:rPr>
-              <w:instrText xml:space="preserve"> PAGEREF _Toc420879091 \h </w:instrText>
+              <w:instrText xml:space="preserve"> PAGEREF _Toc421116362 \h </w:instrText>
             </w:r>
             <w:r>
               <w:rPr>
@@ -2221,7 +2154,7 @@
               <w:lang w:eastAsia="ru-RU"/>
             </w:rPr>
           </w:pPr>
-          <w:hyperlink w:anchor="_Toc420879092" w:history="1">
+          <w:hyperlink w:anchor="_Toc421116363" w:history="1">
             <w:r>
               <w:rPr>
                 <w:rStyle w:val="af"/>
@@ -2248,7 +2181,7 @@
                 <w:noProof/>
                 <w:webHidden/>
               </w:rPr>
-              <w:instrText xml:space="preserve"> PAGEREF _Toc420879092 \h </w:instrText>
+              <w:instrText xml:space="preserve"> PAGEREF _Toc421116363 \h </w:instrText>
             </w:r>
             <w:r>
               <w:rPr>
@@ -2290,7 +2223,7 @@
               <w:lang w:eastAsia="ru-RU"/>
             </w:rPr>
           </w:pPr>
-          <w:hyperlink w:anchor="_Toc420879093" w:history="1">
+          <w:hyperlink w:anchor="_Toc421116364" w:history="1">
             <w:r>
               <w:rPr>
                 <w:rStyle w:val="af"/>
@@ -2317,7 +2250,7 @@
                 <w:noProof/>
                 <w:webHidden/>
               </w:rPr>
-              <w:instrText xml:space="preserve"> PAGEREF _Toc420879093 \h </w:instrText>
+              <w:instrText xml:space="preserve"> PAGEREF _Toc421116364 \h </w:instrText>
             </w:r>
             <w:r>
               <w:rPr>
@@ -2359,7 +2292,7 @@
               <w:lang w:eastAsia="ru-RU"/>
             </w:rPr>
           </w:pPr>
-          <w:hyperlink w:anchor="_Toc420879094" w:history="1">
+          <w:hyperlink w:anchor="_Toc421116365" w:history="1">
             <w:r>
               <w:rPr>
                 <w:rStyle w:val="af"/>
@@ -2386,7 +2319,7 @@
                 <w:noProof/>
                 <w:webHidden/>
               </w:rPr>
-              <w:instrText xml:space="preserve"> PAGEREF _Toc420879094 \h </w:instrText>
+              <w:instrText xml:space="preserve"> PAGEREF _Toc421116365 \h </w:instrText>
             </w:r>
             <w:r>
               <w:rPr>
@@ -2452,7 +2385,7 @@
         </w:rPr>
       </w:pPr>
       <w:bookmarkStart w:id="2" w:name="_Toc389744435"/>
-      <w:bookmarkStart w:id="3" w:name="_Toc420879070"/>
+      <w:bookmarkStart w:id="3" w:name="_Toc421116342"/>
       <w:r>
         <w:rPr>
           <w:lang w:val="ru-RU"/>
@@ -2520,6 +2453,7 @@
           <w:id w:val="1564138003"/>
           <w:citation/>
         </w:sdtPr>
+        <w:sdtEndPr/>
         <w:sdtContent>
           <w:r>
             <w:fldChar w:fldCharType="begin"/>
@@ -2601,6 +2535,7 @@
           <w:id w:val="-569420873"/>
           <w:citation/>
         </w:sdtPr>
+        <w:sdtEndPr/>
         <w:sdtContent>
           <w:r>
             <w:fldChar w:fldCharType="begin"/>
@@ -2656,6 +2591,7 @@
           <w:id w:val="-1623608213"/>
           <w:citation/>
         </w:sdtPr>
+        <w:sdtEndPr/>
         <w:sdtContent>
           <w:r>
             <w:fldChar w:fldCharType="begin"/>
@@ -2702,6 +2638,7 @@
           <w:id w:val="-257909154"/>
           <w:citation/>
         </w:sdtPr>
+        <w:sdtEndPr/>
         <w:sdtContent>
           <w:r>
             <w:fldChar w:fldCharType="begin"/>
@@ -2778,6 +2715,7 @@
           <w:id w:val="1876727122"/>
           <w:citation/>
         </w:sdtPr>
+        <w:sdtEndPr/>
         <w:sdtContent>
           <w:r>
             <w:fldChar w:fldCharType="begin"/>
@@ -2844,7 +2782,7 @@
       <w:bookmarkStart w:id="4" w:name="_Toc389338942"/>
       <w:bookmarkStart w:id="5" w:name="_Toc389429634"/>
       <w:bookmarkStart w:id="6" w:name="_Toc389744436"/>
-      <w:bookmarkStart w:id="7" w:name="_Toc420879071"/>
+      <w:bookmarkStart w:id="7" w:name="_Toc421116343"/>
       <w:r>
         <w:rPr>
           <w:lang w:val="ru-RU"/>
@@ -3022,8 +2960,88 @@
     <w:p>
       <w:pPr>
         <w:pStyle w:val="1"/>
-      </w:pPr>
-      <w:bookmarkStart w:id="8" w:name="_Toc420879072"/>
+        <w:rPr>
+          <w:lang w:val="ru-RU"/>
+        </w:rPr>
+      </w:pPr>
+      <w:bookmarkStart w:id="8" w:name="_Toc421116348"/>
+      <w:r>
+        <w:rPr>
+          <w:lang w:val="ru-RU"/>
+        </w:rPr>
+        <w:lastRenderedPageBreak/>
+        <w:t>обзор аналогов</w:t>
+      </w:r>
+      <w:bookmarkEnd w:id="8"/>
+    </w:p>
+    <w:p>
+      <w:pPr>
+        <w:pStyle w:val="a2"/>
+      </w:pPr>
+      <w:r>
+        <w:t>В связи с тем, что большинство людей предпочитает не иметь большие коллекции книг на диске, то программ для организации домашних электронных библиотек существует не так много. Существующие же разрабатываются разными людьми, и поэтому различаются возможностями и функциями. Рассмотрим наиболее распространенные программы.</w:t>
+      </w:r>
+    </w:p>
+    <w:p>
+      <w:pPr>
+        <w:pStyle w:val="a2"/>
+      </w:pPr>
+    </w:p>
+    <w:p>
+      <w:pPr>
+        <w:pStyle w:val="2"/>
+      </w:pPr>
+      <w:bookmarkStart w:id="9" w:name="_Toc421116349"/>
+      <w:r>
+        <w:t>MyHomeLib</w:t>
+      </w:r>
+      <w:bookmarkEnd w:id="9"/>
+    </w:p>
+    <w:p>
+      <w:pPr>
+        <w:widowControl w:val="0"/>
+        <w:jc w:val="both"/>
+        <w:rPr>
+          <w:szCs w:val="28"/>
+        </w:rPr>
+      </w:pPr>
+      <w:bookmarkStart w:id="10" w:name="_Toc389338945"/>
+      <w:bookmarkStart w:id="11" w:name="_Toc389429637"/>
+      <w:r>
+        <w:rPr>
+          <w:szCs w:val="28"/>
+        </w:rPr>
+        <w:t xml:space="preserve">Данное приложение может использоваться для решения следующих задач: каталогизация личной библиотеки, </w:t>
+      </w:r>
+    </w:p>
+    <w:p>
+      <w:pPr>
+        <w:widowControl w:val="0"/>
+        <w:jc w:val="both"/>
+        <w:rPr>
+          <w:szCs w:val="28"/>
+        </w:rPr>
+      </w:pPr>
+    </w:p>
+    <w:bookmarkEnd w:id="10"/>
+    <w:bookmarkEnd w:id="11"/>
+    <w:p>
+      <w:pPr>
+        <w:pStyle w:val="2"/>
+      </w:pPr>
+      <w:r>
+        <w:rPr>
+          <w:lang w:val="en-US"/>
+        </w:rPr>
+        <w:t>MyRuLib</w:t>
+      </w:r>
+    </w:p>
+    <w:p/>
+    <w:p>
+      <w:pPr>
+        <w:pStyle w:val="1"/>
+      </w:pPr>
+      <w:bookmarkStart w:id="12" w:name="_Toc421116344"/>
       <w:r>
         <w:rPr>
           <w:lang w:val="ru-RU"/>
@@ -3034,7 +3052,7 @@
       <w:r>
         <w:t xml:space="preserve"> форматов данных</w:t>
       </w:r>
-      <w:bookmarkEnd w:id="8"/>
+      <w:bookmarkEnd w:id="12"/>
     </w:p>
     <w:p>
       <w:pPr>
@@ -3069,6 +3087,7 @@
           <w:id w:val="-1087773463"/>
           <w:citation/>
         </w:sdtPr>
+        <w:sdtEndPr/>
         <w:sdtContent>
           <w:r>
             <w:fldChar w:fldCharType="begin"/>
@@ -3142,96 +3161,76 @@
         <w:t xml:space="preserve">копии, содержащие только книги </w:t>
       </w:r>
       <w:r>
-        <w:t>формат</w:t>
-      </w:r>
-      <w:r>
-        <w:t xml:space="preserve">а </w:t>
+        <w:t xml:space="preserve">формата </w:t>
+      </w:r>
+      <w:r>
+        <w:t>.</w:t>
+      </w:r>
+      <w:r>
+        <w:t>fb2,</w:t>
+      </w:r>
+      <w:r>
+        <w:t xml:space="preserve"> и </w:t>
       </w:r>
       <w:r>
         <w:rPr>
           <w:i/>
         </w:rPr>
-        <w:t>fb2</w:t>
-      </w:r>
-      <w:r>
-        <w:t xml:space="preserve">, и </w:t>
-      </w:r>
-      <w:r>
-        <w:rPr>
-          <w:i/>
-        </w:rPr>
         <w:t>usr</w:t>
       </w:r>
       <w:r>
         <w:t xml:space="preserve"> копии</w:t>
       </w:r>
       <w:r>
-        <w:t xml:space="preserve">, которые могут содержать книги различных форматов: </w:t>
-      </w:r>
-      <w:r>
-        <w:rPr>
-          <w:i/>
+        <w:t xml:space="preserve">, </w:t>
+      </w:r>
+      <w:r>
+        <w:t xml:space="preserve">которые могут содержать книги различных форматов: </w:t>
+      </w:r>
+      <w:r>
+        <w:rPr>
           <w:lang w:val="en-US"/>
         </w:rPr>
         <w:t>doc</w:t>
       </w:r>
       <w:r>
-        <w:rPr>
-          <w:i/>
-        </w:rPr>
         <w:t xml:space="preserve">, </w:t>
       </w:r>
       <w:r>
         <w:rPr>
-          <w:i/>
           <w:lang w:val="en-US"/>
         </w:rPr>
         <w:t>rtf</w:t>
       </w:r>
       <w:r>
-        <w:rPr>
-          <w:i/>
-        </w:rPr>
         <w:t xml:space="preserve">, </w:t>
       </w:r>
       <w:r>
         <w:rPr>
-          <w:i/>
           <w:lang w:val="en-US"/>
         </w:rPr>
         <w:t>txt</w:t>
       </w:r>
       <w:r>
-        <w:rPr>
-          <w:i/>
-        </w:rPr>
         <w:t xml:space="preserve">, </w:t>
       </w:r>
       <w:r>
         <w:rPr>
-          <w:i/>
           <w:lang w:val="en-US"/>
         </w:rPr>
         <w:t>pdf</w:t>
       </w:r>
       <w:r>
-        <w:rPr>
-          <w:i/>
-        </w:rPr>
         <w:t xml:space="preserve">, </w:t>
       </w:r>
       <w:r>
         <w:rPr>
-          <w:i/>
           <w:lang w:val="en-US"/>
         </w:rPr>
         <w:t>epub</w:t>
       </w:r>
       <w:r>
-        <w:t xml:space="preserve"> и т</w:t>
-      </w:r>
-      <w:r>
-        <w:t>.д.</w:t>
+        <w:t xml:space="preserve"> и т.д.</w:t>
       </w:r>
     </w:p>
     <w:p>
@@ -3239,7 +3238,13 @@
         <w:pStyle w:val="a2"/>
       </w:pPr>
       <w:r>
-        <w:t>Опишем структуру файлов, необходимых для работы копий библиотек.</w:t>
+        <w:t xml:space="preserve">Перед началом проектирования и разработки необходимо </w:t>
+      </w:r>
+      <w:r>
+        <w:t>описать</w:t>
+      </w:r>
+      <w:r>
+        <w:t xml:space="preserve"> структуру входных данных. </w:t>
       </w:r>
     </w:p>
     <w:p>
@@ -3251,11 +3256,11 @@
       <w:pPr>
         <w:pStyle w:val="2"/>
       </w:pPr>
-      <w:bookmarkStart w:id="9" w:name="_Toc420879073"/>
+      <w:bookmarkStart w:id="13" w:name="_Toc421116345"/>
       <w:r>
         <w:t>Хранение файлов книг</w:t>
       </w:r>
-      <w:bookmarkEnd w:id="9"/>
+      <w:bookmarkEnd w:id="13"/>
     </w:p>
     <w:p>
       <w:pPr>
@@ -3265,38 +3270,43 @@
         <w:rPr>
           <w:b/>
         </w:rPr>
+        <w:t>3</w:t>
+      </w:r>
+      <w:r>
+        <w:rPr>
+          <w:b/>
+        </w:rPr>
+        <w:t xml:space="preserve">.1.1 </w:t>
+      </w:r>
+      <w:r>
+        <w:t xml:space="preserve">В связи с большим размером коллекций целесообразно оптимизировать способы их хранения. </w:t>
+      </w:r>
+      <w:r>
+        <w:t xml:space="preserve">Принято </w:t>
+      </w:r>
+      <w:r>
+        <w:t xml:space="preserve">использовать </w:t>
+      </w:r>
+      <w:r>
+        <w:t xml:space="preserve">упаковку книг в </w:t>
+      </w:r>
+      <w:r>
+        <w:rPr>
+          <w:lang w:val="en-US"/>
+        </w:rPr>
+        <w:t>zip</w:t>
+      </w:r>
+      <w:r>
+        <w:t xml:space="preserve"> </w:t>
+      </w:r>
+      <w:r>
+        <w:t xml:space="preserve">архивы (пример папки хранилища книг можно увидеть на рисунке </w:t>
+      </w:r>
+      <w:r>
         <w:t>2.</w:t>
       </w:r>
       <w:r>
-        <w:rPr>
-          <w:b/>
-        </w:rPr>
-        <w:t xml:space="preserve">1.1 </w:t>
-      </w:r>
-      <w:r>
-        <w:t xml:space="preserve">В связи с большим размером коллекций целесообразно оптимизировать способы их хранения. </w:t>
-      </w:r>
-      <w:r>
-        <w:t xml:space="preserve">Принято </w:t>
-      </w:r>
-      <w:r>
-        <w:t xml:space="preserve">использовать </w:t>
-      </w:r>
-      <w:r>
-        <w:t xml:space="preserve">упаковку книг в </w:t>
-      </w:r>
-      <w:r>
-        <w:rPr>
-          <w:i/>
-          <w:lang w:val="en-US"/>
-        </w:rPr>
-        <w:t>zip</w:t>
-      </w:r>
-      <w:r>
-        <w:t xml:space="preserve"> </w:t>
-      </w:r>
-      <w:r>
-        <w:t>архивы (пример папки хранилища книг можно увидеть на рисунке 1)</w:t>
+        <w:t>1)</w:t>
       </w:r>
       <w:r>
         <w:t>.</w:t>
@@ -3376,6 +3386,9 @@
         <w:t xml:space="preserve">Рисунок </w:t>
       </w:r>
       <w:r>
+        <w:t>2.</w:t>
+      </w:r>
+      <w:r>
         <w:fldChar w:fldCharType="begin"/>
       </w:r>
       <w:r>
@@ -3391,13 +3404,13 @@
         <w:t>1</w:t>
       </w:r>
       <w:r>
+        <w:rPr>
+          <w:noProof/>
+        </w:rPr>
         <w:fldChar w:fldCharType="end"/>
       </w:r>
       <w:r>
-        <w:t xml:space="preserve"> – </w:t>
-      </w:r>
-      <w:r>
-        <w:t>Пример папки-хранилища книг</w:t>
+        <w:t xml:space="preserve"> – Пример папки-хранилища книг</w:t>
       </w:r>
     </w:p>
     <w:p>
@@ -3420,7 +3433,13 @@
           <w:b/>
         </w:rPr>
         <w:lastRenderedPageBreak/>
-        <w:t xml:space="preserve">2.1.2 </w:t>
+        <w:t>3</w:t>
+      </w:r>
+      <w:r>
+        <w:rPr>
+          <w:b/>
+        </w:rPr>
+        <w:t xml:space="preserve">.1.2 </w:t>
       </w:r>
       <w:r>
         <w:t xml:space="preserve">Можно увидеть следующее правило формирования </w:t>
@@ -3439,9 +3458,6 @@
         <w:pStyle w:val="a2"/>
         <w:ind w:firstLine="0"/>
         <w:jc w:val="center"/>
-        <w:rPr>
-          <w:lang w:val="en-US"/>
-        </w:rPr>
       </w:pPr>
       <w:r>
         <w:t>&lt;Тип-архива&gt;-</w:t>
@@ -3532,57 +3548,33 @@
         <w:t xml:space="preserve"> </w:t>
       </w:r>
       <w:r>
-        <w:t xml:space="preserve">(для </w:t>
+        <w:t>или</w:t>
+      </w:r>
+      <w:r>
+        <w:t xml:space="preserve"> </w:t>
       </w:r>
       <w:r>
         <w:rPr>
           <w:i/>
         </w:rPr>
-        <w:t>fb2</w:t>
-      </w:r>
-      <w:r>
+        <w:t>usr</w:t>
+      </w:r>
+      <w:r>
+        <w:rPr>
+          <w:i/>
+        </w:rPr>
         <w:t xml:space="preserve"> </w:t>
       </w:r>
       <w:r>
-        <w:t>коллек</w:t>
-      </w:r>
-      <w:r>
-        <w:t>ций)</w:t>
-      </w:r>
-      <w:r>
-        <w:rPr>
-          <w:i/>
-        </w:rPr>
+        <w:t>(для коллекций разных форматов)</w:t>
+      </w:r>
+      <w:r>
+        <w:t>.</w:t>
+      </w:r>
+      <w:r>
         <w:t xml:space="preserve"> </w:t>
       </w:r>
       <w:r>
-        <w:t>или</w:t>
-      </w:r>
-      <w:r>
-        <w:t xml:space="preserve"> </w:t>
-      </w:r>
-      <w:r>
-        <w:rPr>
-          <w:i/>
-        </w:rPr>
-        <w:t>usr</w:t>
-      </w:r>
-      <w:r>
-        <w:rPr>
-          <w:i/>
-        </w:rPr>
-        <w:t xml:space="preserve"> </w:t>
-      </w:r>
-      <w:r>
-        <w:t>(для коллекций разных форматов)</w:t>
-      </w:r>
-      <w:r>
-        <w:t>.</w:t>
-      </w:r>
-      <w:r>
-        <w:t xml:space="preserve"> </w:t>
-      </w:r>
-      <w:r>
         <w:t xml:space="preserve">Две другие части имени используются для упрощения управлением </w:t>
       </w:r>
       <w:r>
@@ -3599,19 +3591,26 @@
       <w:pPr>
         <w:pStyle w:val="a2"/>
       </w:pPr>
-    </w:p>
-    <w:p>
-      <w:pPr>
-        <w:pStyle w:val="a2"/>
-      </w:pPr>
       <w:r>
         <w:rPr>
           <w:b/>
         </w:rPr>
-        <w:t xml:space="preserve">2.1.3 </w:t>
-      </w:r>
-      <w:r>
-        <w:t>На рисунке 2</w:t>
+        <w:t>3</w:t>
+      </w:r>
+      <w:r>
+        <w:rPr>
+          <w:b/>
+        </w:rPr>
+        <w:t xml:space="preserve">.1.3 </w:t>
+      </w:r>
+      <w:r>
+        <w:t xml:space="preserve">На рисунке </w:t>
+      </w:r>
+      <w:r>
+        <w:t>2.</w:t>
+      </w:r>
+      <w:r>
+        <w:t>2</w:t>
       </w:r>
       <w:r>
         <w:t xml:space="preserve"> можно увидеть содержание </w:t>
@@ -3694,10 +3693,16 @@
         <w:t xml:space="preserve">Рисунок </w:t>
       </w:r>
       <w:r>
+        <w:t>2.</w:t>
+      </w:r>
+      <w:r>
         <w:fldChar w:fldCharType="begin"/>
       </w:r>
       <w:r>
-        <w:instrText xml:space="preserve"> SEQ Рисунок \* ARABIC </w:instrText>
+        <w:instrText xml:space="preserve"> SEQ Рису</w:instrText>
+      </w:r>
+      <w:r>
+        <w:instrText xml:space="preserve">нок \* ARABIC </w:instrText>
       </w:r>
       <w:r>
         <w:fldChar w:fldCharType="separate"/>
@@ -3709,6 +3714,9 @@
         <w:t>2</w:t>
       </w:r>
       <w:r>
+        <w:rPr>
+          <w:noProof/>
+        </w:rPr>
         <w:fldChar w:fldCharType="end"/>
       </w:r>
       <w:r>
@@ -3739,20 +3747,104 @@
         <w:t xml:space="preserve">, так как </w:t>
       </w:r>
       <w:r>
-        <w:t xml:space="preserve">имена файлов книг ничего не говорят об авторе, или названии, или содержании книги – вместо этого используется числовой </w:t>
-      </w:r>
+        <w:t>имена файлов книг ничего не говорят об авторе, или названии, или содержании книги – вместо этого используется числовой ключ</w:t>
+      </w:r>
+      <w:r>
+        <w:t xml:space="preserve"> (</w:t>
+      </w:r>
+      <w:r>
+        <w:t>при создании пользовательских коллекций имена могут быть произвольными, однако это повлияет на файлы метаданных</w:t>
+      </w:r>
+      <w:r>
+        <w:t>)</w:t>
+      </w:r>
+      <w:r>
+        <w:t xml:space="preserve">. </w:t>
+      </w:r>
+    </w:p>
+    <w:p>
+      <w:pPr>
+        <w:pStyle w:val="a2"/>
+      </w:pPr>
       <w:r>
         <w:lastRenderedPageBreak/>
-        <w:t>ключ</w:t>
-      </w:r>
-      <w:r>
-        <w:t xml:space="preserve"> (</w:t>
-      </w:r>
-      <w:r>
-        <w:t>при создании пользовательских коллекций имена могут быть произвольными, однако это повлияет на файлы метаданных</w:t>
-      </w:r>
-      <w:r>
-        <w:t>)</w:t>
+        <w:t>Для коллекций библиотек Либрусека и Флибусты данные ключи используются для уникальной идентификации каждой книги (утверждается что они будут уникальными).</w:t>
+      </w:r>
+      <w:r>
+        <w:t xml:space="preserve"> </w:t>
+      </w:r>
+    </w:p>
+    <w:p>
+      <w:pPr>
+        <w:pStyle w:val="a2"/>
+      </w:pPr>
+      <w:r>
+        <w:t xml:space="preserve">Для организации доступа к книгам из этих архивов и </w:t>
+      </w:r>
+      <w:r>
+        <w:t>разрабатывается данная курсовая работа.</w:t>
+      </w:r>
+    </w:p>
+    <w:p>
+      <w:pPr>
+        <w:pStyle w:val="a2"/>
+      </w:pPr>
+    </w:p>
+    <w:p>
+      <w:pPr>
+        <w:pStyle w:val="2"/>
+      </w:pPr>
+      <w:bookmarkStart w:id="14" w:name="_Toc421116346"/>
+      <w:r>
+        <w:t>Метаданные коллекций книг</w:t>
+      </w:r>
+      <w:bookmarkEnd w:id="14"/>
+    </w:p>
+    <w:p>
+      <w:pPr>
+        <w:pStyle w:val="a2"/>
+      </w:pPr>
+      <w:r>
+        <w:rPr>
+          <w:b/>
+        </w:rPr>
+        <w:t>3</w:t>
+      </w:r>
+      <w:r>
+        <w:rPr>
+          <w:b/>
+        </w:rPr>
+        <w:t xml:space="preserve">.2.1 </w:t>
+      </w:r>
+      <w:r>
+        <w:t>Для описания коллекций книг был разработан специальный формат</w:t>
+      </w:r>
+      <w:r>
+        <w:t xml:space="preserve"> файлов. </w:t>
+      </w:r>
+      <w:r>
+        <w:t xml:space="preserve">В настоящее время его используют для </w:t>
+      </w:r>
+      <w:r>
+        <w:t xml:space="preserve">создания коллекций копий </w:t>
+      </w:r>
+      <w:r>
+        <w:t xml:space="preserve">веб-сайтов электронных библиотек. </w:t>
+      </w:r>
+      <w:r>
+        <w:t>Также его целесообразно использовать при каталогизации обширных собственных библиотек.</w:t>
+      </w:r>
+      <w:r>
+        <w:t xml:space="preserve"> </w:t>
+      </w:r>
+      <w:r>
+        <w:t xml:space="preserve">Файлы этого формата имеют расширение </w:t>
+      </w:r>
+      <w:r>
+        <w:rPr>
+          <w:lang w:val="en-US"/>
+        </w:rPr>
+        <w:t>inpx</w:t>
       </w:r>
       <w:r>
         <w:t xml:space="preserve">. </w:t>
@@ -3763,88 +3855,6 @@
         <w:pStyle w:val="a2"/>
       </w:pPr>
       <w:r>
-        <w:t>Для коллекций библиотек Либрусека и Флибусты данные ключи используются для уникальной идентификации каждой книги (утверждается что они будут уникальными).</w:t>
-      </w:r>
-      <w:r>
-        <w:t xml:space="preserve"> </w:t>
-      </w:r>
-    </w:p>
-    <w:p>
-      <w:pPr>
-        <w:pStyle w:val="a2"/>
-      </w:pPr>
-      <w:r>
-        <w:t xml:space="preserve">Для организации доступа к книгам из этих архивов и </w:t>
-      </w:r>
-      <w:r>
-        <w:t>разрабатывается данная курсовая работа.</w:t>
-      </w:r>
-    </w:p>
-    <w:p>
-      <w:pPr>
-        <w:pStyle w:val="a2"/>
-      </w:pPr>
-    </w:p>
-    <w:p>
-      <w:pPr>
-        <w:pStyle w:val="2"/>
-      </w:pPr>
-      <w:bookmarkStart w:id="10" w:name="_Toc420879074"/>
-      <w:r>
-        <w:t>Метаданные коллекций книг</w:t>
-      </w:r>
-      <w:bookmarkEnd w:id="10"/>
-    </w:p>
-    <w:p>
-      <w:pPr>
-        <w:pStyle w:val="a2"/>
-      </w:pPr>
-      <w:r>
-        <w:rPr>
-          <w:b/>
-        </w:rPr>
-        <w:t xml:space="preserve">2.2.1 </w:t>
-      </w:r>
-      <w:r>
-        <w:t>Для описания коллекций книг был разработан специальный формат</w:t>
-      </w:r>
-      <w:r>
-        <w:t xml:space="preserve"> файлов. </w:t>
-      </w:r>
-      <w:r>
-        <w:t xml:space="preserve">В настоящее время его используют для </w:t>
-      </w:r>
-      <w:r>
-        <w:t xml:space="preserve">создания коллекций копий </w:t>
-      </w:r>
-      <w:r>
-        <w:t xml:space="preserve">веб-сайтов электронных библиотек. </w:t>
-      </w:r>
-      <w:r>
-        <w:t>Также его целесообразно использовать при каталогизации обширных собственных библиотек.</w:t>
-      </w:r>
-      <w:r>
-        <w:t xml:space="preserve"> </w:t>
-      </w:r>
-      <w:r>
-        <w:t xml:space="preserve">Файлы этого формата имеют расширение </w:t>
-      </w:r>
-      <w:r>
-        <w:rPr>
-          <w:i/>
-          <w:lang w:val="en-US"/>
-        </w:rPr>
-        <w:t>inpx</w:t>
-      </w:r>
-      <w:r>
-        <w:t xml:space="preserve">. </w:t>
-      </w:r>
-    </w:p>
-    <w:p>
-      <w:pPr>
-        <w:pStyle w:val="a2"/>
-      </w:pPr>
-      <w:r>
         <w:t>По своей структуре файлы данного формата представляют</w:t>
       </w:r>
       <w:r>
@@ -3857,26 +3867,25 @@
         <w:t xml:space="preserve">файлы с расширением </w:t>
       </w:r>
       <w:r>
-        <w:rPr>
-          <w:i/>
-        </w:rPr>
-        <w:t>inp</w:t>
-      </w:r>
-      <w:r>
-        <w:t xml:space="preserve">. </w:t>
+        <w:t xml:space="preserve">inp. </w:t>
       </w:r>
       <w:r>
         <w:t xml:space="preserve">В качестве </w:t>
       </w:r>
       <w:r>
-        <w:t>примера на рисунке 3</w:t>
+        <w:t xml:space="preserve">примера на рисунке </w:t>
+      </w:r>
+      <w:r>
+        <w:t>2.</w:t>
+      </w:r>
+      <w:r>
+        <w:t>3</w:t>
       </w:r>
       <w:r>
         <w:t xml:space="preserve"> приведена структура </w:t>
       </w:r>
       <w:r>
         <w:rPr>
-          <w:i/>
           <w:lang w:val="en-US"/>
         </w:rPr>
         <w:t>inpx</w:t>
@@ -3956,6 +3965,9 @@
         <w:t xml:space="preserve">Рисунок </w:t>
       </w:r>
       <w:r>
+        <w:t>2.</w:t>
+      </w:r>
+      <w:r>
         <w:fldChar w:fldCharType="begin"/>
       </w:r>
       <w:r>
@@ -3971,6 +3983,9 @@
         <w:t>3</w:t>
       </w:r>
       <w:r>
+        <w:rPr>
+          <w:noProof/>
+        </w:rPr>
         <w:fldChar w:fldCharType="end"/>
       </w:r>
       <w:r>
@@ -3986,40 +4001,25 @@
         <w:pStyle w:val="a2"/>
       </w:pPr>
       <w:r>
-        <w:lastRenderedPageBreak/>
-        <w:t xml:space="preserve">В качестве первого файла можно увидеть файл </w:t>
-      </w:r>
-      <w:r>
-        <w:rPr>
-          <w:i/>
-        </w:rPr>
-        <w:t>col</w:t>
-      </w:r>
-      <w:r>
-        <w:rPr>
-          <w:i/>
+        <w:t>В качестве первого файла можно увидеть файл col</w:t>
+      </w:r>
+      <w:r>
+        <w:rPr>
           <w:lang w:val="en-US"/>
         </w:rPr>
         <w:t>lection</w:t>
       </w:r>
       <w:r>
-        <w:rPr>
-          <w:i/>
-        </w:rPr>
         <w:t>.</w:t>
       </w:r>
       <w:r>
         <w:rPr>
-          <w:i/>
           <w:lang w:val="en-US"/>
         </w:rPr>
         <w:t>info</w:t>
       </w:r>
       <w:r>
-        <w:t xml:space="preserve">. </w:t>
-      </w:r>
-      <w:r>
-        <w:t>Он является необязательным и содержит комментарий, относящийся к данной коллекции.</w:t>
+        <w:t>. Он является необязательным и содержит комментарий, относящийся к данной коллекции.</w:t>
       </w:r>
     </w:p>
     <w:p>
@@ -4035,49 +4035,45 @@
         <w:rPr>
           <w:b/>
         </w:rPr>
-        <w:t xml:space="preserve">2.2.2 </w:t>
-      </w:r>
-      <w:r>
-        <w:t>Как было сказано в пункте 2.1,</w:t>
+        <w:t>3</w:t>
+      </w:r>
+      <w:r>
+        <w:rPr>
+          <w:b/>
+        </w:rPr>
+        <w:t xml:space="preserve">.2.2 </w:t>
+      </w:r>
+      <w:r>
+        <w:t xml:space="preserve">Как было сказано в пункте 2.1, </w:t>
+      </w:r>
+      <w:r>
+        <w:t xml:space="preserve">имена </w:t>
+      </w:r>
+      <w:r>
+        <w:t>.</w:t>
+      </w:r>
+      <w:r>
+        <w:rPr>
+          <w:lang w:val="en-US"/>
+        </w:rPr>
+        <w:t>inp</w:t>
+      </w:r>
+      <w:r>
+        <w:t xml:space="preserve"> файлов должны совпадать с именами архивов, к которым они относятся.</w:t>
       </w:r>
       <w:r>
         <w:t xml:space="preserve"> </w:t>
       </w:r>
-      <w:r>
-        <w:t xml:space="preserve">имена </w:t>
-      </w:r>
-      <w:r>
-        <w:rPr>
-          <w:i/>
-          <w:lang w:val="en-US"/>
-        </w:rPr>
-        <w:t>inp</w:t>
-      </w:r>
-      <w:r>
-        <w:t xml:space="preserve"> файлов д</w:t>
-      </w:r>
-      <w:r>
-        <w:t>олжны совпадать с именами архивов, к которым они относятся.</w:t>
-      </w:r>
-      <w:r>
-        <w:t xml:space="preserve"> </w:t>
-      </w:r>
     </w:p>
     <w:p>
       <w:pPr>
         <w:pStyle w:val="a2"/>
       </w:pPr>
       <w:r>
-        <w:t>Данные ф</w:t>
-      </w:r>
-      <w:r>
-        <w:t>айлы являются текстовыми</w:t>
-      </w:r>
-      <w:r>
-        <w:t xml:space="preserve"> в фо</w:t>
-      </w:r>
-      <w:r>
-        <w:t xml:space="preserve">рмате </w:t>
+        <w:t>Данные файлы являются текстовыми</w:t>
+      </w:r>
+      <w:r>
+        <w:t xml:space="preserve"> в формате </w:t>
       </w:r>
       <w:r>
         <w:rPr>
@@ -4092,7 +4088,13 @@
         <w:t>. Они построчно содержат информацию обо всех книгах, содержащихся в коллекции.</w:t>
       </w:r>
       <w:r>
-        <w:t xml:space="preserve"> Пример такого файла приведен на рисунке 4.</w:t>
+        <w:t xml:space="preserve"> Пример такого файла приведен на рисунке </w:t>
+      </w:r>
+      <w:r>
+        <w:t>2.</w:t>
+      </w:r>
+      <w:r>
+        <w:t>4.</w:t>
       </w:r>
     </w:p>
     <w:p>
@@ -4114,8 +4116,8 @@
         </w:rPr>
         <w:drawing>
           <wp:inline distT="0" distB="0" distL="0" distR="0">
-            <wp:extent cx="5939873" cy="3200400"/>
-            <wp:effectExtent l="0" t="0" r="3810" b="0"/>
+            <wp:extent cx="5939873" cy="2797574"/>
+            <wp:effectExtent l="0" t="0" r="3810" b="3175"/>
             <wp:docPr id="21" name="Рисунок 21"/>
             <wp:cNvGraphicFramePr>
               <a:graphicFrameLocks xmlns:a="http://schemas.openxmlformats.org/drawingml/2006/main" noChangeAspect="1"/>
@@ -4142,7 +4144,7 @@
                   <pic:spPr>
                     <a:xfrm>
                       <a:off x="0" y="0"/>
-                      <a:ext cx="5939873" cy="3200400"/>
+                      <a:ext cx="5939873" cy="2797574"/>
                     </a:xfrm>
                     <a:prstGeom prst="rect">
                       <a:avLst/>
@@ -4169,6 +4171,9 @@
         <w:t xml:space="preserve">Рисунок </w:t>
       </w:r>
       <w:r>
+        <w:t>2.</w:t>
+      </w:r>
+      <w:r>
         <w:fldChar w:fldCharType="begin"/>
       </w:r>
       <w:r>
@@ -4184,6 +4189,9 @@
         <w:t>4</w:t>
       </w:r>
       <w:r>
+        <w:rPr>
+          <w:noProof/>
+        </w:rPr>
         <w:fldChar w:fldCharType="end"/>
       </w:r>
       <w:r>
@@ -4192,7 +4200,6 @@
       <w:r>
         <w:rPr>
           <w:noProof/>
-          <w:lang w:val="en-US"/>
         </w:rPr>
         <w:t xml:space="preserve">Пример </w:t>
       </w:r>
@@ -4236,16 +4243,7 @@
         <w:t xml:space="preserve"> </w:t>
       </w:r>
       <w:r>
-        <w:t xml:space="preserve">(безошибочность достигается тем, что создание </w:t>
-      </w:r>
-      <w:r>
-        <w:rPr>
-          <w:i/>
-        </w:rPr>
-        <w:t>inpx</w:t>
-      </w:r>
-      <w:r>
-        <w:t xml:space="preserve"> файла </w:t>
+        <w:t xml:space="preserve">(безошибочность достигается тем, что создание inpx файла </w:t>
       </w:r>
       <w:r>
         <w:t>производится автоматически</w:t>
@@ -4259,87 +4257,196 @@
       <w:r>
         <w:t xml:space="preserve">. </w:t>
       </w:r>
-      <w:r>
-        <w:t xml:space="preserve">И на самом деле, на рисунке 2 можно видеть число файлов в архиве, а на рисунке 4 – количество строк в </w:t>
-      </w:r>
-      <w:r>
-        <w:rPr>
-          <w:i/>
-        </w:rPr>
-        <w:t>inp</w:t>
-      </w:r>
-      <w:r>
-        <w:t xml:space="preserve"> файле: </w:t>
-      </w:r>
-      <w:r>
-        <w:t xml:space="preserve">можно убедиться в том, что </w:t>
-      </w:r>
-      <w:r>
-        <w:t>эти числа совпадают.</w:t>
+    </w:p>
+    <w:p>
+      <w:pPr>
+        <w:pStyle w:val="a2"/>
+      </w:pPr>
+      <w:r>
+        <w:rPr>
+          <w:b/>
+        </w:rPr>
+        <w:t>3</w:t>
+      </w:r>
+      <w:r>
+        <w:rPr>
+          <w:b/>
+        </w:rPr>
+        <w:t xml:space="preserve">.2.3 </w:t>
+      </w:r>
+      <w:r>
+        <w:t xml:space="preserve">Каждая </w:t>
+      </w:r>
+      <w:r>
+        <w:t>строка</w:t>
+      </w:r>
+      <w:r>
+        <w:t xml:space="preserve"> содержит определенным образом </w:t>
+      </w:r>
+      <w:r>
+        <w:t>располож</w:t>
+      </w:r>
+      <w:r>
+        <w:t xml:space="preserve">енные метаданные. Некоторые из этих полей необязательны, то есть они могут содержать пустую строку (тем не менее они должны присутствовать), </w:t>
+      </w:r>
+      <w:r>
+        <w:t>некоторые поля могут содержать</w:t>
+      </w:r>
+      <w:r>
+        <w:t xml:space="preserve"> несколько значений. </w:t>
+      </w:r>
+      <w:r>
+        <w:t xml:space="preserve">Поля разделяются символом </w:t>
+      </w:r>
+      <w:r>
+        <w:t xml:space="preserve">с кодом 04 (EOT – </w:t>
+      </w:r>
+      <w:r>
+        <w:rPr>
+          <w:lang w:val="en-US"/>
+        </w:rPr>
+        <w:t>End</w:t>
       </w:r>
       <w:r>
         <w:t xml:space="preserve"> </w:t>
       </w:r>
+      <w:r>
+        <w:rPr>
+          <w:lang w:val="en-US"/>
+        </w:rPr>
+        <w:t>of</w:t>
+      </w:r>
+      <w:r>
+        <w:t xml:space="preserve"> </w:t>
+      </w:r>
+      <w:r>
+        <w:rPr>
+          <w:lang w:val="en-US"/>
+        </w:rPr>
+        <w:t>Transmission</w:t>
+      </w:r>
+      <w:r>
+        <w:t>)</w:t>
+      </w:r>
+      <w:r>
+        <w:t xml:space="preserve">. </w:t>
+      </w:r>
+      <w:r>
+        <w:t xml:space="preserve">Названия и описания полей приведены в таблице </w:t>
+      </w:r>
+      <w:r>
+        <w:t>2.</w:t>
+      </w:r>
+      <w:r>
+        <w:t>1.</w:t>
+      </w:r>
+      <w:r>
+        <w:t xml:space="preserve"> </w:t>
+      </w:r>
     </w:p>
     <w:p>
       <w:pPr>
         <w:pStyle w:val="a2"/>
       </w:pPr>
+      <w:r>
+        <w:rPr>
+          <w:b/>
+        </w:rPr>
+        <w:t>3</w:t>
+      </w:r>
+      <w:r>
+        <w:rPr>
+          <w:b/>
+        </w:rPr>
+        <w:t xml:space="preserve">.2.4 </w:t>
+      </w:r>
+      <w:r>
+        <w:t xml:space="preserve">В формате </w:t>
+      </w:r>
+      <w:r>
+        <w:t>.</w:t>
+      </w:r>
+      <w:r>
+        <w:t>inp файла реализована возможность наличия у книги нескольких (не менее одного) авторов. Признаком конца имени автора является символ с кодом 58 (':'), разделителем фамилии, имени и отчества служит символ с кодом 44 (','):</w:t>
+      </w:r>
     </w:p>
     <w:p>
       <w:pPr>
         <w:pStyle w:val="a2"/>
       </w:pPr>
-      <w:r>
-        <w:rPr>
-          <w:b/>
-        </w:rPr>
-        <w:t xml:space="preserve">2.2.3 </w:t>
-      </w:r>
-      <w:r>
-        <w:t xml:space="preserve">Каждая </w:t>
-      </w:r>
-      <w:r>
-        <w:t>строка</w:t>
-      </w:r>
-      <w:r>
-        <w:t xml:space="preserve"> содержит определенным образом </w:t>
-      </w:r>
-      <w:r>
-        <w:t>располож</w:t>
-      </w:r>
-      <w:r>
-        <w:t xml:space="preserve">енные метаданные. Некоторые из этих полей необязательны, то есть они могут содержать пустую строку (тем не менее они должны присутствовать), </w:t>
-      </w:r>
-      <w:r>
-        <w:t>некоторые поля могут содержать</w:t>
-      </w:r>
-      <w:r>
-        <w:t xml:space="preserve"> несколько значений. </w:t>
-      </w:r>
-      <w:r>
-        <w:t xml:space="preserve">Поля разделяются </w:t>
-      </w:r>
-      <w:r>
-        <w:t>симв</w:t>
-      </w:r>
-      <w:r>
-        <w:t xml:space="preserve">олом </w:t>
-      </w:r>
-      <w:r>
-        <w:t>с кодом 04 (</w:t>
-      </w:r>
-      <w:r>
-        <w:t>EOT</w:t>
-      </w:r>
-      <w:r>
-        <w:t xml:space="preserve"> – </w:t>
-      </w:r>
-      <w:r>
-        <w:rPr>
-          <w:lang w:val="en-US"/>
-        </w:rPr>
-        <w:t>End</w:t>
+    </w:p>
+    <w:p>
+      <w:pPr>
+        <w:pStyle w:val="ab"/>
+        <w:ind w:firstLine="0"/>
+      </w:pPr>
+      <w:r>
+        <w:rPr>
+          <w:b w:val="0"/>
+        </w:rPr>
+        <w:t>&lt;Фамилия1</w:t>
+      </w:r>
+      <w:r>
+        <w:t>&gt;,</w:t>
+      </w:r>
+      <w:r>
+        <w:rPr>
+          <w:b w:val="0"/>
+        </w:rPr>
+        <w:t>&lt;Имя1&gt;</w:t>
+      </w:r>
+      <w:r>
+        <w:t>,</w:t>
+      </w:r>
+      <w:r>
+        <w:rPr>
+          <w:b w:val="0"/>
+        </w:rPr>
+        <w:t>&lt;Отчество1&gt;</w:t>
+      </w:r>
+      <w:r>
+        <w:t>:</w:t>
+      </w:r>
+      <w:r>
+        <w:rPr>
+          <w:b w:val="0"/>
+        </w:rPr>
+        <w:t>&lt;Фамилия2&gt;</w:t>
+      </w:r>
+      <w:r>
+        <w:t>,</w:t>
+      </w:r>
+      <w:r>
+        <w:rPr>
+          <w:b w:val="0"/>
+        </w:rPr>
+        <w:t>&lt;Имя2&gt;</w:t>
+      </w:r>
+      <w:r>
+        <w:t>,</w:t>
+      </w:r>
+      <w:r>
+        <w:rPr>
+          <w:b w:val="0"/>
+        </w:rPr>
+        <w:t>&lt;Отчество2&gt;</w:t>
+      </w:r>
+      <w:r>
+        <w:t>:</w:t>
+      </w:r>
+    </w:p>
+    <w:p>
+      <w:pPr>
+        <w:pStyle w:val="ab"/>
+        <w:ind w:firstLine="0"/>
+      </w:pPr>
+    </w:p>
+    <w:p>
+      <w:pPr>
+        <w:pStyle w:val="a2"/>
+      </w:pPr>
+      <w:r>
+        <w:t>Поля фамилии, имени и отчества не являются обязательными и могут быть пропущены.</w:t>
       </w:r>
       <w:r>
         <w:t xml:space="preserve"> </w:t>
@@ -4348,42 +4455,17 @@
         <w:rPr>
           <w:lang w:val="en-US"/>
         </w:rPr>
-        <w:t>of</w:t>
-      </w:r>
-      <w:r>
-        <w:t xml:space="preserve"> </w:t>
-      </w:r>
-      <w:r>
-        <w:rPr>
-          <w:lang w:val="en-US"/>
-        </w:rPr>
-        <w:t>Transmission</w:t>
-      </w:r>
-      <w:r>
-        <w:t>)</w:t>
-      </w:r>
-      <w:r>
-        <w:t xml:space="preserve">. </w:t>
-      </w:r>
-      <w:r>
-        <w:t>Названия и описания полей приведены в таблице 1.</w:t>
-      </w:r>
-      <w:r>
-        <w:t xml:space="preserve"> </w:t>
-      </w:r>
-    </w:p>
-    <w:p>
-      <w:pPr>
-        <w:ind w:firstLine="0"/>
-        <w:rPr>
-          <w:szCs w:val="28"/>
-        </w:rPr>
-      </w:pPr>
-    </w:p>
-    <w:p>
-      <w:pPr>
-        <w:pStyle w:val="a2"/>
-      </w:pPr>
+        <w:t>Наличие разделителей</w:t>
+      </w:r>
+      <w:r>
+        <w:t xml:space="preserve"> полей</w:t>
+      </w:r>
+      <w:r>
+        <w:rPr>
+          <w:lang w:val="en-US"/>
+        </w:rPr>
+        <w:t xml:space="preserve"> обязательно.</w:t>
+      </w:r>
     </w:p>
     <w:p>
       <w:pPr>
@@ -4391,10 +4473,13 @@
       </w:pPr>
       <w:r>
         <w:lastRenderedPageBreak/>
-        <w:t>Таблица 1</w:t>
-      </w:r>
-      <w:r>
-        <w:t xml:space="preserve"> – Поля записи книги в файле метаданных</w:t>
+        <w:t xml:space="preserve">Таблица </w:t>
+      </w:r>
+      <w:r>
+        <w:t>2.</w:t>
+      </w:r>
+      <w:r>
+        <w:t>1 – Поля записи книги в файле метаданных</w:t>
       </w:r>
     </w:p>
     <w:tbl>
@@ -4929,10 +5014,7 @@
               <w:t>Совпадает с FILE</w:t>
             </w:r>
             <w:r>
-              <w:t>; уника</w:t>
-            </w:r>
-            <w:r>
-              <w:t>льно идентифицирует каждую книгу</w:t>
+              <w:t>; уникально идентифицирует каждую книгу</w:t>
             </w:r>
           </w:p>
         </w:tc>
@@ -5050,27 +5132,9 @@
           <w:p>
             <w:pPr>
               <w:pStyle w:val="ad"/>
-              <w:rPr>
-                <w:i/>
-              </w:rPr>
-            </w:pPr>
-            <w:r>
-              <w:t xml:space="preserve">Для </w:t>
-            </w:r>
-            <w:r>
-              <w:rPr>
-                <w:i/>
-              </w:rPr>
-              <w:t xml:space="preserve">fb2 </w:t>
-            </w:r>
-            <w:r>
-              <w:t xml:space="preserve">коллекций – всегда </w:t>
-            </w:r>
-            <w:r>
-              <w:rPr>
-                <w:i/>
-              </w:rPr>
-              <w:t>fb2</w:t>
+            </w:pPr>
+            <w:r>
+              <w:t>Для fb2 коллекций – всегда fb2</w:t>
             </w:r>
           </w:p>
         </w:tc>
@@ -5328,32 +5392,34 @@
       <w:pPr>
         <w:pStyle w:val="a2"/>
       </w:pPr>
+    </w:p>
+    <w:p>
+      <w:pPr>
+        <w:pStyle w:val="a2"/>
+      </w:pPr>
       <w:r>
         <w:rPr>
           <w:b/>
         </w:rPr>
-        <w:t xml:space="preserve">2.2.4 </w:t>
-      </w:r>
-      <w:r>
-        <w:t xml:space="preserve">В формате </w:t>
-      </w:r>
-      <w:r>
-        <w:rPr>
-          <w:i/>
-        </w:rPr>
-        <w:t xml:space="preserve">inp </w:t>
-      </w:r>
-      <w:r>
-        <w:t>файла ре</w:t>
-      </w:r>
-      <w:r>
-        <w:t>ализована возможность наличия у книги нескольких (не менее одного) авторов.</w:t>
-      </w:r>
-      <w:r>
+        <w:t>3</w:t>
+      </w:r>
+      <w:r>
+        <w:rPr>
+          <w:b/>
+        </w:rPr>
+        <w:t>.2.5</w:t>
+      </w:r>
+      <w:r>
+        <w:rPr>
+          <w:b/>
+        </w:rPr>
         <w:t xml:space="preserve"> </w:t>
       </w:r>
       <w:r>
-        <w:t>Признаком конца имени автора является символ с кодом 58 (</w:t>
+        <w:t xml:space="preserve">Поле жанров, как и поле авторов, может содержать несколько значений; признаком окончания жанра также служит </w:t>
+      </w:r>
+      <w:r>
+        <w:t>символ с кодом 58 (</w:t>
       </w:r>
       <w:r>
         <w:t>'</w:t>
@@ -5368,25 +5434,542 @@
         <w:t>)</w:t>
       </w:r>
       <w:r>
+        <w:t>.</w:t>
+      </w:r>
+      <w:r>
+        <w:t xml:space="preserve"> </w:t>
+      </w:r>
+      <w:r>
+        <w:t>Однако, это поле принимает одно из предопределенных значений, причем эти значения инициализируются из специального ф</w:t>
+      </w:r>
+      <w:r>
+        <w:t xml:space="preserve">айла жанров. </w:t>
+      </w:r>
+      <w:r>
+        <w:t>С</w:t>
+      </w:r>
+      <w:r>
+        <w:t>писок жанров формируется библиотекой Либрусек</w:t>
+      </w:r>
+      <w:r>
+        <w:t xml:space="preserve">. </w:t>
+      </w:r>
+      <w:r>
+        <w:t>Подробнее про инициализацию списка жанров см. пункт 2.3.</w:t>
+      </w:r>
+    </w:p>
+    <w:p>
+      <w:pPr>
+        <w:pStyle w:val="a2"/>
+      </w:pPr>
+      <w:r>
+        <w:rPr>
+          <w:b/>
+        </w:rPr>
+        <w:t>3</w:t>
+      </w:r>
+      <w:r>
+        <w:rPr>
+          <w:b/>
+        </w:rPr>
+        <w:t xml:space="preserve">.2.6 </w:t>
+      </w:r>
+      <w:r>
+        <w:t xml:space="preserve">Индикатор удаления файла является служебной информацией. Для большинства книг он установлен в 0 (то есть книга не удалена). Если же </w:t>
+      </w:r>
+      <w:r>
+        <w:t xml:space="preserve">индикатор установлен в 1, то это может означать, что с книгой что-то произошло: файл был добавлен, а затем удален модераторами, или имеется другая версия книги с существенно лучшим качеством. Тем не менее, если книга уже попала в базу книг, то она не удаляется, а помечается </w:t>
+      </w:r>
+      <w:r>
+        <w:t>этим</w:t>
+      </w:r>
+      <w:r>
+        <w:t xml:space="preserve"> флагом.</w:t>
+      </w:r>
+      <w:r>
+        <w:t xml:space="preserve"> </w:t>
+      </w:r>
+    </w:p>
+    <w:p>
+      <w:pPr>
+        <w:pStyle w:val="2"/>
+      </w:pPr>
+      <w:bookmarkStart w:id="15" w:name="_Toc421116347"/>
+      <w:r>
+        <w:lastRenderedPageBreak/>
+        <w:t>Список жанров</w:t>
+      </w:r>
+      <w:bookmarkEnd w:id="15"/>
+    </w:p>
+    <w:p>
+      <w:pPr>
+        <w:pStyle w:val="a2"/>
+      </w:pPr>
+      <w:r>
+        <w:rPr>
+          <w:b/>
+        </w:rPr>
+        <w:t>3</w:t>
+      </w:r>
+      <w:r>
+        <w:rPr>
+          <w:b/>
+        </w:rPr>
+        <w:t xml:space="preserve">.3.1 </w:t>
+      </w:r>
+      <w:r>
+        <w:t>В большие сетевые библиотеки пользователи постоянно добавляют новые книги</w:t>
+      </w:r>
+      <w:r>
         <w:t>,</w:t>
       </w:r>
       <w:r>
-        <w:t xml:space="preserve"> разд</w:t>
-      </w:r>
-      <w:r>
-        <w:t>елителем фамилии, имени и отчества служит символ с кодом 44</w:t>
-      </w:r>
-      <w:r>
-        <w:t xml:space="preserve"> ('</w:t>
-      </w:r>
-      <w:r>
-        <w:t>,</w:t>
+        <w:t xml:space="preserve"> и необходимо обеспечить их к</w:t>
+      </w:r>
+      <w:r>
+        <w:t xml:space="preserve">атегоризацию по жанрам. </w:t>
+      </w:r>
+      <w:r>
+        <w:t xml:space="preserve">Может так получиться, что </w:t>
+      </w:r>
+      <w:r>
+        <w:t xml:space="preserve">новая книга </w:t>
+      </w:r>
+      <w:r>
+        <w:t>не</w:t>
+      </w:r>
+      <w:r>
+        <w:t xml:space="preserve"> принадлежит ни одному из заранее определенных жанров</w:t>
+      </w:r>
+      <w:r>
+        <w:t>, может пон</w:t>
+      </w:r>
+      <w:r>
+        <w:t xml:space="preserve">адобится расширение списка. </w:t>
+      </w:r>
+    </w:p>
+    <w:p>
+      <w:pPr>
+        <w:pStyle w:val="a2"/>
+      </w:pPr>
+      <w:r>
+        <w:t>Список жанров предоставляется электронной библиотекой, поэтому при создании копии какой-либо библиотеки рекомендуется использовать актуальный список жанров именно этой библиотеки.</w:t>
+      </w:r>
+    </w:p>
+    <w:p>
+      <w:pPr>
+        <w:pStyle w:val="a2"/>
+      </w:pPr>
+      <w:r>
+        <w:t>Рассмо</w:t>
+      </w:r>
+      <w:r>
+        <w:t>трим формат файла списка жанров библиотеки Либрусек.</w:t>
+      </w:r>
+    </w:p>
+    <w:p>
+      <w:pPr>
+        <w:pStyle w:val="a2"/>
+      </w:pPr>
+      <w:r>
+        <w:rPr>
+          <w:b/>
+        </w:rPr>
+        <w:t>3</w:t>
+      </w:r>
+      <w:r>
+        <w:rPr>
+          <w:b/>
+        </w:rPr>
+        <w:t>.3.2</w:t>
+      </w:r>
+      <w:r>
+        <w:rPr>
+          <w:b/>
+        </w:rPr>
+        <w:t xml:space="preserve"> </w:t>
+      </w:r>
+      <w:r>
+        <w:t xml:space="preserve">Файлы </w:t>
+      </w:r>
+      <w:r>
+        <w:t>списка жанров имеют расширение .glst. Файлы этого фор</w:t>
+      </w:r>
+      <w:r>
+        <w:t>мата являются текстовыми; в них построчно размещена информация о каждом жанре.</w:t>
+      </w:r>
+      <w:r>
+        <w:t xml:space="preserve"> Формат каждой строки:</w:t>
+      </w:r>
+    </w:p>
+    <w:p>
+      <w:pPr>
+        <w:pStyle w:val="a2"/>
+      </w:pPr>
+    </w:p>
+    <w:p>
+      <w:pPr>
+        <w:pStyle w:val="ab"/>
+        <w:rPr>
+          <w:b w:val="0"/>
+          <w:szCs w:val="26"/>
+        </w:rPr>
+      </w:pPr>
+      <w:r>
+        <w:rPr>
+          <w:b w:val="0"/>
+          <w:szCs w:val="26"/>
+        </w:rPr>
+        <w:t>&lt;</w:t>
+      </w:r>
+      <w:r>
+        <w:rPr>
+          <w:b w:val="0"/>
+          <w:szCs w:val="26"/>
+        </w:rPr>
+        <w:t>Номер-группы-жанра</w:t>
+      </w:r>
+      <w:r>
+        <w:rPr>
+          <w:b w:val="0"/>
+          <w:szCs w:val="26"/>
+        </w:rPr>
+        <w:t>&gt;</w:t>
+      </w:r>
+      <w:r>
+        <w:rPr>
+          <w:szCs w:val="26"/>
+        </w:rPr>
+        <w:t>.</w:t>
+      </w:r>
+      <w:r>
+        <w:rPr>
+          <w:b w:val="0"/>
+          <w:szCs w:val="26"/>
+        </w:rPr>
+        <w:t>&lt;Номер-жанра&gt;</w:t>
+      </w:r>
+      <w:r>
+        <w:rPr>
+          <w:szCs w:val="26"/>
+        </w:rPr>
+        <w:t>.</w:t>
+      </w:r>
+      <w:r>
+        <w:rPr>
+          <w:b w:val="0"/>
+          <w:szCs w:val="26"/>
+        </w:rPr>
+        <w:t>&lt;Номер-поджанра&gt; &lt;Имя-жанра&gt;</w:t>
+      </w:r>
+      <w:r>
+        <w:rPr>
+          <w:szCs w:val="26"/>
+        </w:rPr>
+        <w:t>;</w:t>
+      </w:r>
+      <w:r>
+        <w:rPr>
+          <w:szCs w:val="26"/>
+        </w:rPr>
+        <w:t>&lt;</w:t>
+      </w:r>
+      <w:r>
+        <w:rPr>
+          <w:b w:val="0"/>
+          <w:szCs w:val="26"/>
+        </w:rPr>
+        <w:t>Описание-жанра</w:t>
+      </w:r>
+      <w:r>
+        <w:rPr>
+          <w:szCs w:val="26"/>
+        </w:rPr>
+        <w:t>&gt;</w:t>
+      </w:r>
+    </w:p>
+    <w:p>
+      <w:pPr>
+        <w:pStyle w:val="a2"/>
+      </w:pPr>
+    </w:p>
+    <w:p>
+      <w:pPr>
+        <w:pStyle w:val="a2"/>
+      </w:pPr>
+      <w:r>
+        <w:rPr>
+          <w:b/>
+        </w:rPr>
+        <w:t>3</w:t>
+      </w:r>
+      <w:r>
+        <w:rPr>
+          <w:b/>
+        </w:rPr>
+        <w:t>.3.</w:t>
+      </w:r>
+      <w:r>
+        <w:rPr>
+          <w:b/>
+        </w:rPr>
+        <w:t>3</w:t>
+      </w:r>
+      <w:r>
+        <w:t xml:space="preserve"> </w:t>
+      </w:r>
+      <w:r>
+        <w:t>Существует возможность упоряд</w:t>
+      </w:r>
+      <w:r>
+        <w:t xml:space="preserve">очивания </w:t>
+      </w:r>
+      <w:r>
+        <w:t>по трёхуровневой</w:t>
+      </w:r>
+      <w:r>
+        <w:t xml:space="preserve"> иерархической структуре: группа жанра, жанр, поджанр. </w:t>
+      </w:r>
+      <w:r>
+        <w:t>Фактически п</w:t>
+      </w:r>
+      <w:r>
+        <w:t xml:space="preserve">ри этом </w:t>
+      </w:r>
+      <w:r>
+        <w:t>признак, который устанавливается каждой книге, – это поджанр.</w:t>
+      </w:r>
+      <w:r>
+        <w:t xml:space="preserve"> </w:t>
+      </w:r>
+      <w:r>
+        <w:t xml:space="preserve">Тогда группировка по жанрам и группам жанров является условной, облегчающую присвоение записям книг данного признака. </w:t>
+      </w:r>
+    </w:p>
+    <w:p>
+      <w:pPr>
+        <w:pStyle w:val="a2"/>
+      </w:pPr>
+      <w:r>
+        <w:t>Номер группы жанра, номер жанра, номер поджанра разделены между собой символом с кодом 46 ('.')</w:t>
+      </w:r>
+      <w:r>
+        <w:t xml:space="preserve">; после </w:t>
+      </w:r>
+      <w:r>
+        <w:t>номера поджанра следует символ с кодом 32 ('</w:t>
+      </w:r>
+      <w:r>
+        <w:t xml:space="preserve"> '</w:t>
+      </w:r>
+      <w:r>
+        <w:t>)</w:t>
+      </w:r>
+      <w:r>
+        <w:t>.</w:t>
+      </w:r>
+    </w:p>
+    <w:p>
+      <w:pPr>
+        <w:pStyle w:val="a2"/>
+        <w:tabs>
+          <w:tab w:val="left" w:pos="5865"/>
+        </w:tabs>
+      </w:pPr>
+      <w:r>
+        <w:rPr>
+          <w:b/>
+        </w:rPr>
+        <w:t>3</w:t>
+      </w:r>
+      <w:r>
+        <w:rPr>
+          <w:b/>
+        </w:rPr>
+        <w:t>.3.</w:t>
+      </w:r>
+      <w:r>
+        <w:rPr>
+          <w:b/>
+        </w:rPr>
+        <w:t>4</w:t>
+      </w:r>
+      <w:r>
+        <w:t xml:space="preserve"> </w:t>
+      </w:r>
+      <w:r>
+        <w:t xml:space="preserve">Поле имени жанра </w:t>
+      </w:r>
+      <w:r>
+        <w:t xml:space="preserve">содержит </w:t>
+      </w:r>
+      <w:r>
+        <w:t xml:space="preserve">сокращенное название жанра. Обычно оно записывается с использованием букв латинского алфавита и знаков подчеркивания, например: </w:t>
+      </w:r>
+      <w:r>
+        <w:t>detective</w:t>
+      </w:r>
+      <w:r>
+        <w:t xml:space="preserve">, </w:t>
+      </w:r>
+      <w:r>
+        <w:t>det_espionage</w:t>
+      </w:r>
+      <w:r>
+        <w:t xml:space="preserve">, </w:t>
+      </w:r>
+      <w:r>
+        <w:t>vers_libre</w:t>
+      </w:r>
+      <w:r>
+        <w:t xml:space="preserve"> и т.д.</w:t>
+      </w:r>
+      <w:r>
+        <w:t xml:space="preserve"> </w:t>
+      </w:r>
+      <w:r>
+        <w:t>Данное поле служит для упрощения идентификации каждого жанра.</w:t>
+      </w:r>
+    </w:p>
+    <w:p>
+      <w:pPr>
+        <w:pStyle w:val="a2"/>
+        <w:tabs>
+          <w:tab w:val="left" w:pos="5865"/>
+        </w:tabs>
+      </w:pPr>
+      <w:r>
+        <w:rPr>
+          <w:b/>
+        </w:rPr>
+        <w:t>3</w:t>
+      </w:r>
+      <w:r>
+        <w:rPr>
+          <w:b/>
+        </w:rPr>
+        <w:t>.3.5</w:t>
+      </w:r>
+      <w:r>
+        <w:t xml:space="preserve"> </w:t>
+      </w:r>
+      <w:r>
+        <w:t>За полем имени жанра</w:t>
+      </w:r>
+      <w:r>
+        <w:t xml:space="preserve"> и до конца строки</w:t>
+      </w:r>
+      <w:r>
+        <w:t xml:space="preserve"> следует поля описания жанра. </w:t>
+      </w:r>
+      <w:r>
+        <w:t xml:space="preserve">В этом поле принято размещать </w:t>
+      </w:r>
+      <w:r>
+        <w:t xml:space="preserve">название поджанра в </w:t>
+      </w:r>
+      <w:r>
+        <w:t xml:space="preserve">удобном для чтения пользователем виде. </w:t>
+      </w:r>
+      <w:r>
+        <w:t xml:space="preserve">Описание поджанров </w:t>
+      </w:r>
+      <w:r>
+        <w:t xml:space="preserve">на сайте Либрусек принято заполнять на русском языке, например: </w:t>
+      </w:r>
+      <w:r>
+        <w:t>Советская классическая проза</w:t>
+      </w:r>
+      <w:r>
+        <w:t xml:space="preserve">, </w:t>
+      </w:r>
+      <w:r>
+        <w:t>Киносценарии</w:t>
+      </w:r>
+      <w:r>
+        <w:t xml:space="preserve">, </w:t>
+      </w:r>
+      <w:r>
+        <w:t>Европейская старинная литература</w:t>
+      </w:r>
+      <w:r>
+        <w:t xml:space="preserve"> и т.д.</w:t>
+      </w:r>
+    </w:p>
+    <w:p>
+      <w:pPr>
+        <w:pStyle w:val="a2"/>
+      </w:pPr>
+      <w:r>
+        <w:rPr>
+          <w:b/>
+        </w:rPr>
+        <w:t>3</w:t>
+      </w:r>
+      <w:bookmarkStart w:id="16" w:name="_GoBack"/>
+      <w:bookmarkEnd w:id="16"/>
+      <w:r>
+        <w:rPr>
+          <w:b/>
+        </w:rPr>
+        <w:t>.3.6</w:t>
+      </w:r>
+      <w:r>
+        <w:rPr>
+          <w:b/>
+        </w:rPr>
+        <w:t xml:space="preserve"> </w:t>
+      </w:r>
+      <w:r>
+        <w:t xml:space="preserve">Формат файлов предусматривает </w:t>
+      </w:r>
+      <w:r>
+        <w:t xml:space="preserve">также </w:t>
+      </w:r>
+      <w:r>
+        <w:t xml:space="preserve">размещение комментариев. </w:t>
+      </w:r>
+      <w:r>
+        <w:t xml:space="preserve">Комментарием </w:t>
+      </w:r>
+      <w:r>
+        <w:t>является</w:t>
+      </w:r>
+      <w:r>
+        <w:t xml:space="preserve"> текст, </w:t>
+      </w:r>
+      <w:r>
+        <w:t>ограниченный</w:t>
+      </w:r>
+      <w:r>
+        <w:t xml:space="preserve"> </w:t>
+      </w:r>
+      <w:r>
+        <w:t xml:space="preserve">слева символом </w:t>
+      </w:r>
+      <w:r>
+        <w:t xml:space="preserve">с кодом </w:t>
+      </w:r>
+      <w:r>
+        <w:t>35 ('</w:t>
+      </w:r>
+      <w:r>
+        <w:t>#</w:t>
       </w:r>
       <w:r>
         <w:t>')</w:t>
       </w:r>
       <w:r>
-        <w:t>:</w:t>
+        <w:t xml:space="preserve"> и справа концом строки.</w:t>
+      </w:r>
+      <w:r>
+        <w:t xml:space="preserve"> </w:t>
+      </w:r>
+      <w:r>
+        <w:t xml:space="preserve">Комментарии могут быть полезны </w:t>
+      </w:r>
+      <w:r>
+        <w:t>при группировке поджанров по жанрам и группам. Пример комментария:</w:t>
       </w:r>
     </w:p>
     <w:p>
@@ -5397,127 +5980,15 @@
     <w:p>
       <w:pPr>
         <w:pStyle w:val="ab"/>
-        <w:ind w:firstLine="0"/>
-      </w:pPr>
-      <w:r>
         <w:rPr>
           <w:b w:val="0"/>
         </w:rPr>
-        <w:t>&lt;Фамил</w:t>
-      </w:r>
+      </w:pPr>
       <w:r>
         <w:rPr>
           <w:b w:val="0"/>
         </w:rPr>
-        <w:t>ия1</w:t>
-      </w:r>
-      <w:r>
-        <w:t>&gt;,</w:t>
-      </w:r>
-      <w:r>
-        <w:rPr>
-          <w:b w:val="0"/>
-        </w:rPr>
-        <w:t>&lt;Имя1&gt;</w:t>
-      </w:r>
-      <w:r>
-        <w:t>,</w:t>
-      </w:r>
-      <w:r>
-        <w:rPr>
-          <w:b w:val="0"/>
-        </w:rPr>
-        <w:t>&lt;Отче</w:t>
-      </w:r>
-      <w:r>
-        <w:rPr>
-          <w:b w:val="0"/>
-        </w:rPr>
-        <w:t>ство1</w:t>
-      </w:r>
-      <w:r>
-        <w:rPr>
-          <w:b w:val="0"/>
-        </w:rPr>
-        <w:t>&gt;</w:t>
-      </w:r>
-      <w:r>
-        <w:t>:</w:t>
-      </w:r>
-      <w:r>
-        <w:rPr>
-          <w:b w:val="0"/>
-        </w:rPr>
-        <w:t>&lt;Фамил</w:t>
-      </w:r>
-      <w:r>
-        <w:rPr>
-          <w:b w:val="0"/>
-        </w:rPr>
-        <w:t>ия</w:t>
-      </w:r>
-      <w:r>
-        <w:rPr>
-          <w:b w:val="0"/>
-        </w:rPr>
-        <w:t>2</w:t>
-      </w:r>
-      <w:r>
-        <w:rPr>
-          <w:b w:val="0"/>
-        </w:rPr>
-        <w:t>&gt;</w:t>
-      </w:r>
-      <w:r>
-        <w:t>,</w:t>
-      </w:r>
-      <w:r>
-        <w:rPr>
-          <w:b w:val="0"/>
-        </w:rPr>
-        <w:t>&lt;</w:t>
-      </w:r>
-      <w:r>
-        <w:rPr>
-          <w:b w:val="0"/>
-        </w:rPr>
-        <w:t>Имя2</w:t>
-      </w:r>
-      <w:r>
-        <w:rPr>
-          <w:b w:val="0"/>
-        </w:rPr>
-        <w:t>&gt;</w:t>
-      </w:r>
-      <w:r>
-        <w:t>,</w:t>
-      </w:r>
-      <w:r>
-        <w:rPr>
-          <w:b w:val="0"/>
-        </w:rPr>
-        <w:t>&lt;Отче</w:t>
-      </w:r>
-      <w:r>
-        <w:rPr>
-          <w:b w:val="0"/>
-        </w:rPr>
-        <w:t>ств</w:t>
-      </w:r>
-      <w:r>
-        <w:rPr>
-          <w:b w:val="0"/>
-        </w:rPr>
-        <w:t>о2</w:t>
-      </w:r>
-      <w:r>
-        <w:rPr>
-          <w:b w:val="0"/>
-        </w:rPr>
-        <w:t>&gt;</w:t>
-      </w:r>
-      <w:r>
-        <w:t>:</w:t>
+        <w:t>#---------- 0.2 Детективы и Триллеры -----------------------</w:t>
       </w:r>
     </w:p>
     <w:p>
@@ -5527,1552 +5998,14 @@
     </w:p>
     <w:p>
       <w:pPr>
-        <w:pStyle w:val="a2"/>
-      </w:pPr>
-      <w:r>
-        <w:t>Поля</w:t>
-      </w:r>
-      <w:r>
-        <w:t xml:space="preserve"> фамилии, имени и отчества не являются обязательными и могут быть про</w:t>
-      </w:r>
-      <w:r>
-        <w:t>пущены.</w:t>
-      </w:r>
-    </w:p>
-    <w:p>
-      <w:pPr>
-        <w:pStyle w:val="a2"/>
-      </w:pPr>
-    </w:p>
-    <w:p>
-      <w:pPr>
-        <w:pStyle w:val="a2"/>
-      </w:pPr>
-      <w:r>
-        <w:rPr>
-          <w:b/>
-        </w:rPr>
-        <w:t>2.2.5</w:t>
-      </w:r>
-      <w:r>
-        <w:rPr>
-          <w:b/>
-        </w:rPr>
-        <w:t xml:space="preserve"> </w:t>
-      </w:r>
-      <w:r>
-        <w:t xml:space="preserve">Поле жанров, как и поле авторов, может содержать несколько значений; признаком окончания жанра также служит </w:t>
-      </w:r>
-      <w:r>
-        <w:t xml:space="preserve">символ с кодом </w:t>
-      </w:r>
-      <w:r>
-        <w:t>58 (</w:t>
-      </w:r>
-      <w:r>
-        <w:t>'</w:t>
-      </w:r>
-      <w:r>
-        <w:t>:</w:t>
-      </w:r>
-      <w:r>
-        <w:t>'</w:t>
-      </w:r>
-      <w:r>
-        <w:t>)</w:t>
-      </w:r>
-      <w:r>
-        <w:t>.</w:t>
-      </w:r>
-      <w:r>
-        <w:t xml:space="preserve"> </w:t>
-      </w:r>
-      <w:r>
-        <w:t xml:space="preserve">Однако, это поле принимает одно из предопределенных значений, причем эти </w:t>
-      </w:r>
-      <w:r>
-        <w:lastRenderedPageBreak/>
-        <w:t>значения инициализируются из специального ф</w:t>
-      </w:r>
-      <w:r>
-        <w:t xml:space="preserve">айла жанров. </w:t>
-      </w:r>
-      <w:r>
-        <w:t>С</w:t>
-      </w:r>
-      <w:r>
-        <w:t>писок жанров формируется библиотекой Либрусек</w:t>
-      </w:r>
-      <w:r>
-        <w:t xml:space="preserve">. </w:t>
-      </w:r>
-      <w:r>
-        <w:t>Подробнее про инициализацию списка жанров см. пункт 2.3.</w:t>
-      </w:r>
-    </w:p>
-    <w:p>
-      <w:pPr>
-        <w:pStyle w:val="a2"/>
-      </w:pPr>
-    </w:p>
-    <w:p>
-      <w:pPr>
-        <w:pStyle w:val="a2"/>
-      </w:pPr>
-      <w:r>
-        <w:rPr>
-          <w:b/>
-        </w:rPr>
-        <w:t xml:space="preserve">2.2.6 </w:t>
-      </w:r>
-      <w:r>
-        <w:t xml:space="preserve">Индикатор удаления файла является служебной информацией. Для большинства книг он установлен в 0 (то есть книга не удалена). Если же </w:t>
-      </w:r>
-      <w:r>
-        <w:t>индикатор установлен в 1, то это может означать,</w:t>
-      </w:r>
-      <w:r>
-        <w:t xml:space="preserve"> что </w:t>
-      </w:r>
-      <w:r>
-        <w:t xml:space="preserve">с книгой что-то произошло: файл был добавлен, а затем удален модераторами, или имеется другая версия книги с существенно лучшим качеством. Тем не менее, если книга уже попала в базу книг, то она не удаляется, а помечается </w:t>
-      </w:r>
-      <w:r>
-        <w:t>этим</w:t>
-      </w:r>
-      <w:r>
-        <w:t xml:space="preserve"> флагом.</w:t>
-      </w:r>
-      <w:r>
-        <w:t xml:space="preserve"> </w:t>
-      </w:r>
-    </w:p>
-    <w:p>
-      <w:pPr>
-        <w:pStyle w:val="a2"/>
-      </w:pPr>
-    </w:p>
-    <w:p>
-      <w:pPr>
-        <w:pStyle w:val="2"/>
-      </w:pPr>
-      <w:bookmarkStart w:id="11" w:name="_Toc420879075"/>
-      <w:r>
-        <w:t>Список жанров</w:t>
-      </w:r>
-      <w:bookmarkEnd w:id="11"/>
-    </w:p>
-    <w:p/>
-    <w:p>
-      <w:bookmarkStart w:id="12" w:name="_GoBack"/>
-      <w:bookmarkEnd w:id="12"/>
-    </w:p>
-    <w:p/>
-    <w:p>
-      <w:pPr>
-        <w:pStyle w:val="2"/>
-      </w:pPr>
-      <w:bookmarkStart w:id="13" w:name="_Toc420879076"/>
-      <w:r>
-        <w:t>Особенности форматов Либрусека</w:t>
-      </w:r>
-      <w:bookmarkEnd w:id="13"/>
-    </w:p>
-    <w:p/>
-    <w:p/>
-    <w:p>
-      <w:pPr>
         <w:pStyle w:val="1"/>
-        <w:rPr>
-          <w:lang w:val="ru-RU"/>
-        </w:rPr>
-      </w:pPr>
-      <w:bookmarkStart w:id="14" w:name="_Toc420879077"/>
-      <w:r>
-        <w:rPr>
-          <w:lang w:val="ru-RU"/>
-        </w:rPr>
-        <w:lastRenderedPageBreak/>
-        <w:t>обзор аналогов</w:t>
-      </w:r>
-      <w:bookmarkEnd w:id="14"/>
-    </w:p>
-    <w:p>
-      <w:pPr>
-        <w:pStyle w:val="a2"/>
-      </w:pPr>
-      <w:r>
-        <w:t xml:space="preserve">В связи с тем, что большинство людей предпочитает не иметь большие коллекции книг на диске, то программ для организации домашних электронных библиотек существует не так много. </w:t>
-      </w:r>
-      <w:r>
-        <w:t xml:space="preserve">Существующие же разрабатываются разными людьми, и поэтому </w:t>
-      </w:r>
-      <w:r>
-        <w:t>различаются возможностями и функциями.</w:t>
-      </w:r>
-      <w:r>
-        <w:t xml:space="preserve"> </w:t>
-      </w:r>
-      <w:r>
-        <w:t>Рассмотрим наиболее распространенные программы.</w:t>
-      </w:r>
-    </w:p>
-    <w:p>
-      <w:pPr>
-        <w:pStyle w:val="a2"/>
-      </w:pPr>
-    </w:p>
-    <w:p>
-      <w:pPr>
-        <w:pStyle w:val="2"/>
-      </w:pPr>
-      <w:bookmarkStart w:id="15" w:name="_Toc420879078"/>
-      <w:r>
-        <w:t>MyHomeLib</w:t>
-      </w:r>
-      <w:bookmarkEnd w:id="15"/>
-    </w:p>
-    <w:p>
-      <w:pPr>
-        <w:widowControl w:val="0"/>
-        <w:jc w:val="both"/>
-        <w:rPr>
-          <w:szCs w:val="28"/>
-        </w:rPr>
-      </w:pPr>
-      <w:bookmarkStart w:id="16" w:name="_Toc389338945"/>
-      <w:bookmarkStart w:id="17" w:name="_Toc389429637"/>
-      <w:r>
-        <w:rPr>
-          <w:szCs w:val="28"/>
-        </w:rPr>
-        <w:t xml:space="preserve">Данное приложение может использоваться для решения следующих задач: каталогизация личной библиотеки, </w:t>
-      </w:r>
-    </w:p>
-    <w:p>
-      <w:pPr>
-        <w:widowControl w:val="0"/>
-        <w:jc w:val="both"/>
-        <w:rPr>
-          <w:szCs w:val="28"/>
-        </w:rPr>
-      </w:pPr>
-    </w:p>
-    <w:p>
-      <w:pPr>
-        <w:pStyle w:val="2"/>
-      </w:pPr>
-      <w:bookmarkStart w:id="18" w:name="_Toc389646925"/>
-      <w:bookmarkStart w:id="19" w:name="_Toc389744439"/>
-      <w:bookmarkStart w:id="20" w:name="_Toc420879079"/>
-      <w:r>
-        <w:t xml:space="preserve">Алгоритм </w:t>
-      </w:r>
-      <w:bookmarkEnd w:id="16"/>
-      <w:bookmarkEnd w:id="17"/>
-      <w:r>
-        <w:t>Ziv-Lempel 1977</w:t>
-      </w:r>
-      <w:bookmarkEnd w:id="18"/>
-      <w:bookmarkEnd w:id="19"/>
-      <w:bookmarkEnd w:id="20"/>
-    </w:p>
-    <w:p>
-      <w:pPr>
-        <w:pStyle w:val="a2"/>
-      </w:pPr>
-      <w:r>
-        <w:t xml:space="preserve">В процессе обработки данных часто могут встречаться последовательности, обладающие определенными </w:t>
-      </w:r>
-      <w:r>
-        <w:t>повторяющимися</w:t>
-      </w:r>
-      <w:r>
-        <w:t xml:space="preserve"> свойствами. На основании этих свойств можно осуществить выбор метода кодирования, который будет наиболее эффективен в данном случае. </w:t>
-      </w:r>
-    </w:p>
-    <w:p>
-      <w:pPr>
-        <w:pStyle w:val="a2"/>
-      </w:pPr>
-      <w:r>
-        <w:t>Но, когда априори неизвестны характеристики входных данных, а проведение статистических исследований по отношению к ним нерационально или невозможно, проблема сжатия значительно усложняется. Для решения этих трудностей Якобом Зивом и Абрахамом Лемпелем была предложена идея сопровождать процесс кодирования сбором информации о характеристиках входных данных. Такие методы будут одинаково производительны для различных типов входных данных.</w:t>
-      </w:r>
-    </w:p>
-    <w:p>
-      <w:pPr>
-        <w:pStyle w:val="a2"/>
-      </w:pPr>
-      <w:r>
-        <w:t>Алгоритм LZ77 является родоначальником целого семейства словарных схем – так называемых алгоритмов со скользящим словарем, или скользящим окном. Действительно, в LZ77 в качестве словаря используется блок уже обработанной последовательности. По мере выполнения сжатия положение этого блока постоянно меняется, «скользит» по входному потоку данных.</w:t>
-      </w:r>
-    </w:p>
-    <w:p>
-      <w:pPr>
-        <w:pStyle w:val="a2"/>
-      </w:pPr>
-      <w:r>
-        <w:t>Скользящее окно имеет длину N, то есть в него помещается N символов, и состоит из двух частей:</w:t>
-      </w:r>
-    </w:p>
-    <w:p>
-      <w:pPr>
-        <w:pStyle w:val="a"/>
-      </w:pPr>
-      <w:r>
-        <w:t>буфер предварительного просмотра длины n</w:t>
-      </w:r>
-      <w:r>
-        <w:t>;</w:t>
-      </w:r>
-    </w:p>
-    <w:p>
-      <w:pPr>
-        <w:pStyle w:val="a"/>
-      </w:pPr>
-      <w:r>
-        <w:t xml:space="preserve">последовательность длины </w:t>
-      </w:r>
-      <w:r>
-        <w:t>L=N-n уже обработанных символов.</w:t>
-      </w:r>
-    </w:p>
-    <w:p>
-      <w:pPr>
-        <w:pStyle w:val="a2"/>
-      </w:pPr>
-      <w:r>
-        <w:t>Идея алгоритма заключается в поиске самого длинного совпадения между строкой, начинающейся с первого символа буфера, и фразами окна. Эти фразы могут начинаться с любого символа окна и выходить за пределы словаря, вторгаясь в область буфера, но должны начинаться в окне. Длина совпадения н</w:t>
-      </w:r>
-      <w:r>
-        <w:t>е должна превышать размер буфер</w:t>
-      </w:r>
-      <w:r>
-        <w:t>а.</w:t>
-      </w:r>
-    </w:p>
-    <w:p>
-      <w:pPr>
-        <w:pStyle w:val="a2"/>
-      </w:pPr>
-      <w:r>
-        <w:t>Стоит отметить, что обычно n намного меньше L, так как вероятность нахождения длинного совпадения в буфере и словаре крайне мала.</w:t>
-      </w:r>
-    </w:p>
-    <w:p>
-      <w:pPr>
-        <w:pStyle w:val="a2"/>
-      </w:pPr>
-      <w:r>
-        <w:t>Полученная в результате поиска фраза кодируется с помощью двух чи</w:t>
-      </w:r>
-      <w:r>
-        <w:lastRenderedPageBreak/>
-        <w:t xml:space="preserve">сел: смещения от начала буфера и длины совпадения. Смещение и длина соответствия играют роль указателя (ссылки), однозначно определяющего фразу. </w:t>
-      </w:r>
-    </w:p>
-    <w:p>
-      <w:pPr>
-        <w:pStyle w:val="a2"/>
-      </w:pPr>
-      <w:r>
-        <w:t xml:space="preserve">Дополнительно в выходной поток записывается символ s, непосредственно следующий за совпавшей строкой буфера. Таким образом, на каждом шаге </w:t>
-      </w:r>
-      <w:r>
-        <w:t>алгоритм</w:t>
-      </w:r>
-      <w:r>
-        <w:t xml:space="preserve"> выдает описание трех объектов:</w:t>
-      </w:r>
-    </w:p>
-    <w:p>
-      <w:pPr>
-        <w:pStyle w:val="a"/>
-      </w:pPr>
-      <w:r>
-        <w:t>смещение в словаре относительно начала буфера, o;</w:t>
-      </w:r>
-    </w:p>
-    <w:p>
-      <w:pPr>
-        <w:pStyle w:val="a"/>
-      </w:pPr>
-      <w:r>
-        <w:t>длина подстроки, l;</w:t>
-      </w:r>
-    </w:p>
-    <w:p>
-      <w:pPr>
-        <w:pStyle w:val="a"/>
-      </w:pPr>
-      <w:r>
-        <w:t>первый символ в буфере, следующий за подстрокой, s.</w:t>
-      </w:r>
-    </w:p>
-    <w:p>
-      <w:pPr>
-        <w:pStyle w:val="a2"/>
-      </w:pPr>
-      <w:r>
-        <w:t>Затем окно смещается на l+1 символов вправо. Величина сдвига объясняется тем, что закодировано l символов с помощью ссылки на фразу в словаре и один символ с помощью обычного копирования. Передача одного символа в явном виде позволяет разрешить проблему обработки еще ни разу не виденных символов. Тем не менее это порождает проблему существенного увеличения размера сжатого блока.</w:t>
-      </w:r>
-    </w:p>
-    <w:p>
-      <w:pPr>
-        <w:pStyle w:val="a2"/>
-      </w:pPr>
-      <w:r>
-        <w:t>Пример использования алгоритма:</w:t>
-      </w:r>
-    </w:p>
-    <w:p>
-      <w:pPr>
-        <w:pStyle w:val="a2"/>
-      </w:pPr>
-      <w:r>
-        <w:t>Возьмем следующую строку:</w:t>
-      </w:r>
-    </w:p>
-    <w:p>
-      <w:pPr>
-        <w:pStyle w:val="a2"/>
-      </w:pPr>
-    </w:p>
-    <w:p>
-      <w:pPr>
-        <w:pStyle w:val="a2"/>
-        <w:jc w:val="center"/>
-        <w:rPr>
-          <w:lang w:val="en-US"/>
-        </w:rPr>
-      </w:pPr>
-      <w:r>
-        <w:rPr>
-          <w:lang w:val="en-US"/>
-        </w:rPr>
-        <w:t>compression and decompression and compression and decompression</w:t>
-      </w:r>
-    </w:p>
-    <w:p>
-      <w:pPr>
-        <w:pStyle w:val="a2"/>
-        <w:jc w:val="center"/>
-        <w:rPr>
-          <w:lang w:val="en-US"/>
-        </w:rPr>
-      </w:pPr>
-    </w:p>
-    <w:p>
-      <w:pPr>
-        <w:pStyle w:val="a2"/>
-      </w:pPr>
-      <w:r>
-        <w:t xml:space="preserve">Пусть размер словаря – 1024 символа, размер буфера – 64 символа, то есть вначале исходная строка полностью помещается в буфер, в конце обработки строка полностью окажется в словаре. </w:t>
-      </w:r>
-    </w:p>
-    <w:p>
-      <w:pPr>
-        <w:pStyle w:val="a2"/>
-      </w:pPr>
-      <w:r>
-        <w:t>Для наглядности покажем те последовательности буфера, которые выделит алгоритм:</w:t>
-      </w:r>
-    </w:p>
-    <w:p>
-      <w:pPr>
-        <w:pStyle w:val="a2"/>
-      </w:pPr>
-    </w:p>
-    <w:p>
-      <w:pPr>
-        <w:pStyle w:val="a2"/>
-        <w:jc w:val="center"/>
-        <w:rPr>
-          <w:lang w:val="en-US"/>
-        </w:rPr>
-      </w:pPr>
-      <w:r>
-        <w:rPr>
-          <w:lang w:val="en-US"/>
-        </w:rPr>
-        <w:t>compre</w:t>
-      </w:r>
-      <w:r>
-        <w:rPr>
-          <w:lang w:val="en-US"/>
-        </w:rPr>
-        <w:t>s</w:t>
-      </w:r>
-      <w:r>
-        <w:rPr>
-          <w:lang w:val="en-US"/>
-        </w:rPr>
-        <w:t>[</w:t>
-      </w:r>
-      <w:r>
-        <w:rPr>
-          <w:lang w:val="en-US"/>
-        </w:rPr>
-        <w:t>s</w:t>
-      </w:r>
-      <w:r>
-        <w:rPr>
-          <w:lang w:val="en-US"/>
-        </w:rPr>
-        <w:t>]</w:t>
-      </w:r>
-      <w:r>
-        <w:rPr>
-          <w:lang w:val="en-US"/>
-        </w:rPr>
-        <w:t>i[o]n a[n]d[ ]d[e]c[ompression and ]c[ompression and decompressio]n</w:t>
-      </w:r>
-    </w:p>
-    <w:p>
-      <w:pPr>
-        <w:pStyle w:val="a2"/>
-        <w:jc w:val="center"/>
-        <w:rPr>
-          <w:lang w:val="en-US"/>
-        </w:rPr>
-      </w:pPr>
-    </w:p>
-    <w:p>
-      <w:pPr>
-        <w:pStyle w:val="a2"/>
-      </w:pPr>
-      <w:r>
-        <w:t>Далее каждое из этих совпадений будет заменено на комбинацию [смещение, длина, следующий символ]:</w:t>
-      </w:r>
-    </w:p>
-    <w:p>
-      <w:pPr>
-        <w:pStyle w:val="a2"/>
-      </w:pPr>
-    </w:p>
-    <w:p>
-      <w:pPr>
-        <w:pStyle w:val="a2"/>
-        <w:jc w:val="center"/>
-        <w:rPr>
-          <w:lang w:val="en-US"/>
-        </w:rPr>
-      </w:pPr>
-      <w:r>
-        <w:rPr>
-          <w:lang w:val="en-US"/>
-        </w:rPr>
-        <w:t>compre</w:t>
-      </w:r>
-      <w:r>
-        <w:rPr>
-          <w:lang w:val="en-US"/>
-        </w:rPr>
-        <w:t>s</w:t>
-      </w:r>
-      <w:r>
-        <w:rPr>
-          <w:lang w:val="en-US"/>
-        </w:rPr>
-        <w:t>[1,1,</w:t>
-      </w:r>
-      <w:r>
-        <w:rPr>
-          <w:lang w:val="en-US"/>
-        </w:rPr>
-        <w:t>i</w:t>
-      </w:r>
-      <w:r>
-        <w:rPr>
-          <w:lang w:val="en-US"/>
-        </w:rPr>
-        <w:t>][8,1,</w:t>
-      </w:r>
-      <w:r>
-        <w:rPr>
-          <w:lang w:val="en-US"/>
-        </w:rPr>
-        <w:t>n</w:t>
-      </w:r>
-      <w:r>
-        <w:rPr>
-          <w:lang w:val="en-US"/>
-        </w:rPr>
-        <w:t xml:space="preserve">] </w:t>
-      </w:r>
-      <w:r>
-        <w:rPr>
-          <w:lang w:val="en-US"/>
-        </w:rPr>
-        <w:t>a</w:t>
-      </w:r>
-      <w:r>
-        <w:rPr>
-          <w:lang w:val="en-US"/>
-        </w:rPr>
-        <w:t>[3,1,</w:t>
-      </w:r>
-      <w:r>
-        <w:rPr>
-          <w:lang w:val="en-US"/>
-        </w:rPr>
-        <w:t>d</w:t>
-      </w:r>
-      <w:r>
-        <w:rPr>
-          <w:lang w:val="en-US"/>
-        </w:rPr>
-        <w:t>][4,1,</w:t>
-      </w:r>
-      <w:r>
-        <w:rPr>
-          <w:lang w:val="en-US"/>
-        </w:rPr>
-        <w:t>d</w:t>
-      </w:r>
-      <w:r>
-        <w:rPr>
-          <w:lang w:val="en-US"/>
-        </w:rPr>
-        <w:t>][12,1,</w:t>
-      </w:r>
-      <w:r>
-        <w:rPr>
-          <w:lang w:val="en-US"/>
-        </w:rPr>
-        <w:t>c</w:t>
-      </w:r>
-      <w:r>
-        <w:rPr>
-          <w:lang w:val="en-US"/>
-        </w:rPr>
-        <w:t>][18,15,</w:t>
-      </w:r>
-      <w:r>
-        <w:rPr>
-          <w:lang w:val="en-US"/>
-        </w:rPr>
-        <w:t>c</w:t>
-      </w:r>
-      <w:r>
-        <w:rPr>
-          <w:lang w:val="en-US"/>
-        </w:rPr>
-        <w:t>][34,25,</w:t>
-      </w:r>
-      <w:r>
-        <w:rPr>
-          <w:lang w:val="en-US"/>
-        </w:rPr>
-        <w:t>n</w:t>
-      </w:r>
-      <w:r>
-        <w:rPr>
-          <w:lang w:val="en-US"/>
-        </w:rPr>
-        <w:t>]</w:t>
-      </w:r>
-    </w:p>
-    <w:p>
-      <w:pPr>
-        <w:pStyle w:val="a2"/>
-        <w:jc w:val="center"/>
-        <w:rPr>
-          <w:lang w:val="en-US"/>
-        </w:rPr>
-      </w:pPr>
-    </w:p>
-    <w:p>
-      <w:pPr>
-        <w:pStyle w:val="a2"/>
-      </w:pPr>
-      <w:r>
-        <w:t>Можно увидеть, что количество элементов в выходно</w:t>
-      </w:r>
-      <w:r>
-        <w:t>й</w:t>
-      </w:r>
-      <w:r>
-        <w:t xml:space="preserve"> </w:t>
-      </w:r>
-      <w:r>
-        <w:t>последовательности</w:t>
-      </w:r>
-      <w:r>
-        <w:t xml:space="preserve"> – 30, в отличии от количества элементов во </w:t>
-      </w:r>
-      <w:r>
-        <w:t>входной</w:t>
-      </w:r>
-      <w:r>
-        <w:t xml:space="preserve"> </w:t>
-      </w:r>
-      <w:r>
-        <w:t>последовательности</w:t>
-      </w:r>
-      <w:r>
-        <w:t xml:space="preserve"> – 63. Коэффициент сжатия составил 0.47.</w:t>
-      </w:r>
-    </w:p>
-    <w:p>
-      <w:pPr>
-        <w:pStyle w:val="a2"/>
-      </w:pPr>
-      <w:r>
-        <w:t xml:space="preserve">Однако у алгоритма есть и недостаток: способ формирования кодов сравнительно неэффективен и позволяет сжимать только сравнительно длинные последовательности. </w:t>
-      </w:r>
-    </w:p>
-    <w:p>
-      <w:pPr>
-        <w:pStyle w:val="a2"/>
-      </w:pPr>
-      <w:r>
-        <w:t xml:space="preserve">Также важной особенностью LZ77 является сильная несимметричность по времени – кодирование значительно медленнее декодирования, поскольку </w:t>
-      </w:r>
-      <w:r>
-        <w:lastRenderedPageBreak/>
-        <w:t>при компрессии значительное количество времени тратится на поиск совпадающих последовательностей</w:t>
-      </w:r>
-      <w:r>
-        <w:rPr>
-          <w:vertAlign w:val="superscript"/>
-        </w:rPr>
-        <w:footnoteReference w:customMarkFollows="1" w:id="2"/>
-        <w:t>1)</w:t>
-      </w:r>
-      <w:r>
-        <w:t>.</w:t>
-      </w:r>
-    </w:p>
-    <w:p>
-      <w:pPr>
-        <w:widowControl w:val="0"/>
-        <w:jc w:val="both"/>
-        <w:rPr>
-          <w:szCs w:val="28"/>
-        </w:rPr>
-      </w:pPr>
-    </w:p>
-    <w:p>
-      <w:pPr>
-        <w:pStyle w:val="2"/>
-      </w:pPr>
-      <w:bookmarkStart w:id="21" w:name="_Toc389338946"/>
-      <w:bookmarkStart w:id="22" w:name="_Toc389429638"/>
-      <w:bookmarkStart w:id="23" w:name="_Toc389646926"/>
-      <w:bookmarkStart w:id="24" w:name="_Toc389744440"/>
-      <w:bookmarkStart w:id="25" w:name="_Toc420879080"/>
-      <w:r>
-        <w:t xml:space="preserve">Набор файлов </w:t>
-      </w:r>
-      <w:r>
-        <w:t>Canterbury Corpus</w:t>
-      </w:r>
-      <w:bookmarkEnd w:id="21"/>
-      <w:bookmarkEnd w:id="22"/>
-      <w:bookmarkEnd w:id="23"/>
-      <w:bookmarkEnd w:id="24"/>
-      <w:bookmarkEnd w:id="25"/>
-    </w:p>
-    <w:p>
-      <w:pPr>
-        <w:pStyle w:val="a2"/>
-      </w:pPr>
-      <w:r>
-        <w:t>Решение задачи сравнения алгоритмов по достигаемой ими степени сжатия требует введения некоторого критерия, так как нельзя сравнивать производительность реализаций на каком-то абстрактном файле. Следует осторожно относиться к теоретическим оценкам, так как они вычисляются с точностью до констант. Величины этих констант на практике могут колебаться в очень больших пределах, особенно при сжатии небольших файлов.</w:t>
-      </w:r>
-    </w:p>
-    <w:p>
-      <w:pPr>
-        <w:pStyle w:val="a2"/>
-      </w:pPr>
-      <w:r>
-        <w:t>В 1997 году группой исследователей был предложен набор файлов, специально отобранных, чтобы служить в качестве эталона при проведении исследований алгоритмов сжатия. Этот набор был назван Canterbury Corpus (информационный фонд Кентербери). Отбор файлов осуществлялся на основании того, что результаты их обработки подтверждали теоретические исследования алгоритмов. Это давало надежду, что результаты обработки этих файлов новыми алгоритмами, которые будут изобретены в будущем, будут также достоверными. Описание файлов, входящие в состав Canterbury Corpus, представлено в таблице 1.</w:t>
-      </w:r>
-    </w:p>
-    <w:p>
-      <w:pPr>
-        <w:pStyle w:val="a2"/>
-        <w:ind w:firstLine="0"/>
-      </w:pPr>
-    </w:p>
-    <w:p>
-      <w:pPr>
-        <w:pStyle w:val="a2"/>
-        <w:ind w:firstLine="0"/>
-      </w:pPr>
-      <w:r>
-        <w:t xml:space="preserve">Таблица 1 – Файлы, входящие в состав Canterbury Corpus </w:t>
-      </w:r>
-    </w:p>
-    <w:tbl>
-      <w:tblPr>
-        <w:tblW w:w="0" w:type="auto"/>
-        <w:tblBorders>
-          <w:top w:val="single" w:sz="4" w:space="0" w:color="auto"/>
-          <w:left w:val="single" w:sz="4" w:space="0" w:color="auto"/>
-          <w:bottom w:val="single" w:sz="4" w:space="0" w:color="auto"/>
-          <w:right w:val="single" w:sz="4" w:space="0" w:color="auto"/>
-          <w:insideH w:val="single" w:sz="4" w:space="0" w:color="auto"/>
-          <w:insideV w:val="single" w:sz="4" w:space="0" w:color="auto"/>
-        </w:tblBorders>
-        <w:tblLook w:val="04A0" w:firstRow="1" w:lastRow="0" w:firstColumn="1" w:lastColumn="0" w:noHBand="0" w:noVBand="1"/>
-      </w:tblPr>
-      <w:tblGrid>
-        <w:gridCol w:w="1696"/>
-        <w:gridCol w:w="4081"/>
-        <w:gridCol w:w="1872"/>
-        <w:gridCol w:w="1695"/>
-      </w:tblGrid>
-      <w:tr>
-        <w:tc>
-          <w:tcPr>
-            <w:tcW w:w="1696" w:type="dxa"/>
-            <w:vAlign w:val="center"/>
-          </w:tcPr>
-          <w:p>
-            <w:pPr>
-              <w:pStyle w:val="ad"/>
-            </w:pPr>
-            <w:r>
-              <w:t>Имя файла</w:t>
-            </w:r>
-          </w:p>
-        </w:tc>
-        <w:tc>
-          <w:tcPr>
-            <w:tcW w:w="4081" w:type="dxa"/>
-            <w:vAlign w:val="center"/>
-          </w:tcPr>
-          <w:p>
-            <w:pPr>
-              <w:pStyle w:val="ad"/>
-            </w:pPr>
-            <w:r>
-              <w:t>Описание</w:t>
-            </w:r>
-          </w:p>
-        </w:tc>
-        <w:tc>
-          <w:tcPr>
-            <w:tcW w:w="1872" w:type="dxa"/>
-            <w:vAlign w:val="center"/>
-          </w:tcPr>
-          <w:p>
-            <w:pPr>
-              <w:pStyle w:val="ad"/>
-            </w:pPr>
-            <w:r>
-              <w:t>Условное обозначение</w:t>
-            </w:r>
-          </w:p>
-        </w:tc>
-        <w:tc>
-          <w:tcPr>
-            <w:tcW w:w="1695" w:type="dxa"/>
-            <w:vAlign w:val="center"/>
-          </w:tcPr>
-          <w:p>
-            <w:pPr>
-              <w:pStyle w:val="ad"/>
-            </w:pPr>
-            <w:r>
-              <w:t>Размер, байт</w:t>
-            </w:r>
-          </w:p>
-        </w:tc>
-      </w:tr>
-      <w:tr>
-        <w:tc>
-          <w:tcPr>
-            <w:tcW w:w="1696" w:type="dxa"/>
-            <w:vAlign w:val="center"/>
-          </w:tcPr>
-          <w:p>
-            <w:pPr>
-              <w:pStyle w:val="ad"/>
-            </w:pPr>
-            <w:r>
-              <w:t>alice29.txt</w:t>
-            </w:r>
-          </w:p>
-        </w:tc>
-        <w:tc>
-          <w:tcPr>
-            <w:tcW w:w="4081" w:type="dxa"/>
-            <w:vAlign w:val="center"/>
-          </w:tcPr>
-          <w:p>
-            <w:pPr>
-              <w:pStyle w:val="ad"/>
-            </w:pPr>
-            <w:r>
-              <w:t>Текст на английском языке («Алиса в стране чудес»)</w:t>
-            </w:r>
-          </w:p>
-        </w:tc>
-        <w:tc>
-          <w:tcPr>
-            <w:tcW w:w="1872" w:type="dxa"/>
-            <w:vAlign w:val="center"/>
-          </w:tcPr>
-          <w:p>
-            <w:pPr>
-              <w:pStyle w:val="ad"/>
-            </w:pPr>
-            <w:r>
-              <w:t>text</w:t>
-            </w:r>
-          </w:p>
-        </w:tc>
-        <w:tc>
-          <w:tcPr>
-            <w:tcW w:w="1695" w:type="dxa"/>
-            <w:vAlign w:val="center"/>
-          </w:tcPr>
-          <w:p>
-            <w:pPr>
-              <w:pStyle w:val="ad"/>
-            </w:pPr>
-            <w:r>
-              <w:t>152 089</w:t>
-            </w:r>
-          </w:p>
-        </w:tc>
-      </w:tr>
-      <w:tr>
-        <w:tc>
-          <w:tcPr>
-            <w:tcW w:w="1696" w:type="dxa"/>
-            <w:tcBorders>
-              <w:bottom w:val="single" w:sz="4" w:space="0" w:color="auto"/>
-            </w:tcBorders>
-            <w:vAlign w:val="center"/>
-          </w:tcPr>
-          <w:p>
-            <w:pPr>
-              <w:pStyle w:val="ad"/>
-            </w:pPr>
-            <w:r>
-              <w:t>asyoulik.txt</w:t>
-            </w:r>
-          </w:p>
-        </w:tc>
-        <w:tc>
-          <w:tcPr>
-            <w:tcW w:w="4081" w:type="dxa"/>
-            <w:tcBorders>
-              <w:bottom w:val="single" w:sz="4" w:space="0" w:color="auto"/>
-            </w:tcBorders>
-            <w:vAlign w:val="center"/>
-          </w:tcPr>
-          <w:p>
-            <w:pPr>
-              <w:pStyle w:val="ad"/>
-            </w:pPr>
-            <w:r>
-              <w:t>Пьеса на английском языке («As you like it»)</w:t>
-            </w:r>
-          </w:p>
-        </w:tc>
-        <w:tc>
-          <w:tcPr>
-            <w:tcW w:w="1872" w:type="dxa"/>
-            <w:tcBorders>
-              <w:bottom w:val="single" w:sz="4" w:space="0" w:color="auto"/>
-            </w:tcBorders>
-            <w:vAlign w:val="center"/>
-          </w:tcPr>
-          <w:p>
-            <w:pPr>
-              <w:pStyle w:val="ad"/>
-            </w:pPr>
-            <w:r>
-              <w:t>play</w:t>
-            </w:r>
-          </w:p>
-        </w:tc>
-        <w:tc>
-          <w:tcPr>
-            <w:tcW w:w="1695" w:type="dxa"/>
-            <w:tcBorders>
-              <w:bottom w:val="single" w:sz="4" w:space="0" w:color="auto"/>
-            </w:tcBorders>
-            <w:vAlign w:val="center"/>
-          </w:tcPr>
-          <w:p>
-            <w:pPr>
-              <w:pStyle w:val="ad"/>
-            </w:pPr>
-            <w:r>
-              <w:t>125 179</w:t>
-            </w:r>
-          </w:p>
-        </w:tc>
-      </w:tr>
-      <w:tr>
-        <w:tc>
-          <w:tcPr>
-            <w:tcW w:w="1696" w:type="dxa"/>
-            <w:tcBorders>
-              <w:bottom w:val="nil"/>
-            </w:tcBorders>
-            <w:vAlign w:val="center"/>
-          </w:tcPr>
-          <w:p>
-            <w:pPr>
-              <w:pStyle w:val="ad"/>
-            </w:pPr>
-            <w:r>
-              <w:t>cp.html</w:t>
-            </w:r>
-          </w:p>
-        </w:tc>
-        <w:tc>
-          <w:tcPr>
-            <w:tcW w:w="4081" w:type="dxa"/>
-            <w:tcBorders>
-              <w:bottom w:val="nil"/>
-            </w:tcBorders>
-            <w:vAlign w:val="center"/>
-          </w:tcPr>
-          <w:p>
-            <w:pPr>
-              <w:pStyle w:val="ad"/>
-            </w:pPr>
-            <w:r>
-              <w:t>Документ HTML</w:t>
-            </w:r>
-          </w:p>
-        </w:tc>
-        <w:tc>
-          <w:tcPr>
-            <w:tcW w:w="1872" w:type="dxa"/>
-            <w:tcBorders>
-              <w:bottom w:val="nil"/>
-            </w:tcBorders>
-            <w:vAlign w:val="center"/>
-          </w:tcPr>
-          <w:p>
-            <w:pPr>
-              <w:pStyle w:val="ad"/>
-            </w:pPr>
-            <w:r>
-              <w:t>html</w:t>
-            </w:r>
-          </w:p>
-        </w:tc>
-        <w:tc>
-          <w:tcPr>
-            <w:tcW w:w="1695" w:type="dxa"/>
-            <w:tcBorders>
-              <w:bottom w:val="nil"/>
-            </w:tcBorders>
-            <w:vAlign w:val="center"/>
-          </w:tcPr>
-          <w:p>
-            <w:pPr>
-              <w:pStyle w:val="ad"/>
-            </w:pPr>
-            <w:r>
-              <w:t>24 603</w:t>
-            </w:r>
-          </w:p>
-        </w:tc>
-      </w:tr>
-      <w:tr>
-        <w:tc>
-          <w:tcPr>
-            <w:tcW w:w="1696" w:type="dxa"/>
-            <w:vAlign w:val="center"/>
-          </w:tcPr>
-          <w:p>
-            <w:pPr>
-              <w:pStyle w:val="ad"/>
-            </w:pPr>
-            <w:r>
-              <w:t>fields.c</w:t>
-            </w:r>
-          </w:p>
-        </w:tc>
-        <w:tc>
-          <w:tcPr>
-            <w:tcW w:w="4081" w:type="dxa"/>
-            <w:vAlign w:val="center"/>
-          </w:tcPr>
-          <w:p>
-            <w:pPr>
-              <w:pStyle w:val="ad"/>
-            </w:pPr>
-            <w:r>
-              <w:t xml:space="preserve">Код программы на языке C </w:t>
-            </w:r>
-          </w:p>
-        </w:tc>
-        <w:tc>
-          <w:tcPr>
-            <w:tcW w:w="1872" w:type="dxa"/>
-            <w:vAlign w:val="center"/>
-          </w:tcPr>
-          <w:p>
-            <w:pPr>
-              <w:pStyle w:val="ad"/>
-            </w:pPr>
-            <w:r>
-              <w:t>csrc</w:t>
-            </w:r>
-          </w:p>
-        </w:tc>
-        <w:tc>
-          <w:tcPr>
-            <w:tcW w:w="1695" w:type="dxa"/>
-            <w:vAlign w:val="center"/>
-          </w:tcPr>
-          <w:p>
-            <w:pPr>
-              <w:pStyle w:val="ad"/>
-            </w:pPr>
-            <w:r>
-              <w:t>11 150</w:t>
-            </w:r>
-          </w:p>
-        </w:tc>
-      </w:tr>
-      <w:tr>
-        <w:tc>
-          <w:tcPr>
-            <w:tcW w:w="1696" w:type="dxa"/>
-            <w:vAlign w:val="center"/>
-          </w:tcPr>
-          <w:p>
-            <w:pPr>
-              <w:pStyle w:val="ad"/>
-            </w:pPr>
-            <w:r>
-              <w:t>grammar.lsp</w:t>
-            </w:r>
-          </w:p>
-        </w:tc>
-        <w:tc>
-          <w:tcPr>
-            <w:tcW w:w="4081" w:type="dxa"/>
-            <w:vAlign w:val="center"/>
-          </w:tcPr>
-          <w:p>
-            <w:pPr>
-              <w:pStyle w:val="ad"/>
-            </w:pPr>
-            <w:r>
-              <w:t>Код программы на языке LISP</w:t>
-            </w:r>
-          </w:p>
-        </w:tc>
-        <w:tc>
-          <w:tcPr>
-            <w:tcW w:w="1872" w:type="dxa"/>
-            <w:vAlign w:val="center"/>
-          </w:tcPr>
-          <w:p>
-            <w:pPr>
-              <w:pStyle w:val="ad"/>
-            </w:pPr>
-            <w:r>
-              <w:t>list</w:t>
-            </w:r>
-          </w:p>
-        </w:tc>
-        <w:tc>
-          <w:tcPr>
-            <w:tcW w:w="1695" w:type="dxa"/>
-            <w:vAlign w:val="center"/>
-          </w:tcPr>
-          <w:p>
-            <w:pPr>
-              <w:pStyle w:val="ad"/>
-            </w:pPr>
-            <w:r>
-              <w:t>3 721</w:t>
-            </w:r>
-          </w:p>
-        </w:tc>
-      </w:tr>
-      <w:tr>
-        <w:tc>
-          <w:tcPr>
-            <w:tcW w:w="1696" w:type="dxa"/>
-            <w:vAlign w:val="center"/>
-          </w:tcPr>
-          <w:p>
-            <w:pPr>
-              <w:pStyle w:val="ad"/>
-            </w:pPr>
-            <w:r>
-              <w:t>kennedy.xls</w:t>
-            </w:r>
-          </w:p>
-        </w:tc>
-        <w:tc>
-          <w:tcPr>
-            <w:tcW w:w="4081" w:type="dxa"/>
-            <w:vAlign w:val="center"/>
-          </w:tcPr>
-          <w:p>
-            <w:pPr>
-              <w:pStyle w:val="ad"/>
-            </w:pPr>
-            <w:r>
-              <w:t>Электронная таблица</w:t>
-            </w:r>
-          </w:p>
-        </w:tc>
-        <w:tc>
-          <w:tcPr>
-            <w:tcW w:w="1872" w:type="dxa"/>
-            <w:vAlign w:val="center"/>
-          </w:tcPr>
-          <w:p>
-            <w:pPr>
-              <w:pStyle w:val="ad"/>
-            </w:pPr>
-            <w:r>
-              <w:t>excl</w:t>
-            </w:r>
-          </w:p>
-        </w:tc>
-        <w:tc>
-          <w:tcPr>
-            <w:tcW w:w="1695" w:type="dxa"/>
-            <w:vAlign w:val="center"/>
-          </w:tcPr>
-          <w:p>
-            <w:pPr>
-              <w:pStyle w:val="ad"/>
-            </w:pPr>
-            <w:r>
-              <w:t>1 029 744</w:t>
-            </w:r>
-          </w:p>
-        </w:tc>
-      </w:tr>
-      <w:tr>
-        <w:tc>
-          <w:tcPr>
-            <w:tcW w:w="1696" w:type="dxa"/>
-            <w:vAlign w:val="center"/>
-          </w:tcPr>
-          <w:p>
-            <w:pPr>
-              <w:pStyle w:val="ad"/>
-            </w:pPr>
-            <w:r>
-              <w:t>lcet10.txt</w:t>
-            </w:r>
-          </w:p>
-        </w:tc>
-        <w:tc>
-          <w:tcPr>
-            <w:tcW w:w="4081" w:type="dxa"/>
-            <w:vAlign w:val="center"/>
-          </w:tcPr>
-          <w:p>
-            <w:pPr>
-              <w:pStyle w:val="ad"/>
-            </w:pPr>
-            <w:r>
-              <w:t>Технический документ</w:t>
-            </w:r>
-          </w:p>
-        </w:tc>
-        <w:tc>
-          <w:tcPr>
-            <w:tcW w:w="1872" w:type="dxa"/>
-            <w:vAlign w:val="center"/>
-          </w:tcPr>
-          <w:p>
-            <w:pPr>
-              <w:pStyle w:val="ad"/>
-            </w:pPr>
-            <w:r>
-              <w:t>tech</w:t>
-            </w:r>
-          </w:p>
-        </w:tc>
-        <w:tc>
-          <w:tcPr>
-            <w:tcW w:w="1695" w:type="dxa"/>
-            <w:vAlign w:val="center"/>
-          </w:tcPr>
-          <w:p>
-            <w:pPr>
-              <w:pStyle w:val="ad"/>
-            </w:pPr>
-            <w:r>
-              <w:t>426 754</w:t>
-            </w:r>
-          </w:p>
-        </w:tc>
-      </w:tr>
-      <w:tr>
-        <w:tc>
-          <w:tcPr>
-            <w:tcW w:w="1696" w:type="dxa"/>
-            <w:vAlign w:val="center"/>
-          </w:tcPr>
-          <w:p>
-            <w:pPr>
-              <w:pStyle w:val="ad"/>
-            </w:pPr>
-            <w:r>
-              <w:t>plrabn12.txt</w:t>
-            </w:r>
-          </w:p>
-        </w:tc>
-        <w:tc>
-          <w:tcPr>
-            <w:tcW w:w="4081" w:type="dxa"/>
-            <w:vAlign w:val="center"/>
-          </w:tcPr>
-          <w:p>
-            <w:pPr>
-              <w:pStyle w:val="ad"/>
-            </w:pPr>
-            <w:r>
-              <w:t xml:space="preserve">Стихотворение на английском языке («Paradise Lost») </w:t>
-            </w:r>
-          </w:p>
-        </w:tc>
-        <w:tc>
-          <w:tcPr>
-            <w:tcW w:w="1872" w:type="dxa"/>
-            <w:vAlign w:val="center"/>
-          </w:tcPr>
-          <w:p>
-            <w:pPr>
-              <w:pStyle w:val="ad"/>
-            </w:pPr>
-            <w:r>
-              <w:t>poem</w:t>
-            </w:r>
-          </w:p>
-        </w:tc>
-        <w:tc>
-          <w:tcPr>
-            <w:tcW w:w="1695" w:type="dxa"/>
-            <w:vAlign w:val="center"/>
-          </w:tcPr>
-          <w:p>
-            <w:pPr>
-              <w:pStyle w:val="ad"/>
-            </w:pPr>
-            <w:r>
-              <w:t>481 861</w:t>
-            </w:r>
-          </w:p>
-        </w:tc>
-      </w:tr>
-      <w:tr>
-        <w:tc>
-          <w:tcPr>
-            <w:tcW w:w="1696" w:type="dxa"/>
-            <w:vAlign w:val="center"/>
-          </w:tcPr>
-          <w:p>
-            <w:pPr>
-              <w:pStyle w:val="ad"/>
-            </w:pPr>
-            <w:r>
-              <w:t>ptt5</w:t>
-            </w:r>
-          </w:p>
-        </w:tc>
-        <w:tc>
-          <w:tcPr>
-            <w:tcW w:w="4081" w:type="dxa"/>
-            <w:vAlign w:val="center"/>
-          </w:tcPr>
-          <w:p>
-            <w:pPr>
-              <w:pStyle w:val="ad"/>
-            </w:pPr>
-            <w:r>
-              <w:t>Факс-изображение</w:t>
-            </w:r>
-          </w:p>
-        </w:tc>
-        <w:tc>
-          <w:tcPr>
-            <w:tcW w:w="1872" w:type="dxa"/>
-            <w:vAlign w:val="center"/>
-          </w:tcPr>
-          <w:p>
-            <w:pPr>
-              <w:pStyle w:val="ad"/>
-            </w:pPr>
-            <w:r>
-              <w:t>fax</w:t>
-            </w:r>
-          </w:p>
-        </w:tc>
-        <w:tc>
-          <w:tcPr>
-            <w:tcW w:w="1695" w:type="dxa"/>
-            <w:vAlign w:val="center"/>
-          </w:tcPr>
-          <w:p>
-            <w:pPr>
-              <w:pStyle w:val="ad"/>
-            </w:pPr>
-            <w:r>
-              <w:t>513 216</w:t>
-            </w:r>
-          </w:p>
-        </w:tc>
-      </w:tr>
-      <w:tr>
-        <w:tc>
-          <w:tcPr>
-            <w:tcW w:w="1696" w:type="dxa"/>
-            <w:vAlign w:val="center"/>
-          </w:tcPr>
-          <w:p>
-            <w:pPr>
-              <w:pStyle w:val="ad"/>
-            </w:pPr>
-            <w:r>
-              <w:t>sum</w:t>
-            </w:r>
-          </w:p>
-        </w:tc>
-        <w:tc>
-          <w:tcPr>
-            <w:tcW w:w="4081" w:type="dxa"/>
-            <w:vAlign w:val="center"/>
-          </w:tcPr>
-          <w:p>
-            <w:pPr>
-              <w:pStyle w:val="ad"/>
-            </w:pPr>
-            <w:r>
-              <w:t>Исполнимый файл SPARC</w:t>
-            </w:r>
-          </w:p>
-        </w:tc>
-        <w:tc>
-          <w:tcPr>
-            <w:tcW w:w="1872" w:type="dxa"/>
-            <w:vAlign w:val="center"/>
-          </w:tcPr>
-          <w:p>
-            <w:pPr>
-              <w:pStyle w:val="ad"/>
-            </w:pPr>
-            <w:r>
-              <w:t>sprc</w:t>
-            </w:r>
-          </w:p>
-        </w:tc>
-        <w:tc>
-          <w:tcPr>
-            <w:tcW w:w="1695" w:type="dxa"/>
-            <w:vAlign w:val="center"/>
-          </w:tcPr>
-          <w:p>
-            <w:pPr>
-              <w:pStyle w:val="ad"/>
-            </w:pPr>
-            <w:r>
-              <w:t>38 240</w:t>
-            </w:r>
-          </w:p>
-        </w:tc>
-      </w:tr>
-      <w:tr>
-        <w:tc>
-          <w:tcPr>
-            <w:tcW w:w="1696" w:type="dxa"/>
-            <w:vAlign w:val="center"/>
-          </w:tcPr>
-          <w:p>
-            <w:pPr>
-              <w:pStyle w:val="ad"/>
-            </w:pPr>
-            <w:r>
-              <w:t>xargs.1</w:t>
-            </w:r>
-          </w:p>
-        </w:tc>
-        <w:tc>
-          <w:tcPr>
-            <w:tcW w:w="4081" w:type="dxa"/>
-            <w:vAlign w:val="center"/>
-          </w:tcPr>
-          <w:p>
-            <w:pPr>
-              <w:pStyle w:val="ad"/>
-            </w:pPr>
-            <w:r>
-              <w:t>Руководство GNU</w:t>
-            </w:r>
-          </w:p>
-        </w:tc>
-        <w:tc>
-          <w:tcPr>
-            <w:tcW w:w="1872" w:type="dxa"/>
-            <w:vAlign w:val="center"/>
-          </w:tcPr>
-          <w:p>
-            <w:pPr>
-              <w:pStyle w:val="ad"/>
-            </w:pPr>
-            <w:r>
-              <w:t>man</w:t>
-            </w:r>
-          </w:p>
-        </w:tc>
-        <w:tc>
-          <w:tcPr>
-            <w:tcW w:w="1695" w:type="dxa"/>
-            <w:vAlign w:val="center"/>
-          </w:tcPr>
-          <w:p>
-            <w:pPr>
-              <w:pStyle w:val="ad"/>
-            </w:pPr>
-            <w:r>
-              <w:t>4 227</w:t>
-            </w:r>
-          </w:p>
-        </w:tc>
-      </w:tr>
-    </w:tbl>
-    <w:p/>
-    <w:p>
-      <w:pPr>
-        <w:pStyle w:val="a2"/>
-      </w:pPr>
-      <w:r>
-        <w:t>При проведении исследования алгоритмов будем использовать именно этот набор файлов.</w:t>
-      </w:r>
-    </w:p>
-    <w:p>
-      <w:pPr>
-        <w:ind w:firstLine="0"/>
-      </w:pPr>
-      <w:r>
-        <w:lastRenderedPageBreak/>
-        <w:br w:type="page"/>
-      </w:r>
-    </w:p>
-    <w:p>
-      <w:pPr>
-        <w:pStyle w:val="1"/>
-      </w:pPr>
-      <w:bookmarkStart w:id="26" w:name="_Toc420879081"/>
+      </w:pPr>
+      <w:bookmarkStart w:id="17" w:name="_Toc421116352"/>
       <w:r>
         <w:lastRenderedPageBreak/>
         <w:t>разработка программного приложения</w:t>
       </w:r>
-      <w:bookmarkEnd w:id="26"/>
+      <w:bookmarkEnd w:id="17"/>
     </w:p>
     <w:p>
       <w:pPr>
@@ -7129,14 +6062,14 @@
       <w:pPr>
         <w:pStyle w:val="2"/>
       </w:pPr>
-      <w:bookmarkStart w:id="27" w:name="_Toc420879082"/>
+      <w:bookmarkStart w:id="18" w:name="_Toc421116353"/>
       <w:r>
         <w:t>Разработка</w:t>
       </w:r>
       <w:r>
         <w:t xml:space="preserve"> структур данных</w:t>
       </w:r>
-      <w:bookmarkEnd w:id="27"/>
+      <w:bookmarkEnd w:id="18"/>
     </w:p>
     <w:p>
       <w:pPr>
@@ -10466,14 +9399,14 @@
           <w:lang w:val="en-US"/>
         </w:rPr>
       </w:pPr>
-      <w:bookmarkStart w:id="28" w:name="_Toc420879083"/>
+      <w:bookmarkStart w:id="19" w:name="_Toc421116354"/>
       <w:r>
         <w:rPr>
           <w:lang w:val="en-US"/>
         </w:rPr>
         <w:t>Модели данных алгоритмов</w:t>
       </w:r>
-      <w:bookmarkEnd w:id="28"/>
+      <w:bookmarkEnd w:id="19"/>
     </w:p>
     <w:p>
       <w:pPr>
@@ -11691,14 +10624,14 @@
           <w:lang w:val="en-US"/>
         </w:rPr>
       </w:pPr>
-      <w:bookmarkStart w:id="29" w:name="_Toc420879084"/>
+      <w:bookmarkStart w:id="20" w:name="_Toc421116355"/>
       <w:r>
         <w:rPr>
           <w:lang w:val="en-US"/>
         </w:rPr>
         <w:t>Реализация алгоритмов</w:t>
       </w:r>
-      <w:bookmarkEnd w:id="29"/>
+      <w:bookmarkEnd w:id="20"/>
     </w:p>
     <w:p>
       <w:r>
@@ -11721,7 +10654,7 @@
           <w:szCs w:val="28"/>
         </w:rPr>
       </w:pPr>
-      <w:bookmarkStart w:id="30" w:name="_Toc389338960"/>
+      <w:bookmarkStart w:id="21" w:name="_Toc389338960"/>
       <w:r>
         <w:rPr>
           <w:b/>
@@ -11735,7 +10668,7 @@
         </w:rPr>
         <w:t xml:space="preserve"> Алгоритм сжатия RLE</w:t>
       </w:r>
-      <w:bookmarkEnd w:id="30"/>
+      <w:bookmarkEnd w:id="21"/>
       <w:r>
         <w:rPr>
           <w:szCs w:val="28"/>
@@ -11876,7 +10809,7 @@
           <w:szCs w:val="28"/>
         </w:rPr>
       </w:pPr>
-      <w:bookmarkStart w:id="31" w:name="_Toc389338961"/>
+      <w:bookmarkStart w:id="22" w:name="_Toc389338961"/>
       <w:r>
         <w:rPr>
           <w:b/>
@@ -11890,7 +10823,7 @@
         </w:rPr>
         <w:t xml:space="preserve"> Суть алгоритма распаковки RLE</w:t>
       </w:r>
-      <w:bookmarkEnd w:id="31"/>
+      <w:bookmarkEnd w:id="22"/>
       <w:r>
         <w:rPr>
           <w:szCs w:val="28"/>
@@ -11942,7 +10875,7 @@
           <w:szCs w:val="28"/>
         </w:rPr>
       </w:pPr>
-      <w:bookmarkStart w:id="32" w:name="_Toc389338958"/>
+      <w:bookmarkStart w:id="23" w:name="_Toc389338958"/>
       <w:r>
         <w:rPr>
           <w:b/>
@@ -11956,7 +10889,7 @@
         </w:rPr>
         <w:t xml:space="preserve"> </w:t>
       </w:r>
-      <w:bookmarkEnd w:id="32"/>
+      <w:bookmarkEnd w:id="23"/>
       <w:r>
         <w:rPr>
           <w:szCs w:val="28"/>
@@ -12252,7 +11185,7 @@
           <w:szCs w:val="28"/>
         </w:rPr>
       </w:pPr>
-      <w:bookmarkStart w:id="33" w:name="_Toc389338959"/>
+      <w:bookmarkStart w:id="24" w:name="_Toc389338959"/>
       <w:r>
         <w:rPr>
           <w:b/>
@@ -12266,7 +11199,7 @@
         </w:rPr>
         <w:t xml:space="preserve"> Алгоритм распаковки LZ77</w:t>
       </w:r>
-      <w:bookmarkEnd w:id="33"/>
+      <w:bookmarkEnd w:id="24"/>
       <w:r>
         <w:rPr>
           <w:szCs w:val="28"/>
@@ -12602,12 +11535,12 @@
       <w:pPr>
         <w:pStyle w:val="1"/>
       </w:pPr>
-      <w:bookmarkStart w:id="34" w:name="_Toc420879085"/>
+      <w:bookmarkStart w:id="25" w:name="_Toc421116356"/>
       <w:r>
         <w:lastRenderedPageBreak/>
         <w:t>Руководство по использованию приложения</w:t>
       </w:r>
-      <w:bookmarkEnd w:id="34"/>
+      <w:bookmarkEnd w:id="25"/>
     </w:p>
     <w:p>
       <w:pPr>
@@ -12760,11 +11693,11 @@
       <w:pPr>
         <w:pStyle w:val="2"/>
       </w:pPr>
-      <w:bookmarkStart w:id="35" w:name="_Toc420879086"/>
+      <w:bookmarkStart w:id="26" w:name="_Toc421116357"/>
       <w:r>
         <w:t>Сжатие файлов</w:t>
       </w:r>
-      <w:bookmarkEnd w:id="35"/>
+      <w:bookmarkEnd w:id="26"/>
     </w:p>
     <w:p>
       <w:pPr>
@@ -13406,12 +12339,12 @@
       <w:pPr>
         <w:pStyle w:val="2"/>
       </w:pPr>
-      <w:bookmarkStart w:id="36" w:name="_Toc420879087"/>
+      <w:bookmarkStart w:id="27" w:name="_Toc421116358"/>
       <w:r>
         <w:lastRenderedPageBreak/>
         <w:t>Распаковка файлов</w:t>
       </w:r>
-      <w:bookmarkEnd w:id="36"/>
+      <w:bookmarkEnd w:id="27"/>
     </w:p>
     <w:p>
       <w:pPr>
@@ -13781,12 +12714,12 @@
       <w:pPr>
         <w:pStyle w:val="2"/>
       </w:pPr>
-      <w:bookmarkStart w:id="37" w:name="_Toc420879088"/>
+      <w:bookmarkStart w:id="28" w:name="_Toc421116359"/>
       <w:r>
         <w:lastRenderedPageBreak/>
         <w:t>Исследование алгоритмов</w:t>
       </w:r>
-      <w:bookmarkEnd w:id="37"/>
+      <w:bookmarkEnd w:id="28"/>
     </w:p>
     <w:p>
       <w:pPr>
@@ -13903,11 +12836,11 @@
       <w:pPr>
         <w:pStyle w:val="2"/>
       </w:pPr>
-      <w:bookmarkStart w:id="38" w:name="_Toc420879089"/>
+      <w:bookmarkStart w:id="29" w:name="_Toc421116360"/>
       <w:r>
         <w:t>Просмотр статистики</w:t>
       </w:r>
-      <w:bookmarkEnd w:id="38"/>
+      <w:bookmarkEnd w:id="29"/>
     </w:p>
     <w:p>
       <w:pPr>
@@ -14159,12 +13092,12 @@
       <w:pPr>
         <w:pStyle w:val="1"/>
       </w:pPr>
-      <w:bookmarkStart w:id="39" w:name="_Toc420879090"/>
+      <w:bookmarkStart w:id="30" w:name="_Toc421116361"/>
       <w:r>
         <w:lastRenderedPageBreak/>
         <w:t>Исследование алгоритмов</w:t>
       </w:r>
-      <w:bookmarkEnd w:id="39"/>
+      <w:bookmarkEnd w:id="30"/>
     </w:p>
     <w:p>
       <w:pPr>
@@ -15806,7 +14739,7 @@
           <w:lang w:val="ru-RU"/>
         </w:rPr>
       </w:pPr>
-      <w:bookmarkStart w:id="40" w:name="_Toc420879091"/>
+      <w:bookmarkStart w:id="31" w:name="_Toc421116362"/>
       <w:r>
         <w:rPr>
           <w:lang w:val="ru-RU"/>
@@ -15814,7 +14747,7 @@
         <w:lastRenderedPageBreak/>
         <w:t>Заключение</w:t>
       </w:r>
-      <w:bookmarkEnd w:id="40"/>
+      <w:bookmarkEnd w:id="31"/>
     </w:p>
     <w:p>
       <w:pPr>
@@ -15923,7 +14856,7 @@
         <w:br w:type="page"/>
       </w:r>
     </w:p>
-    <w:bookmarkStart w:id="41" w:name="_Toc420879092" w:displacedByCustomXml="next"/>
+    <w:bookmarkStart w:id="32" w:name="_Toc421116363" w:displacedByCustomXml="next"/>
     <w:sdt>
       <w:sdtPr>
         <w:rPr>
@@ -15937,6 +14870,7 @@
         <w:id w:val="111145805"/>
         <w:bibliography/>
       </w:sdtPr>
+      <w:sdtEndPr/>
       <w:sdtContent>
         <w:p>
           <w:pPr>
@@ -15963,7 +14897,7 @@
             </w:rPr>
             <w:t>СПИСОК ИСПОЛЬЗОВАННОЙ ЛИТЕРАТУРЫ</w:t>
           </w:r>
-          <w:bookmarkEnd w:id="41"/>
+          <w:bookmarkEnd w:id="32"/>
           <w:r>
             <w:rPr>
               <w:b w:val="0"/>
@@ -16580,7 +15514,7 @@
           <w:lang w:val="ru-RU"/>
         </w:rPr>
       </w:pPr>
-      <w:bookmarkStart w:id="42" w:name="_Toc420879093"/>
+      <w:bookmarkStart w:id="33" w:name="_Toc421116364"/>
       <w:r>
         <w:rPr>
           <w:lang w:val="ru-RU"/>
@@ -16626,7 +15560,7 @@
         </w:rPr>
         <w:t>Исходные коды функций</w:t>
       </w:r>
-      <w:bookmarkEnd w:id="42"/>
+      <w:bookmarkEnd w:id="33"/>
     </w:p>
     <w:p>
       <w:pPr>
@@ -22345,7 +21279,7 @@
           <w:lang w:val="ru-RU"/>
         </w:rPr>
       </w:pPr>
-      <w:bookmarkStart w:id="43" w:name="_Toc420879094"/>
+      <w:bookmarkStart w:id="34" w:name="_Toc421116365"/>
       <w:r>
         <w:rPr>
           <w:lang w:val="ru-RU"/>
@@ -22386,7 +21320,7 @@
         </w:rPr>
         <w:t>Схемы алгоритмов</w:t>
       </w:r>
-      <w:bookmarkEnd w:id="43"/>
+      <w:bookmarkEnd w:id="34"/>
     </w:p>
     <w:p>
       <w:pPr>
@@ -22961,7 +21895,7 @@
       <w:rPr>
         <w:noProof/>
       </w:rPr>
-      <w:t>12</w:t>
+      <w:t>14</w:t>
     </w:r>
     <w:r>
       <w:rPr>
@@ -23004,6 +21938,7 @@
         <w:docPartUnique/>
       </w:docPartObj>
     </w:sdtPr>
+    <w:sdtEndPr/>
     <w:sdtContent>
       <w:p>
         <w:pPr>
@@ -23023,7 +21958,7 @@
           <w:rPr>
             <w:noProof/>
           </w:rPr>
-          <w:t>35</w:t>
+          <w:t>46</w:t>
         </w:r>
         <w:r>
           <w:fldChar w:fldCharType="end"/>
@@ -23044,6 +21979,7 @@
         <w:docPartUnique/>
       </w:docPartObj>
     </w:sdtPr>
+    <w:sdtEndPr/>
     <w:sdtContent>
       <w:p>
         <w:pPr>
@@ -23063,7 +21999,7 @@
           <w:rPr>
             <w:noProof/>
           </w:rPr>
-          <w:t>33</w:t>
+          <w:t>30</w:t>
         </w:r>
         <w:r>
           <w:fldChar w:fldCharType="end"/>
@@ -23117,6 +22053,7 @@
           <w:id w:val="-315409055"/>
           <w:citation/>
         </w:sdtPr>
+        <w:sdtEndPr/>
         <w:sdtContent>
           <w:r>
             <w:fldChar w:fldCharType="begin"/>
@@ -23149,29 +22086,12 @@
       </w:r>
     </w:p>
   </w:footnote>
-  <w:footnote w:id="2">
-    <w:p>
-      <w:pPr>
-        <w:pStyle w:val="af4"/>
-        <w:ind w:firstLine="708"/>
-      </w:pPr>
-      <w:r>
-        <w:rPr>
-          <w:rStyle w:val="af6"/>
-        </w:rPr>
-        <w:t>1)</w:t>
-      </w:r>
-      <w:r>
-        <w:t xml:space="preserve"> Данный факт будет показан при исследовании алгоритмов в разделе 6</w:t>
-      </w:r>
-    </w:p>
-  </w:footnote>
 </w:footnotes>
 </file>
 
 <file path=word/numbering.xml><?xml version="1.0" encoding="utf-8"?>
 <w:numbering xmlns:wpc="http://schemas.microsoft.com/office/word/2010/wordprocessingCanvas" xmlns:mc="http://schemas.openxmlformats.org/markup-compatibility/2006" xmlns:o="urn:schemas-microsoft-com:office:office" xmlns:r="http://schemas.openxmlformats.org/officeDocument/2006/relationships" xmlns:m="http://schemas.openxmlformats.org/officeDocument/2006/math" xmlns:v="urn:schemas-microsoft-com:vml" xmlns:wp14="http://schemas.microsoft.com/office/word/2010/wordprocessingDrawing" xmlns:wp="http://schemas.openxmlformats.org/drawingml/2006/wordprocessingDrawing" xmlns:w10="urn:schemas-microsoft-com:office:word" xmlns:w="http://schemas.openxmlformats.org/wordprocessingml/2006/main" xmlns:w14="http://schemas.microsoft.com/office/word/2010/wordml" xmlns:w15="http://schemas.microsoft.com/office/word/2012/wordml" xmlns:wpg="http://schemas.microsoft.com/office/word/2010/wordprocessingGroup" xmlns:wpi="http://schemas.microsoft.com/office/word/2010/wordprocessingInk" xmlns:wne="http://schemas.microsoft.com/office/word/2006/wordml" xmlns:wps="http://schemas.microsoft.com/office/word/2010/wordprocessingShape" mc:Ignorable="w14 w15 wp14">
-  <w:abstractNum w:abstractNumId="0">
+  <w:abstractNum w:abstractNumId="0" w15:restartNumberingAfterBreak="0">
     <w:nsid w:val="03DD6954"/>
     <w:multiLevelType w:val="hybridMultilevel"/>
     <w:tmpl w:val="15A6C79A"/>
@@ -23284,7 +22204,7 @@
       </w:rPr>
     </w:lvl>
   </w:abstractNum>
-  <w:abstractNum w:abstractNumId="1">
+  <w:abstractNum w:abstractNumId="1" w15:restartNumberingAfterBreak="0">
     <w:nsid w:val="0CAD78C1"/>
     <w:multiLevelType w:val="multilevel"/>
     <w:tmpl w:val="1398FAEE"/>
@@ -23405,7 +22325,7 @@
       </w:rPr>
     </w:lvl>
   </w:abstractNum>
-  <w:abstractNum w:abstractNumId="2">
+  <w:abstractNum w:abstractNumId="2" w15:restartNumberingAfterBreak="0">
     <w:nsid w:val="153D0418"/>
     <w:multiLevelType w:val="hybridMultilevel"/>
     <w:tmpl w:val="7BD4E072"/>
@@ -23494,7 +22414,7 @@
       </w:pPr>
     </w:lvl>
   </w:abstractNum>
-  <w:abstractNum w:abstractNumId="3">
+  <w:abstractNum w:abstractNumId="3" w15:restartNumberingAfterBreak="0">
     <w:nsid w:val="183A1941"/>
     <w:multiLevelType w:val="hybridMultilevel"/>
     <w:tmpl w:val="4CAE031E"/>
@@ -23583,7 +22503,7 @@
       </w:pPr>
     </w:lvl>
   </w:abstractNum>
-  <w:abstractNum w:abstractNumId="4">
+  <w:abstractNum w:abstractNumId="4" w15:restartNumberingAfterBreak="0">
     <w:nsid w:val="1D447A4A"/>
     <w:multiLevelType w:val="hybridMultilevel"/>
     <w:tmpl w:val="F03CC690"/>
@@ -23696,7 +22616,7 @@
       </w:rPr>
     </w:lvl>
   </w:abstractNum>
-  <w:abstractNum w:abstractNumId="5">
+  <w:abstractNum w:abstractNumId="5" w15:restartNumberingAfterBreak="0">
     <w:nsid w:val="1E77641B"/>
     <w:multiLevelType w:val="hybridMultilevel"/>
     <w:tmpl w:val="4A9A5E5E"/>
@@ -23809,7 +22729,7 @@
       </w:rPr>
     </w:lvl>
   </w:abstractNum>
-  <w:abstractNum w:abstractNumId="6">
+  <w:abstractNum w:abstractNumId="6" w15:restartNumberingAfterBreak="0">
     <w:nsid w:val="25933309"/>
     <w:multiLevelType w:val="hybridMultilevel"/>
     <w:tmpl w:val="13D8AB5C"/>
@@ -23924,7 +22844,7 @@
       </w:rPr>
     </w:lvl>
   </w:abstractNum>
-  <w:abstractNum w:abstractNumId="7">
+  <w:abstractNum w:abstractNumId="7" w15:restartNumberingAfterBreak="0">
     <w:nsid w:val="2BE22ED9"/>
     <w:multiLevelType w:val="hybridMultilevel"/>
     <w:tmpl w:val="ECC628EA"/>
@@ -24030,7 +22950,7 @@
       </w:pPr>
     </w:lvl>
   </w:abstractNum>
-  <w:abstractNum w:abstractNumId="8">
+  <w:abstractNum w:abstractNumId="8" w15:restartNumberingAfterBreak="0">
     <w:nsid w:val="2C1E312E"/>
     <w:multiLevelType w:val="hybridMultilevel"/>
     <w:tmpl w:val="3350F938"/>
@@ -24119,7 +23039,7 @@
       </w:pPr>
     </w:lvl>
   </w:abstractNum>
-  <w:abstractNum w:abstractNumId="9">
+  <w:abstractNum w:abstractNumId="9" w15:restartNumberingAfterBreak="0">
     <w:nsid w:val="341C5D71"/>
     <w:multiLevelType w:val="hybridMultilevel"/>
     <w:tmpl w:val="19D8EC44"/>
@@ -24225,7 +23145,7 @@
       </w:pPr>
     </w:lvl>
   </w:abstractNum>
-  <w:abstractNum w:abstractNumId="10">
+  <w:abstractNum w:abstractNumId="10" w15:restartNumberingAfterBreak="0">
     <w:nsid w:val="346E1D3D"/>
     <w:multiLevelType w:val="hybridMultilevel"/>
     <w:tmpl w:val="96BA01EC"/>
@@ -24314,7 +23234,7 @@
       </w:pPr>
     </w:lvl>
   </w:abstractNum>
-  <w:abstractNum w:abstractNumId="11">
+  <w:abstractNum w:abstractNumId="11" w15:restartNumberingAfterBreak="0">
     <w:nsid w:val="389C04D4"/>
     <w:multiLevelType w:val="hybridMultilevel"/>
     <w:tmpl w:val="69D68EA4"/>
@@ -24403,7 +23323,7 @@
       </w:pPr>
     </w:lvl>
   </w:abstractNum>
-  <w:abstractNum w:abstractNumId="12">
+  <w:abstractNum w:abstractNumId="12" w15:restartNumberingAfterBreak="0">
     <w:nsid w:val="3F67103E"/>
     <w:multiLevelType w:val="hybridMultilevel"/>
     <w:tmpl w:val="4AAAAABC"/>
@@ -24511,7 +23431,7 @@
       </w:pPr>
     </w:lvl>
   </w:abstractNum>
-  <w:abstractNum w:abstractNumId="13">
+  <w:abstractNum w:abstractNumId="13" w15:restartNumberingAfterBreak="0">
     <w:nsid w:val="4D8A6952"/>
     <w:multiLevelType w:val="multilevel"/>
     <w:tmpl w:val="A9302E7E"/>
@@ -24649,7 +23569,7 @@
       </w:rPr>
     </w:lvl>
   </w:abstractNum>
-  <w:abstractNum w:abstractNumId="14">
+  <w:abstractNum w:abstractNumId="14" w15:restartNumberingAfterBreak="0">
     <w:nsid w:val="562C2167"/>
     <w:multiLevelType w:val="hybridMultilevel"/>
     <w:tmpl w:val="D59661A0"/>
@@ -24755,7 +23675,7 @@
       </w:pPr>
     </w:lvl>
   </w:abstractNum>
-  <w:abstractNum w:abstractNumId="15">
+  <w:abstractNum w:abstractNumId="15" w15:restartNumberingAfterBreak="0">
     <w:nsid w:val="58E76EB5"/>
     <w:multiLevelType w:val="hybridMultilevel"/>
     <w:tmpl w:val="9684B862"/>
@@ -24844,7 +23764,7 @@
       </w:pPr>
     </w:lvl>
   </w:abstractNum>
-  <w:abstractNum w:abstractNumId="16">
+  <w:abstractNum w:abstractNumId="16" w15:restartNumberingAfterBreak="0">
     <w:nsid w:val="621F7EB7"/>
     <w:multiLevelType w:val="hybridMultilevel"/>
     <w:tmpl w:val="EF2CF020"/>
@@ -24951,7 +23871,7 @@
       </w:pPr>
     </w:lvl>
   </w:abstractNum>
-  <w:abstractNum w:abstractNumId="17">
+  <w:abstractNum w:abstractNumId="17" w15:restartNumberingAfterBreak="0">
     <w:nsid w:val="64345DB5"/>
     <w:multiLevelType w:val="hybridMultilevel"/>
     <w:tmpl w:val="7F80B3EA"/>
@@ -25057,7 +23977,7 @@
       </w:pPr>
     </w:lvl>
   </w:abstractNum>
-  <w:abstractNum w:abstractNumId="18">
+  <w:abstractNum w:abstractNumId="18" w15:restartNumberingAfterBreak="0">
     <w:nsid w:val="64556962"/>
     <w:multiLevelType w:val="hybridMultilevel"/>
     <w:tmpl w:val="1B6AF32A"/>
@@ -25146,7 +24066,7 @@
       </w:pPr>
     </w:lvl>
   </w:abstractNum>
-  <w:abstractNum w:abstractNumId="19">
+  <w:abstractNum w:abstractNumId="19" w15:restartNumberingAfterBreak="0">
     <w:nsid w:val="6B2E0A01"/>
     <w:multiLevelType w:val="hybridMultilevel"/>
     <w:tmpl w:val="A0B27858"/>
@@ -25235,7 +24155,7 @@
       </w:pPr>
     </w:lvl>
   </w:abstractNum>
-  <w:abstractNum w:abstractNumId="20">
+  <w:abstractNum w:abstractNumId="20" w15:restartNumberingAfterBreak="0">
     <w:nsid w:val="6B3D4DE3"/>
     <w:multiLevelType w:val="multilevel"/>
     <w:tmpl w:val="1564DE80"/>
@@ -25407,7 +24327,7 @@
       </w:rPr>
     </w:lvl>
   </w:abstractNum>
-  <w:abstractNum w:abstractNumId="21">
+  <w:abstractNum w:abstractNumId="21" w15:restartNumberingAfterBreak="0">
     <w:nsid w:val="7407006B"/>
     <w:multiLevelType w:val="hybridMultilevel"/>
     <w:tmpl w:val="286CFB82"/>
@@ -25496,7 +24416,7 @@
       </w:pPr>
     </w:lvl>
   </w:abstractNum>
-  <w:abstractNum w:abstractNumId="22">
+  <w:abstractNum w:abstractNumId="22" w15:restartNumberingAfterBreak="0">
     <w:nsid w:val="759538D3"/>
     <w:multiLevelType w:val="hybridMultilevel"/>
     <w:tmpl w:val="21FE7C04"/>
@@ -25609,7 +24529,7 @@
       </w:rPr>
     </w:lvl>
   </w:abstractNum>
-  <w:abstractNum w:abstractNumId="23">
+  <w:abstractNum w:abstractNumId="23" w15:restartNumberingAfterBreak="0">
     <w:nsid w:val="785B0FE7"/>
     <w:multiLevelType w:val="hybridMultilevel"/>
     <w:tmpl w:val="A29811B4"/>
@@ -27868,7 +26788,7 @@
 </file>
 
 <file path=customXml/itemProps1.xml><?xml version="1.0" encoding="utf-8"?>
-<ds:datastoreItem xmlns:ds="http://schemas.openxmlformats.org/officeDocument/2006/customXml" ds:itemID="{F711F235-A342-47E2-A980-1B7824CD61E3}">
+<ds:datastoreItem xmlns:ds="http://schemas.openxmlformats.org/officeDocument/2006/customXml" ds:itemID="{94F94E32-C10D-464C-A55A-A9991D55AF53}">
   <ds:schemaRefs>
     <ds:schemaRef ds:uri="http://schemas.openxmlformats.org/officeDocument/2006/bibliography"/>
   </ds:schemaRefs>

</xml_diff>

<commit_message>
some fixes and designing chapter finished and genres list init graph implemented
genre group number added
</commit_message>
<xml_diff>
--- a/записка/Пояснительная записка.docx
+++ b/записка/Пояснительная записка.docx
@@ -202,7 +202,27 @@
           <w:szCs w:val="32"/>
           <w:lang w:eastAsia="ru-RU"/>
         </w:rPr>
-        <w:t>Компьютерные системы и сети (КСиС)</w:t>
+        <w:t>Компьютерные системы и сети (</w:t>
+      </w:r>
+      <w:proofErr w:type="spellStart"/>
+      <w:r>
+        <w:rPr>
+          <w:rFonts w:eastAsia="Times New Roman"/>
+          <w:sz w:val="32"/>
+          <w:szCs w:val="32"/>
+          <w:lang w:eastAsia="ru-RU"/>
+        </w:rPr>
+        <w:t>КСиС</w:t>
+      </w:r>
+      <w:proofErr w:type="spellEnd"/>
+      <w:r>
+        <w:rPr>
+          <w:rFonts w:eastAsia="Times New Roman"/>
+          <w:sz w:val="32"/>
+          <w:szCs w:val="32"/>
+          <w:lang w:eastAsia="ru-RU"/>
+        </w:rPr>
+        <w:t>)</w:t>
       </w:r>
     </w:p>
     <w:p>
@@ -485,8 +505,9 @@
           <w:szCs w:val="32"/>
           <w:lang w:eastAsia="ru-RU"/>
         </w:rPr>
-        <w:t xml:space="preserve">                  Студент:   </w:t>
-      </w:r>
+        <w:t xml:space="preserve">                  </w:t>
+      </w:r>
+      <w:proofErr w:type="gramStart"/>
       <w:r>
         <w:rPr>
           <w:rFonts w:eastAsia="Times New Roman"/>
@@ -494,9 +515,9 @@
           <w:szCs w:val="32"/>
           <w:lang w:eastAsia="ru-RU"/>
         </w:rPr>
-        <w:tab/>
-        <w:t xml:space="preserve"> </w:t>
-      </w:r>
+        <w:t xml:space="preserve">Студент:   </w:t>
+      </w:r>
+      <w:proofErr w:type="gramEnd"/>
       <w:r>
         <w:rPr>
           <w:rFonts w:eastAsia="Times New Roman"/>
@@ -504,6 +525,7 @@
           <w:szCs w:val="32"/>
           <w:lang w:eastAsia="ru-RU"/>
         </w:rPr>
+        <w:tab/>
         <w:t xml:space="preserve"> </w:t>
       </w:r>
       <w:r>
@@ -513,7 +535,7 @@
           <w:szCs w:val="32"/>
           <w:lang w:eastAsia="ru-RU"/>
         </w:rPr>
-        <w:t xml:space="preserve">  </w:t>
+        <w:t xml:space="preserve"> </w:t>
       </w:r>
       <w:r>
         <w:rPr>
@@ -522,7 +544,7 @@
           <w:szCs w:val="32"/>
           <w:lang w:eastAsia="ru-RU"/>
         </w:rPr>
-        <w:t>гр.</w:t>
+        <w:t xml:space="preserve">  </w:t>
       </w:r>
       <w:r>
         <w:rPr>
@@ -531,7 +553,7 @@
           <w:szCs w:val="32"/>
           <w:lang w:eastAsia="ru-RU"/>
         </w:rPr>
-        <w:t>351006</w:t>
+        <w:t>гр.</w:t>
       </w:r>
       <w:r>
         <w:rPr>
@@ -540,28 +562,57 @@
           <w:szCs w:val="32"/>
           <w:lang w:eastAsia="ru-RU"/>
         </w:rPr>
-        <w:t xml:space="preserve"> Шульга Е.С.</w:t>
-      </w:r>
-    </w:p>
-    <w:p>
-      <w:pPr>
-        <w:spacing w:after="160"/>
-        <w:ind w:firstLine="0"/>
+        <w:t>351006</w:t>
+      </w:r>
+      <w:r>
         <w:rPr>
           <w:rFonts w:eastAsia="Times New Roman"/>
           <w:sz w:val="32"/>
           <w:szCs w:val="32"/>
           <w:lang w:eastAsia="ru-RU"/>
         </w:rPr>
-      </w:pPr>
-      <w:r>
+        <w:t xml:space="preserve"> Шульга Е.С.</w:t>
+      </w:r>
+    </w:p>
+    <w:p>
+      <w:pPr>
+        <w:spacing w:after="160"/>
+        <w:ind w:firstLine="0"/>
         <w:rPr>
           <w:rFonts w:eastAsia="Times New Roman"/>
           <w:sz w:val="32"/>
           <w:szCs w:val="32"/>
           <w:lang w:eastAsia="ru-RU"/>
         </w:rPr>
-        <w:t xml:space="preserve">                                                  Руководитель:      </w:t>
+      </w:pPr>
+      <w:r>
+        <w:rPr>
+          <w:rFonts w:eastAsia="Times New Roman"/>
+          <w:sz w:val="32"/>
+          <w:szCs w:val="32"/>
+          <w:lang w:eastAsia="ru-RU"/>
+        </w:rPr>
+        <w:t xml:space="preserve">                                                  </w:t>
+      </w:r>
+      <w:proofErr w:type="gramStart"/>
+      <w:r>
+        <w:rPr>
+          <w:rFonts w:eastAsia="Times New Roman"/>
+          <w:sz w:val="32"/>
+          <w:szCs w:val="32"/>
+          <w:lang w:eastAsia="ru-RU"/>
+        </w:rPr>
+        <w:t xml:space="preserve">Руководитель:   </w:t>
+      </w:r>
+      <w:proofErr w:type="gramEnd"/>
+      <w:r>
+        <w:rPr>
+          <w:rFonts w:eastAsia="Times New Roman"/>
+          <w:sz w:val="32"/>
+          <w:szCs w:val="32"/>
+          <w:lang w:eastAsia="ru-RU"/>
+        </w:rPr>
+        <w:t xml:space="preserve">   </w:t>
       </w:r>
       <w:r>
         <w:rPr>
@@ -665,7 +716,6 @@
           <w:docPartUnique/>
         </w:docPartObj>
       </w:sdtPr>
-      <w:sdtEndPr/>
       <w:sdtContent>
         <w:p>
           <w:pPr>
@@ -702,7 +752,7 @@
           <w:r>
             <w:fldChar w:fldCharType="separate"/>
           </w:r>
-          <w:hyperlink w:anchor="_Toc421290240" w:history="1">
+          <w:hyperlink w:anchor="_Toc421383426" w:history="1">
             <w:r>
               <w:rPr>
                 <w:rStyle w:val="af"/>
@@ -729,7 +779,7 @@
                 <w:noProof/>
                 <w:webHidden/>
               </w:rPr>
-              <w:instrText xml:space="preserve"> PAGEREF _Toc421290240 \h </w:instrText>
+              <w:instrText xml:space="preserve"> PAGEREF _Toc421383426 \h </w:instrText>
             </w:r>
             <w:r>
               <w:rPr>
@@ -749,7 +799,7 @@
                 <w:noProof/>
                 <w:webHidden/>
               </w:rPr>
-              <w:t>5</w:t>
+              <w:t>3</w:t>
             </w:r>
             <w:r>
               <w:rPr>
@@ -771,7 +821,7 @@
               <w:lang w:eastAsia="ru-RU"/>
             </w:rPr>
           </w:pPr>
-          <w:hyperlink w:anchor="_Toc421290241" w:history="1">
+          <w:hyperlink w:anchor="_Toc421383427" w:history="1">
             <w:r>
               <w:rPr>
                 <w:rStyle w:val="af"/>
@@ -798,7 +848,7 @@
                 <w:noProof/>
                 <w:webHidden/>
               </w:rPr>
-              <w:instrText xml:space="preserve"> PAGEREF _Toc421290241 \h </w:instrText>
+              <w:instrText xml:space="preserve"> PAGEREF _Toc421383427 \h </w:instrText>
             </w:r>
             <w:r>
               <w:rPr>
@@ -818,7 +868,7 @@
                 <w:noProof/>
                 <w:webHidden/>
               </w:rPr>
-              <w:t>6</w:t>
+              <w:t>4</w:t>
             </w:r>
             <w:r>
               <w:rPr>
@@ -840,7 +890,7 @@
               <w:lang w:eastAsia="ru-RU"/>
             </w:rPr>
           </w:pPr>
-          <w:hyperlink w:anchor="_Toc421290242" w:history="1">
+          <w:hyperlink w:anchor="_Toc421383428" w:history="1">
             <w:r>
               <w:rPr>
                 <w:rStyle w:val="af"/>
@@ -867,7 +917,7 @@
                 <w:noProof/>
                 <w:webHidden/>
               </w:rPr>
-              <w:instrText xml:space="preserve"> PAGEREF _Toc421290242 \h </w:instrText>
+              <w:instrText xml:space="preserve"> PAGEREF _Toc421383428 \h </w:instrText>
             </w:r>
             <w:r>
               <w:rPr>
@@ -887,7 +937,7 @@
                 <w:noProof/>
                 <w:webHidden/>
               </w:rPr>
-              <w:t>7</w:t>
+              <w:t>5</w:t>
             </w:r>
             <w:r>
               <w:rPr>
@@ -908,7 +958,7 @@
               <w:lang w:eastAsia="ru-RU"/>
             </w:rPr>
           </w:pPr>
-          <w:hyperlink w:anchor="_Toc421290243" w:history="1">
+          <w:hyperlink w:anchor="_Toc421383429" w:history="1">
             <w:r>
               <w:rPr>
                 <w:rStyle w:val="af"/>
@@ -935,7 +985,7 @@
                 <w:noProof/>
                 <w:webHidden/>
               </w:rPr>
-              <w:instrText xml:space="preserve"> PAGEREF _Toc421290243 \h </w:instrText>
+              <w:instrText xml:space="preserve"> PAGEREF _Toc421383429 \h </w:instrText>
             </w:r>
             <w:r>
               <w:rPr>
@@ -955,7 +1005,7 @@
                 <w:noProof/>
                 <w:webHidden/>
               </w:rPr>
-              <w:t>7</w:t>
+              <w:t>5</w:t>
             </w:r>
             <w:r>
               <w:rPr>
@@ -976,7 +1026,7 @@
               <w:lang w:eastAsia="ru-RU"/>
             </w:rPr>
           </w:pPr>
-          <w:hyperlink w:anchor="_Toc421290244" w:history="1">
+          <w:hyperlink w:anchor="_Toc421383430" w:history="1">
             <w:r>
               <w:rPr>
                 <w:rStyle w:val="af"/>
@@ -1011,7 +1061,7 @@
                 <w:noProof/>
                 <w:webHidden/>
               </w:rPr>
-              <w:instrText xml:space="preserve"> PAGEREF _Toc421290244 \h </w:instrText>
+              <w:instrText xml:space="preserve"> PAGEREF _Toc421383430 \h </w:instrText>
             </w:r>
             <w:r>
               <w:rPr>
@@ -1031,7 +1081,7 @@
                 <w:noProof/>
                 <w:webHidden/>
               </w:rPr>
-              <w:t>8</w:t>
+              <w:t>6</w:t>
             </w:r>
             <w:r>
               <w:rPr>
@@ -1053,7 +1103,7 @@
               <w:lang w:eastAsia="ru-RU"/>
             </w:rPr>
           </w:pPr>
-          <w:hyperlink w:anchor="_Toc421290245" w:history="1">
+          <w:hyperlink w:anchor="_Toc421383431" w:history="1">
             <w:r>
               <w:rPr>
                 <w:rStyle w:val="af"/>
@@ -1080,7 +1130,7 @@
                 <w:noProof/>
                 <w:webHidden/>
               </w:rPr>
-              <w:instrText xml:space="preserve"> PAGEREF _Toc421290245 \h </w:instrText>
+              <w:instrText xml:space="preserve"> PAGEREF _Toc421383431 \h </w:instrText>
             </w:r>
             <w:r>
               <w:rPr>
@@ -1100,7 +1150,7 @@
                 <w:noProof/>
                 <w:webHidden/>
               </w:rPr>
-              <w:t>9</w:t>
+              <w:t>7</w:t>
             </w:r>
             <w:r>
               <w:rPr>
@@ -1121,7 +1171,7 @@
               <w:lang w:eastAsia="ru-RU"/>
             </w:rPr>
           </w:pPr>
-          <w:hyperlink w:anchor="_Toc421290246" w:history="1">
+          <w:hyperlink w:anchor="_Toc421383432" w:history="1">
             <w:r>
               <w:rPr>
                 <w:rStyle w:val="af"/>
@@ -1148,7 +1198,7 @@
                 <w:noProof/>
                 <w:webHidden/>
               </w:rPr>
-              <w:instrText xml:space="preserve"> PAGEREF _Toc421290246 \h </w:instrText>
+              <w:instrText xml:space="preserve"> PAGEREF _Toc421383432 \h </w:instrText>
             </w:r>
             <w:r>
               <w:rPr>
@@ -1168,7 +1218,7 @@
                 <w:noProof/>
                 <w:webHidden/>
               </w:rPr>
-              <w:t>9</w:t>
+              <w:t>7</w:t>
             </w:r>
             <w:r>
               <w:rPr>
@@ -1189,7 +1239,7 @@
               <w:lang w:eastAsia="ru-RU"/>
             </w:rPr>
           </w:pPr>
-          <w:hyperlink w:anchor="_Toc421290247" w:history="1">
+          <w:hyperlink w:anchor="_Toc421383433" w:history="1">
             <w:r>
               <w:rPr>
                 <w:rStyle w:val="af"/>
@@ -1216,7 +1266,7 @@
                 <w:noProof/>
                 <w:webHidden/>
               </w:rPr>
-              <w:instrText xml:space="preserve"> PAGEREF _Toc421290247 \h </w:instrText>
+              <w:instrText xml:space="preserve"> PAGEREF _Toc421383433 \h </w:instrText>
             </w:r>
             <w:r>
               <w:rPr>
@@ -1236,7 +1286,7 @@
                 <w:noProof/>
                 <w:webHidden/>
               </w:rPr>
-              <w:t>11</w:t>
+              <w:t>9</w:t>
             </w:r>
             <w:r>
               <w:rPr>
@@ -1257,7 +1307,7 @@
               <w:lang w:eastAsia="ru-RU"/>
             </w:rPr>
           </w:pPr>
-          <w:hyperlink w:anchor="_Toc421290248" w:history="1">
+          <w:hyperlink w:anchor="_Toc421383434" w:history="1">
             <w:r>
               <w:rPr>
                 <w:rStyle w:val="af"/>
@@ -1284,7 +1334,7 @@
                 <w:noProof/>
                 <w:webHidden/>
               </w:rPr>
-              <w:instrText xml:space="preserve"> PAGEREF _Toc421290248 \h </w:instrText>
+              <w:instrText xml:space="preserve"> PAGEREF _Toc421383434 \h </w:instrText>
             </w:r>
             <w:r>
               <w:rPr>
@@ -1304,7 +1354,7 @@
                 <w:noProof/>
                 <w:webHidden/>
               </w:rPr>
-              <w:t>14</w:t>
+              <w:t>12</w:t>
             </w:r>
             <w:r>
               <w:rPr>
@@ -1326,13 +1376,27 @@
               <w:lang w:eastAsia="ru-RU"/>
             </w:rPr>
           </w:pPr>
-          <w:hyperlink w:anchor="_Toc421290249" w:history="1">
+          <w:hyperlink w:anchor="_Toc421383435" w:history="1">
             <w:r>
               <w:rPr>
                 <w:rStyle w:val="af"/>
                 <w:noProof/>
               </w:rPr>
-              <w:t>4</w:t>
+              <w:t>4 проектирование програм</w:t>
+            </w:r>
+            <w:r>
+              <w:rPr>
+                <w:rStyle w:val="af"/>
+                <w:noProof/>
+              </w:rPr>
+              <w:t>м</w:t>
+            </w:r>
+            <w:r>
+              <w:rPr>
+                <w:rStyle w:val="af"/>
+                <w:noProof/>
+              </w:rPr>
+              <w:t>ного средства</w:t>
             </w:r>
             <w:r>
               <w:rPr>
@@ -1353,7 +1417,7 @@
                 <w:noProof/>
                 <w:webHidden/>
               </w:rPr>
-              <w:instrText xml:space="preserve"> PAGEREF _Toc421290249 \h </w:instrText>
+              <w:instrText xml:space="preserve"> PAGEREF _Toc421383435 \h </w:instrText>
             </w:r>
             <w:r>
               <w:rPr>
@@ -1373,7 +1437,211 @@
                 <w:noProof/>
                 <w:webHidden/>
               </w:rPr>
-              <w:t>15</w:t>
+              <w:t>13</w:t>
+            </w:r>
+            <w:r>
+              <w:rPr>
+                <w:noProof/>
+                <w:webHidden/>
+              </w:rPr>
+              <w:fldChar w:fldCharType="end"/>
+            </w:r>
+          </w:hyperlink>
+        </w:p>
+        <w:p>
+          <w:pPr>
+            <w:pStyle w:val="21"/>
+            <w:rPr>
+              <w:rFonts w:asciiTheme="minorHAnsi" w:eastAsiaTheme="minorEastAsia" w:hAnsiTheme="minorHAnsi" w:cstheme="minorBidi"/>
+              <w:noProof/>
+              <w:sz w:val="22"/>
+              <w:lang w:eastAsia="ru-RU"/>
+            </w:rPr>
+          </w:pPr>
+          <w:hyperlink w:anchor="_Toc421383436" w:history="1">
+            <w:r>
+              <w:rPr>
+                <w:rStyle w:val="af"/>
+                <w:noProof/>
+              </w:rPr>
+              <w:t>4.1 Проектирование архитектуры</w:t>
+            </w:r>
+            <w:r>
+              <w:rPr>
+                <w:noProof/>
+                <w:webHidden/>
+              </w:rPr>
+              <w:tab/>
+            </w:r>
+            <w:r>
+              <w:rPr>
+                <w:noProof/>
+                <w:webHidden/>
+              </w:rPr>
+              <w:fldChar w:fldCharType="begin"/>
+            </w:r>
+            <w:r>
+              <w:rPr>
+                <w:noProof/>
+                <w:webHidden/>
+              </w:rPr>
+              <w:instrText xml:space="preserve"> PAGEREF _Toc421383436 \h </w:instrText>
+            </w:r>
+            <w:r>
+              <w:rPr>
+                <w:noProof/>
+                <w:webHidden/>
+              </w:rPr>
+            </w:r>
+            <w:r>
+              <w:rPr>
+                <w:noProof/>
+                <w:webHidden/>
+              </w:rPr>
+              <w:fldChar w:fldCharType="separate"/>
+            </w:r>
+            <w:r>
+              <w:rPr>
+                <w:noProof/>
+                <w:webHidden/>
+              </w:rPr>
+              <w:t>13</w:t>
+            </w:r>
+            <w:r>
+              <w:rPr>
+                <w:noProof/>
+                <w:webHidden/>
+              </w:rPr>
+              <w:fldChar w:fldCharType="end"/>
+            </w:r>
+          </w:hyperlink>
+        </w:p>
+        <w:p>
+          <w:pPr>
+            <w:pStyle w:val="21"/>
+            <w:rPr>
+              <w:rFonts w:asciiTheme="minorHAnsi" w:eastAsiaTheme="minorEastAsia" w:hAnsiTheme="minorHAnsi" w:cstheme="minorBidi"/>
+              <w:noProof/>
+              <w:sz w:val="22"/>
+              <w:lang w:eastAsia="ru-RU"/>
+            </w:rPr>
+          </w:pPr>
+          <w:hyperlink w:anchor="_Toc421383437" w:history="1">
+            <w:r>
+              <w:rPr>
+                <w:rStyle w:val="af"/>
+                <w:noProof/>
+              </w:rPr>
+              <w:t>4.2 Проектирование серверного приложения</w:t>
+            </w:r>
+            <w:r>
+              <w:rPr>
+                <w:noProof/>
+                <w:webHidden/>
+              </w:rPr>
+              <w:tab/>
+            </w:r>
+            <w:r>
+              <w:rPr>
+                <w:noProof/>
+                <w:webHidden/>
+              </w:rPr>
+              <w:fldChar w:fldCharType="begin"/>
+            </w:r>
+            <w:r>
+              <w:rPr>
+                <w:noProof/>
+                <w:webHidden/>
+              </w:rPr>
+              <w:instrText xml:space="preserve"> PAGEREF _Toc421383437 \h </w:instrText>
+            </w:r>
+            <w:r>
+              <w:rPr>
+                <w:noProof/>
+                <w:webHidden/>
+              </w:rPr>
+            </w:r>
+            <w:r>
+              <w:rPr>
+                <w:noProof/>
+                <w:webHidden/>
+              </w:rPr>
+              <w:fldChar w:fldCharType="separate"/>
+            </w:r>
+            <w:r>
+              <w:rPr>
+                <w:noProof/>
+                <w:webHidden/>
+              </w:rPr>
+              <w:t>13</w:t>
+            </w:r>
+            <w:r>
+              <w:rPr>
+                <w:noProof/>
+                <w:webHidden/>
+              </w:rPr>
+              <w:fldChar w:fldCharType="end"/>
+            </w:r>
+          </w:hyperlink>
+        </w:p>
+        <w:p>
+          <w:pPr>
+            <w:pStyle w:val="21"/>
+            <w:rPr>
+              <w:rFonts w:asciiTheme="minorHAnsi" w:eastAsiaTheme="minorEastAsia" w:hAnsiTheme="minorHAnsi" w:cstheme="minorBidi"/>
+              <w:noProof/>
+              <w:sz w:val="22"/>
+              <w:lang w:eastAsia="ru-RU"/>
+            </w:rPr>
+          </w:pPr>
+          <w:hyperlink w:anchor="_Toc421383438" w:history="1">
+            <w:r>
+              <w:rPr>
+                <w:rStyle w:val="af"/>
+                <w:noProof/>
+              </w:rPr>
+              <w:t>4.3 Проектирование клиентского приложения</w:t>
+            </w:r>
+            <w:r>
+              <w:rPr>
+                <w:noProof/>
+                <w:webHidden/>
+              </w:rPr>
+              <w:tab/>
+            </w:r>
+            <w:r>
+              <w:rPr>
+                <w:noProof/>
+                <w:webHidden/>
+              </w:rPr>
+              <w:fldChar w:fldCharType="begin"/>
+            </w:r>
+            <w:r>
+              <w:rPr>
+                <w:noProof/>
+                <w:webHidden/>
+              </w:rPr>
+              <w:instrText xml:space="preserve"> PAGEREF _Toc421383438 \h </w:instrText>
+            </w:r>
+            <w:r>
+              <w:rPr>
+                <w:noProof/>
+                <w:webHidden/>
+              </w:rPr>
+            </w:r>
+            <w:r>
+              <w:rPr>
+                <w:noProof/>
+                <w:webHidden/>
+              </w:rPr>
+              <w:fldChar w:fldCharType="separate"/>
+            </w:r>
+            <w:r>
+              <w:rPr>
+                <w:noProof/>
+                <w:webHidden/>
+              </w:rPr>
+              <w:t>14</w:t>
             </w:r>
             <w:r>
               <w:rPr>
@@ -1395,13 +1663,27 @@
               <w:lang w:eastAsia="ru-RU"/>
             </w:rPr>
           </w:pPr>
-          <w:hyperlink w:anchor="_Toc421290250" w:history="1">
+          <w:hyperlink w:anchor="_Toc421383439" w:history="1">
             <w:r>
               <w:rPr>
                 <w:rStyle w:val="af"/>
                 <w:noProof/>
               </w:rPr>
-              <w:t>5 разработка программного приложения</w:t>
+              <w:t>5 разработка п</w:t>
+            </w:r>
+            <w:r>
+              <w:rPr>
+                <w:rStyle w:val="af"/>
+                <w:noProof/>
+              </w:rPr>
+              <w:t>р</w:t>
+            </w:r>
+            <w:r>
+              <w:rPr>
+                <w:rStyle w:val="af"/>
+                <w:noProof/>
+              </w:rPr>
+              <w:t>ограммного средства</w:t>
             </w:r>
             <w:r>
               <w:rPr>
@@ -1422,7 +1704,7 @@
                 <w:noProof/>
                 <w:webHidden/>
               </w:rPr>
-              <w:instrText xml:space="preserve"> PAGEREF _Toc421290250 \h </w:instrText>
+              <w:instrText xml:space="preserve"> PAGEREF _Toc421383439 \h </w:instrText>
             </w:r>
             <w:r>
               <w:rPr>
@@ -1443,212 +1725,6 @@
                 <w:webHidden/>
               </w:rPr>
               <w:t>16</w:t>
-            </w:r>
-            <w:r>
-              <w:rPr>
-                <w:noProof/>
-                <w:webHidden/>
-              </w:rPr>
-              <w:fldChar w:fldCharType="end"/>
-            </w:r>
-          </w:hyperlink>
-        </w:p>
-        <w:p>
-          <w:pPr>
-            <w:pStyle w:val="21"/>
-            <w:rPr>
-              <w:rFonts w:asciiTheme="minorHAnsi" w:eastAsiaTheme="minorEastAsia" w:hAnsiTheme="minorHAnsi" w:cstheme="minorBidi"/>
-              <w:noProof/>
-              <w:sz w:val="22"/>
-              <w:lang w:eastAsia="ru-RU"/>
-            </w:rPr>
-          </w:pPr>
-          <w:hyperlink w:anchor="_Toc421290251" w:history="1">
-            <w:r>
-              <w:rPr>
-                <w:rStyle w:val="af"/>
-                <w:noProof/>
-              </w:rPr>
-              <w:t>5.1 Разработка структур данных</w:t>
-            </w:r>
-            <w:r>
-              <w:rPr>
-                <w:noProof/>
-                <w:webHidden/>
-              </w:rPr>
-              <w:tab/>
-            </w:r>
-            <w:r>
-              <w:rPr>
-                <w:noProof/>
-                <w:webHidden/>
-              </w:rPr>
-              <w:fldChar w:fldCharType="begin"/>
-            </w:r>
-            <w:r>
-              <w:rPr>
-                <w:noProof/>
-                <w:webHidden/>
-              </w:rPr>
-              <w:instrText xml:space="preserve"> PAGEREF _Toc421290251 \h </w:instrText>
-            </w:r>
-            <w:r>
-              <w:rPr>
-                <w:noProof/>
-                <w:webHidden/>
-              </w:rPr>
-            </w:r>
-            <w:r>
-              <w:rPr>
-                <w:noProof/>
-                <w:webHidden/>
-              </w:rPr>
-              <w:fldChar w:fldCharType="separate"/>
-            </w:r>
-            <w:r>
-              <w:rPr>
-                <w:noProof/>
-                <w:webHidden/>
-              </w:rPr>
-              <w:t>16</w:t>
-            </w:r>
-            <w:r>
-              <w:rPr>
-                <w:noProof/>
-                <w:webHidden/>
-              </w:rPr>
-              <w:fldChar w:fldCharType="end"/>
-            </w:r>
-          </w:hyperlink>
-        </w:p>
-        <w:p>
-          <w:pPr>
-            <w:pStyle w:val="21"/>
-            <w:rPr>
-              <w:rFonts w:asciiTheme="minorHAnsi" w:eastAsiaTheme="minorEastAsia" w:hAnsiTheme="minorHAnsi" w:cstheme="minorBidi"/>
-              <w:noProof/>
-              <w:sz w:val="22"/>
-              <w:lang w:eastAsia="ru-RU"/>
-            </w:rPr>
-          </w:pPr>
-          <w:hyperlink w:anchor="_Toc421290252" w:history="1">
-            <w:r>
-              <w:rPr>
-                <w:rStyle w:val="af"/>
-                <w:noProof/>
-                <w:lang w:val="en-US"/>
-              </w:rPr>
-              <w:t>5.2 Модели данных алгоритмов</w:t>
-            </w:r>
-            <w:r>
-              <w:rPr>
-                <w:noProof/>
-                <w:webHidden/>
-              </w:rPr>
-              <w:tab/>
-            </w:r>
-            <w:r>
-              <w:rPr>
-                <w:noProof/>
-                <w:webHidden/>
-              </w:rPr>
-              <w:fldChar w:fldCharType="begin"/>
-            </w:r>
-            <w:r>
-              <w:rPr>
-                <w:noProof/>
-                <w:webHidden/>
-              </w:rPr>
-              <w:instrText xml:space="preserve"> PAGEREF _Toc421290252 \h </w:instrText>
-            </w:r>
-            <w:r>
-              <w:rPr>
-                <w:noProof/>
-                <w:webHidden/>
-              </w:rPr>
-            </w:r>
-            <w:r>
-              <w:rPr>
-                <w:noProof/>
-                <w:webHidden/>
-              </w:rPr>
-              <w:fldChar w:fldCharType="separate"/>
-            </w:r>
-            <w:r>
-              <w:rPr>
-                <w:noProof/>
-                <w:webHidden/>
-              </w:rPr>
-              <w:t>20</w:t>
-            </w:r>
-            <w:r>
-              <w:rPr>
-                <w:noProof/>
-                <w:webHidden/>
-              </w:rPr>
-              <w:fldChar w:fldCharType="end"/>
-            </w:r>
-          </w:hyperlink>
-        </w:p>
-        <w:p>
-          <w:pPr>
-            <w:pStyle w:val="21"/>
-            <w:rPr>
-              <w:rFonts w:asciiTheme="minorHAnsi" w:eastAsiaTheme="minorEastAsia" w:hAnsiTheme="minorHAnsi" w:cstheme="minorBidi"/>
-              <w:noProof/>
-              <w:sz w:val="22"/>
-              <w:lang w:eastAsia="ru-RU"/>
-            </w:rPr>
-          </w:pPr>
-          <w:hyperlink w:anchor="_Toc421290253" w:history="1">
-            <w:r>
-              <w:rPr>
-                <w:rStyle w:val="af"/>
-                <w:noProof/>
-                <w:lang w:val="en-US"/>
-              </w:rPr>
-              <w:t>5.3 Реализация алгоритмов</w:t>
-            </w:r>
-            <w:r>
-              <w:rPr>
-                <w:noProof/>
-                <w:webHidden/>
-              </w:rPr>
-              <w:tab/>
-            </w:r>
-            <w:r>
-              <w:rPr>
-                <w:noProof/>
-                <w:webHidden/>
-              </w:rPr>
-              <w:fldChar w:fldCharType="begin"/>
-            </w:r>
-            <w:r>
-              <w:rPr>
-                <w:noProof/>
-                <w:webHidden/>
-              </w:rPr>
-              <w:instrText xml:space="preserve"> PAGEREF _Toc421290253 \h </w:instrText>
-            </w:r>
-            <w:r>
-              <w:rPr>
-                <w:noProof/>
-                <w:webHidden/>
-              </w:rPr>
-            </w:r>
-            <w:r>
-              <w:rPr>
-                <w:noProof/>
-                <w:webHidden/>
-              </w:rPr>
-              <w:fldChar w:fldCharType="separate"/>
-            </w:r>
-            <w:r>
-              <w:rPr>
-                <w:noProof/>
-                <w:webHidden/>
-              </w:rPr>
-              <w:t>21</w:t>
             </w:r>
             <w:r>
               <w:rPr>
@@ -1670,7 +1746,7 @@
               <w:lang w:eastAsia="ru-RU"/>
             </w:rPr>
           </w:pPr>
-          <w:hyperlink w:anchor="_Toc421290254" w:history="1">
+          <w:hyperlink w:anchor="_Toc421383440" w:history="1">
             <w:r>
               <w:rPr>
                 <w:rStyle w:val="af"/>
@@ -1697,7 +1773,7 @@
                 <w:noProof/>
                 <w:webHidden/>
               </w:rPr>
-              <w:instrText xml:space="preserve"> PAGEREF _Toc421290254 \h </w:instrText>
+              <w:instrText xml:space="preserve"> PAGEREF _Toc421383440 \h </w:instrText>
             </w:r>
             <w:r>
               <w:rPr>
@@ -1717,279 +1793,7 @@
                 <w:noProof/>
                 <w:webHidden/>
               </w:rPr>
-              <w:t>24</w:t>
-            </w:r>
-            <w:r>
-              <w:rPr>
-                <w:noProof/>
-                <w:webHidden/>
-              </w:rPr>
-              <w:fldChar w:fldCharType="end"/>
-            </w:r>
-          </w:hyperlink>
-        </w:p>
-        <w:p>
-          <w:pPr>
-            <w:pStyle w:val="21"/>
-            <w:rPr>
-              <w:rFonts w:asciiTheme="minorHAnsi" w:eastAsiaTheme="minorEastAsia" w:hAnsiTheme="minorHAnsi" w:cstheme="minorBidi"/>
-              <w:noProof/>
-              <w:sz w:val="22"/>
-              <w:lang w:eastAsia="ru-RU"/>
-            </w:rPr>
-          </w:pPr>
-          <w:hyperlink w:anchor="_Toc421290255" w:history="1">
-            <w:r>
-              <w:rPr>
-                <w:rStyle w:val="af"/>
-                <w:noProof/>
-              </w:rPr>
-              <w:t>6.1 Сжатие файлов</w:t>
-            </w:r>
-            <w:r>
-              <w:rPr>
-                <w:noProof/>
-                <w:webHidden/>
-              </w:rPr>
-              <w:tab/>
-            </w:r>
-            <w:r>
-              <w:rPr>
-                <w:noProof/>
-                <w:webHidden/>
-              </w:rPr>
-              <w:fldChar w:fldCharType="begin"/>
-            </w:r>
-            <w:r>
-              <w:rPr>
-                <w:noProof/>
-                <w:webHidden/>
-              </w:rPr>
-              <w:instrText xml:space="preserve"> PAGEREF _Toc421290255 \h </w:instrText>
-            </w:r>
-            <w:r>
-              <w:rPr>
-                <w:noProof/>
-                <w:webHidden/>
-              </w:rPr>
-            </w:r>
-            <w:r>
-              <w:rPr>
-                <w:noProof/>
-                <w:webHidden/>
-              </w:rPr>
-              <w:fldChar w:fldCharType="separate"/>
-            </w:r>
-            <w:r>
-              <w:rPr>
-                <w:noProof/>
-                <w:webHidden/>
-              </w:rPr>
-              <w:t>24</w:t>
-            </w:r>
-            <w:r>
-              <w:rPr>
-                <w:noProof/>
-                <w:webHidden/>
-              </w:rPr>
-              <w:fldChar w:fldCharType="end"/>
-            </w:r>
-          </w:hyperlink>
-        </w:p>
-        <w:p>
-          <w:pPr>
-            <w:pStyle w:val="21"/>
-            <w:rPr>
-              <w:rFonts w:asciiTheme="minorHAnsi" w:eastAsiaTheme="minorEastAsia" w:hAnsiTheme="minorHAnsi" w:cstheme="minorBidi"/>
-              <w:noProof/>
-              <w:sz w:val="22"/>
-              <w:lang w:eastAsia="ru-RU"/>
-            </w:rPr>
-          </w:pPr>
-          <w:hyperlink w:anchor="_Toc421290256" w:history="1">
-            <w:r>
-              <w:rPr>
-                <w:rStyle w:val="af"/>
-                <w:noProof/>
-              </w:rPr>
-              <w:t>6.2 Распаковка файлов</w:t>
-            </w:r>
-            <w:r>
-              <w:rPr>
-                <w:noProof/>
-                <w:webHidden/>
-              </w:rPr>
-              <w:tab/>
-            </w:r>
-            <w:r>
-              <w:rPr>
-                <w:noProof/>
-                <w:webHidden/>
-              </w:rPr>
-              <w:fldChar w:fldCharType="begin"/>
-            </w:r>
-            <w:r>
-              <w:rPr>
-                <w:noProof/>
-                <w:webHidden/>
-              </w:rPr>
-              <w:instrText xml:space="preserve"> PAGEREF _Toc421290256 \h </w:instrText>
-            </w:r>
-            <w:r>
-              <w:rPr>
-                <w:noProof/>
-                <w:webHidden/>
-              </w:rPr>
-            </w:r>
-            <w:r>
-              <w:rPr>
-                <w:noProof/>
-                <w:webHidden/>
-              </w:rPr>
-              <w:fldChar w:fldCharType="separate"/>
-            </w:r>
-            <w:r>
-              <w:rPr>
-                <w:noProof/>
-                <w:webHidden/>
-              </w:rPr>
-              <w:t>28</w:t>
-            </w:r>
-            <w:r>
-              <w:rPr>
-                <w:noProof/>
-                <w:webHidden/>
-              </w:rPr>
-              <w:fldChar w:fldCharType="end"/>
-            </w:r>
-          </w:hyperlink>
-        </w:p>
-        <w:p>
-          <w:pPr>
-            <w:pStyle w:val="21"/>
-            <w:rPr>
-              <w:rFonts w:asciiTheme="minorHAnsi" w:eastAsiaTheme="minorEastAsia" w:hAnsiTheme="minorHAnsi" w:cstheme="minorBidi"/>
-              <w:noProof/>
-              <w:sz w:val="22"/>
-              <w:lang w:eastAsia="ru-RU"/>
-            </w:rPr>
-          </w:pPr>
-          <w:hyperlink w:anchor="_Toc421290257" w:history="1">
-            <w:r>
-              <w:rPr>
-                <w:rStyle w:val="af"/>
-                <w:noProof/>
-              </w:rPr>
-              <w:t>6.3 Исследование алгоритмов</w:t>
-            </w:r>
-            <w:r>
-              <w:rPr>
-                <w:noProof/>
-                <w:webHidden/>
-              </w:rPr>
-              <w:tab/>
-            </w:r>
-            <w:r>
-              <w:rPr>
-                <w:noProof/>
-                <w:webHidden/>
-              </w:rPr>
-              <w:fldChar w:fldCharType="begin"/>
-            </w:r>
-            <w:r>
-              <w:rPr>
-                <w:noProof/>
-                <w:webHidden/>
-              </w:rPr>
-              <w:instrText xml:space="preserve"> PAGEREF _Toc421290257 \h </w:instrText>
-            </w:r>
-            <w:r>
-              <w:rPr>
-                <w:noProof/>
-                <w:webHidden/>
-              </w:rPr>
-            </w:r>
-            <w:r>
-              <w:rPr>
-                <w:noProof/>
-                <w:webHidden/>
-              </w:rPr>
-              <w:fldChar w:fldCharType="separate"/>
-            </w:r>
-            <w:r>
-              <w:rPr>
-                <w:noProof/>
-                <w:webHidden/>
-              </w:rPr>
-              <w:t>30</w:t>
-            </w:r>
-            <w:r>
-              <w:rPr>
-                <w:noProof/>
-                <w:webHidden/>
-              </w:rPr>
-              <w:fldChar w:fldCharType="end"/>
-            </w:r>
-          </w:hyperlink>
-        </w:p>
-        <w:p>
-          <w:pPr>
-            <w:pStyle w:val="21"/>
-            <w:rPr>
-              <w:rFonts w:asciiTheme="minorHAnsi" w:eastAsiaTheme="minorEastAsia" w:hAnsiTheme="minorHAnsi" w:cstheme="minorBidi"/>
-              <w:noProof/>
-              <w:sz w:val="22"/>
-              <w:lang w:eastAsia="ru-RU"/>
-            </w:rPr>
-          </w:pPr>
-          <w:hyperlink w:anchor="_Toc421290258" w:history="1">
-            <w:r>
-              <w:rPr>
-                <w:rStyle w:val="af"/>
-                <w:noProof/>
-              </w:rPr>
-              <w:t>6.4 Просмотр статистики</w:t>
-            </w:r>
-            <w:r>
-              <w:rPr>
-                <w:noProof/>
-                <w:webHidden/>
-              </w:rPr>
-              <w:tab/>
-            </w:r>
-            <w:r>
-              <w:rPr>
-                <w:noProof/>
-                <w:webHidden/>
-              </w:rPr>
-              <w:fldChar w:fldCharType="begin"/>
-            </w:r>
-            <w:r>
-              <w:rPr>
-                <w:noProof/>
-                <w:webHidden/>
-              </w:rPr>
-              <w:instrText xml:space="preserve"> PAGEREF _Toc421290258 \h </w:instrText>
-            </w:r>
-            <w:r>
-              <w:rPr>
-                <w:noProof/>
-                <w:webHidden/>
-              </w:rPr>
-            </w:r>
-            <w:r>
-              <w:rPr>
-                <w:noProof/>
-                <w:webHidden/>
-              </w:rPr>
-              <w:fldChar w:fldCharType="separate"/>
-            </w:r>
-            <w:r>
-              <w:rPr>
-                <w:noProof/>
-                <w:webHidden/>
-              </w:rPr>
-              <w:t>30</w:t>
+              <w:t>17</w:t>
             </w:r>
             <w:r>
               <w:rPr>
@@ -2011,13 +1815,13 @@
               <w:lang w:eastAsia="ru-RU"/>
             </w:rPr>
           </w:pPr>
-          <w:hyperlink w:anchor="_Toc421290259" w:history="1">
+          <w:hyperlink w:anchor="_Toc421383441" w:history="1">
             <w:r>
               <w:rPr>
                 <w:rStyle w:val="af"/>
                 <w:noProof/>
               </w:rPr>
-              <w:t>7 Исследование алгоритмов</w:t>
+              <w:t>Заключение</w:t>
             </w:r>
             <w:r>
               <w:rPr>
@@ -2038,7 +1842,7 @@
                 <w:noProof/>
                 <w:webHidden/>
               </w:rPr>
-              <w:instrText xml:space="preserve"> PAGEREF _Toc421290259 \h </w:instrText>
+              <w:instrText xml:space="preserve"> PAGEREF _Toc421383441 \h </w:instrText>
             </w:r>
             <w:r>
               <w:rPr>
@@ -2058,7 +1862,7 @@
                 <w:noProof/>
                 <w:webHidden/>
               </w:rPr>
-              <w:t>32</w:t>
+              <w:t>18</w:t>
             </w:r>
             <w:r>
               <w:rPr>
@@ -2080,13 +1884,13 @@
               <w:lang w:eastAsia="ru-RU"/>
             </w:rPr>
           </w:pPr>
-          <w:hyperlink w:anchor="_Toc421290260" w:history="1">
+          <w:hyperlink w:anchor="_Toc421383442" w:history="1">
             <w:r>
               <w:rPr>
                 <w:rStyle w:val="af"/>
                 <w:noProof/>
               </w:rPr>
-              <w:t>Заключение</w:t>
+              <w:t>СПИСОК ИСПОЛЬЗОВАННОЙ ЛИТЕРАТУРЫ</w:t>
             </w:r>
             <w:r>
               <w:rPr>
@@ -2107,7 +1911,7 @@
                 <w:noProof/>
                 <w:webHidden/>
               </w:rPr>
-              <w:instrText xml:space="preserve"> PAGEREF _Toc421290260 \h </w:instrText>
+              <w:instrText xml:space="preserve"> PAGEREF _Toc421383442 \h </w:instrText>
             </w:r>
             <w:r>
               <w:rPr>
@@ -2127,7 +1931,7 @@
                 <w:noProof/>
                 <w:webHidden/>
               </w:rPr>
-              <w:t>34</w:t>
+              <w:t>19</w:t>
             </w:r>
             <w:r>
               <w:rPr>
@@ -2149,13 +1953,13 @@
               <w:lang w:eastAsia="ru-RU"/>
             </w:rPr>
           </w:pPr>
-          <w:hyperlink w:anchor="_Toc421290261" w:history="1">
+          <w:hyperlink w:anchor="_Toc421383443" w:history="1">
             <w:r>
               <w:rPr>
                 <w:rStyle w:val="af"/>
                 <w:noProof/>
               </w:rPr>
-              <w:t>СПИСОК ИСПОЛЬЗОВАННОЙ ЛИТЕРАТУРЫ</w:t>
+              <w:t>ПРИЛОЖЕНИЕ А (обязательное) Исходные коды функций</w:t>
             </w:r>
             <w:r>
               <w:rPr>
@@ -2176,7 +1980,7 @@
                 <w:noProof/>
                 <w:webHidden/>
               </w:rPr>
-              <w:instrText xml:space="preserve"> PAGEREF _Toc421290261 \h </w:instrText>
+              <w:instrText xml:space="preserve"> PAGEREF _Toc421383443 \h </w:instrText>
             </w:r>
             <w:r>
               <w:rPr>
@@ -2196,7 +2000,7 @@
                 <w:noProof/>
                 <w:webHidden/>
               </w:rPr>
-              <w:t>35</w:t>
+              <w:t>20</w:t>
             </w:r>
             <w:r>
               <w:rPr>
@@ -2218,13 +2022,13 @@
               <w:lang w:eastAsia="ru-RU"/>
             </w:rPr>
           </w:pPr>
-          <w:hyperlink w:anchor="_Toc421290262" w:history="1">
+          <w:hyperlink w:anchor="_Toc421383444" w:history="1">
             <w:r>
               <w:rPr>
                 <w:rStyle w:val="af"/>
                 <w:noProof/>
               </w:rPr>
-              <w:t>ПРИЛОЖЕНИЕ А (обязательное) Исходные коды функций</w:t>
+              <w:t>ПРИЛОЖЕНИЕ Б (обязательное) Схемы алгоритмов</w:t>
             </w:r>
             <w:r>
               <w:rPr>
@@ -2245,7 +2049,7 @@
                 <w:noProof/>
                 <w:webHidden/>
               </w:rPr>
-              <w:instrText xml:space="preserve"> PAGEREF _Toc421290262 \h </w:instrText>
+              <w:instrText xml:space="preserve"> PAGEREF _Toc421383444 \h </w:instrText>
             </w:r>
             <w:r>
               <w:rPr>
@@ -2265,76 +2069,7 @@
                 <w:noProof/>
                 <w:webHidden/>
               </w:rPr>
-              <w:t>36</w:t>
-            </w:r>
-            <w:r>
-              <w:rPr>
-                <w:noProof/>
-                <w:webHidden/>
-              </w:rPr>
-              <w:fldChar w:fldCharType="end"/>
-            </w:r>
-          </w:hyperlink>
-        </w:p>
-        <w:p>
-          <w:pPr>
-            <w:pStyle w:val="11"/>
-            <w:rPr>
-              <w:rFonts w:asciiTheme="minorHAnsi" w:eastAsiaTheme="minorEastAsia" w:hAnsiTheme="minorHAnsi" w:cstheme="minorBidi"/>
-              <w:caps w:val="0"/>
-              <w:noProof/>
-              <w:sz w:val="22"/>
-              <w:lang w:eastAsia="ru-RU"/>
-            </w:rPr>
-          </w:pPr>
-          <w:hyperlink w:anchor="_Toc421290263" w:history="1">
-            <w:r>
-              <w:rPr>
-                <w:rStyle w:val="af"/>
-                <w:noProof/>
-              </w:rPr>
-              <w:t>ПРИЛОЖЕНИЕ Б (обязательное) Схемы алгоритмов</w:t>
-            </w:r>
-            <w:r>
-              <w:rPr>
-                <w:noProof/>
-                <w:webHidden/>
-              </w:rPr>
-              <w:tab/>
-            </w:r>
-            <w:r>
-              <w:rPr>
-                <w:noProof/>
-                <w:webHidden/>
-              </w:rPr>
-              <w:fldChar w:fldCharType="begin"/>
-            </w:r>
-            <w:r>
-              <w:rPr>
-                <w:noProof/>
-                <w:webHidden/>
-              </w:rPr>
-              <w:instrText xml:space="preserve"> PAGEREF _Toc421290263 \h </w:instrText>
-            </w:r>
-            <w:r>
-              <w:rPr>
-                <w:noProof/>
-                <w:webHidden/>
-              </w:rPr>
-            </w:r>
-            <w:r>
-              <w:rPr>
-                <w:noProof/>
-                <w:webHidden/>
-              </w:rPr>
-              <w:fldChar w:fldCharType="separate"/>
-            </w:r>
-            <w:r>
-              <w:rPr>
-                <w:noProof/>
-                <w:webHidden/>
-              </w:rPr>
-              <w:t>44</w:t>
+              <w:t>21</w:t>
             </w:r>
             <w:r>
               <w:rPr>
@@ -2380,7 +2115,7 @@
         </w:rPr>
       </w:pPr>
       <w:bookmarkStart w:id="2" w:name="_Toc389744435"/>
-      <w:bookmarkStart w:id="3" w:name="_Toc421290240"/>
+      <w:bookmarkStart w:id="3" w:name="_Toc421383426"/>
       <w:r>
         <w:rPr>
           <w:lang w:val="ru-RU"/>
@@ -2448,7 +2183,6 @@
           <w:id w:val="1564138003"/>
           <w:citation/>
         </w:sdtPr>
-        <w:sdtEndPr/>
         <w:sdtContent>
           <w:r>
             <w:fldChar w:fldCharType="begin"/>
@@ -2530,7 +2264,6 @@
           <w:id w:val="-569420873"/>
           <w:citation/>
         </w:sdtPr>
-        <w:sdtEndPr/>
         <w:sdtContent>
           <w:r>
             <w:fldChar w:fldCharType="begin"/>
@@ -2567,7 +2300,15 @@
         <w:t>перва</w:t>
       </w:r>
       <w:r>
-        <w:t xml:space="preserve">я в истории электронная книга была набрана на компьютере в 1971 году Майклом Хартом. В дальнейшем </w:t>
+        <w:t xml:space="preserve">я в истории электронная книга была набрана на компьютере в 1971 году Майклом </w:t>
+      </w:r>
+      <w:proofErr w:type="spellStart"/>
+      <w:r>
+        <w:t>Хартом</w:t>
+      </w:r>
+      <w:proofErr w:type="spellEnd"/>
+      <w:r>
+        <w:t xml:space="preserve">. В дальнейшем </w:t>
       </w:r>
       <w:r>
         <w:t>к</w:t>
@@ -2579,14 +2320,21 @@
         <w:t>настоящее</w:t>
       </w:r>
       <w:r>
-        <w:t xml:space="preserve"> время известная как проект «Гутенберг» </w:t>
+        <w:t xml:space="preserve"> время известная как проект «</w:t>
+      </w:r>
+      <w:proofErr w:type="spellStart"/>
+      <w:r>
+        <w:t>Гутенберг</w:t>
+      </w:r>
+      <w:proofErr w:type="spellEnd"/>
+      <w:r>
+        <w:t xml:space="preserve">» </w:t>
       </w:r>
       <w:sdt>
         <w:sdtPr>
           <w:id w:val="-1623608213"/>
           <w:citation/>
         </w:sdtPr>
-        <w:sdtEndPr/>
         <w:sdtContent>
           <w:r>
             <w:fldChar w:fldCharType="begin"/>
@@ -2625,15 +2373,16 @@
       <w:r>
         <w:t xml:space="preserve">русскоязычного сегмента Интернета является </w:t>
       </w:r>
+      <w:proofErr w:type="spellStart"/>
       <w:r>
         <w:t>Либрусек</w:t>
       </w:r>
+      <w:proofErr w:type="spellEnd"/>
       <w:sdt>
         <w:sdtPr>
           <w:id w:val="-257909154"/>
           <w:citation/>
         </w:sdtPr>
-        <w:sdtEndPr/>
         <w:sdtContent>
           <w:r>
             <w:fldChar w:fldCharType="begin"/>
@@ -2665,10 +2414,26 @@
         <w:t xml:space="preserve">. </w:t>
       </w:r>
       <w:r>
-        <w:t xml:space="preserve">Принцип его работы основан на википодобной архитектуре, то есть наполнением сайта, исправлением ошибок занимаются пользователи. </w:t>
-      </w:r>
-      <w:r>
-        <w:t xml:space="preserve">Это обеспечивает высокую степень актуальности и обновляемости библиотеки. </w:t>
+        <w:t xml:space="preserve">Принцип его работы основан на </w:t>
+      </w:r>
+      <w:proofErr w:type="spellStart"/>
+      <w:r>
+        <w:t>википодобной</w:t>
+      </w:r>
+      <w:proofErr w:type="spellEnd"/>
+      <w:r>
+        <w:t xml:space="preserve"> архитектуре, то есть наполнением сайта, исправлением ошибок занимаются пользователи. </w:t>
+      </w:r>
+      <w:r>
+        <w:t xml:space="preserve">Это обеспечивает высокую степень актуальности и </w:t>
+      </w:r>
+      <w:proofErr w:type="spellStart"/>
+      <w:r>
+        <w:t>обновляемости</w:t>
+      </w:r>
+      <w:proofErr w:type="spellEnd"/>
+      <w:r>
+        <w:t xml:space="preserve"> библиотеки. </w:t>
       </w:r>
     </w:p>
     <w:p>
@@ -2688,7 +2453,15 @@
         <w:t>езависимыми проектами, связанными</w:t>
       </w:r>
       <w:r>
-        <w:t xml:space="preserve"> с Либрусеком. </w:t>
+        <w:t xml:space="preserve"> с </w:t>
+      </w:r>
+      <w:proofErr w:type="spellStart"/>
+      <w:r>
+        <w:t>Либрусеком</w:t>
+      </w:r>
+      <w:proofErr w:type="spellEnd"/>
+      <w:r>
+        <w:t xml:space="preserve">. </w:t>
       </w:r>
       <w:r>
         <w:t xml:space="preserve">Например, </w:t>
@@ -2710,7 +2483,6 @@
           <w:id w:val="1876727122"/>
           <w:citation/>
         </w:sdtPr>
-        <w:sdtEndPr/>
         <w:sdtContent>
           <w:r>
             <w:fldChar w:fldCharType="begin"/>
@@ -2756,7 +2528,15 @@
         <w:t>еров;</w:t>
       </w:r>
       <w:r>
-        <w:t xml:space="preserve"> предлагается реализация сетевой электронной библиотеки, которая может быть использована в локальных сетях как зеркало сайта Либрусек.</w:t>
+        <w:t xml:space="preserve"> предлагается реализация сетевой электронной библиотеки, которая может быть использована в локальных сетях как зеркало сайта </w:t>
+      </w:r>
+      <w:proofErr w:type="spellStart"/>
+      <w:r>
+        <w:t>Либрусек</w:t>
+      </w:r>
+      <w:proofErr w:type="spellEnd"/>
+      <w:r>
+        <w:t>.</w:t>
       </w:r>
       <w:r>
         <w:t xml:space="preserve"> </w:t>
@@ -2777,7 +2557,7 @@
       <w:bookmarkStart w:id="4" w:name="_Toc389338942"/>
       <w:bookmarkStart w:id="5" w:name="_Toc389429634"/>
       <w:bookmarkStart w:id="6" w:name="_Toc389744436"/>
-      <w:bookmarkStart w:id="7" w:name="_Toc421290241"/>
+      <w:bookmarkStart w:id="7" w:name="_Toc421383427"/>
       <w:r>
         <w:rPr>
           <w:lang w:val="ru-RU"/>
@@ -2856,7 +2636,13 @@
         <w:t>.</w:t>
       </w:r>
       <w:r>
-        <w:t xml:space="preserve"> Также необходимо обеспечить возможность получения информации о </w:t>
+        <w:t xml:space="preserve"> Также необходимо обеспечить возможность получения </w:t>
+      </w:r>
+      <w:r>
+        <w:t xml:space="preserve">и вывода </w:t>
+      </w:r>
+      <w:r>
+        <w:t xml:space="preserve">информации о </w:t>
       </w:r>
       <w:r>
         <w:t>запросах.</w:t>
@@ -2888,7 +2674,15 @@
         <w:t>Также необходимо реализовать</w:t>
       </w:r>
       <w:r>
-        <w:t xml:space="preserve"> функцию автообнаружения сервера, если клиент и сервер находятся в одной сети</w:t>
+        <w:t xml:space="preserve"> функцию </w:t>
+      </w:r>
+      <w:proofErr w:type="spellStart"/>
+      <w:r>
+        <w:t>автообнаружения</w:t>
+      </w:r>
+      <w:proofErr w:type="spellEnd"/>
+      <w:r>
+        <w:t xml:space="preserve"> сервера, если клиент и сервер находятся в одной сети</w:t>
       </w:r>
       <w:r>
         <w:t>.</w:t>
@@ -2904,6 +2698,39 @@
       <w:r>
         <w:t>ия на компьютерах пользователей.</w:t>
       </w:r>
+      <w:r>
+        <w:t xml:space="preserve"> </w:t>
+      </w:r>
+      <w:r>
+        <w:t xml:space="preserve">Необходимо реализовать </w:t>
+      </w:r>
+      <w:r>
+        <w:t>сохранение</w:t>
+      </w:r>
+      <w:r>
+        <w:t xml:space="preserve"> вводимых пользователем</w:t>
+      </w:r>
+      <w:r>
+        <w:t xml:space="preserve"> параметров приложений</w:t>
+      </w:r>
+      <w:r>
+        <w:t xml:space="preserve"> с </w:t>
+      </w:r>
+      <w:r>
+        <w:t>возможностью использования их при последующих запусках.</w:t>
+      </w:r>
+      <w:r>
+        <w:t xml:space="preserve"> </w:t>
+      </w:r>
+      <w:r>
+        <w:t xml:space="preserve">Должна быть реализована возможность </w:t>
+      </w:r>
+      <w:r>
+        <w:t xml:space="preserve">сохранения </w:t>
+      </w:r>
+      <w:r>
+        <w:t>книг в различных форматах.</w:t>
+      </w:r>
     </w:p>
     <w:p>
       <w:pPr>
@@ -2912,11 +2739,29 @@
       <w:r>
         <w:t xml:space="preserve">Для закрепления знаний, полученных на учебных занятиях в рамках курсов </w:t>
       </w:r>
-      <w:r>
-        <w:t xml:space="preserve">КСиС, ООТПиСП, </w:t>
-      </w:r>
-      <w:r>
-        <w:t>ВебТех и ТРПО</w:t>
+      <w:proofErr w:type="spellStart"/>
+      <w:r>
+        <w:t>КСиС</w:t>
+      </w:r>
+      <w:proofErr w:type="spellEnd"/>
+      <w:r>
+        <w:t xml:space="preserve">, </w:t>
+      </w:r>
+      <w:proofErr w:type="spellStart"/>
+      <w:r>
+        <w:t>ООТПиСП</w:t>
+      </w:r>
+      <w:proofErr w:type="spellEnd"/>
+      <w:r>
+        <w:t xml:space="preserve">, </w:t>
+      </w:r>
+      <w:proofErr w:type="spellStart"/>
+      <w:r>
+        <w:t>ВебТех</w:t>
+      </w:r>
+      <w:proofErr w:type="spellEnd"/>
+      <w:r>
+        <w:t xml:space="preserve"> и ТРПО</w:t>
       </w:r>
       <w:r>
         <w:t xml:space="preserve">, языком программирования был выбран язык </w:t>
@@ -2965,7 +2810,7 @@
           <w:lang w:val="ru-RU"/>
         </w:rPr>
       </w:pPr>
-      <w:bookmarkStart w:id="8" w:name="_Toc421290242"/>
+      <w:bookmarkStart w:id="8" w:name="_Toc421383428"/>
       <w:r>
         <w:rPr>
           <w:lang w:val="ru-RU"/>
@@ -2992,11 +2837,13 @@
       <w:pPr>
         <w:pStyle w:val="2"/>
       </w:pPr>
-      <w:bookmarkStart w:id="9" w:name="_Toc421290243"/>
+      <w:bookmarkStart w:id="9" w:name="_Toc421383429"/>
+      <w:proofErr w:type="spellStart"/>
       <w:r>
         <w:t>MyHomeLib</w:t>
       </w:r>
       <w:bookmarkEnd w:id="9"/>
+      <w:proofErr w:type="spellEnd"/>
     </w:p>
     <w:p>
       <w:pPr>
@@ -3014,7 +2861,15 @@
         <w:t xml:space="preserve">Данное программное средство является наиболее используемым при организации домашней библиотеки в странах СНГ. </w:t>
       </w:r>
       <w:r>
-        <w:t>Данное приложение может использоваться и для каталогизации собственной коллекции книг пользователя, и как клиент для работы с копией библиотеки Либрусек (и других библиотек, использующих такие же форматы служебных файлов).</w:t>
+        <w:t xml:space="preserve">Данное приложение может использоваться и для каталогизации собственной коллекции книг пользователя, и как клиент для работы с копией библиотеки </w:t>
+      </w:r>
+      <w:proofErr w:type="spellStart"/>
+      <w:r>
+        <w:t>Либрусек</w:t>
+      </w:r>
+      <w:proofErr w:type="spellEnd"/>
+      <w:r>
+        <w:t xml:space="preserve"> (и других библиотек, использующих такие же форматы служебных файлов).</w:t>
       </w:r>
       <w:r>
         <w:t xml:space="preserve"> </w:t>
@@ -3151,6 +3006,7 @@
         </w:rPr>
         <w:t xml:space="preserve">книг в программном средстве </w:t>
       </w:r>
+      <w:proofErr w:type="spellStart"/>
       <w:r>
         <w:rPr>
           <w:b w:val="0"/>
@@ -3158,6 +3014,7 @@
         </w:rPr>
         <w:t>MyHomeLib</w:t>
       </w:r>
+      <w:proofErr w:type="spellEnd"/>
     </w:p>
     <w:p>
       <w:pPr>
@@ -3262,9 +3119,10 @@
       <w:pPr>
         <w:pStyle w:val="2"/>
       </w:pPr>
-      <w:bookmarkStart w:id="12" w:name="_Toc421290244"/>
+      <w:bookmarkStart w:id="12" w:name="_Toc421383430"/>
       <w:bookmarkEnd w:id="10"/>
       <w:bookmarkEnd w:id="11"/>
+      <w:proofErr w:type="spellStart"/>
       <w:r>
         <w:rPr>
           <w:lang w:val="en-US"/>
@@ -3273,6 +3131,7 @@
         <w:t>MyRuLib</w:t>
       </w:r>
       <w:bookmarkEnd w:id="12"/>
+      <w:proofErr w:type="spellEnd"/>
     </w:p>
     <w:p>
       <w:r>
@@ -3282,10 +3141,26 @@
         <w:t xml:space="preserve">2.2.1 </w:t>
       </w:r>
       <w:r>
-        <w:t xml:space="preserve">Данное программное средство является кроссплатформенным аналогом MyHomeLib. </w:t>
-      </w:r>
-      <w:r>
-        <w:t>Так же может использоваться для организации и управления домашней библиотекой и для доступа к копии библиотеки Либрусек.</w:t>
+        <w:t xml:space="preserve">Данное программное средство является кроссплатформенным аналогом </w:t>
+      </w:r>
+      <w:proofErr w:type="spellStart"/>
+      <w:r>
+        <w:t>MyHomeLib</w:t>
+      </w:r>
+      <w:proofErr w:type="spellEnd"/>
+      <w:r>
+        <w:t xml:space="preserve">. </w:t>
+      </w:r>
+      <w:r>
+        <w:t xml:space="preserve">Так же может использоваться для организации и управления домашней библиотекой и для доступа к копии библиотеки </w:t>
+      </w:r>
+      <w:proofErr w:type="spellStart"/>
+      <w:r>
+        <w:t>Либрусек</w:t>
+      </w:r>
+      <w:proofErr w:type="spellEnd"/>
+      <w:r>
+        <w:t>.</w:t>
       </w:r>
     </w:p>
     <w:p>
@@ -3295,8 +3170,13 @@
         </w:rPr>
         <w:t xml:space="preserve">2.2.2 </w:t>
       </w:r>
-      <w:r>
-        <w:t>MyRuLib так</w:t>
+      <w:proofErr w:type="spellStart"/>
+      <w:r>
+        <w:t>MyRuLib</w:t>
+      </w:r>
+      <w:proofErr w:type="spellEnd"/>
+      <w:r>
+        <w:t xml:space="preserve"> так</w:t>
       </w:r>
       <w:r>
         <w:t xml:space="preserve"> </w:t>
@@ -3411,6 +3291,7 @@
         </w:rPr>
         <w:t xml:space="preserve">Поиск книг в программном средстве </w:t>
       </w:r>
+      <w:proofErr w:type="spellStart"/>
       <w:r>
         <w:rPr>
           <w:b w:val="0"/>
@@ -3418,6 +3299,7 @@
         </w:rPr>
         <w:t>MyRuLib</w:t>
       </w:r>
+      <w:proofErr w:type="spellEnd"/>
     </w:p>
     <w:p>
       <w:pPr>
@@ -3457,12 +3339,14 @@
       <w:r>
         <w:t xml:space="preserve">Долгое время импорта книг. Это связано с тем, что </w:t>
       </w:r>
+      <w:proofErr w:type="spellStart"/>
       <w:r>
         <w:rPr>
           <w:lang w:val="en-US"/>
         </w:rPr>
         <w:t>MyRuLib</w:t>
       </w:r>
+      <w:proofErr w:type="spellEnd"/>
       <w:r>
         <w:t xml:space="preserve"> не использует файлы метаданных, предоставляемые сетевыми электронными библиотеками. </w:t>
       </w:r>
@@ -3496,7 +3380,7 @@
           <w:lang w:val="ru-RU"/>
         </w:rPr>
       </w:pPr>
-      <w:bookmarkStart w:id="13" w:name="_Toc421290245"/>
+      <w:bookmarkStart w:id="13" w:name="_Toc421383431"/>
       <w:r>
         <w:rPr>
           <w:lang w:val="ru-RU"/>
@@ -3532,20 +3416,29 @@
         <w:t xml:space="preserve"> нескольких электронных библиотек. </w:t>
       </w:r>
       <w:r>
-        <w:t>Кроме Либрусека</w:t>
-      </w:r>
+        <w:t xml:space="preserve">Кроме </w:t>
+      </w:r>
+      <w:proofErr w:type="spellStart"/>
+      <w:r>
+        <w:t>Либрусека</w:t>
+      </w:r>
+      <w:proofErr w:type="spellEnd"/>
       <w:r>
         <w:t xml:space="preserve">, </w:t>
       </w:r>
       <w:r>
-        <w:t>в таком же формате распространяются копии веб-сайта Флибуста</w:t>
-      </w:r>
+        <w:t xml:space="preserve">в таком же формате распространяются копии веб-сайта </w:t>
+      </w:r>
+      <w:proofErr w:type="spellStart"/>
+      <w:r>
+        <w:t>Флибуста</w:t>
+      </w:r>
+      <w:proofErr w:type="spellEnd"/>
       <w:sdt>
         <w:sdtPr>
           <w:id w:val="-1087773463"/>
           <w:citation/>
         </w:sdtPr>
-        <w:sdtEndPr/>
         <w:sdtContent>
           <w:r>
             <w:fldChar w:fldCharType="begin"/>
@@ -3595,7 +3488,15 @@
         </w:sdtContent>
       </w:sdt>
       <w:r>
-        <w:t xml:space="preserve"> и некотороые другие</w:t>
+        <w:t xml:space="preserve"> и </w:t>
+      </w:r>
+      <w:proofErr w:type="spellStart"/>
+      <w:r>
+        <w:t>некотороые</w:t>
+      </w:r>
+      <w:proofErr w:type="spellEnd"/>
+      <w:r>
+        <w:t xml:space="preserve"> другие</w:t>
       </w:r>
       <w:r>
         <w:t>.</w:t>
@@ -3604,10 +3505,23 @@
         <w:t xml:space="preserve"> </w:t>
       </w:r>
       <w:r>
-        <w:t xml:space="preserve">Кроме того, и для Либрусека, и для </w:t>
-      </w:r>
-      <w:r>
-        <w:t xml:space="preserve">Флибусты существует несколько вариантов распространения: </w:t>
+        <w:t xml:space="preserve">Кроме того, и для </w:t>
+      </w:r>
+      <w:proofErr w:type="spellStart"/>
+      <w:r>
+        <w:t>Либрусека</w:t>
+      </w:r>
+      <w:proofErr w:type="spellEnd"/>
+      <w:r>
+        <w:t xml:space="preserve">, и для </w:t>
+      </w:r>
+      <w:proofErr w:type="spellStart"/>
+      <w:r>
+        <w:t>Флибусты</w:t>
+      </w:r>
+      <w:proofErr w:type="spellEnd"/>
+      <w:r>
+        <w:t xml:space="preserve"> существует несколько вариантов распространения: </w:t>
       </w:r>
       <w:r>
         <w:rPr>
@@ -3618,6 +3532,7 @@
       <w:r>
         <w:t xml:space="preserve">копии, содержащие только книги </w:t>
       </w:r>
+      <w:proofErr w:type="gramStart"/>
       <w:r>
         <w:t xml:space="preserve">формата </w:t>
       </w:r>
@@ -3625,17 +3540,23 @@
         <w:t>.</w:t>
       </w:r>
       <w:r>
-        <w:t>fb2,</w:t>
+        <w:t>fb</w:t>
+      </w:r>
+      <w:proofErr w:type="gramEnd"/>
+      <w:r>
+        <w:t>2,</w:t>
       </w:r>
       <w:r>
         <w:t xml:space="preserve"> и </w:t>
       </w:r>
+      <w:proofErr w:type="spellStart"/>
       <w:r>
         <w:rPr>
           <w:i/>
         </w:rPr>
         <w:t>usr</w:t>
       </w:r>
+      <w:proofErr w:type="spellEnd"/>
       <w:r>
         <w:t xml:space="preserve"> копии</w:t>
       </w:r>
@@ -3681,12 +3602,14 @@
       <w:r>
         <w:t xml:space="preserve">, </w:t>
       </w:r>
+      <w:proofErr w:type="spellStart"/>
       <w:r>
         <w:rPr>
           <w:lang w:val="en-US"/>
         </w:rPr>
         <w:t>epub</w:t>
       </w:r>
+      <w:proofErr w:type="spellEnd"/>
       <w:r>
         <w:t xml:space="preserve"> и т.д.</w:t>
       </w:r>
@@ -3714,7 +3637,7 @@
       <w:pPr>
         <w:pStyle w:val="2"/>
       </w:pPr>
-      <w:bookmarkStart w:id="14" w:name="_Toc421290246"/>
+      <w:bookmarkStart w:id="14" w:name="_Toc421383432"/>
       <w:r>
         <w:t>Хранение файлов книг</w:t>
       </w:r>
@@ -3736,8 +3659,13 @@
         </w:rPr>
         <w:t xml:space="preserve">.1.1 </w:t>
       </w:r>
-      <w:r>
-        <w:t xml:space="preserve">В связи с большим размером коллекций целесообразно оптимизировать способы их хранения. </w:t>
+      <w:proofErr w:type="gramStart"/>
+      <w:r>
+        <w:t>В</w:t>
+      </w:r>
+      <w:proofErr w:type="gramEnd"/>
+      <w:r>
+        <w:t xml:space="preserve"> связи с большим размером коллекций целесообразно оптимизировать способы их хранения. </w:t>
       </w:r>
       <w:r>
         <w:t xml:space="preserve">Принято </w:t>
@@ -3918,8 +3846,13 @@
         <w:jc w:val="center"/>
       </w:pPr>
       <w:r>
-        <w:t>&lt;Тип-архива&gt;-</w:t>
-      </w:r>
+        <w:t>&lt;Тип-</w:t>
+      </w:r>
+      <w:proofErr w:type="gramStart"/>
+      <w:r>
+        <w:t>архива&gt;-</w:t>
+      </w:r>
+      <w:proofErr w:type="gramEnd"/>
       <w:r>
         <w:t>&lt;</w:t>
       </w:r>
@@ -4011,12 +3944,14 @@
       <w:r>
         <w:t xml:space="preserve"> </w:t>
       </w:r>
+      <w:proofErr w:type="spellStart"/>
       <w:r>
         <w:rPr>
           <w:i/>
         </w:rPr>
         <w:t>usr</w:t>
       </w:r>
+      <w:proofErr w:type="spellEnd"/>
       <w:r>
         <w:rPr>
           <w:i/>
@@ -4223,7 +4158,23 @@
       </w:pPr>
       <w:r>
         <w:lastRenderedPageBreak/>
-        <w:t>Для коллекций библиотек Либрусека и Флибусты данные ключи используются для уникальной идентификации каждой книги (утверждается что они будут уникальными).</w:t>
+        <w:t xml:space="preserve">Для коллекций библиотек </w:t>
+      </w:r>
+      <w:proofErr w:type="spellStart"/>
+      <w:r>
+        <w:t>Либрусека</w:t>
+      </w:r>
+      <w:proofErr w:type="spellEnd"/>
+      <w:r>
+        <w:t xml:space="preserve"> и </w:t>
+      </w:r>
+      <w:proofErr w:type="spellStart"/>
+      <w:r>
+        <w:t>Флибусты</w:t>
+      </w:r>
+      <w:proofErr w:type="spellEnd"/>
+      <w:r>
+        <w:t xml:space="preserve"> данные ключи используются для уникальной идентификации каждой книги (утверждается что они будут уникальными).</w:t>
       </w:r>
       <w:r>
         <w:t xml:space="preserve"> </w:t>
@@ -4249,7 +4200,7 @@
       <w:pPr>
         <w:pStyle w:val="2"/>
       </w:pPr>
-      <w:bookmarkStart w:id="15" w:name="_Toc421290247"/>
+      <w:bookmarkStart w:id="15" w:name="_Toc421383433"/>
       <w:r>
         <w:t>Метаданные коллекций книг</w:t>
       </w:r>
@@ -4295,12 +4246,14 @@
       <w:r>
         <w:t xml:space="preserve">Файлы этого формата имеют расширение </w:t>
       </w:r>
+      <w:proofErr w:type="spellStart"/>
       <w:r>
         <w:rPr>
           <w:lang w:val="en-US"/>
         </w:rPr>
         <w:t>inpx</w:t>
       </w:r>
+      <w:proofErr w:type="spellEnd"/>
       <w:r>
         <w:t xml:space="preserve">. </w:t>
       </w:r>
@@ -4313,7 +4266,15 @@
         <w:t>По своей структуре файлы данного формата представляют</w:t>
       </w:r>
       <w:r>
-        <w:t xml:space="preserve"> собой zip-</w:t>
+        <w:t xml:space="preserve"> собой </w:t>
+      </w:r>
+      <w:proofErr w:type="spellStart"/>
+      <w:r>
+        <w:t>zip</w:t>
+      </w:r>
+      <w:proofErr w:type="spellEnd"/>
+      <w:r>
+        <w:t>-</w:t>
       </w:r>
       <w:r>
         <w:t xml:space="preserve">архив, содержащий </w:t>
@@ -4321,8 +4282,13 @@
       <w:r>
         <w:t xml:space="preserve">файлы с расширением </w:t>
       </w:r>
-      <w:r>
-        <w:t xml:space="preserve">inp. </w:t>
+      <w:proofErr w:type="spellStart"/>
+      <w:r>
+        <w:t>inp</w:t>
+      </w:r>
+      <w:proofErr w:type="spellEnd"/>
+      <w:r>
+        <w:t xml:space="preserve">. </w:t>
       </w:r>
       <w:r>
         <w:t xml:space="preserve">В качестве </w:t>
@@ -4339,14 +4305,24 @@
       <w:r>
         <w:t xml:space="preserve"> приведена структура </w:t>
       </w:r>
+      <w:proofErr w:type="spellStart"/>
       <w:r>
         <w:rPr>
           <w:lang w:val="en-US"/>
         </w:rPr>
         <w:t>inpx</w:t>
       </w:r>
-      <w:r>
-        <w:t xml:space="preserve"> файла библиотеки Либрусек.</w:t>
+      <w:proofErr w:type="spellEnd"/>
+      <w:r>
+        <w:t xml:space="preserve"> файла библиотеки </w:t>
+      </w:r>
+      <w:proofErr w:type="spellStart"/>
+      <w:r>
+        <w:t>Либрусек</w:t>
+      </w:r>
+      <w:proofErr w:type="spellEnd"/>
+      <w:r>
+        <w:t>.</w:t>
       </w:r>
     </w:p>
     <w:p>
@@ -4447,7 +4423,15 @@
         <w:t xml:space="preserve"> – Пример содержания</w:t>
       </w:r>
       <w:r>
-        <w:t xml:space="preserve"> inpx файла</w:t>
+        <w:t xml:space="preserve"> </w:t>
+      </w:r>
+      <w:proofErr w:type="spellStart"/>
+      <w:r>
+        <w:t>inpx</w:t>
+      </w:r>
+      <w:proofErr w:type="spellEnd"/>
+      <w:r>
+        <w:t xml:space="preserve"> файла</w:t>
       </w:r>
     </w:p>
     <w:p/>
@@ -4456,8 +4440,13 @@
         <w:pStyle w:val="a2"/>
       </w:pPr>
       <w:r>
-        <w:t>В качестве первого файла можно увидеть файл col</w:t>
-      </w:r>
+        <w:t xml:space="preserve">В качестве первого файла можно увидеть файл </w:t>
+      </w:r>
+      <w:proofErr w:type="spellStart"/>
+      <w:r>
+        <w:t>col</w:t>
+      </w:r>
+      <w:proofErr w:type="spellEnd"/>
       <w:r>
         <w:rPr>
           <w:lang w:val="en-US"/>
@@ -4502,18 +4491,22 @@
       <w:r>
         <w:t xml:space="preserve">Как было сказано в пункте 2.1, </w:t>
       </w:r>
+      <w:proofErr w:type="gramStart"/>
       <w:r>
         <w:t xml:space="preserve">имена </w:t>
       </w:r>
       <w:r>
         <w:t>.</w:t>
       </w:r>
+      <w:proofErr w:type="spellStart"/>
       <w:r>
         <w:rPr>
           <w:lang w:val="en-US"/>
         </w:rPr>
         <w:t>inp</w:t>
       </w:r>
+      <w:proofErr w:type="spellEnd"/>
+      <w:proofErr w:type="gramEnd"/>
       <w:r>
         <w:t xml:space="preserve"> файлов должны совпадать с именами архивов, к которым они относятся.</w:t>
       </w:r>
@@ -4699,7 +4692,15 @@
         <w:t xml:space="preserve"> </w:t>
       </w:r>
       <w:r>
-        <w:t xml:space="preserve">(безошибочность достигается тем, что создание inpx файла </w:t>
+        <w:t xml:space="preserve">(безошибочность достигается тем, что создание </w:t>
+      </w:r>
+      <w:proofErr w:type="spellStart"/>
+      <w:r>
+        <w:t>inpx</w:t>
+      </w:r>
+      <w:proofErr w:type="spellEnd"/>
+      <w:r>
+        <w:t xml:space="preserve"> файла </w:t>
       </w:r>
       <w:r>
         <w:t>производится автоматически</w:t>
@@ -4817,13 +4818,23 @@
         <w:t xml:space="preserve">.2.4 </w:t>
       </w:r>
       <w:r>
-        <w:t xml:space="preserve">В формате </w:t>
+        <w:t xml:space="preserve">В </w:t>
+      </w:r>
+      <w:proofErr w:type="gramStart"/>
+      <w:r>
+        <w:t xml:space="preserve">формате </w:t>
       </w:r>
       <w:r>
         <w:t>.</w:t>
       </w:r>
-      <w:r>
-        <w:t>inp файла реализована возможность наличия у книги нескольких (не менее одного) авторов. Признаком конца имени автора является символ с кодом 58 (':'), разделителем фамилии, имени и отчества служит символ с кодом 44 (','):</w:t>
+      <w:proofErr w:type="spellStart"/>
+      <w:r>
+        <w:t>inp</w:t>
+      </w:r>
+      <w:proofErr w:type="spellEnd"/>
+      <w:proofErr w:type="gramEnd"/>
+      <w:r>
+        <w:t xml:space="preserve"> файла реализована возможность наличия у книги нескольких (не менее одного) авторов. Признаком конца имени автора является символ с кодом 58 (':'), разделителем фамилии, имени и отчества служит символ с кодом 44 (','):</w:t>
       </w:r>
     </w:p>
     <w:p>
@@ -4842,6 +4853,7 @@
         </w:rPr>
         <w:t>&lt;Фамилия1</w:t>
       </w:r>
+      <w:proofErr w:type="gramStart"/>
       <w:r>
         <w:t>&gt;,</w:t>
       </w:r>
@@ -4849,7 +4861,14 @@
         <w:rPr>
           <w:b w:val="0"/>
         </w:rPr>
-        <w:t>&lt;Имя1&gt;</w:t>
+        <w:t>&lt;</w:t>
+      </w:r>
+      <w:proofErr w:type="gramEnd"/>
+      <w:r>
+        <w:rPr>
+          <w:b w:val="0"/>
+        </w:rPr>
+        <w:t>Имя1&gt;</w:t>
       </w:r>
       <w:r>
         <w:t>,</w:t>
@@ -4919,9 +4938,15 @@
     </w:p>
     <w:p>
       <w:pPr>
+        <w:pStyle w:val="a2"/>
+      </w:pPr>
+    </w:p>
+    <w:p>
+      <w:pPr>
         <w:pStyle w:val="ae"/>
       </w:pPr>
       <w:r>
+        <w:lastRenderedPageBreak/>
         <w:t xml:space="preserve">Таблица </w:t>
       </w:r>
       <w:r>
@@ -5007,7 +5032,6 @@
               <w:pStyle w:val="ad"/>
             </w:pPr>
             <w:r>
-              <w:lastRenderedPageBreak/>
               <w:t>0</w:t>
             </w:r>
           </w:p>
@@ -5338,7 +5362,15 @@
               <w:pStyle w:val="ad"/>
             </w:pPr>
             <w:r>
-              <w:t>Для Либрусека совпадает с полем LIBID</w:t>
+              <w:t xml:space="preserve">Для </w:t>
+            </w:r>
+            <w:proofErr w:type="spellStart"/>
+            <w:r>
+              <w:t>Либрусека</w:t>
+            </w:r>
+            <w:proofErr w:type="spellEnd"/>
+            <w:r>
+              <w:t xml:space="preserve"> совпадает с полем LIBID</w:t>
             </w:r>
           </w:p>
         </w:tc>
@@ -5644,7 +5676,15 @@
               <w:t xml:space="preserve">Дата добавления </w:t>
             </w:r>
             <w:r>
-              <w:t>в базу Либрусека; может быть не заполнено</w:t>
+              <w:t xml:space="preserve">в базу </w:t>
+            </w:r>
+            <w:proofErr w:type="spellStart"/>
+            <w:r>
+              <w:t>Либрусека</w:t>
+            </w:r>
+            <w:proofErr w:type="spellEnd"/>
+            <w:r>
+              <w:t>; может быть не заполнено</w:t>
             </w:r>
           </w:p>
         </w:tc>
@@ -5764,8 +5804,13 @@
               <w:pStyle w:val="ad"/>
             </w:pPr>
             <w:r>
-              <w:t>Рейтинг книги на сайте Либрусек</w:t>
-            </w:r>
+              <w:t xml:space="preserve">Рейтинг книги на сайте </w:t>
+            </w:r>
+            <w:proofErr w:type="spellStart"/>
+            <w:r>
+              <w:t>Либрусек</w:t>
+            </w:r>
+            <w:proofErr w:type="spellEnd"/>
             <w:r>
               <w:t>; обычно не актуально и не заполнено</w:t>
             </w:r>
@@ -5899,8 +5944,13 @@
         <w:t>С</w:t>
       </w:r>
       <w:r>
-        <w:t>писок жанров формируется библиотекой Либрусек</w:t>
-      </w:r>
+        <w:t xml:space="preserve">писок жанров формируется библиотекой </w:t>
+      </w:r>
+      <w:proofErr w:type="spellStart"/>
+      <w:r>
+        <w:t>Либрусек</w:t>
+      </w:r>
+      <w:proofErr w:type="spellEnd"/>
       <w:r>
         <w:t xml:space="preserve">. </w:t>
       </w:r>
@@ -5944,8 +5994,9 @@
       <w:pPr>
         <w:pStyle w:val="2"/>
       </w:pPr>
-      <w:bookmarkStart w:id="16" w:name="_Toc421290248"/>
-      <w:r>
+      <w:bookmarkStart w:id="16" w:name="_Toc421383434"/>
+      <w:r>
+        <w:lastRenderedPageBreak/>
         <w:t>Список жанров</w:t>
       </w:r>
       <w:bookmarkEnd w:id="16"/>
@@ -5966,12 +6017,13 @@
         </w:rPr>
         <w:t xml:space="preserve">.3.1 </w:t>
       </w:r>
-      <w:r>
-        <w:t xml:space="preserve">В большие сетевые библиотеки пользователи постоянно добавляют </w:t>
-      </w:r>
-      <w:r>
-        <w:lastRenderedPageBreak/>
-        <w:t>новые книги</w:t>
+      <w:proofErr w:type="gramStart"/>
+      <w:r>
+        <w:t>В</w:t>
+      </w:r>
+      <w:proofErr w:type="gramEnd"/>
+      <w:r>
+        <w:t xml:space="preserve"> большие сетевые библиотеки пользователи постоянно добавляют новые книги</w:t>
       </w:r>
       <w:r>
         <w:t>,</w:t>
@@ -6017,7 +6069,15 @@
         <w:t>Рассмо</w:t>
       </w:r>
       <w:r>
-        <w:t>трим формат файла списка жанров библиотеки Либрусек.</w:t>
+        <w:t xml:space="preserve">трим формат файла списка жанров библиотеки </w:t>
+      </w:r>
+      <w:proofErr w:type="spellStart"/>
+      <w:r>
+        <w:t>Либрусек</w:t>
+      </w:r>
+      <w:proofErr w:type="spellEnd"/>
+      <w:r>
+        <w:t>.</w:t>
       </w:r>
     </w:p>
     <w:p>
@@ -6046,7 +6106,20 @@
         <w:t xml:space="preserve">Файлы </w:t>
       </w:r>
       <w:r>
-        <w:t>списка жанров имеют расширение .glst. Файлы этого фор</w:t>
+        <w:t xml:space="preserve">списка жанров имеют </w:t>
+      </w:r>
+      <w:proofErr w:type="gramStart"/>
+      <w:r>
+        <w:t>расширение .</w:t>
+      </w:r>
+      <w:proofErr w:type="spellStart"/>
+      <w:r>
+        <w:t>glst</w:t>
+      </w:r>
+      <w:proofErr w:type="spellEnd"/>
+      <w:proofErr w:type="gramEnd"/>
+      <w:r>
+        <w:t>. Файлы этого фор</w:t>
       </w:r>
       <w:r>
         <w:t>мата являются текстовыми; в них построчно размещена информация о каждом жанре.</w:t>
@@ -6082,6 +6155,7 @@
         </w:rPr>
         <w:t>Номер-группы-жанра</w:t>
       </w:r>
+      <w:proofErr w:type="gramStart"/>
       <w:r>
         <w:rPr>
           <w:b w:val="0"/>
@@ -6100,38 +6174,62 @@
           <w:b w:val="0"/>
           <w:szCs w:val="26"/>
         </w:rPr>
-        <w:t>&lt;Номер-жанра&gt;</w:t>
-      </w:r>
-      <w:r>
-        <w:rPr>
-          <w:szCs w:val="26"/>
-        </w:rPr>
-        <w:t>.</w:t>
-      </w:r>
+        <w:t>&lt;</w:t>
+      </w:r>
+      <w:proofErr w:type="gramEnd"/>
       <w:r>
         <w:rPr>
           <w:b w:val="0"/>
           <w:szCs w:val="26"/>
         </w:rPr>
-        <w:t>&lt;Номер-поджанра&gt; &lt;Имя-жанра&gt;</w:t>
+        <w:t>Номер-жанра&gt;</w:t>
       </w:r>
       <w:r>
         <w:rPr>
           <w:szCs w:val="26"/>
         </w:rPr>
-        <w:t>;</w:t>
-      </w:r>
-      <w:r>
-        <w:rPr>
-          <w:szCs w:val="26"/>
-        </w:rPr>
-        <w:t>&lt;</w:t>
+        <w:t>.</w:t>
       </w:r>
       <w:r>
         <w:rPr>
           <w:b w:val="0"/>
           <w:szCs w:val="26"/>
         </w:rPr>
+        <w:t>&lt;Номер-</w:t>
+      </w:r>
+      <w:proofErr w:type="spellStart"/>
+      <w:r>
+        <w:rPr>
+          <w:b w:val="0"/>
+          <w:szCs w:val="26"/>
+        </w:rPr>
+        <w:t>поджанра</w:t>
+      </w:r>
+      <w:proofErr w:type="spellEnd"/>
+      <w:r>
+        <w:rPr>
+          <w:b w:val="0"/>
+          <w:szCs w:val="26"/>
+        </w:rPr>
+        <w:t>&gt; &lt;Имя-жанра&gt;</w:t>
+      </w:r>
+      <w:r>
+        <w:rPr>
+          <w:szCs w:val="26"/>
+        </w:rPr>
+        <w:t>;</w:t>
+      </w:r>
+      <w:r>
+        <w:rPr>
+          <w:szCs w:val="26"/>
+        </w:rPr>
+        <w:t>&lt;</w:t>
+      </w:r>
+      <w:r>
+        <w:rPr>
+          <w:b w:val="0"/>
+          <w:szCs w:val="26"/>
+        </w:rPr>
         <w:t>Описание-жанра</w:t>
       </w:r>
       <w:r>
@@ -6181,7 +6279,15 @@
         <w:t>по трёхуровневой</w:t>
       </w:r>
       <w:r>
-        <w:t xml:space="preserve"> иерархической структуре: группа жанра, жанр, поджанр. </w:t>
+        <w:t xml:space="preserve"> иерархической структуре: группа жанра, жанр, </w:t>
+      </w:r>
+      <w:proofErr w:type="spellStart"/>
+      <w:r>
+        <w:t>поджанр</w:t>
+      </w:r>
+      <w:proofErr w:type="spellEnd"/>
+      <w:r>
+        <w:t xml:space="preserve">. </w:t>
       </w:r>
       <w:r>
         <w:t>Фактически п</w:t>
@@ -6190,7 +6296,15 @@
         <w:t xml:space="preserve">ри этом </w:t>
       </w:r>
       <w:r>
-        <w:t>признак, который устанавливается каждой книге, – это поджанр.</w:t>
+        <w:t xml:space="preserve">признак, который устанавливается каждой книге, – это </w:t>
+      </w:r>
+      <w:proofErr w:type="spellStart"/>
+      <w:r>
+        <w:t>поджанр</w:t>
+      </w:r>
+      <w:proofErr w:type="spellEnd"/>
+      <w:r>
+        <w:t>.</w:t>
       </w:r>
       <w:r>
         <w:t xml:space="preserve"> </w:t>
@@ -6204,13 +6318,29 @@
         <w:pStyle w:val="a2"/>
       </w:pPr>
       <w:r>
-        <w:t>Номер группы жанра, номер жанра, номер поджанра разделены между собой символом с кодом 46 ('.')</w:t>
+        <w:t xml:space="preserve">Номер группы жанра, номер жанра, номер </w:t>
+      </w:r>
+      <w:proofErr w:type="spellStart"/>
+      <w:r>
+        <w:t>поджанра</w:t>
+      </w:r>
+      <w:proofErr w:type="spellEnd"/>
+      <w:r>
+        <w:t xml:space="preserve"> разделены между собой символом с кодом 46 ('.')</w:t>
       </w:r>
       <w:r>
         <w:t xml:space="preserve">; после </w:t>
       </w:r>
       <w:r>
-        <w:t>номера поджанра следует символ с кодом 32 ('</w:t>
+        <w:t xml:space="preserve">номера </w:t>
+      </w:r>
+      <w:proofErr w:type="spellStart"/>
+      <w:r>
+        <w:t>поджанра</w:t>
+      </w:r>
+      <w:proofErr w:type="spellEnd"/>
+      <w:r>
+        <w:t xml:space="preserve"> следует символ с кодом 32 ('</w:t>
       </w:r>
       <w:r>
         <w:t xml:space="preserve"> '</w:t>
@@ -6257,23 +6387,37 @@
         <w:t xml:space="preserve">содержит </w:t>
       </w:r>
       <w:r>
-        <w:t xml:space="preserve">сокращенное название жанра. Обычно оно записывается с использованием букв латинского алфавита и знаков подчеркивания, например: </w:t>
-      </w:r>
+        <w:t xml:space="preserve">сокращенное название жанра. Обычно оно записывается с использованием букв латинского алфавита и знаков подчеркивания, </w:t>
+      </w:r>
+      <w:proofErr w:type="gramStart"/>
+      <w:r>
+        <w:t>например</w:t>
+      </w:r>
+      <w:proofErr w:type="gramEnd"/>
+      <w:r>
+        <w:t xml:space="preserve">: </w:t>
+      </w:r>
+      <w:proofErr w:type="spellStart"/>
       <w:r>
         <w:t>detective</w:t>
       </w:r>
+      <w:proofErr w:type="spellEnd"/>
       <w:r>
         <w:t xml:space="preserve">, </w:t>
       </w:r>
+      <w:proofErr w:type="spellStart"/>
       <w:r>
         <w:t>det_espionage</w:t>
       </w:r>
+      <w:proofErr w:type="spellEnd"/>
       <w:r>
         <w:t xml:space="preserve">, </w:t>
       </w:r>
+      <w:proofErr w:type="spellStart"/>
       <w:r>
         <w:t>vers_libre</w:t>
       </w:r>
+      <w:proofErr w:type="spellEnd"/>
       <w:r>
         <w:t xml:space="preserve"> и т.д.</w:t>
       </w:r>
@@ -6319,16 +6463,48 @@
         <w:t xml:space="preserve">В этом поле принято размещать </w:t>
       </w:r>
       <w:r>
-        <w:t xml:space="preserve">название поджанра в </w:t>
+        <w:t xml:space="preserve">название </w:t>
+      </w:r>
+      <w:proofErr w:type="spellStart"/>
+      <w:r>
+        <w:t>поджанра</w:t>
+      </w:r>
+      <w:proofErr w:type="spellEnd"/>
+      <w:r>
+        <w:t xml:space="preserve"> в </w:t>
       </w:r>
       <w:r>
         <w:t xml:space="preserve">удобном для чтения пользователем виде. </w:t>
       </w:r>
       <w:r>
-        <w:t xml:space="preserve">Описание поджанров </w:t>
-      </w:r>
-      <w:r>
-        <w:t xml:space="preserve">на сайте Либрусек принято заполнять на русском языке, например: </w:t>
+        <w:t xml:space="preserve">Описание </w:t>
+      </w:r>
+      <w:proofErr w:type="spellStart"/>
+      <w:r>
+        <w:t>поджанров</w:t>
+      </w:r>
+      <w:proofErr w:type="spellEnd"/>
+      <w:r>
+        <w:t xml:space="preserve"> </w:t>
+      </w:r>
+      <w:r>
+        <w:t xml:space="preserve">на сайте </w:t>
+      </w:r>
+      <w:proofErr w:type="spellStart"/>
+      <w:r>
+        <w:t>Либрусек</w:t>
+      </w:r>
+      <w:proofErr w:type="spellEnd"/>
+      <w:r>
+        <w:t xml:space="preserve"> принято заполнять на русском языке, </w:t>
+      </w:r>
+      <w:proofErr w:type="gramStart"/>
+      <w:r>
+        <w:t>например</w:t>
+      </w:r>
+      <w:proofErr w:type="gramEnd"/>
+      <w:r>
+        <w:t xml:space="preserve">: </w:t>
       </w:r>
       <w:r>
         <w:t>Советская классическая проза</w:t>
@@ -6417,10 +6593,29 @@
         <w:t xml:space="preserve"> </w:t>
       </w:r>
       <w:r>
+        <w:t xml:space="preserve">Комментарии должны </w:t>
+      </w:r>
+      <w:proofErr w:type="spellStart"/>
+      <w:r>
+        <w:t>распологаться</w:t>
+      </w:r>
+      <w:proofErr w:type="spellEnd"/>
+      <w:r>
+        <w:t xml:space="preserve"> на отдельных строках. </w:t>
+      </w:r>
+      <w:r>
         <w:t xml:space="preserve">Комментарии могут быть полезны </w:t>
       </w:r>
       <w:r>
-        <w:t>при группировке поджанров по жанрам и группам. Пример комментария:</w:t>
+        <w:t xml:space="preserve">при группировке </w:t>
+      </w:r>
+      <w:proofErr w:type="spellStart"/>
+      <w:r>
+        <w:t>поджанров</w:t>
+      </w:r>
+      <w:proofErr w:type="spellEnd"/>
+      <w:r>
+        <w:t xml:space="preserve"> по жанрам и группам. Пример комментария:</w:t>
       </w:r>
     </w:p>
     <w:p>
@@ -6454,8 +6649,7 @@
           <w:lang w:val="ru-RU"/>
         </w:rPr>
       </w:pPr>
-      <w:bookmarkStart w:id="17" w:name="_Toc421290249"/>
-      <w:bookmarkEnd w:id="17"/>
+      <w:bookmarkStart w:id="17" w:name="_Toc421383435"/>
       <w:r>
         <w:rPr>
           <w:lang w:val="ru-RU"/>
@@ -6463,14 +6657,17 @@
         <w:lastRenderedPageBreak/>
         <w:t>проектирование программного средства</w:t>
       </w:r>
+      <w:bookmarkEnd w:id="17"/>
     </w:p>
     <w:p>
       <w:pPr>
         <w:pStyle w:val="2"/>
       </w:pPr>
+      <w:bookmarkStart w:id="18" w:name="_Toc421383436"/>
       <w:r>
         <w:t>Проектирование архитектуры</w:t>
       </w:r>
+      <w:bookmarkEnd w:id="18"/>
     </w:p>
     <w:p>
       <w:pPr>
@@ -6559,43 +6756,950 @@
       <w:r>
         <w:t xml:space="preserve">и с ним взаимодействует большое число клиентов; </w:t>
       </w:r>
-      <w:bookmarkStart w:id="18" w:name="_GoBack"/>
-      <w:bookmarkEnd w:id="18"/>
+      <w:r>
+        <w:t>должна обеспечиваться</w:t>
+      </w:r>
+      <w:r>
+        <w:t xml:space="preserve"> </w:t>
+      </w:r>
+      <w:r>
+        <w:t>параллельная обработка запросов от большого числа клиентов.</w:t>
+      </w:r>
+    </w:p>
+    <w:p>
+      <w:pPr>
+        <w:pStyle w:val="a2"/>
+      </w:pPr>
+      <w:r>
+        <w:rPr>
+          <w:b/>
+        </w:rPr>
+        <w:t>4.4.3</w:t>
+      </w:r>
+      <w:r>
+        <w:t xml:space="preserve"> </w:t>
+      </w:r>
+      <w:r>
+        <w:t xml:space="preserve">Необходимо </w:t>
+      </w:r>
+      <w:r>
+        <w:t xml:space="preserve">разработать программное средство с учетом разделения функций, выполняемых клиентом и сервером. </w:t>
+      </w:r>
+    </w:p>
+    <w:p>
+      <w:pPr>
+        <w:pStyle w:val="a2"/>
+      </w:pPr>
+      <w:r>
+        <w:t xml:space="preserve">Основная функция, выполняемая – это импорт входных данных. </w:t>
+      </w:r>
+      <w:r>
+        <w:t xml:space="preserve">Еще одна немаловажная функция сервера – извлечение и передача клиенту </w:t>
+      </w:r>
+      <w:r>
+        <w:t>по запросу файла книги.</w:t>
+      </w:r>
+    </w:p>
+    <w:p>
+      <w:pPr>
+        <w:pStyle w:val="a2"/>
+      </w:pPr>
+      <w:r>
+        <w:t>Клиент же должен предоставлять возможность обнаружения сервера, установления с ним соединения</w:t>
+      </w:r>
+      <w:r>
+        <w:t xml:space="preserve">, </w:t>
+      </w:r>
+      <w:r>
+        <w:t xml:space="preserve">формирования запроса для поиска, отображение результатов запроса, </w:t>
+      </w:r>
+      <w:r>
+        <w:t xml:space="preserve">получение и сохранение </w:t>
+      </w:r>
+      <w:r>
+        <w:t xml:space="preserve">файла книги. </w:t>
+      </w:r>
+      <w:r>
+        <w:t>Преобразование файла книги</w:t>
+      </w:r>
+      <w:r>
+        <w:t xml:space="preserve"> в один из выбранных форматов</w:t>
+      </w:r>
+      <w:r>
+        <w:t xml:space="preserve"> должно происходить на клиенте.</w:t>
+      </w:r>
+    </w:p>
+    <w:p>
+      <w:pPr>
+        <w:pStyle w:val="a2"/>
+      </w:pPr>
+      <w:r>
+        <w:rPr>
+          <w:b/>
+        </w:rPr>
+        <w:t xml:space="preserve">4.4.4 </w:t>
+      </w:r>
+      <w:r>
+        <w:t>Еще один параметр, по которому проводится разделение – это данные.</w:t>
+      </w:r>
+      <w:r>
+        <w:t xml:space="preserve"> </w:t>
+      </w:r>
+      <w:r>
+        <w:t xml:space="preserve">Практически все входные данные доступны только серверному приложению. </w:t>
+      </w:r>
+      <w:r>
+        <w:t xml:space="preserve">Клиент </w:t>
+      </w:r>
+      <w:r>
+        <w:t>же получает данные по мере необходимости или по запросу пользователя.</w:t>
+      </w:r>
     </w:p>
     <w:p/>
     <w:p>
       <w:pPr>
         <w:pStyle w:val="2"/>
       </w:pPr>
+      <w:bookmarkStart w:id="19" w:name="_Toc421383437"/>
       <w:r>
         <w:t>Проектирование сер</w:t>
       </w:r>
       <w:r>
         <w:t>верного приложения</w:t>
       </w:r>
+      <w:bookmarkEnd w:id="19"/>
     </w:p>
     <w:p>
       <w:pPr>
         <w:pStyle w:val="a2"/>
       </w:pPr>
-    </w:p>
-    <w:p/>
+      <w:r>
+        <w:rPr>
+          <w:b/>
+        </w:rPr>
+        <w:t>4.2.1</w:t>
+      </w:r>
+      <w:r>
+        <w:t xml:space="preserve"> </w:t>
+      </w:r>
+      <w:r>
+        <w:t xml:space="preserve">Для начала, в соответствие с форматами, рассмотренными в разделе 3, необходимо обеспечить импорт входных данных. </w:t>
+      </w:r>
+      <w:r>
+        <w:t xml:space="preserve">Импорт целесообразно производить в следующей последовательности: инициализация списка жанров, инициализация </w:t>
+      </w:r>
+      <w:r>
+        <w:t xml:space="preserve">записей книг с помощью файла </w:t>
+      </w:r>
+      <w:r>
+        <w:t>метаданных</w:t>
+      </w:r>
+      <w:r>
+        <w:t xml:space="preserve">, инициализация </w:t>
+      </w:r>
+      <w:r>
+        <w:t>хранилища, откуда будет производиться извлечение книг.</w:t>
+      </w:r>
+      <w:r>
+        <w:t xml:space="preserve"> </w:t>
+      </w:r>
+      <w:r>
+        <w:t>Важным является то, что инициализация жанров должна обязательно производиться до инициализации метаданными, так как в запись книги обязательно должна входить информация о ее жанре.</w:t>
+      </w:r>
+      <w:r>
+        <w:t xml:space="preserve"> </w:t>
+      </w:r>
+    </w:p>
+    <w:p>
+      <w:pPr>
+        <w:ind w:firstLine="0"/>
+        <w:rPr>
+          <w:b/>
+          <w:szCs w:val="28"/>
+        </w:rPr>
+      </w:pPr>
+      <w:r>
+        <w:rPr>
+          <w:b/>
+        </w:rPr>
+        <w:br w:type="page"/>
+      </w:r>
+    </w:p>
+    <w:p>
+      <w:pPr>
+        <w:pStyle w:val="a2"/>
+      </w:pPr>
+      <w:r>
+        <w:rPr>
+          <w:b/>
+        </w:rPr>
+        <w:lastRenderedPageBreak/>
+        <w:t>4.2.2</w:t>
+      </w:r>
+      <w:r>
+        <w:t xml:space="preserve"> </w:t>
+      </w:r>
+      <w:r>
+        <w:t xml:space="preserve">Инициализация жанров должна происходить путем построчного считывания файла жанров </w:t>
+      </w:r>
+      <w:r>
+        <w:t>с игн</w:t>
+      </w:r>
+      <w:r>
+        <w:t xml:space="preserve">орированием строк-комментариев. </w:t>
+      </w:r>
+      <w:r>
+        <w:t>Подходящие строки должны разделяться на поля в соответствие с форматом.</w:t>
+      </w:r>
+    </w:p>
+    <w:p>
+      <w:pPr>
+        <w:pStyle w:val="a2"/>
+      </w:pPr>
+      <w:r>
+        <w:rPr>
+          <w:b/>
+        </w:rPr>
+        <w:t xml:space="preserve">4.2.3 </w:t>
+      </w:r>
+      <w:r>
+        <w:t xml:space="preserve">Затем должна производиться инициализация метаданных. </w:t>
+      </w:r>
+      <w:r>
+        <w:t xml:space="preserve">Оно должно производиться следующим образом: </w:t>
+      </w:r>
+      <w:r>
+        <w:t xml:space="preserve">для начала из </w:t>
+      </w:r>
+      <w:proofErr w:type="spellStart"/>
+      <w:r>
+        <w:rPr>
+          <w:lang w:val="en-US"/>
+        </w:rPr>
+        <w:t>inpx</w:t>
+      </w:r>
+      <w:proofErr w:type="spellEnd"/>
+      <w:r>
+        <w:t xml:space="preserve"> </w:t>
+      </w:r>
+      <w:r>
+        <w:t xml:space="preserve">файла, представляющий собой по сути архив, считываются поочередно записи файлов. </w:t>
+      </w:r>
+      <w:r>
+        <w:t xml:space="preserve">Затем для каждого из этих файлов производится построчное чтение информации о записях книг. </w:t>
+      </w:r>
+      <w:r>
+        <w:t xml:space="preserve">После этого необходимо обеспечить разделение </w:t>
+      </w:r>
+      <w:r>
+        <w:t>данной информации</w:t>
+      </w:r>
+      <w:r>
+        <w:t xml:space="preserve"> в соответствие с форматом</w:t>
+      </w:r>
+      <w:r>
+        <w:t xml:space="preserve"> и заполнение соответствующих полей записей книг. </w:t>
+      </w:r>
+      <w:r>
+        <w:t>Необходимо предусмотреть возможность наличия у одной кн</w:t>
+      </w:r>
+      <w:r>
+        <w:t xml:space="preserve">иги нескольких авторов и жанров, а также наличие пустых полей. </w:t>
+      </w:r>
+      <w:r>
+        <w:t>Т</w:t>
+      </w:r>
+      <w:r>
+        <w:t xml:space="preserve">акже необходимо </w:t>
+      </w:r>
+      <w:r>
+        <w:t xml:space="preserve">обеспечить сохранение информации о том, из какой записи архива производится считывание данных, так как эта информация соответствует тому архиву из хранилища, в котором располагается книга. </w:t>
+      </w:r>
+    </w:p>
+    <w:p>
+      <w:pPr>
+        <w:pStyle w:val="a2"/>
+      </w:pPr>
+      <w:r>
+        <w:rPr>
+          <w:b/>
+        </w:rPr>
+        <w:t>4.2.4</w:t>
+      </w:r>
+      <w:r>
+        <w:t xml:space="preserve"> </w:t>
+      </w:r>
+      <w:r>
+        <w:t xml:space="preserve">После завершения инициализации необходимо обеспечить возможность взаимодействия клиентов с сервером. </w:t>
+      </w:r>
+      <w:r>
+        <w:t xml:space="preserve">Целесообразно реализовать данную возможность с помощью каких-либо технологий </w:t>
+      </w:r>
+      <w:r>
+        <w:rPr>
+          <w:lang w:val="en-US"/>
+        </w:rPr>
+        <w:t>RPC</w:t>
+      </w:r>
+      <w:r>
+        <w:t xml:space="preserve"> (</w:t>
+      </w:r>
+      <w:r>
+        <w:rPr>
+          <w:lang w:val="en-US"/>
+        </w:rPr>
+        <w:t>Remote</w:t>
+      </w:r>
+      <w:r>
+        <w:t xml:space="preserve"> </w:t>
+      </w:r>
+      <w:r>
+        <w:rPr>
+          <w:lang w:val="en-US"/>
+        </w:rPr>
+        <w:t>p</w:t>
+      </w:r>
+      <w:r>
+        <w:rPr>
+          <w:lang w:val="en-US"/>
+        </w:rPr>
+        <w:t>rocedure</w:t>
+      </w:r>
+      <w:r>
+        <w:t xml:space="preserve"> </w:t>
+      </w:r>
+      <w:r>
+        <w:rPr>
+          <w:lang w:val="en-US"/>
+        </w:rPr>
+        <w:t>c</w:t>
+      </w:r>
+      <w:r>
+        <w:rPr>
+          <w:lang w:val="en-US"/>
+        </w:rPr>
+        <w:t>all</w:t>
+      </w:r>
+      <w:r>
+        <w:t xml:space="preserve"> – удаленный </w:t>
+      </w:r>
+      <w:r>
+        <w:t>вызов процедур</w:t>
+      </w:r>
+      <w:r>
+        <w:t>)</w:t>
+      </w:r>
+      <w:r>
+        <w:t>.</w:t>
+      </w:r>
+    </w:p>
+    <w:p>
+      <w:pPr>
+        <w:pStyle w:val="a2"/>
+      </w:pPr>
+      <w:r>
+        <w:rPr>
+          <w:b/>
+        </w:rPr>
+        <w:t>4.2.</w:t>
+      </w:r>
+      <w:r>
+        <w:rPr>
+          <w:b/>
+        </w:rPr>
+        <w:t>5</w:t>
+      </w:r>
+      <w:r>
+        <w:t xml:space="preserve"> </w:t>
+      </w:r>
+      <w:r>
+        <w:t xml:space="preserve">Необходимо реализовать </w:t>
+      </w:r>
+      <w:r>
+        <w:t xml:space="preserve">интерфейс для ввода пользователем параметров инициализации. </w:t>
+      </w:r>
+      <w:r>
+        <w:t xml:space="preserve">Поскольку сервер не предполагает активного прямого взаимодействия с пользователем после его запуска, то </w:t>
+      </w:r>
+      <w:r>
+        <w:t>может быть реализован текстовый интерфейс консольного приложения.</w:t>
+      </w:r>
+      <w:r>
+        <w:t xml:space="preserve"> </w:t>
+      </w:r>
+      <w:r>
+        <w:t xml:space="preserve">При </w:t>
+      </w:r>
+      <w:r>
+        <w:t xml:space="preserve">введенных неверных данных необходимо запросить повторный ввод. </w:t>
+      </w:r>
+      <w:r>
+        <w:t xml:space="preserve">Также </w:t>
+      </w:r>
+      <w:r>
+        <w:t>для удобства пользователя следует реализовать возможность сохранения после закрытия приложения и повторного использования введенных параметров.</w:t>
+      </w:r>
+    </w:p>
+    <w:p>
+      <w:pPr>
+        <w:pStyle w:val="a2"/>
+      </w:pPr>
+    </w:p>
     <w:p>
       <w:pPr>
         <w:pStyle w:val="2"/>
       </w:pPr>
+      <w:bookmarkStart w:id="20" w:name="_Toc421383438"/>
       <w:r>
         <w:t>Проектирование клиентского приложения</w:t>
       </w:r>
+      <w:bookmarkEnd w:id="20"/>
     </w:p>
     <w:p>
       <w:pPr>
         <w:pStyle w:val="a2"/>
-      </w:pPr>
-    </w:p>
-    <w:p/>
-    <w:p/>
-    <w:p/>
+        <w:rPr>
+          <w:noProof/>
+          <w:lang w:eastAsia="ru-RU"/>
+        </w:rPr>
+      </w:pPr>
+      <w:r>
+        <w:rPr>
+          <w:b/>
+          <w:noProof/>
+          <w:lang w:eastAsia="ru-RU"/>
+        </w:rPr>
+        <w:t>4.3.1</w:t>
+      </w:r>
+      <w:r>
+        <w:rPr>
+          <w:noProof/>
+          <w:lang w:eastAsia="ru-RU"/>
+        </w:rPr>
+        <w:t xml:space="preserve"> </w:t>
+      </w:r>
+      <w:r>
+        <w:rPr>
+          <w:noProof/>
+          <w:lang w:eastAsia="ru-RU"/>
+        </w:rPr>
+        <w:t xml:space="preserve">Основная функция клиентского приложения – предоставление </w:t>
+      </w:r>
+      <w:r>
+        <w:rPr>
+          <w:noProof/>
+          <w:lang w:eastAsia="ru-RU"/>
+        </w:rPr>
+        <w:t>возможности</w:t>
+      </w:r>
+      <w:r>
+        <w:rPr>
+          <w:noProof/>
+          <w:lang w:eastAsia="ru-RU"/>
+        </w:rPr>
+        <w:t xml:space="preserve"> поиска и получения книг. </w:t>
+      </w:r>
+      <w:r>
+        <w:rPr>
+          <w:noProof/>
+          <w:lang w:eastAsia="ru-RU"/>
+        </w:rPr>
+        <w:t xml:space="preserve">Графический интерфейс должен соответствовать данной функции. </w:t>
+      </w:r>
+      <w:r>
+        <w:rPr>
+          <w:noProof/>
+          <w:lang w:eastAsia="ru-RU"/>
+        </w:rPr>
+        <w:t xml:space="preserve">Необходимо предусмотреть просмотр пользователем основной информации о книге перед ее скачиванием. </w:t>
+      </w:r>
+      <w:r>
+        <w:rPr>
+          <w:noProof/>
+          <w:lang w:eastAsia="ru-RU"/>
+        </w:rPr>
+        <w:t xml:space="preserve">Макет главного окна клиентского приложения </w:t>
+      </w:r>
+      <w:r>
+        <w:rPr>
+          <w:noProof/>
+          <w:lang w:eastAsia="ru-RU"/>
+        </w:rPr>
+        <w:t>представлен на рисунке 4.1.</w:t>
+      </w:r>
+      <w:r>
+        <w:rPr>
+          <w:noProof/>
+          <w:lang w:eastAsia="ru-RU"/>
+        </w:rPr>
+        <w:t xml:space="preserve"> </w:t>
+      </w:r>
+    </w:p>
+    <w:p>
+      <w:pPr>
+        <w:pStyle w:val="a2"/>
+        <w:rPr>
+          <w:noProof/>
+          <w:lang w:eastAsia="ru-RU"/>
+        </w:rPr>
+      </w:pPr>
+      <w:r>
+        <w:rPr>
+          <w:noProof/>
+          <w:lang w:eastAsia="ru-RU"/>
+        </w:rPr>
+        <w:t xml:space="preserve">Макет спроектирован таким образом, чтобы клиенту было удобно с первого раза разобраться в способе использования данного программного средства: </w:t>
+      </w:r>
+      <w:r>
+        <w:rPr>
+          <w:noProof/>
+          <w:lang w:eastAsia="ru-RU"/>
+        </w:rPr>
+        <w:t xml:space="preserve">предполагается, что взгляд пользователя следут справа налево и сверху вниз. </w:t>
+      </w:r>
+    </w:p>
+    <w:p>
+      <w:pPr>
+        <w:pStyle w:val="a2"/>
+        <w:rPr>
+          <w:noProof/>
+          <w:lang w:eastAsia="ru-RU"/>
+        </w:rPr>
+      </w:pPr>
+      <w:r>
+        <w:rPr>
+          <w:noProof/>
+          <w:lang w:eastAsia="ru-RU"/>
+        </w:rPr>
+        <w:t>Д</w:t>
+      </w:r>
+      <w:r>
+        <w:rPr>
+          <w:noProof/>
+          <w:lang w:eastAsia="ru-RU"/>
+        </w:rPr>
+        <w:t>ля начала пользователь осуществляет заполнение шаблона для поиска</w:t>
+      </w:r>
+      <w:r>
+        <w:rPr>
+          <w:noProof/>
+          <w:lang w:eastAsia="ru-RU"/>
+        </w:rPr>
+        <w:t>, н</w:t>
+      </w:r>
+      <w:r>
+        <w:rPr>
+          <w:noProof/>
+          <w:lang w:eastAsia="ru-RU"/>
+        </w:rPr>
+        <w:t xml:space="preserve">апример: заполняет текстовые поля названия книги и имени автора, выбирает требуемый жанр. </w:t>
+      </w:r>
+      <w:r>
+        <w:rPr>
+          <w:noProof/>
+          <w:lang w:eastAsia="ru-RU"/>
+        </w:rPr>
+        <w:t xml:space="preserve">Данные действия будут производиться в области </w:t>
+      </w:r>
+      <w:r>
+        <w:rPr>
+          <w:noProof/>
+          <w:lang w:eastAsia="ru-RU"/>
+        </w:rPr>
+        <w:t>формирования</w:t>
+      </w:r>
+      <w:r>
+        <w:rPr>
+          <w:noProof/>
+          <w:lang w:eastAsia="ru-RU"/>
+        </w:rPr>
+        <w:t xml:space="preserve"> шаблона для поиска. </w:t>
+      </w:r>
+      <w:r>
+        <w:rPr>
+          <w:noProof/>
+          <w:lang w:eastAsia="ru-RU"/>
+        </w:rPr>
+        <w:t xml:space="preserve">Затем результат обработки сервером запроса будет </w:t>
+      </w:r>
+      <w:r>
+        <w:rPr>
+          <w:noProof/>
+          <w:lang w:eastAsia="ru-RU"/>
+        </w:rPr>
+        <w:t>отображаться в</w:t>
+      </w:r>
+      <w:r>
+        <w:rPr>
+          <w:noProof/>
+          <w:lang w:eastAsia="ru-RU"/>
+        </w:rPr>
+        <w:t xml:space="preserve"> область вывода списка книг.</w:t>
+      </w:r>
+      <w:r>
+        <w:rPr>
+          <w:noProof/>
+          <w:lang w:eastAsia="ru-RU"/>
+        </w:rPr>
+        <w:t xml:space="preserve"> </w:t>
+      </w:r>
+      <w:r>
+        <w:rPr>
+          <w:noProof/>
+          <w:lang w:eastAsia="ru-RU"/>
+        </w:rPr>
+        <w:t>Н</w:t>
+      </w:r>
+      <w:r>
+        <w:rPr>
+          <w:noProof/>
+          <w:lang w:eastAsia="ru-RU"/>
+        </w:rPr>
+        <w:t>иже области списка присутствует область</w:t>
+      </w:r>
+      <w:r>
+        <w:rPr>
+          <w:noProof/>
+          <w:lang w:eastAsia="ru-RU"/>
+        </w:rPr>
+        <w:t xml:space="preserve"> </w:t>
+      </w:r>
+      <w:r>
+        <w:rPr>
+          <w:noProof/>
+          <w:lang w:eastAsia="ru-RU"/>
+        </w:rPr>
+        <w:t xml:space="preserve">отображения краткой информации о книге. </w:t>
+      </w:r>
+      <w:r>
+        <w:rPr>
+          <w:noProof/>
+          <w:lang w:eastAsia="ru-RU"/>
+        </w:rPr>
+        <w:t xml:space="preserve">В этой области </w:t>
+      </w:r>
+      <w:r>
+        <w:rPr>
+          <w:noProof/>
+          <w:lang w:eastAsia="ru-RU"/>
+        </w:rPr>
+        <w:t xml:space="preserve">появляется информация о текущей выбранной книге. </w:t>
+      </w:r>
+      <w:r>
+        <w:rPr>
+          <w:noProof/>
+          <w:lang w:eastAsia="ru-RU"/>
+        </w:rPr>
+        <w:t>После этого предполагается нажатие кнопки для скачивания книги.</w:t>
+      </w:r>
+    </w:p>
+    <w:p>
+      <w:pPr>
+        <w:pStyle w:val="a2"/>
+        <w:tabs>
+          <w:tab w:val="left" w:pos="1605"/>
+        </w:tabs>
+        <w:ind w:firstLine="0"/>
+        <w:jc w:val="center"/>
+        <w:rPr>
+          <w:b/>
+          <w:noProof/>
+          <w:lang w:eastAsia="ru-RU"/>
+        </w:rPr>
+      </w:pPr>
+      <w:r>
+        <w:rPr>
+          <w:b/>
+          <w:noProof/>
+          <w:lang w:eastAsia="ru-RU"/>
+        </w:rPr>
+        <w:lastRenderedPageBreak/>
+        <w:drawing>
+          <wp:inline distT="0" distB="0" distL="0" distR="0">
+            <wp:extent cx="5939790" cy="4975860"/>
+            <wp:effectExtent l="0" t="0" r="3810" b="0"/>
+            <wp:docPr id="24" name="Рисунок 24"/>
+            <wp:cNvGraphicFramePr>
+              <a:graphicFrameLocks xmlns:a="http://schemas.openxmlformats.org/drawingml/2006/main" noChangeAspect="1"/>
+            </wp:cNvGraphicFramePr>
+            <a:graphic xmlns:a="http://schemas.openxmlformats.org/drawingml/2006/main">
+              <a:graphicData uri="http://schemas.openxmlformats.org/drawingml/2006/picture">
+                <pic:pic xmlns:pic="http://schemas.openxmlformats.org/drawingml/2006/picture">
+                  <pic:nvPicPr>
+                    <pic:cNvPr id="24" name="макет.png"/>
+                    <pic:cNvPicPr/>
+                  </pic:nvPicPr>
+                  <pic:blipFill>
+                    <a:blip r:embed="rId14" cstate="print">
+                      <a:extLst>
+                        <a:ext uri="{28A0092B-C50C-407E-A947-70E740481C1C}">
+                          <a14:useLocalDpi xmlns:a14="http://schemas.microsoft.com/office/drawing/2010/main" val="0"/>
+                        </a:ext>
+                      </a:extLst>
+                    </a:blip>
+                    <a:stretch>
+                      <a:fillRect/>
+                    </a:stretch>
+                  </pic:blipFill>
+                  <pic:spPr>
+                    <a:xfrm>
+                      <a:off x="0" y="0"/>
+                      <a:ext cx="5939790" cy="4975860"/>
+                    </a:xfrm>
+                    <a:prstGeom prst="rect">
+                      <a:avLst/>
+                    </a:prstGeom>
+                  </pic:spPr>
+                </pic:pic>
+              </a:graphicData>
+            </a:graphic>
+          </wp:inline>
+        </w:drawing>
+      </w:r>
+    </w:p>
+    <w:p>
+      <w:pPr>
+        <w:pStyle w:val="a2"/>
+        <w:tabs>
+          <w:tab w:val="left" w:pos="1605"/>
+        </w:tabs>
+        <w:ind w:firstLine="0"/>
+        <w:rPr>
+          <w:b/>
+          <w:noProof/>
+          <w:lang w:eastAsia="ru-RU"/>
+        </w:rPr>
+      </w:pPr>
+    </w:p>
+    <w:p>
+      <w:pPr>
+        <w:pStyle w:val="ab"/>
+        <w:rPr>
+          <w:b w:val="0"/>
+          <w:noProof/>
+          <w:lang w:eastAsia="ru-RU"/>
+        </w:rPr>
+      </w:pPr>
+      <w:r>
+        <w:rPr>
+          <w:b w:val="0"/>
+          <w:noProof/>
+          <w:lang w:eastAsia="ru-RU"/>
+        </w:rPr>
+        <w:t>Рисунок 4.1 – Макет главного окна клиентского приложения</w:t>
+      </w:r>
+    </w:p>
+    <w:p>
+      <w:pPr>
+        <w:pStyle w:val="a2"/>
+        <w:tabs>
+          <w:tab w:val="left" w:pos="1605"/>
+        </w:tabs>
+        <w:rPr>
+          <w:b/>
+          <w:noProof/>
+          <w:lang w:eastAsia="ru-RU"/>
+        </w:rPr>
+      </w:pPr>
+    </w:p>
+    <w:p>
+      <w:pPr>
+        <w:pStyle w:val="a2"/>
+        <w:tabs>
+          <w:tab w:val="left" w:pos="1605"/>
+        </w:tabs>
+        <w:rPr>
+          <w:noProof/>
+          <w:lang w:eastAsia="ru-RU"/>
+        </w:rPr>
+      </w:pPr>
+      <w:r>
+        <w:rPr>
+          <w:b/>
+          <w:noProof/>
+          <w:lang w:eastAsia="ru-RU"/>
+        </w:rPr>
+        <w:t>4.3.2</w:t>
+      </w:r>
+      <w:r>
+        <w:rPr>
+          <w:noProof/>
+          <w:lang w:eastAsia="ru-RU"/>
+        </w:rPr>
+        <w:t xml:space="preserve"> </w:t>
+      </w:r>
+      <w:r>
+        <w:rPr>
+          <w:noProof/>
+          <w:lang w:eastAsia="ru-RU"/>
+        </w:rPr>
+        <w:t xml:space="preserve">Необходимо предусмотреть </w:t>
+      </w:r>
+      <w:r>
+        <w:rPr>
+          <w:noProof/>
+          <w:lang w:eastAsia="ru-RU"/>
+        </w:rPr>
+        <w:t xml:space="preserve">возможность ввода пользователем сервера для подключения. </w:t>
+      </w:r>
+      <w:r>
+        <w:rPr>
+          <w:noProof/>
+          <w:lang w:eastAsia="ru-RU"/>
+        </w:rPr>
+        <w:t>Однако также должна существовать возможность автообнаружения доступных серверов.</w:t>
+      </w:r>
+      <w:r>
+        <w:rPr>
+          <w:noProof/>
+          <w:lang w:eastAsia="ru-RU"/>
+        </w:rPr>
+        <w:t xml:space="preserve"> </w:t>
+      </w:r>
+    </w:p>
+    <w:p>
+      <w:pPr>
+        <w:pStyle w:val="a2"/>
+        <w:tabs>
+          <w:tab w:val="left" w:pos="1605"/>
+        </w:tabs>
+        <w:rPr>
+          <w:noProof/>
+          <w:lang w:eastAsia="ru-RU"/>
+        </w:rPr>
+      </w:pPr>
+      <w:r>
+        <w:rPr>
+          <w:noProof/>
+          <w:lang w:eastAsia="ru-RU"/>
+        </w:rPr>
+        <w:t xml:space="preserve">Пользователь должен обладать возможностью </w:t>
+      </w:r>
+      <w:r>
+        <w:rPr>
+          <w:noProof/>
+          <w:lang w:eastAsia="ru-RU"/>
+        </w:rPr>
+        <w:t xml:space="preserve">выбора папки, в которую будут помещаться скачиваемые с сервера книги. </w:t>
+      </w:r>
+    </w:p>
+    <w:p>
+      <w:pPr>
+        <w:pStyle w:val="a2"/>
+        <w:tabs>
+          <w:tab w:val="left" w:pos="1605"/>
+        </w:tabs>
+        <w:rPr>
+          <w:noProof/>
+          <w:lang w:eastAsia="ru-RU"/>
+        </w:rPr>
+      </w:pPr>
+      <w:r>
+        <w:rPr>
+          <w:noProof/>
+          <w:lang w:eastAsia="ru-RU"/>
+        </w:rPr>
+        <w:t xml:space="preserve">Для того, чтобы пользователь не вводил каждый раз при запуске одни и те же параметры, необходимо предусмотреть возможность сохранения настроек. </w:t>
+      </w:r>
+    </w:p>
+    <w:p>
+      <w:pPr>
+        <w:pStyle w:val="a2"/>
+        <w:tabs>
+          <w:tab w:val="left" w:pos="1605"/>
+        </w:tabs>
+        <w:rPr>
+          <w:noProof/>
+          <w:lang w:eastAsia="ru-RU"/>
+        </w:rPr>
+      </w:pPr>
+      <w:r>
+        <w:rPr>
+          <w:b/>
+          <w:noProof/>
+          <w:lang w:eastAsia="ru-RU"/>
+        </w:rPr>
+        <w:t>4.3.3</w:t>
+      </w:r>
+      <w:r>
+        <w:rPr>
+          <w:noProof/>
+          <w:lang w:eastAsia="ru-RU"/>
+        </w:rPr>
+        <w:t xml:space="preserve"> </w:t>
+      </w:r>
+      <w:r>
+        <w:rPr>
+          <w:noProof/>
+          <w:lang w:eastAsia="ru-RU"/>
+        </w:rPr>
+        <w:t xml:space="preserve">Книги, предоставляемые библиотекой Либрусек, а, следовательно, находящиеся на </w:t>
+      </w:r>
+      <w:r>
+        <w:rPr>
+          <w:noProof/>
+          <w:lang w:eastAsia="ru-RU"/>
+        </w:rPr>
+        <w:t xml:space="preserve">сервере, </w:t>
+      </w:r>
+      <w:r>
+        <w:rPr>
+          <w:noProof/>
+          <w:lang w:eastAsia="ru-RU"/>
+        </w:rPr>
+        <w:t xml:space="preserve">представлены в формате </w:t>
+      </w:r>
+      <w:r>
+        <w:rPr>
+          <w:noProof/>
+          <w:lang w:val="en-US" w:eastAsia="ru-RU"/>
+        </w:rPr>
+        <w:t>fb</w:t>
+      </w:r>
+      <w:r>
+        <w:rPr>
+          <w:noProof/>
+          <w:lang w:eastAsia="ru-RU"/>
+        </w:rPr>
+        <w:t xml:space="preserve">2. </w:t>
+      </w:r>
+      <w:r>
+        <w:rPr>
+          <w:noProof/>
+          <w:lang w:eastAsia="ru-RU"/>
+        </w:rPr>
+        <w:t>Однако у пользователя может быть электронное устройство или программа для чтения, которые могут не поддерживать данный формат.</w:t>
+      </w:r>
+    </w:p>
+    <w:p>
+      <w:pPr>
+        <w:pStyle w:val="a2"/>
+        <w:tabs>
+          <w:tab w:val="left" w:pos="1605"/>
+        </w:tabs>
+      </w:pPr>
+      <w:r>
+        <w:rPr>
+          <w:noProof/>
+          <w:lang w:eastAsia="ru-RU"/>
+        </w:rPr>
+        <w:t xml:space="preserve">Для решения этой проблемы необходимо </w:t>
+      </w:r>
+      <w:r>
+        <w:rPr>
+          <w:noProof/>
+          <w:lang w:eastAsia="ru-RU"/>
+        </w:rPr>
+        <w:t xml:space="preserve">обеспечить возможность автоматической конвертации скачиваемой книги в нужный формат. </w:t>
+      </w:r>
+      <w:r>
+        <w:rPr>
+          <w:noProof/>
+          <w:lang w:eastAsia="ru-RU"/>
+        </w:rPr>
+        <w:t>Выбор формата так же должен осуществляться пользователем и сохраняться после перезапусков приложения.</w:t>
+      </w:r>
+    </w:p>
     <w:p>
       <w:pPr>
         <w:ind w:firstLine="0"/>
@@ -6605,8 +7709,138 @@
           <w:bCs/>
           <w:caps/>
           <w:szCs w:val="28"/>
+        </w:rPr>
+      </w:pPr>
+      <w:r>
+        <w:br w:type="page"/>
+      </w:r>
+    </w:p>
+    <w:p>
+      <w:pPr>
+        <w:pStyle w:val="1"/>
+      </w:pPr>
+      <w:bookmarkStart w:id="21" w:name="_Toc421383439"/>
+      <w:r>
+        <w:rPr>
+          <w:lang w:val="ru-RU"/>
+        </w:rPr>
+        <w:lastRenderedPageBreak/>
+        <w:t xml:space="preserve">разработка программного </w:t>
+      </w:r>
+      <w:r>
+        <w:t>средства</w:t>
+      </w:r>
+      <w:bookmarkEnd w:id="21"/>
+    </w:p>
+    <w:p>
+      <w:r>
+        <w:t>Перед началом реализации возможностей, заявленных на этапе проектирования программного средства, необходимо разработать структуры данных, предназначенные для хранения в оперативной памяти данных, полученных в результате импорта при инициализации серверного приложения.</w:t>
+      </w:r>
+      <w:r>
+        <w:t xml:space="preserve"> </w:t>
+      </w:r>
+      <w:r>
+        <w:t>Исходя из принципа ограничения сложности рационально организовать программу в виде некоторого числа классов, каждый из которых будет выполнять определенную задачу.</w:t>
+      </w:r>
+    </w:p>
+    <w:p/>
+    <w:p>
+      <w:pPr>
+        <w:pStyle w:val="2"/>
+      </w:pPr>
+      <w:r>
+        <w:t>Разработка структур данных</w:t>
+      </w:r>
+    </w:p>
+    <w:p>
+      <w:pPr>
+        <w:pStyle w:val="a2"/>
+      </w:pPr>
+      <w:r>
+        <w:rPr>
+          <w:b/>
+        </w:rPr>
+        <w:t>5.1.1</w:t>
+      </w:r>
+      <w:r>
+        <w:t xml:space="preserve"> </w:t>
+      </w:r>
+      <w:r>
+        <w:t xml:space="preserve">Для инициализации </w:t>
+      </w:r>
+      <w:r>
+        <w:t xml:space="preserve">и хранения списка жанров был разработан класс </w:t>
+      </w:r>
+      <w:proofErr w:type="spellStart"/>
+      <w:r>
+        <w:rPr>
           <w:lang w:val="en-US"/>
         </w:rPr>
+        <w:t>GenresList</w:t>
+      </w:r>
+      <w:proofErr w:type="spellEnd"/>
+      <w:r>
+        <w:t>.</w:t>
+      </w:r>
+      <w:r>
+        <w:t xml:space="preserve"> </w:t>
+      </w:r>
+      <w:r>
+        <w:t xml:space="preserve">Схема алгоритма </w:t>
+      </w:r>
+      <w:r>
+        <w:t xml:space="preserve">инициализации представлена на рисунке 5.1. </w:t>
+      </w:r>
+    </w:p>
+    <w:p>
+      <w:pPr>
+        <w:pStyle w:val="a2"/>
+      </w:pPr>
+      <w:r>
+        <w:t xml:space="preserve">Для хранения каждой записи жанра </w:t>
+      </w:r>
+      <w:r>
+        <w:t xml:space="preserve">был </w:t>
+      </w:r>
+      <w:r>
+        <w:t xml:space="preserve">реализован класс </w:t>
+      </w:r>
+      <w:proofErr w:type="spellStart"/>
+      <w:r>
+        <w:t>GenresListEntity</w:t>
+      </w:r>
+      <w:proofErr w:type="spellEnd"/>
+      <w:r>
+        <w:t>.</w:t>
+      </w:r>
+      <w:r>
+        <w:t xml:space="preserve"> </w:t>
+      </w:r>
+      <w:bookmarkStart w:id="22" w:name="_GoBack"/>
+      <w:bookmarkEnd w:id="22"/>
+    </w:p>
+    <w:p>
+      <w:pPr>
+        <w:pStyle w:val="a2"/>
+      </w:pPr>
+      <w:r>
+        <w:t xml:space="preserve">В качестве хранилища жанров используется массив </w:t>
+      </w:r>
+      <w:r>
+        <w:t xml:space="preserve">типа </w:t>
+      </w:r>
+      <w:proofErr w:type="spellStart"/>
+      <w:r>
+        <w:t>List</w:t>
+      </w:r>
+      <w:proofErr w:type="spellEnd"/>
+      <w:r>
+        <w:t>.</w:t>
+      </w:r>
+    </w:p>
+    <w:p>
+      <w:pPr>
+        <w:pStyle w:val="a2"/>
       </w:pPr>
       <w:r>
         <w:br w:type="page"/>
@@ -6614,25 +7848,157 @@
     </w:p>
     <w:p>
       <w:pPr>
+        <w:pStyle w:val="ab"/>
+      </w:pPr>
+      <w:r>
+        <w:rPr>
+          <w:noProof/>
+          <w:lang w:eastAsia="ru-RU"/>
+        </w:rPr>
+        <w:lastRenderedPageBreak/>
+        <w:drawing>
+          <wp:inline distT="0" distB="0" distL="0" distR="0">
+            <wp:extent cx="2535486" cy="8770904"/>
+            <wp:effectExtent l="0" t="0" r="0" b="0"/>
+            <wp:docPr id="25" name="Рисунок 25"/>
+            <wp:cNvGraphicFramePr>
+              <a:graphicFrameLocks xmlns:a="http://schemas.openxmlformats.org/drawingml/2006/main" noChangeAspect="1"/>
+            </wp:cNvGraphicFramePr>
+            <a:graphic xmlns:a="http://schemas.openxmlformats.org/drawingml/2006/main">
+              <a:graphicData uri="http://schemas.openxmlformats.org/drawingml/2006/picture">
+                <pic:pic xmlns:pic="http://schemas.openxmlformats.org/drawingml/2006/picture">
+                  <pic:nvPicPr>
+                    <pic:cNvPr id="25" name="инициализация списка жанров.png"/>
+                    <pic:cNvPicPr/>
+                  </pic:nvPicPr>
+                  <pic:blipFill>
+                    <a:blip r:embed="rId15" cstate="print">
+                      <a:extLst>
+                        <a:ext uri="{28A0092B-C50C-407E-A947-70E740481C1C}">
+                          <a14:useLocalDpi xmlns:a14="http://schemas.microsoft.com/office/drawing/2010/main" val="0"/>
+                        </a:ext>
+                      </a:extLst>
+                    </a:blip>
+                    <a:stretch>
+                      <a:fillRect/>
+                    </a:stretch>
+                  </pic:blipFill>
+                  <pic:spPr>
+                    <a:xfrm>
+                      <a:off x="0" y="0"/>
+                      <a:ext cx="2535486" cy="8770904"/>
+                    </a:xfrm>
+                    <a:prstGeom prst="rect">
+                      <a:avLst/>
+                    </a:prstGeom>
+                  </pic:spPr>
+                </pic:pic>
+              </a:graphicData>
+            </a:graphic>
+          </wp:inline>
+        </w:drawing>
+      </w:r>
+    </w:p>
+    <w:p>
+      <w:pPr>
+        <w:pStyle w:val="ab"/>
+      </w:pPr>
+    </w:p>
+    <w:p>
+      <w:pPr>
+        <w:pStyle w:val="ab"/>
+        <w:rPr>
+          <w:b w:val="0"/>
+        </w:rPr>
+      </w:pPr>
+      <w:r>
+        <w:rPr>
+          <w:b w:val="0"/>
+        </w:rPr>
+        <w:t>Ри</w:t>
+      </w:r>
+      <w:r>
+        <w:rPr>
+          <w:b w:val="0"/>
+        </w:rPr>
+        <w:t>сунок 5.1 – Инициализация списка жанров</w:t>
+      </w:r>
+    </w:p>
+    <w:p>
+      <w:pPr>
+        <w:ind w:firstLine="0"/>
+        <w:rPr>
+          <w:szCs w:val="28"/>
+        </w:rPr>
+      </w:pPr>
+      <w:r>
+        <w:lastRenderedPageBreak/>
+        <w:br w:type="page"/>
+      </w:r>
+    </w:p>
+    <w:p>
+      <w:pPr>
+        <w:pStyle w:val="a2"/>
+      </w:pPr>
+    </w:p>
+    <w:p/>
+    <w:p>
+      <w:pPr>
+        <w:pStyle w:val="2"/>
+      </w:pPr>
+      <w:r>
+        <w:t>Разработка серверного приложения</w:t>
+      </w:r>
+    </w:p>
+    <w:p>
+      <w:pPr>
+        <w:pStyle w:val="a2"/>
+      </w:pPr>
+      <w:r>
+        <w:rPr>
+          <w:b/>
+        </w:rPr>
+        <w:t>5.</w:t>
+      </w:r>
+      <w:r>
+        <w:rPr>
+          <w:b/>
+        </w:rPr>
+        <w:t>2</w:t>
+      </w:r>
+      <w:r>
+        <w:rPr>
+          <w:b/>
+        </w:rPr>
+        <w:t>.1</w:t>
+      </w:r>
+      <w:r>
+        <w:t xml:space="preserve"> </w:t>
+      </w:r>
+    </w:p>
+    <w:p>
+      <w:pPr>
+        <w:pStyle w:val="a2"/>
+      </w:pPr>
+    </w:p>
+    <w:p>
+      <w:pPr>
+        <w:pStyle w:val="2"/>
+      </w:pPr>
+      <w:r>
+        <w:t>Разработка клиентского приложения</w:t>
+      </w:r>
+    </w:p>
+    <w:p>
+      <w:pPr>
         <w:pStyle w:val="1"/>
       </w:pPr>
-      <w:bookmarkStart w:id="19" w:name="_Toc421290250"/>
-      <w:r>
-        <w:lastRenderedPageBreak/>
-        <w:t>разработка программного приложения</w:t>
-      </w:r>
-      <w:bookmarkEnd w:id="19"/>
-    </w:p>
-    <w:p>
-      <w:pPr>
-        <w:pStyle w:val="1"/>
-      </w:pPr>
-      <w:bookmarkStart w:id="20" w:name="_Toc421290254"/>
+      <w:bookmarkStart w:id="23" w:name="_Toc421383440"/>
       <w:r>
         <w:lastRenderedPageBreak/>
         <w:t>Руководство по использованию приложения</w:t>
       </w:r>
-      <w:bookmarkEnd w:id="20"/>
+      <w:bookmarkEnd w:id="23"/>
     </w:p>
     <w:p>
       <w:pPr>
@@ -6647,7 +8013,7 @@
           <w:lang w:val="ru-RU"/>
         </w:rPr>
       </w:pPr>
-      <w:bookmarkStart w:id="21" w:name="_Toc421290260"/>
+      <w:bookmarkStart w:id="24" w:name="_Toc421383441"/>
       <w:r>
         <w:rPr>
           <w:lang w:val="ru-RU"/>
@@ -6655,9 +8021,9 @@
         <w:lastRenderedPageBreak/>
         <w:t>Заключение</w:t>
       </w:r>
-      <w:bookmarkEnd w:id="21"/>
-    </w:p>
-    <w:bookmarkStart w:id="22" w:name="_Toc421290261" w:displacedByCustomXml="next"/>
+      <w:bookmarkEnd w:id="24"/>
+    </w:p>
+    <w:bookmarkStart w:id="25" w:name="_Toc421383442" w:displacedByCustomXml="next"/>
     <w:sdt>
       <w:sdtPr>
         <w:rPr>
@@ -6671,7 +8037,6 @@
         <w:id w:val="111145805"/>
         <w:bibliography/>
       </w:sdtPr>
-      <w:sdtEndPr/>
       <w:sdtContent>
         <w:p>
           <w:pPr>
@@ -6698,7 +8063,7 @@
             </w:rPr>
             <w:t>СПИСОК ИСПОЛЬЗОВАННОЙ ЛИТЕРАТУРЫ</w:t>
           </w:r>
-          <w:bookmarkEnd w:id="22"/>
+          <w:bookmarkEnd w:id="25"/>
           <w:r>
             <w:rPr>
               <w:b w:val="0"/>
@@ -7315,7 +8680,7 @@
           <w:lang w:val="ru-RU"/>
         </w:rPr>
       </w:pPr>
-      <w:bookmarkStart w:id="23" w:name="_Toc421290262"/>
+      <w:bookmarkStart w:id="26" w:name="_Toc421383443"/>
       <w:r>
         <w:rPr>
           <w:lang w:val="ru-RU"/>
@@ -7361,7 +8726,7 @@
         </w:rPr>
         <w:t>Исходные коды функций</w:t>
       </w:r>
-      <w:bookmarkEnd w:id="23"/>
+      <w:bookmarkEnd w:id="26"/>
     </w:p>
     <w:p>
       <w:pPr>
@@ -7376,7 +8741,7 @@
           <w:lang w:val="ru-RU"/>
         </w:rPr>
       </w:pPr>
-      <w:bookmarkStart w:id="24" w:name="_Toc421290263"/>
+      <w:bookmarkStart w:id="27" w:name="_Toc421383444"/>
       <w:r>
         <w:rPr>
           <w:lang w:val="ru-RU"/>
@@ -7417,7 +8782,7 @@
         </w:rPr>
         <w:t>Схемы алгоритмов</w:t>
       </w:r>
-      <w:bookmarkEnd w:id="24"/>
+      <w:bookmarkEnd w:id="27"/>
     </w:p>
     <w:p>
       <w:pPr>
@@ -7450,7 +8815,7 @@
                     <pic:cNvPicPr/>
                   </pic:nvPicPr>
                   <pic:blipFill>
-                    <a:blip r:embed="rId14" cstate="print">
+                    <a:blip r:embed="rId16" cstate="print">
                       <a:extLst>
                         <a:ext uri="{28A0092B-C50C-407E-A947-70E740481C1C}">
                           <a14:useLocalDpi xmlns:a14="http://schemas.microsoft.com/office/drawing/2010/main" val="0"/>
@@ -7556,7 +8921,7 @@
                     <pic:cNvPicPr/>
                   </pic:nvPicPr>
                   <pic:blipFill>
-                    <a:blip r:embed="rId15" cstate="print">
+                    <a:blip r:embed="rId17" cstate="print">
                       <a:extLst>
                         <a:ext uri="{28A0092B-C50C-407E-A947-70E740481C1C}">
                           <a14:useLocalDpi xmlns:a14="http://schemas.microsoft.com/office/drawing/2010/main" val="0"/>
@@ -7668,7 +9033,7 @@
                     <pic:cNvPicPr/>
                   </pic:nvPicPr>
                   <pic:blipFill>
-                    <a:blip r:embed="rId16" cstate="print">
+                    <a:blip r:embed="rId18" cstate="print">
                       <a:extLst>
                         <a:ext uri="{28A0092B-C50C-407E-A947-70E740481C1C}">
                           <a14:useLocalDpi xmlns:a14="http://schemas.microsoft.com/office/drawing/2010/main" val="0"/>
@@ -7774,7 +9139,7 @@
                     <pic:cNvPicPr/>
                   </pic:nvPicPr>
                   <pic:blipFill>
-                    <a:blip r:embed="rId17" cstate="print">
+                    <a:blip r:embed="rId19" cstate="print">
                       <a:extLst>
                         <a:ext uri="{28A0092B-C50C-407E-A947-70E740481C1C}">
                           <a14:useLocalDpi xmlns:a14="http://schemas.microsoft.com/office/drawing/2010/main" val="0"/>
@@ -7882,7 +9247,7 @@
                     <pic:cNvPicPr/>
                   </pic:nvPicPr>
                   <pic:blipFill>
-                    <a:blip r:embed="rId18" cstate="print">
+                    <a:blip r:embed="rId20" cstate="print">
                       <a:extLst>
                         <a:ext uri="{28A0092B-C50C-407E-A947-70E740481C1C}">
                           <a14:useLocalDpi xmlns:a14="http://schemas.microsoft.com/office/drawing/2010/main" val="0"/>
@@ -7940,8 +9305,8 @@
       </w:r>
     </w:p>
     <w:sectPr>
-      <w:footerReference w:type="default" r:id="rId19"/>
-      <w:footerReference w:type="first" r:id="rId20"/>
+      <w:footerReference w:type="default" r:id="rId21"/>
+      <w:footerReference w:type="first" r:id="rId22"/>
       <w:footnotePr>
         <w:numRestart w:val="eachPage"/>
       </w:footnotePr>
@@ -7984,7 +9349,6 @@
         <w:docPartUnique/>
       </w:docPartObj>
     </w:sdtPr>
-    <w:sdtEndPr/>
     <w:sdtContent>
       <w:p>
         <w:pPr>
@@ -8004,7 +9368,7 @@
           <w:rPr>
             <w:noProof/>
           </w:rPr>
-          <w:t>22</w:t>
+          <w:t>25</w:t>
         </w:r>
         <w:r>
           <w:fldChar w:fldCharType="end"/>
@@ -8025,7 +9389,6 @@
         <w:docPartUnique/>
       </w:docPartObj>
     </w:sdtPr>
-    <w:sdtEndPr/>
     <w:sdtContent>
       <w:p>
         <w:pPr>
@@ -8099,7 +9462,6 @@
           <w:id w:val="-315409055"/>
           <w:citation/>
         </w:sdtPr>
-        <w:sdtEndPr/>
         <w:sdtContent>
           <w:r>
             <w:fldChar w:fldCharType="begin"/>
@@ -10245,7 +11607,7 @@
       <w:lvlText w:val="%1.%2"/>
       <w:lvlJc w:val="left"/>
       <w:pPr>
-        <w:ind w:left="1444" w:hanging="375"/>
+        <w:ind w:left="1084" w:hanging="375"/>
       </w:pPr>
       <w:rPr>
         <w:rFonts w:hint="default"/>
@@ -11415,7 +12777,6 @@
   <w:style w:type="character" w:default="1" w:styleId="a3">
     <w:name w:val="Default Paragraph Font"/>
     <w:uiPriority w:val="1"/>
-    <w:semiHidden/>
     <w:unhideWhenUsed/>
   </w:style>
   <w:style w:type="table" w:default="1" w:styleId="a4">
@@ -12834,7 +14195,7 @@
 </file>
 
 <file path=customXml/itemProps1.xml><?xml version="1.0" encoding="utf-8"?>
-<ds:datastoreItem xmlns:ds="http://schemas.openxmlformats.org/officeDocument/2006/customXml" ds:itemID="{9A2C63FE-E606-4674-9335-B314DD19E290}">
+<ds:datastoreItem xmlns:ds="http://schemas.openxmlformats.org/officeDocument/2006/customXml" ds:itemID="{9A2A87B3-0E15-4BA8-A51C-8CBF289498EB}">
   <ds:schemaRefs>
     <ds:schemaRef ds:uri="http://schemas.openxmlformats.org/officeDocument/2006/bibliography"/>
   </ds:schemaRefs>

</xml_diff>

<commit_message>
fix: id query extraction instead of book query
</commit_message>
<xml_diff>
--- a/записка/Пояснительная записка.docx
+++ b/записка/Пояснительная записка.docx
@@ -1313,7 +1313,21 @@
                 <w:rStyle w:val="af"/>
                 <w:noProof/>
               </w:rPr>
-              <w:t>3.3 Список жанров</w:t>
+              <w:t xml:space="preserve">3.3 Список </w:t>
+            </w:r>
+            <w:r>
+              <w:rPr>
+                <w:rStyle w:val="af"/>
+                <w:noProof/>
+              </w:rPr>
+              <w:t>ж</w:t>
+            </w:r>
+            <w:r>
+              <w:rPr>
+                <w:rStyle w:val="af"/>
+                <w:noProof/>
+              </w:rPr>
+              <w:t>анров</w:t>
             </w:r>
             <w:r>
               <w:rPr>
@@ -7816,15 +7830,402 @@
       <w:r>
         <w:t xml:space="preserve"> </w:t>
       </w:r>
-      <w:bookmarkStart w:id="22" w:name="_GoBack"/>
-      <w:bookmarkEnd w:id="22"/>
+      <w:r>
+        <w:t xml:space="preserve">Структура </w:t>
+      </w:r>
+      <w:r>
+        <w:t>свойств</w:t>
+      </w:r>
+      <w:r>
+        <w:t xml:space="preserve"> данного класса представлена</w:t>
+      </w:r>
+      <w:r>
+        <w:t xml:space="preserve"> в таблице 5.1.</w:t>
+      </w:r>
+      <w:r>
+        <w:t xml:space="preserve"> Опис</w:t>
+      </w:r>
+      <w:r>
+        <w:t xml:space="preserve">ание данных </w:t>
+      </w:r>
+      <w:proofErr w:type="spellStart"/>
+      <w:r>
+        <w:rPr>
+          <w:lang w:val="en-US"/>
+        </w:rPr>
+        <w:t>свойств</w:t>
+      </w:r>
+      <w:proofErr w:type="spellEnd"/>
+      <w:r>
+        <w:t xml:space="preserve"> приведено в пункте 3.3.</w:t>
+      </w:r>
     </w:p>
     <w:p>
       <w:pPr>
         <w:pStyle w:val="a2"/>
       </w:pPr>
-      <w:r>
-        <w:t xml:space="preserve">В качестве хранилища жанров используется массив </w:t>
+    </w:p>
+    <w:p>
+      <w:pPr>
+        <w:pStyle w:val="ae"/>
+      </w:pPr>
+      <w:r>
+        <w:t xml:space="preserve">Таблица 5.1 – Структура класса </w:t>
+      </w:r>
+      <w:proofErr w:type="spellStart"/>
+      <w:r>
+        <w:t>GenresListEntity</w:t>
+      </w:r>
+      <w:proofErr w:type="spellEnd"/>
+    </w:p>
+    <w:tbl>
+      <w:tblPr>
+        <w:tblStyle w:val="affc"/>
+        <w:tblW w:w="0" w:type="auto"/>
+        <w:tblLook w:val="04A0" w:firstRow="1" w:lastRow="0" w:firstColumn="1" w:lastColumn="0" w:noHBand="0" w:noVBand="1"/>
+      </w:tblPr>
+      <w:tblGrid>
+        <w:gridCol w:w="2122"/>
+        <w:gridCol w:w="2551"/>
+        <w:gridCol w:w="4671"/>
+      </w:tblGrid>
+      <w:tr>
+        <w:tc>
+          <w:tcPr>
+            <w:tcW w:w="2122" w:type="dxa"/>
+          </w:tcPr>
+          <w:p>
+            <w:pPr>
+              <w:pStyle w:val="ad"/>
+            </w:pPr>
+            <w:r>
+              <w:t>Тип элемента</w:t>
+            </w:r>
+          </w:p>
+        </w:tc>
+        <w:tc>
+          <w:tcPr>
+            <w:tcW w:w="2551" w:type="dxa"/>
+          </w:tcPr>
+          <w:p>
+            <w:pPr>
+              <w:pStyle w:val="ad"/>
+            </w:pPr>
+            <w:r>
+              <w:t>Название элемента</w:t>
+            </w:r>
+          </w:p>
+        </w:tc>
+        <w:tc>
+          <w:tcPr>
+            <w:tcW w:w="4671" w:type="dxa"/>
+          </w:tcPr>
+          <w:p>
+            <w:pPr>
+              <w:pStyle w:val="ad"/>
+            </w:pPr>
+            <w:r>
+              <w:t>Назначение элемента</w:t>
+            </w:r>
+          </w:p>
+        </w:tc>
+      </w:tr>
+      <w:tr>
+        <w:tc>
+          <w:tcPr>
+            <w:tcW w:w="2122" w:type="dxa"/>
+          </w:tcPr>
+          <w:p>
+            <w:pPr>
+              <w:pStyle w:val="ad"/>
+              <w:rPr>
+                <w:lang w:val="en-US"/>
+              </w:rPr>
+            </w:pPr>
+            <w:proofErr w:type="spellStart"/>
+            <w:r>
+              <w:t>int</w:t>
+            </w:r>
+            <w:proofErr w:type="spellEnd"/>
+          </w:p>
+        </w:tc>
+        <w:tc>
+          <w:tcPr>
+            <w:tcW w:w="2551" w:type="dxa"/>
+          </w:tcPr>
+          <w:p>
+            <w:pPr>
+              <w:pStyle w:val="ad"/>
+              <w:rPr>
+                <w:lang w:val="en-US"/>
+              </w:rPr>
+            </w:pPr>
+            <w:proofErr w:type="spellStart"/>
+            <w:r>
+              <w:t>genreGroupNumber</w:t>
+            </w:r>
+            <w:proofErr w:type="spellEnd"/>
+          </w:p>
+        </w:tc>
+        <w:tc>
+          <w:tcPr>
+            <w:tcW w:w="4671" w:type="dxa"/>
+          </w:tcPr>
+          <w:p>
+            <w:pPr>
+              <w:pStyle w:val="ad"/>
+            </w:pPr>
+            <w:r>
+              <w:t>Номер группы жанра</w:t>
+            </w:r>
+          </w:p>
+        </w:tc>
+      </w:tr>
+      <w:tr>
+        <w:tc>
+          <w:tcPr>
+            <w:tcW w:w="2122" w:type="dxa"/>
+          </w:tcPr>
+          <w:p>
+            <w:pPr>
+              <w:pStyle w:val="ad"/>
+            </w:pPr>
+            <w:proofErr w:type="spellStart"/>
+            <w:r>
+              <w:t>int</w:t>
+            </w:r>
+            <w:proofErr w:type="spellEnd"/>
+          </w:p>
+        </w:tc>
+        <w:tc>
+          <w:tcPr>
+            <w:tcW w:w="2551" w:type="dxa"/>
+          </w:tcPr>
+          <w:p>
+            <w:pPr>
+              <w:pStyle w:val="ad"/>
+            </w:pPr>
+            <w:proofErr w:type="spellStart"/>
+            <w:r>
+              <w:t>genreNumber</w:t>
+            </w:r>
+            <w:proofErr w:type="spellEnd"/>
+          </w:p>
+        </w:tc>
+        <w:tc>
+          <w:tcPr>
+            <w:tcW w:w="4671" w:type="dxa"/>
+          </w:tcPr>
+          <w:p>
+            <w:pPr>
+              <w:pStyle w:val="ad"/>
+            </w:pPr>
+            <w:r>
+              <w:t>Номер жанра</w:t>
+            </w:r>
+          </w:p>
+        </w:tc>
+      </w:tr>
+      <w:tr>
+        <w:tc>
+          <w:tcPr>
+            <w:tcW w:w="2122" w:type="dxa"/>
+          </w:tcPr>
+          <w:p>
+            <w:pPr>
+              <w:pStyle w:val="ad"/>
+            </w:pPr>
+            <w:proofErr w:type="spellStart"/>
+            <w:r>
+              <w:t>int</w:t>
+            </w:r>
+            <w:proofErr w:type="spellEnd"/>
+          </w:p>
+        </w:tc>
+        <w:tc>
+          <w:tcPr>
+            <w:tcW w:w="2551" w:type="dxa"/>
+          </w:tcPr>
+          <w:p>
+            <w:pPr>
+              <w:pStyle w:val="ad"/>
+            </w:pPr>
+            <w:proofErr w:type="spellStart"/>
+            <w:r>
+              <w:t>subgenreNumber</w:t>
+            </w:r>
+            <w:proofErr w:type="spellEnd"/>
+          </w:p>
+        </w:tc>
+        <w:tc>
+          <w:tcPr>
+            <w:tcW w:w="4671" w:type="dxa"/>
+          </w:tcPr>
+          <w:p>
+            <w:pPr>
+              <w:pStyle w:val="ad"/>
+            </w:pPr>
+            <w:r>
+              <w:t xml:space="preserve">Номер </w:t>
+            </w:r>
+            <w:proofErr w:type="spellStart"/>
+            <w:r>
+              <w:t>поджанра</w:t>
+            </w:r>
+            <w:proofErr w:type="spellEnd"/>
+          </w:p>
+        </w:tc>
+      </w:tr>
+      <w:tr>
+        <w:tc>
+          <w:tcPr>
+            <w:tcW w:w="2122" w:type="dxa"/>
+          </w:tcPr>
+          <w:p>
+            <w:pPr>
+              <w:pStyle w:val="ad"/>
+              <w:rPr>
+                <w:lang w:val="en-US"/>
+              </w:rPr>
+            </w:pPr>
+            <w:r>
+              <w:rPr>
+                <w:lang w:val="en-US"/>
+              </w:rPr>
+              <w:t>string</w:t>
+            </w:r>
+          </w:p>
+        </w:tc>
+        <w:tc>
+          <w:tcPr>
+            <w:tcW w:w="2551" w:type="dxa"/>
+          </w:tcPr>
+          <w:p>
+            <w:pPr>
+              <w:pStyle w:val="ad"/>
+            </w:pPr>
+            <w:proofErr w:type="spellStart"/>
+            <w:r>
+              <w:t>name</w:t>
+            </w:r>
+            <w:proofErr w:type="spellEnd"/>
+          </w:p>
+        </w:tc>
+        <w:tc>
+          <w:tcPr>
+            <w:tcW w:w="4671" w:type="dxa"/>
+          </w:tcPr>
+          <w:p>
+            <w:pPr>
+              <w:pStyle w:val="ad"/>
+            </w:pPr>
+            <w:r>
+              <w:t>Имя жанра</w:t>
+            </w:r>
+          </w:p>
+        </w:tc>
+      </w:tr>
+      <w:tr>
+        <w:tc>
+          <w:tcPr>
+            <w:tcW w:w="2122" w:type="dxa"/>
+          </w:tcPr>
+          <w:p>
+            <w:pPr>
+              <w:pStyle w:val="ad"/>
+              <w:rPr>
+                <w:lang w:val="en-US"/>
+              </w:rPr>
+            </w:pPr>
+            <w:r>
+              <w:rPr>
+                <w:lang w:val="en-US"/>
+              </w:rPr>
+              <w:t>string</w:t>
+            </w:r>
+          </w:p>
+        </w:tc>
+        <w:tc>
+          <w:tcPr>
+            <w:tcW w:w="2551" w:type="dxa"/>
+          </w:tcPr>
+          <w:p>
+            <w:pPr>
+              <w:pStyle w:val="ad"/>
+            </w:pPr>
+            <w:proofErr w:type="spellStart"/>
+            <w:r>
+              <w:t>description</w:t>
+            </w:r>
+            <w:proofErr w:type="spellEnd"/>
+          </w:p>
+        </w:tc>
+        <w:tc>
+          <w:tcPr>
+            <w:tcW w:w="4671" w:type="dxa"/>
+          </w:tcPr>
+          <w:p>
+            <w:pPr>
+              <w:pStyle w:val="ad"/>
+            </w:pPr>
+            <w:r>
+              <w:t>Описание жанра</w:t>
+            </w:r>
+          </w:p>
+        </w:tc>
+      </w:tr>
+    </w:tbl>
+    <w:p>
+      <w:pPr>
+        <w:pStyle w:val="ae"/>
+      </w:pPr>
+    </w:p>
+    <w:p>
+      <w:pPr>
+        <w:pStyle w:val="a2"/>
+      </w:pPr>
+      <w:r>
+        <w:t>Инициализация экземпляра данного класса производится в блока</w:t>
+      </w:r>
+      <w:r>
+        <w:t>х</w:t>
+      </w:r>
+      <w:r>
+        <w:t xml:space="preserve"> 6-8</w:t>
+      </w:r>
+      <w:r>
+        <w:t xml:space="preserve"> схемы, представленной на</w:t>
+      </w:r>
+      <w:r>
+        <w:t xml:space="preserve"> </w:t>
+      </w:r>
+      <w:r>
+        <w:t>рисунке</w:t>
+      </w:r>
+      <w:r>
+        <w:t xml:space="preserve"> 5.1.</w:t>
+      </w:r>
+    </w:p>
+    <w:p>
+      <w:pPr>
+        <w:pStyle w:val="a2"/>
+      </w:pPr>
+      <w:r>
+        <w:t>В качестве хранилища жанров</w:t>
+      </w:r>
+      <w:r>
+        <w:t xml:space="preserve"> в классе </w:t>
+      </w:r>
+      <w:proofErr w:type="spellStart"/>
+      <w:r>
+        <w:rPr>
+          <w:lang w:val="en-US"/>
+        </w:rPr>
+        <w:t>GenresList</w:t>
+      </w:r>
+      <w:proofErr w:type="spellEnd"/>
+      <w:r>
+        <w:t xml:space="preserve"> используется массив </w:t>
       </w:r>
       <w:r>
         <w:t xml:space="preserve">типа </w:t>
@@ -7835,7 +8236,94 @@
       </w:r>
       <w:proofErr w:type="spellEnd"/>
       <w:r>
+        <w:t>&lt;</w:t>
+      </w:r>
+      <w:proofErr w:type="spellStart"/>
+      <w:r>
+        <w:t>GenresListEntity</w:t>
+      </w:r>
+      <w:proofErr w:type="spellEnd"/>
+      <w:r>
+        <w:t>&gt;</w:t>
+      </w:r>
+      <w:r>
         <w:t>.</w:t>
+      </w:r>
+    </w:p>
+    <w:p>
+      <w:pPr>
+        <w:pStyle w:val="a2"/>
+      </w:pPr>
+      <w:r>
+        <w:t xml:space="preserve">Для </w:t>
+      </w:r>
+      <w:r>
+        <w:t xml:space="preserve">доступа к </w:t>
+      </w:r>
+      <w:r>
+        <w:t>списку жанров были</w:t>
+      </w:r>
+      <w:r>
+        <w:t xml:space="preserve"> разработаны специальные методы, которые приведены в таблице 5.2.</w:t>
+      </w:r>
+      <w:r>
+        <w:t xml:space="preserve"> </w:t>
+      </w:r>
+    </w:p>
+    <w:p>
+      <w:pPr>
+        <w:pStyle w:val="a2"/>
+      </w:pPr>
+      <w:r>
+        <w:t xml:space="preserve">Следует отметить, что данный список после его инициализации </w:t>
+      </w:r>
+      <w:proofErr w:type="spellStart"/>
+      <w:r>
+        <w:t>явялется</w:t>
+      </w:r>
+      <w:proofErr w:type="spellEnd"/>
+      <w:r>
+        <w:t xml:space="preserve"> единственным и унифицированным хранилищем жанров для программного средства. Поэтому</w:t>
+      </w:r>
+      <w:r>
+        <w:t xml:space="preserve"> </w:t>
+      </w:r>
+      <w:r>
+        <w:t xml:space="preserve">было решено для уникальной идентификации жанров использовать индекс жанра в массиве жанров в классе </w:t>
+      </w:r>
+      <w:proofErr w:type="spellStart"/>
+      <w:r>
+        <w:rPr>
+          <w:lang w:val="en-US"/>
+        </w:rPr>
+        <w:t>GenresList</w:t>
+      </w:r>
+      <w:proofErr w:type="spellEnd"/>
+      <w:r>
+        <w:t>.</w:t>
+      </w:r>
+      <w:r>
+        <w:t xml:space="preserve"> </w:t>
+      </w:r>
+      <w:r>
+        <w:t xml:space="preserve">Данное решение значительно сократило место, необходимое для хранения </w:t>
+      </w:r>
+      <w:r>
+        <w:t>записей книг, а также ускорило обработку данных, в том числе, поиск по жанру.</w:t>
+      </w:r>
+    </w:p>
+    <w:p>
+      <w:pPr>
+        <w:pStyle w:val="a2"/>
+      </w:pPr>
+      <w:r>
+        <w:t>Сортировка списка жанров, производимая в блоке 11</w:t>
+      </w:r>
+      <w:r>
+        <w:t xml:space="preserve"> на схеме на рисунке 5.1, </w:t>
+      </w:r>
+      <w:r>
+        <w:t>необходима для того, чтобы, после того, как список жанров будет передан клиенту, он отобразился бы в упорядоченном виде, что значительно упростит поиск жанров.</w:t>
       </w:r>
     </w:p>
     <w:p>
@@ -7926,22 +8414,335 @@
     </w:p>
     <w:p>
       <w:pPr>
+        <w:pStyle w:val="ae"/>
+      </w:pPr>
+      <w:r>
+        <w:lastRenderedPageBreak/>
+        <w:t xml:space="preserve">Таблица 5.2 – Методы класса </w:t>
+      </w:r>
+      <w:proofErr w:type="spellStart"/>
+      <w:r>
+        <w:rPr>
+          <w:lang w:val="en-US"/>
+        </w:rPr>
+        <w:t>GenresList</w:t>
+      </w:r>
+      <w:proofErr w:type="spellEnd"/>
+      <w:r>
+        <w:t xml:space="preserve"> для доступа к жанрам</w:t>
+      </w:r>
+    </w:p>
+    <w:tbl>
+      <w:tblPr>
+        <w:tblStyle w:val="affc"/>
+        <w:tblW w:w="9493" w:type="dxa"/>
+        <w:tblLayout w:type="fixed"/>
+        <w:tblLook w:val="04A0" w:firstRow="1" w:lastRow="0" w:firstColumn="1" w:lastColumn="0" w:noHBand="0" w:noVBand="1"/>
+      </w:tblPr>
+      <w:tblGrid>
+        <w:gridCol w:w="2972"/>
+        <w:gridCol w:w="2552"/>
+        <w:gridCol w:w="3969"/>
+      </w:tblGrid>
+      <w:tr>
+        <w:tc>
+          <w:tcPr>
+            <w:tcW w:w="2972" w:type="dxa"/>
+          </w:tcPr>
+          <w:p>
+            <w:pPr>
+              <w:pStyle w:val="ae"/>
+            </w:pPr>
+            <w:r>
+              <w:t>Тип возвращаемого значения</w:t>
+            </w:r>
+          </w:p>
+        </w:tc>
+        <w:tc>
+          <w:tcPr>
+            <w:tcW w:w="2552" w:type="dxa"/>
+          </w:tcPr>
+          <w:p>
+            <w:pPr>
+              <w:pStyle w:val="ae"/>
+            </w:pPr>
+            <w:r>
+              <w:t>Имя метода</w:t>
+            </w:r>
+          </w:p>
+        </w:tc>
+        <w:tc>
+          <w:tcPr>
+            <w:tcW w:w="3969" w:type="dxa"/>
+          </w:tcPr>
+          <w:p>
+            <w:pPr>
+              <w:pStyle w:val="ae"/>
+            </w:pPr>
+            <w:r>
+              <w:t>Описание</w:t>
+            </w:r>
+          </w:p>
+        </w:tc>
+      </w:tr>
+      <w:tr>
+        <w:tc>
+          <w:tcPr>
+            <w:tcW w:w="2972" w:type="dxa"/>
+          </w:tcPr>
+          <w:p>
+            <w:pPr>
+              <w:pStyle w:val="ae"/>
+              <w:rPr>
+                <w:lang w:val="en-US"/>
+              </w:rPr>
+            </w:pPr>
+            <w:proofErr w:type="spellStart"/>
+            <w:r>
+              <w:t>string</w:t>
+            </w:r>
+            <w:proofErr w:type="spellEnd"/>
+          </w:p>
+        </w:tc>
+        <w:tc>
+          <w:tcPr>
+            <w:tcW w:w="2552" w:type="dxa"/>
+          </w:tcPr>
+          <w:p>
+            <w:pPr>
+              <w:pStyle w:val="ae"/>
+            </w:pPr>
+            <w:proofErr w:type="spellStart"/>
+            <w:r>
+              <w:t>getGenreName</w:t>
+            </w:r>
+            <w:proofErr w:type="spellEnd"/>
+          </w:p>
+        </w:tc>
+        <w:tc>
+          <w:tcPr>
+            <w:tcW w:w="3969" w:type="dxa"/>
+          </w:tcPr>
+          <w:p>
+            <w:pPr>
+              <w:pStyle w:val="ae"/>
+            </w:pPr>
+            <w:r>
+              <w:t>По индексу возвращает имя жанра</w:t>
+            </w:r>
+          </w:p>
+        </w:tc>
+      </w:tr>
+      <w:tr>
+        <w:tc>
+          <w:tcPr>
+            <w:tcW w:w="2972" w:type="dxa"/>
+          </w:tcPr>
+          <w:p>
+            <w:pPr>
+              <w:pStyle w:val="ae"/>
+              <w:rPr>
+                <w:lang w:val="en-US"/>
+              </w:rPr>
+            </w:pPr>
+            <w:proofErr w:type="spellStart"/>
+            <w:r>
+              <w:t>string</w:t>
+            </w:r>
+            <w:proofErr w:type="spellEnd"/>
+          </w:p>
+        </w:tc>
+        <w:tc>
+          <w:tcPr>
+            <w:tcW w:w="2552" w:type="dxa"/>
+          </w:tcPr>
+          <w:p>
+            <w:pPr>
+              <w:pStyle w:val="ae"/>
+            </w:pPr>
+            <w:proofErr w:type="spellStart"/>
+            <w:r>
+              <w:t>getGenreDescription</w:t>
+            </w:r>
+            <w:proofErr w:type="spellEnd"/>
+          </w:p>
+        </w:tc>
+        <w:tc>
+          <w:tcPr>
+            <w:tcW w:w="3969" w:type="dxa"/>
+          </w:tcPr>
+          <w:p>
+            <w:pPr>
+              <w:pStyle w:val="ae"/>
+            </w:pPr>
+            <w:r>
+              <w:t>По индексу возвращает описание жанра</w:t>
+            </w:r>
+          </w:p>
+        </w:tc>
+      </w:tr>
+      <w:tr>
+        <w:tc>
+          <w:tcPr>
+            <w:tcW w:w="2972" w:type="dxa"/>
+          </w:tcPr>
+          <w:p>
+            <w:pPr>
+              <w:pStyle w:val="ae"/>
+              <w:rPr>
+                <w:lang w:val="en-US"/>
+              </w:rPr>
+            </w:pPr>
+            <w:proofErr w:type="spellStart"/>
+            <w:r>
+              <w:rPr>
+                <w:lang w:val="en-US"/>
+              </w:rPr>
+              <w:t>int</w:t>
+            </w:r>
+            <w:proofErr w:type="spellEnd"/>
+          </w:p>
+        </w:tc>
+        <w:tc>
+          <w:tcPr>
+            <w:tcW w:w="2552" w:type="dxa"/>
+          </w:tcPr>
+          <w:p>
+            <w:pPr>
+              <w:pStyle w:val="ae"/>
+            </w:pPr>
+            <w:proofErr w:type="spellStart"/>
+            <w:r>
+              <w:t>getGenreID</w:t>
+            </w:r>
+            <w:proofErr w:type="spellEnd"/>
+          </w:p>
+        </w:tc>
+        <w:tc>
+          <w:tcPr>
+            <w:tcW w:w="3969" w:type="dxa"/>
+          </w:tcPr>
+          <w:p>
+            <w:pPr>
+              <w:pStyle w:val="ae"/>
+            </w:pPr>
+            <w:r>
+              <w:t>По имени жанра возвращает его индекс</w:t>
+            </w:r>
+          </w:p>
+        </w:tc>
+      </w:tr>
+      <w:tr>
+        <w:tc>
+          <w:tcPr>
+            <w:tcW w:w="2972" w:type="dxa"/>
+          </w:tcPr>
+          <w:p>
+            <w:pPr>
+              <w:pStyle w:val="ae"/>
+            </w:pPr>
+            <w:proofErr w:type="spellStart"/>
+            <w:r>
+              <w:t>List</w:t>
+            </w:r>
+            <w:proofErr w:type="spellEnd"/>
+            <w:r>
+              <w:t>&lt;</w:t>
+            </w:r>
+            <w:proofErr w:type="spellStart"/>
+            <w:r>
+              <w:t>GenresListEntity</w:t>
+            </w:r>
+            <w:proofErr w:type="spellEnd"/>
+            <w:r>
+              <w:t>&gt;</w:t>
+            </w:r>
+          </w:p>
+        </w:tc>
+        <w:tc>
+          <w:tcPr>
+            <w:tcW w:w="2552" w:type="dxa"/>
+          </w:tcPr>
+          <w:p>
+            <w:pPr>
+              <w:pStyle w:val="ae"/>
+              <w:jc w:val="center"/>
+            </w:pPr>
+            <w:proofErr w:type="spellStart"/>
+            <w:r>
+              <w:t>getAvailableGenres</w:t>
+            </w:r>
+            <w:proofErr w:type="spellEnd"/>
+          </w:p>
+        </w:tc>
+        <w:tc>
+          <w:tcPr>
+            <w:tcW w:w="3969" w:type="dxa"/>
+          </w:tcPr>
+          <w:p>
+            <w:pPr>
+              <w:pStyle w:val="ae"/>
+            </w:pPr>
+            <w:r>
+              <w:t>Возвращает список жанров. Используется при инициализации клиентского приложения</w:t>
+            </w:r>
+          </w:p>
+        </w:tc>
+      </w:tr>
+    </w:tbl>
+    <w:p>
+      <w:pPr>
+        <w:pStyle w:val="ae"/>
+      </w:pPr>
+    </w:p>
+    <w:p>
+      <w:pPr>
+        <w:pStyle w:val="a2"/>
+      </w:pPr>
+      <w:r>
+        <w:rPr>
+          <w:b/>
+          <w:lang w:val="en-US"/>
+        </w:rPr>
+        <w:t>5.1.2</w:t>
+      </w:r>
+      <w:r>
+        <w:t xml:space="preserve"> </w:t>
+      </w:r>
+      <w:bookmarkStart w:id="22" w:name="_GoBack"/>
+      <w:bookmarkEnd w:id="22"/>
+    </w:p>
+    <w:p>
+      <w:pPr>
         <w:ind w:firstLine="0"/>
-        <w:rPr>
-          <w:szCs w:val="28"/>
-        </w:rPr>
-      </w:pPr>
-      <w:r>
-        <w:lastRenderedPageBreak/>
+      </w:pPr>
+    </w:p>
+    <w:p>
+      <w:pPr>
+        <w:ind w:firstLine="0"/>
+      </w:pPr>
+      <w:r>
         <w:br w:type="page"/>
       </w:r>
     </w:p>
     <w:p>
       <w:pPr>
-        <w:pStyle w:val="a2"/>
-      </w:pPr>
-    </w:p>
-    <w:p/>
+        <w:ind w:firstLine="0"/>
+      </w:pPr>
+    </w:p>
+    <w:p>
+      <w:pPr>
+        <w:ind w:firstLine="0"/>
+      </w:pPr>
+      <w:r>
+        <w:br w:type="page"/>
+      </w:r>
+    </w:p>
+    <w:p>
+      <w:pPr>
+        <w:ind w:firstLine="0"/>
+      </w:pPr>
+    </w:p>
     <w:p>
       <w:pPr>
         <w:pStyle w:val="2"/>
@@ -9368,7 +10169,7 @@
           <w:rPr>
             <w:noProof/>
           </w:rPr>
-          <w:t>25</w:t>
+          <w:t>18</w:t>
         </w:r>
         <w:r>
           <w:fldChar w:fldCharType="end"/>
@@ -14195,7 +14996,7 @@
 </file>
 
 <file path=customXml/itemProps1.xml><?xml version="1.0" encoding="utf-8"?>
-<ds:datastoreItem xmlns:ds="http://schemas.openxmlformats.org/officeDocument/2006/customXml" ds:itemID="{9A2A87B3-0E15-4BA8-A51C-8CBF289498EB}">
+<ds:datastoreItem xmlns:ds="http://schemas.openxmlformats.org/officeDocument/2006/customXml" ds:itemID="{C2E1C7D1-9747-4813-8CF3-05B00990794E}">
   <ds:schemaRefs>
     <ds:schemaRef ds:uri="http://schemas.openxmlformats.org/officeDocument/2006/bibliography"/>
   </ds:schemaRefs>

</xml_diff>

<commit_message>
changed MetadataDB to MetadataList
cause i don't have databases
</commit_message>
<xml_diff>
--- a/записка/Пояснительная записка.docx
+++ b/записка/Пояснительная записка.docx
@@ -202,27 +202,7 @@
           <w:szCs w:val="32"/>
           <w:lang w:eastAsia="ru-RU"/>
         </w:rPr>
-        <w:t>Компьютерные системы и сети (</w:t>
-      </w:r>
-      <w:proofErr w:type="spellStart"/>
-      <w:r>
-        <w:rPr>
-          <w:rFonts w:eastAsia="Times New Roman"/>
-          <w:sz w:val="32"/>
-          <w:szCs w:val="32"/>
-          <w:lang w:eastAsia="ru-RU"/>
-        </w:rPr>
-        <w:t>КСиС</w:t>
-      </w:r>
-      <w:proofErr w:type="spellEnd"/>
-      <w:r>
-        <w:rPr>
-          <w:rFonts w:eastAsia="Times New Roman"/>
-          <w:sz w:val="32"/>
-          <w:szCs w:val="32"/>
-          <w:lang w:eastAsia="ru-RU"/>
-        </w:rPr>
-        <w:t>)</w:t>
+        <w:t>Компьютерные системы и сети (КСиС)</w:t>
       </w:r>
     </w:p>
     <w:p>
@@ -505,9 +485,8 @@
           <w:szCs w:val="32"/>
           <w:lang w:eastAsia="ru-RU"/>
         </w:rPr>
-        <w:t xml:space="preserve">                  </w:t>
-      </w:r>
-      <w:proofErr w:type="gramStart"/>
+        <w:t xml:space="preserve">                  Студент:   </w:t>
+      </w:r>
       <w:r>
         <w:rPr>
           <w:rFonts w:eastAsia="Times New Roman"/>
@@ -515,9 +494,9 @@
           <w:szCs w:val="32"/>
           <w:lang w:eastAsia="ru-RU"/>
         </w:rPr>
-        <w:t xml:space="preserve">Студент:   </w:t>
-      </w:r>
-      <w:proofErr w:type="gramEnd"/>
+        <w:tab/>
+        <w:t xml:space="preserve"> </w:t>
+      </w:r>
       <w:r>
         <w:rPr>
           <w:rFonts w:eastAsia="Times New Roman"/>
@@ -525,7 +504,6 @@
           <w:szCs w:val="32"/>
           <w:lang w:eastAsia="ru-RU"/>
         </w:rPr>
-        <w:tab/>
         <w:t xml:space="preserve"> </w:t>
       </w:r>
       <w:r>
@@ -535,7 +513,7 @@
           <w:szCs w:val="32"/>
           <w:lang w:eastAsia="ru-RU"/>
         </w:rPr>
-        <w:t xml:space="preserve"> </w:t>
+        <w:t xml:space="preserve">  </w:t>
       </w:r>
       <w:r>
         <w:rPr>
@@ -544,7 +522,7 @@
           <w:szCs w:val="32"/>
           <w:lang w:eastAsia="ru-RU"/>
         </w:rPr>
-        <w:t xml:space="preserve">  </w:t>
+        <w:t>гр.</w:t>
       </w:r>
       <w:r>
         <w:rPr>
@@ -553,7 +531,7 @@
           <w:szCs w:val="32"/>
           <w:lang w:eastAsia="ru-RU"/>
         </w:rPr>
-        <w:t>гр.</w:t>
+        <w:t>351006</w:t>
       </w:r>
       <w:r>
         <w:rPr>
@@ -562,57 +540,28 @@
           <w:szCs w:val="32"/>
           <w:lang w:eastAsia="ru-RU"/>
         </w:rPr>
-        <w:t>351006</w:t>
-      </w:r>
-      <w:r>
+        <w:t xml:space="preserve"> Шульга Е.С.</w:t>
+      </w:r>
+    </w:p>
+    <w:p>
+      <w:pPr>
+        <w:spacing w:after="160"/>
+        <w:ind w:firstLine="0"/>
         <w:rPr>
           <w:rFonts w:eastAsia="Times New Roman"/>
           <w:sz w:val="32"/>
           <w:szCs w:val="32"/>
           <w:lang w:eastAsia="ru-RU"/>
         </w:rPr>
-        <w:t xml:space="preserve"> Шульга Е.С.</w:t>
-      </w:r>
-    </w:p>
-    <w:p>
-      <w:pPr>
-        <w:spacing w:after="160"/>
-        <w:ind w:firstLine="0"/>
+      </w:pPr>
+      <w:r>
         <w:rPr>
           <w:rFonts w:eastAsia="Times New Roman"/>
           <w:sz w:val="32"/>
           <w:szCs w:val="32"/>
           <w:lang w:eastAsia="ru-RU"/>
         </w:rPr>
-      </w:pPr>
-      <w:r>
-        <w:rPr>
-          <w:rFonts w:eastAsia="Times New Roman"/>
-          <w:sz w:val="32"/>
-          <w:szCs w:val="32"/>
-          <w:lang w:eastAsia="ru-RU"/>
-        </w:rPr>
-        <w:t xml:space="preserve">                                                  </w:t>
-      </w:r>
-      <w:proofErr w:type="gramStart"/>
-      <w:r>
-        <w:rPr>
-          <w:rFonts w:eastAsia="Times New Roman"/>
-          <w:sz w:val="32"/>
-          <w:szCs w:val="32"/>
-          <w:lang w:eastAsia="ru-RU"/>
-        </w:rPr>
-        <w:t xml:space="preserve">Руководитель:   </w:t>
-      </w:r>
-      <w:proofErr w:type="gramEnd"/>
-      <w:r>
-        <w:rPr>
-          <w:rFonts w:eastAsia="Times New Roman"/>
-          <w:sz w:val="32"/>
-          <w:szCs w:val="32"/>
-          <w:lang w:eastAsia="ru-RU"/>
-        </w:rPr>
-        <w:t xml:space="preserve">   </w:t>
+        <w:t xml:space="preserve">                                                  Руководитель:      </w:t>
       </w:r>
       <w:r>
         <w:rPr>
@@ -2314,15 +2263,7 @@
         <w:t>перва</w:t>
       </w:r>
       <w:r>
-        <w:t xml:space="preserve">я в истории электронная книга была набрана на компьютере в 1971 году Майклом </w:t>
-      </w:r>
-      <w:proofErr w:type="spellStart"/>
-      <w:r>
-        <w:t>Хартом</w:t>
-      </w:r>
-      <w:proofErr w:type="spellEnd"/>
-      <w:r>
-        <w:t xml:space="preserve">. В дальнейшем </w:t>
+        <w:t xml:space="preserve">я в истории электронная книга была набрана на компьютере в 1971 году Майклом Хартом. В дальнейшем </w:t>
       </w:r>
       <w:r>
         <w:t>к</w:t>
@@ -2334,15 +2275,7 @@
         <w:t>настоящее</w:t>
       </w:r>
       <w:r>
-        <w:t xml:space="preserve"> время известная как проект «</w:t>
-      </w:r>
-      <w:proofErr w:type="spellStart"/>
-      <w:r>
-        <w:t>Гутенберг</w:t>
-      </w:r>
-      <w:proofErr w:type="spellEnd"/>
-      <w:r>
-        <w:t xml:space="preserve">» </w:t>
+        <w:t xml:space="preserve"> время известная как проект «Гутенберг» </w:t>
       </w:r>
       <w:sdt>
         <w:sdtPr>
@@ -2387,11 +2320,9 @@
       <w:r>
         <w:t xml:space="preserve">русскоязычного сегмента Интернета является </w:t>
       </w:r>
-      <w:proofErr w:type="spellStart"/>
       <w:r>
         <w:t>Либрусек</w:t>
       </w:r>
-      <w:proofErr w:type="spellEnd"/>
       <w:sdt>
         <w:sdtPr>
           <w:id w:val="-257909154"/>
@@ -2428,26 +2359,10 @@
         <w:t xml:space="preserve">. </w:t>
       </w:r>
       <w:r>
-        <w:t xml:space="preserve">Принцип его работы основан на </w:t>
-      </w:r>
-      <w:proofErr w:type="spellStart"/>
-      <w:r>
-        <w:t>википодобной</w:t>
-      </w:r>
-      <w:proofErr w:type="spellEnd"/>
-      <w:r>
-        <w:t xml:space="preserve"> архитектуре, то есть наполнением сайта, исправлением ошибок занимаются пользователи. </w:t>
-      </w:r>
-      <w:r>
-        <w:t xml:space="preserve">Это обеспечивает высокую степень актуальности и </w:t>
-      </w:r>
-      <w:proofErr w:type="spellStart"/>
-      <w:r>
-        <w:t>обновляемости</w:t>
-      </w:r>
-      <w:proofErr w:type="spellEnd"/>
-      <w:r>
-        <w:t xml:space="preserve"> библиотеки. </w:t>
+        <w:t xml:space="preserve">Принцип его работы основан на википодобной архитектуре, то есть наполнением сайта, исправлением ошибок занимаются пользователи. </w:t>
+      </w:r>
+      <w:r>
+        <w:t xml:space="preserve">Это обеспечивает высокую степень актуальности и обновляемости библиотеки. </w:t>
       </w:r>
     </w:p>
     <w:p>
@@ -2467,15 +2382,7 @@
         <w:t>езависимыми проектами, связанными</w:t>
       </w:r>
       <w:r>
-        <w:t xml:space="preserve"> с </w:t>
-      </w:r>
-      <w:proofErr w:type="spellStart"/>
-      <w:r>
-        <w:t>Либрусеком</w:t>
-      </w:r>
-      <w:proofErr w:type="spellEnd"/>
-      <w:r>
-        <w:t xml:space="preserve">. </w:t>
+        <w:t xml:space="preserve"> с Либрусеком. </w:t>
       </w:r>
       <w:r>
         <w:t xml:space="preserve">Например, </w:t>
@@ -2542,15 +2449,7 @@
         <w:t>еров;</w:t>
       </w:r>
       <w:r>
-        <w:t xml:space="preserve"> предлагается реализация сетевой электронной библиотеки, которая может быть использована в локальных сетях как зеркало сайта </w:t>
-      </w:r>
-      <w:proofErr w:type="spellStart"/>
-      <w:r>
-        <w:t>Либрусек</w:t>
-      </w:r>
-      <w:proofErr w:type="spellEnd"/>
-      <w:r>
-        <w:t>.</w:t>
+        <w:t xml:space="preserve"> предлагается реализация сетевой электронной библиотеки, которая может быть использована в локальных сетях как зеркало сайта Либрусек.</w:t>
       </w:r>
       <w:r>
         <w:t xml:space="preserve"> </w:t>
@@ -2688,15 +2587,7 @@
         <w:t>Также необходимо реализовать</w:t>
       </w:r>
       <w:r>
-        <w:t xml:space="preserve"> функцию </w:t>
-      </w:r>
-      <w:proofErr w:type="spellStart"/>
-      <w:r>
-        <w:t>автообнаружения</w:t>
-      </w:r>
-      <w:proofErr w:type="spellEnd"/>
-      <w:r>
-        <w:t xml:space="preserve"> сервера, если клиент и сервер находятся в одной сети</w:t>
+        <w:t xml:space="preserve"> функцию автообнаружения сервера, если клиент и сервер находятся в одной сети</w:t>
       </w:r>
       <w:r>
         <w:t>.</w:t>
@@ -2753,29 +2644,11 @@
       <w:r>
         <w:t xml:space="preserve">Для закрепления знаний, полученных на учебных занятиях в рамках курсов </w:t>
       </w:r>
-      <w:proofErr w:type="spellStart"/>
-      <w:r>
-        <w:t>КСиС</w:t>
-      </w:r>
-      <w:proofErr w:type="spellEnd"/>
-      <w:r>
-        <w:t xml:space="preserve">, </w:t>
-      </w:r>
-      <w:proofErr w:type="spellStart"/>
-      <w:r>
-        <w:t>ООТПиСП</w:t>
-      </w:r>
-      <w:proofErr w:type="spellEnd"/>
-      <w:r>
-        <w:t xml:space="preserve">, </w:t>
-      </w:r>
-      <w:proofErr w:type="spellStart"/>
-      <w:r>
-        <w:t>ВебТех</w:t>
-      </w:r>
-      <w:proofErr w:type="spellEnd"/>
-      <w:r>
-        <w:t xml:space="preserve"> и ТРПО</w:t>
+      <w:r>
+        <w:t xml:space="preserve">КСиС, ООТПиСП, </w:t>
+      </w:r>
+      <w:r>
+        <w:t>ВебТех и ТРПО</w:t>
       </w:r>
       <w:r>
         <w:t xml:space="preserve">, языком программирования был выбран язык </w:t>
@@ -2852,12 +2725,10 @@
         <w:pStyle w:val="2"/>
       </w:pPr>
       <w:bookmarkStart w:id="9" w:name="_Toc421383429"/>
-      <w:proofErr w:type="spellStart"/>
       <w:r>
         <w:t>MyHomeLib</w:t>
       </w:r>
       <w:bookmarkEnd w:id="9"/>
-      <w:proofErr w:type="spellEnd"/>
     </w:p>
     <w:p>
       <w:pPr>
@@ -2875,15 +2746,7 @@
         <w:t xml:space="preserve">Данное программное средство является наиболее используемым при организации домашней библиотеки в странах СНГ. </w:t>
       </w:r>
       <w:r>
-        <w:t xml:space="preserve">Данное приложение может использоваться и для каталогизации собственной коллекции книг пользователя, и как клиент для работы с копией библиотеки </w:t>
-      </w:r>
-      <w:proofErr w:type="spellStart"/>
-      <w:r>
-        <w:t>Либрусек</w:t>
-      </w:r>
-      <w:proofErr w:type="spellEnd"/>
-      <w:r>
-        <w:t xml:space="preserve"> (и других библиотек, использующих такие же форматы служебных файлов).</w:t>
+        <w:t>Данное приложение может использоваться и для каталогизации собственной коллекции книг пользователя, и как клиент для работы с копией библиотеки Либрусек (и других библиотек, использующих такие же форматы служебных файлов).</w:t>
       </w:r>
       <w:r>
         <w:t xml:space="preserve"> </w:t>
@@ -3020,7 +2883,6 @@
         </w:rPr>
         <w:t xml:space="preserve">книг в программном средстве </w:t>
       </w:r>
-      <w:proofErr w:type="spellStart"/>
       <w:r>
         <w:rPr>
           <w:b w:val="0"/>
@@ -3028,7 +2890,6 @@
         </w:rPr>
         <w:t>MyHomeLib</w:t>
       </w:r>
-      <w:proofErr w:type="spellEnd"/>
     </w:p>
     <w:p>
       <w:pPr>
@@ -3136,7 +2997,6 @@
       <w:bookmarkStart w:id="12" w:name="_Toc421383430"/>
       <w:bookmarkEnd w:id="10"/>
       <w:bookmarkEnd w:id="11"/>
-      <w:proofErr w:type="spellStart"/>
       <w:r>
         <w:rPr>
           <w:lang w:val="en-US"/>
@@ -3145,7 +3005,6 @@
         <w:t>MyRuLib</w:t>
       </w:r>
       <w:bookmarkEnd w:id="12"/>
-      <w:proofErr w:type="spellEnd"/>
     </w:p>
     <w:p>
       <w:r>
@@ -3155,26 +3014,10 @@
         <w:t xml:space="preserve">2.2.1 </w:t>
       </w:r>
       <w:r>
-        <w:t xml:space="preserve">Данное программное средство является кроссплатформенным аналогом </w:t>
-      </w:r>
-      <w:proofErr w:type="spellStart"/>
-      <w:r>
-        <w:t>MyHomeLib</w:t>
-      </w:r>
-      <w:proofErr w:type="spellEnd"/>
-      <w:r>
-        <w:t xml:space="preserve">. </w:t>
-      </w:r>
-      <w:r>
-        <w:t xml:space="preserve">Так же может использоваться для организации и управления домашней библиотекой и для доступа к копии библиотеки </w:t>
-      </w:r>
-      <w:proofErr w:type="spellStart"/>
-      <w:r>
-        <w:t>Либрусек</w:t>
-      </w:r>
-      <w:proofErr w:type="spellEnd"/>
-      <w:r>
-        <w:t>.</w:t>
+        <w:t xml:space="preserve">Данное программное средство является кроссплатформенным аналогом MyHomeLib. </w:t>
+      </w:r>
+      <w:r>
+        <w:t>Так же может использоваться для организации и управления домашней библиотекой и для доступа к копии библиотеки Либрусек.</w:t>
       </w:r>
     </w:p>
     <w:p>
@@ -3184,13 +3027,8 @@
         </w:rPr>
         <w:t xml:space="preserve">2.2.2 </w:t>
       </w:r>
-      <w:proofErr w:type="spellStart"/>
-      <w:r>
-        <w:t>MyRuLib</w:t>
-      </w:r>
-      <w:proofErr w:type="spellEnd"/>
-      <w:r>
-        <w:t xml:space="preserve"> так</w:t>
+      <w:r>
+        <w:t>MyRuLib так</w:t>
       </w:r>
       <w:r>
         <w:t xml:space="preserve"> </w:t>
@@ -3305,7 +3143,6 @@
         </w:rPr>
         <w:t xml:space="preserve">Поиск книг в программном средстве </w:t>
       </w:r>
-      <w:proofErr w:type="spellStart"/>
       <w:r>
         <w:rPr>
           <w:b w:val="0"/>
@@ -3313,7 +3150,6 @@
         </w:rPr>
         <w:t>MyRuLib</w:t>
       </w:r>
-      <w:proofErr w:type="spellEnd"/>
     </w:p>
     <w:p>
       <w:pPr>
@@ -3353,14 +3189,12 @@
       <w:r>
         <w:t xml:space="preserve">Долгое время импорта книг. Это связано с тем, что </w:t>
       </w:r>
-      <w:proofErr w:type="spellStart"/>
       <w:r>
         <w:rPr>
           <w:lang w:val="en-US"/>
         </w:rPr>
         <w:t>MyRuLib</w:t>
       </w:r>
-      <w:proofErr w:type="spellEnd"/>
       <w:r>
         <w:t xml:space="preserve"> не использует файлы метаданных, предоставляемые сетевыми электронными библиотеками. </w:t>
       </w:r>
@@ -3430,24 +3264,14 @@
         <w:t xml:space="preserve"> нескольких электронных библиотек. </w:t>
       </w:r>
       <w:r>
-        <w:t xml:space="preserve">Кроме </w:t>
-      </w:r>
-      <w:proofErr w:type="spellStart"/>
-      <w:r>
-        <w:t>Либрусека</w:t>
-      </w:r>
-      <w:proofErr w:type="spellEnd"/>
+        <w:t>Кроме Либрусека</w:t>
+      </w:r>
       <w:r>
         <w:t xml:space="preserve">, </w:t>
       </w:r>
       <w:r>
-        <w:t xml:space="preserve">в таком же формате распространяются копии веб-сайта </w:t>
-      </w:r>
-      <w:proofErr w:type="spellStart"/>
-      <w:r>
-        <w:t>Флибуста</w:t>
-      </w:r>
-      <w:proofErr w:type="spellEnd"/>
+        <w:t>в таком же формате распространяются копии веб-сайта Флибуста</w:t>
+      </w:r>
       <w:sdt>
         <w:sdtPr>
           <w:id w:val="-1087773463"/>
@@ -3502,75 +3326,47 @@
         </w:sdtContent>
       </w:sdt>
       <w:r>
+        <w:t xml:space="preserve"> и некотороые другие</w:t>
+      </w:r>
+      <w:r>
+        <w:t>.</w:t>
+      </w:r>
+      <w:r>
+        <w:t xml:space="preserve"> </w:t>
+      </w:r>
+      <w:r>
+        <w:t xml:space="preserve">Кроме того, и для Либрусека, и для </w:t>
+      </w:r>
+      <w:r>
+        <w:t xml:space="preserve">Флибусты существует несколько вариантов распространения: </w:t>
+      </w:r>
+      <w:r>
+        <w:rPr>
+          <w:i/>
+        </w:rPr>
+        <w:t xml:space="preserve">fb2 </w:t>
+      </w:r>
+      <w:r>
+        <w:t xml:space="preserve">копии, содержащие только книги </w:t>
+      </w:r>
+      <w:r>
+        <w:t xml:space="preserve">формата </w:t>
+      </w:r>
+      <w:r>
+        <w:t>.</w:t>
+      </w:r>
+      <w:r>
+        <w:t>fb2,</w:t>
+      </w:r>
+      <w:r>
         <w:t xml:space="preserve"> и </w:t>
       </w:r>
-      <w:proofErr w:type="spellStart"/>
-      <w:r>
-        <w:t>некотороые</w:t>
-      </w:r>
-      <w:proofErr w:type="spellEnd"/>
-      <w:r>
-        <w:t xml:space="preserve"> другие</w:t>
-      </w:r>
-      <w:r>
-        <w:t>.</w:t>
-      </w:r>
-      <w:r>
-        <w:t xml:space="preserve"> </w:t>
-      </w:r>
-      <w:r>
-        <w:t xml:space="preserve">Кроме того, и для </w:t>
-      </w:r>
-      <w:proofErr w:type="spellStart"/>
-      <w:r>
-        <w:t>Либрусека</w:t>
-      </w:r>
-      <w:proofErr w:type="spellEnd"/>
-      <w:r>
-        <w:t xml:space="preserve">, и для </w:t>
-      </w:r>
-      <w:proofErr w:type="spellStart"/>
-      <w:r>
-        <w:t>Флибусты</w:t>
-      </w:r>
-      <w:proofErr w:type="spellEnd"/>
-      <w:r>
-        <w:t xml:space="preserve"> существует несколько вариантов распространения: </w:t>
-      </w:r>
       <w:r>
         <w:rPr>
           <w:i/>
         </w:rPr>
-        <w:t xml:space="preserve">fb2 </w:t>
-      </w:r>
-      <w:r>
-        <w:t xml:space="preserve">копии, содержащие только книги </w:t>
-      </w:r>
-      <w:proofErr w:type="gramStart"/>
-      <w:r>
-        <w:t xml:space="preserve">формата </w:t>
-      </w:r>
-      <w:r>
-        <w:t>.</w:t>
-      </w:r>
-      <w:r>
-        <w:t>fb</w:t>
-      </w:r>
-      <w:proofErr w:type="gramEnd"/>
-      <w:r>
-        <w:t>2,</w:t>
-      </w:r>
-      <w:r>
-        <w:t xml:space="preserve"> и </w:t>
-      </w:r>
-      <w:proofErr w:type="spellStart"/>
-      <w:r>
-        <w:rPr>
-          <w:i/>
-        </w:rPr>
         <w:t>usr</w:t>
       </w:r>
-      <w:proofErr w:type="spellEnd"/>
       <w:r>
         <w:t xml:space="preserve"> копии</w:t>
       </w:r>
@@ -3616,14 +3412,12 @@
       <w:r>
         <w:t xml:space="preserve">, </w:t>
       </w:r>
-      <w:proofErr w:type="spellStart"/>
       <w:r>
         <w:rPr>
           <w:lang w:val="en-US"/>
         </w:rPr>
         <w:t>epub</w:t>
       </w:r>
-      <w:proofErr w:type="spellEnd"/>
       <w:r>
         <w:t xml:space="preserve"> и т.д.</w:t>
       </w:r>
@@ -3673,13 +3467,8 @@
         </w:rPr>
         <w:t xml:space="preserve">.1.1 </w:t>
       </w:r>
-      <w:proofErr w:type="gramStart"/>
-      <w:r>
-        <w:t>В</w:t>
-      </w:r>
-      <w:proofErr w:type="gramEnd"/>
-      <w:r>
-        <w:t xml:space="preserve"> связи с большим размером коллекций целесообразно оптимизировать способы их хранения. </w:t>
+      <w:r>
+        <w:t xml:space="preserve">В связи с большим размером коллекций целесообразно оптимизировать способы их хранения. </w:t>
       </w:r>
       <w:r>
         <w:t xml:space="preserve">Принято </w:t>
@@ -3860,13 +3649,8 @@
         <w:jc w:val="center"/>
       </w:pPr>
       <w:r>
-        <w:t>&lt;Тип-</w:t>
-      </w:r>
-      <w:proofErr w:type="gramStart"/>
-      <w:r>
-        <w:t>архива&gt;-</w:t>
-      </w:r>
-      <w:proofErr w:type="gramEnd"/>
+        <w:t>&lt;Тип-архива&gt;-</w:t>
+      </w:r>
       <w:r>
         <w:t>&lt;</w:t>
       </w:r>
@@ -3958,14 +3742,12 @@
       <w:r>
         <w:t xml:space="preserve"> </w:t>
       </w:r>
-      <w:proofErr w:type="spellStart"/>
       <w:r>
         <w:rPr>
           <w:i/>
         </w:rPr>
         <w:t>usr</w:t>
       </w:r>
-      <w:proofErr w:type="spellEnd"/>
       <w:r>
         <w:rPr>
           <w:i/>
@@ -4172,23 +3954,7 @@
       </w:pPr>
       <w:r>
         <w:lastRenderedPageBreak/>
-        <w:t xml:space="preserve">Для коллекций библиотек </w:t>
-      </w:r>
-      <w:proofErr w:type="spellStart"/>
-      <w:r>
-        <w:t>Либрусека</w:t>
-      </w:r>
-      <w:proofErr w:type="spellEnd"/>
-      <w:r>
-        <w:t xml:space="preserve"> и </w:t>
-      </w:r>
-      <w:proofErr w:type="spellStart"/>
-      <w:r>
-        <w:t>Флибусты</w:t>
-      </w:r>
-      <w:proofErr w:type="spellEnd"/>
-      <w:r>
-        <w:t xml:space="preserve"> данные ключи используются для уникальной идентификации каждой книги (утверждается что они будут уникальными).</w:t>
+        <w:t>Для коллекций библиотек Либрусека и Флибусты данные ключи используются для уникальной идентификации каждой книги (утверждается что они будут уникальными).</w:t>
       </w:r>
       <w:r>
         <w:t xml:space="preserve"> </w:t>
@@ -4260,14 +4026,12 @@
       <w:r>
         <w:t xml:space="preserve">Файлы этого формата имеют расширение </w:t>
       </w:r>
-      <w:proofErr w:type="spellStart"/>
       <w:r>
         <w:rPr>
           <w:lang w:val="en-US"/>
         </w:rPr>
         <w:t>inpx</w:t>
       </w:r>
-      <w:proofErr w:type="spellEnd"/>
       <w:r>
         <w:t xml:space="preserve">. </w:t>
       </w:r>
@@ -4280,15 +4044,7 @@
         <w:t>По своей структуре файлы данного формата представляют</w:t>
       </w:r>
       <w:r>
-        <w:t xml:space="preserve"> собой </w:t>
-      </w:r>
-      <w:proofErr w:type="spellStart"/>
-      <w:r>
-        <w:t>zip</w:t>
-      </w:r>
-      <w:proofErr w:type="spellEnd"/>
-      <w:r>
-        <w:t>-</w:t>
+        <w:t xml:space="preserve"> собой zip-</w:t>
       </w:r>
       <w:r>
         <w:t xml:space="preserve">архив, содержащий </w:t>
@@ -4296,13 +4052,8 @@
       <w:r>
         <w:t xml:space="preserve">файлы с расширением </w:t>
       </w:r>
-      <w:proofErr w:type="spellStart"/>
-      <w:r>
-        <w:t>inp</w:t>
-      </w:r>
-      <w:proofErr w:type="spellEnd"/>
-      <w:r>
-        <w:t xml:space="preserve">. </w:t>
+      <w:r>
+        <w:t xml:space="preserve">inp. </w:t>
       </w:r>
       <w:r>
         <w:t xml:space="preserve">В качестве </w:t>
@@ -4319,24 +4070,14 @@
       <w:r>
         <w:t xml:space="preserve"> приведена структура </w:t>
       </w:r>
-      <w:proofErr w:type="spellStart"/>
       <w:r>
         <w:rPr>
           <w:lang w:val="en-US"/>
         </w:rPr>
         <w:t>inpx</w:t>
       </w:r>
-      <w:proofErr w:type="spellEnd"/>
-      <w:r>
-        <w:t xml:space="preserve"> файла библиотеки </w:t>
-      </w:r>
-      <w:proofErr w:type="spellStart"/>
-      <w:r>
-        <w:t>Либрусек</w:t>
-      </w:r>
-      <w:proofErr w:type="spellEnd"/>
-      <w:r>
-        <w:t>.</w:t>
+      <w:r>
+        <w:t xml:space="preserve"> файла библиотеки Либрусек.</w:t>
       </w:r>
     </w:p>
     <w:p>
@@ -4437,15 +4178,7 @@
         <w:t xml:space="preserve"> – Пример содержания</w:t>
       </w:r>
       <w:r>
-        <w:t xml:space="preserve"> </w:t>
-      </w:r>
-      <w:proofErr w:type="spellStart"/>
-      <w:r>
-        <w:t>inpx</w:t>
-      </w:r>
-      <w:proofErr w:type="spellEnd"/>
-      <w:r>
-        <w:t xml:space="preserve"> файла</w:t>
+        <w:t xml:space="preserve"> inpx файла</w:t>
       </w:r>
     </w:p>
     <w:p/>
@@ -4454,13 +4187,8 @@
         <w:pStyle w:val="a2"/>
       </w:pPr>
       <w:r>
-        <w:t xml:space="preserve">В качестве первого файла можно увидеть файл </w:t>
-      </w:r>
-      <w:proofErr w:type="spellStart"/>
-      <w:r>
-        <w:t>col</w:t>
-      </w:r>
-      <w:proofErr w:type="spellEnd"/>
+        <w:t>В качестве первого файла можно увидеть файл col</w:t>
+      </w:r>
       <w:r>
         <w:rPr>
           <w:lang w:val="en-US"/>
@@ -4505,22 +4233,18 @@
       <w:r>
         <w:t xml:space="preserve">Как было сказано в пункте 2.1, </w:t>
       </w:r>
-      <w:proofErr w:type="gramStart"/>
       <w:r>
         <w:t xml:space="preserve">имена </w:t>
       </w:r>
       <w:r>
         <w:t>.</w:t>
       </w:r>
-      <w:proofErr w:type="spellStart"/>
       <w:r>
         <w:rPr>
           <w:lang w:val="en-US"/>
         </w:rPr>
         <w:t>inp</w:t>
       </w:r>
-      <w:proofErr w:type="spellEnd"/>
-      <w:proofErr w:type="gramEnd"/>
       <w:r>
         <w:t xml:space="preserve"> файлов должны совпадать с именами архивов, к которым они относятся.</w:t>
       </w:r>
@@ -4706,15 +4430,7 @@
         <w:t xml:space="preserve"> </w:t>
       </w:r>
       <w:r>
-        <w:t xml:space="preserve">(безошибочность достигается тем, что создание </w:t>
-      </w:r>
-      <w:proofErr w:type="spellStart"/>
-      <w:r>
-        <w:t>inpx</w:t>
-      </w:r>
-      <w:proofErr w:type="spellEnd"/>
-      <w:r>
-        <w:t xml:space="preserve"> файла </w:t>
+        <w:t xml:space="preserve">(безошибочность достигается тем, что создание inpx файла </w:t>
       </w:r>
       <w:r>
         <w:t>производится автоматически</w:t>
@@ -4832,23 +4548,13 @@
         <w:t xml:space="preserve">.2.4 </w:t>
       </w:r>
       <w:r>
-        <w:t xml:space="preserve">В </w:t>
-      </w:r>
-      <w:proofErr w:type="gramStart"/>
-      <w:r>
-        <w:t xml:space="preserve">формате </w:t>
+        <w:t xml:space="preserve">В формате </w:t>
       </w:r>
       <w:r>
         <w:t>.</w:t>
       </w:r>
-      <w:proofErr w:type="spellStart"/>
-      <w:r>
-        <w:t>inp</w:t>
-      </w:r>
-      <w:proofErr w:type="spellEnd"/>
-      <w:proofErr w:type="gramEnd"/>
-      <w:r>
-        <w:t xml:space="preserve"> файла реализована возможность наличия у книги нескольких (не менее одного) авторов. Признаком конца имени автора является символ с кодом 58 (':'), разделителем фамилии, имени и отчества служит символ с кодом 44 (','):</w:t>
+      <w:r>
+        <w:t>inp файла реализована возможность наличия у книги нескольких (не менее одного) авторов. Признаком конца имени автора является символ с кодом 58 (':'), разделителем фамилии, имени и отчества служит символ с кодом 44 (','):</w:t>
       </w:r>
     </w:p>
     <w:p>
@@ -4867,7 +4573,6 @@
         </w:rPr>
         <w:t>&lt;Фамилия1</w:t>
       </w:r>
-      <w:proofErr w:type="gramStart"/>
       <w:r>
         <w:t>&gt;,</w:t>
       </w:r>
@@ -4875,14 +4580,7 @@
         <w:rPr>
           <w:b w:val="0"/>
         </w:rPr>
-        <w:t>&lt;</w:t>
-      </w:r>
-      <w:proofErr w:type="gramEnd"/>
-      <w:r>
-        <w:rPr>
-          <w:b w:val="0"/>
-        </w:rPr>
-        <w:t>Имя1&gt;</w:t>
+        <w:t>&lt;Имя1&gt;</w:t>
       </w:r>
       <w:r>
         <w:t>,</w:t>
@@ -5376,15 +5074,7 @@
               <w:pStyle w:val="ad"/>
             </w:pPr>
             <w:r>
-              <w:t xml:space="preserve">Для </w:t>
-            </w:r>
-            <w:proofErr w:type="spellStart"/>
-            <w:r>
-              <w:t>Либрусека</w:t>
-            </w:r>
-            <w:proofErr w:type="spellEnd"/>
-            <w:r>
-              <w:t xml:space="preserve"> совпадает с полем LIBID</w:t>
+              <w:t>Для Либрусека совпадает с полем LIBID</w:t>
             </w:r>
           </w:p>
         </w:tc>
@@ -5690,15 +5380,7 @@
               <w:t xml:space="preserve">Дата добавления </w:t>
             </w:r>
             <w:r>
-              <w:t xml:space="preserve">в базу </w:t>
-            </w:r>
-            <w:proofErr w:type="spellStart"/>
-            <w:r>
-              <w:t>Либрусека</w:t>
-            </w:r>
-            <w:proofErr w:type="spellEnd"/>
-            <w:r>
-              <w:t>; может быть не заполнено</w:t>
+              <w:t>в базу Либрусека; может быть не заполнено</w:t>
             </w:r>
           </w:p>
         </w:tc>
@@ -5818,13 +5500,8 @@
               <w:pStyle w:val="ad"/>
             </w:pPr>
             <w:r>
-              <w:t xml:space="preserve">Рейтинг книги на сайте </w:t>
-            </w:r>
-            <w:proofErr w:type="spellStart"/>
-            <w:r>
-              <w:t>Либрусек</w:t>
-            </w:r>
-            <w:proofErr w:type="spellEnd"/>
+              <w:t>Рейтинг книги на сайте Либрусек</w:t>
+            </w:r>
             <w:r>
               <w:t>; обычно не актуально и не заполнено</w:t>
             </w:r>
@@ -5958,13 +5635,8 @@
         <w:t>С</w:t>
       </w:r>
       <w:r>
-        <w:t xml:space="preserve">писок жанров формируется библиотекой </w:t>
-      </w:r>
-      <w:proofErr w:type="spellStart"/>
-      <w:r>
-        <w:t>Либрусек</w:t>
-      </w:r>
-      <w:proofErr w:type="spellEnd"/>
+        <w:t>писок жанров формируется библиотекой Либрусек</w:t>
+      </w:r>
       <w:r>
         <w:t xml:space="preserve">. </w:t>
       </w:r>
@@ -6031,13 +5703,8 @@
         </w:rPr>
         <w:t xml:space="preserve">.3.1 </w:t>
       </w:r>
-      <w:proofErr w:type="gramStart"/>
-      <w:r>
-        <w:t>В</w:t>
-      </w:r>
-      <w:proofErr w:type="gramEnd"/>
-      <w:r>
-        <w:t xml:space="preserve"> большие сетевые библиотеки пользователи постоянно добавляют новые книги</w:t>
+      <w:r>
+        <w:t>В большие сетевые библиотеки пользователи постоянно добавляют новые книги</w:t>
       </w:r>
       <w:r>
         <w:t>,</w:t>
@@ -6083,15 +5750,7 @@
         <w:t>Рассмо</w:t>
       </w:r>
       <w:r>
-        <w:t xml:space="preserve">трим формат файла списка жанров библиотеки </w:t>
-      </w:r>
-      <w:proofErr w:type="spellStart"/>
-      <w:r>
-        <w:t>Либрусек</w:t>
-      </w:r>
-      <w:proofErr w:type="spellEnd"/>
-      <w:r>
-        <w:t>.</w:t>
+        <w:t>трим формат файла списка жанров библиотеки Либрусек.</w:t>
       </w:r>
     </w:p>
     <w:p>
@@ -6120,20 +5779,7 @@
         <w:t xml:space="preserve">Файлы </w:t>
       </w:r>
       <w:r>
-        <w:t xml:space="preserve">списка жанров имеют </w:t>
-      </w:r>
-      <w:proofErr w:type="gramStart"/>
-      <w:r>
-        <w:t>расширение .</w:t>
-      </w:r>
-      <w:proofErr w:type="spellStart"/>
-      <w:r>
-        <w:t>glst</w:t>
-      </w:r>
-      <w:proofErr w:type="spellEnd"/>
-      <w:proofErr w:type="gramEnd"/>
-      <w:r>
-        <w:t>. Файлы этого фор</w:t>
+        <w:t>списка жанров имеют расширение .glst. Файлы этого фор</w:t>
       </w:r>
       <w:r>
         <w:t>мата являются текстовыми; в них построчно размещена информация о каждом жанре.</w:t>
@@ -6169,7 +5815,6 @@
         </w:rPr>
         <w:t>Номер-группы-жанра</w:t>
       </w:r>
-      <w:proofErr w:type="gramStart"/>
       <w:r>
         <w:rPr>
           <w:b w:val="0"/>
@@ -6188,68 +5833,44 @@
           <w:b w:val="0"/>
           <w:szCs w:val="26"/>
         </w:rPr>
-        <w:t>&lt;</w:t>
-      </w:r>
-      <w:proofErr w:type="gramEnd"/>
+        <w:t>&lt;Номер-жанра&gt;</w:t>
+      </w:r>
+      <w:r>
+        <w:rPr>
+          <w:szCs w:val="26"/>
+        </w:rPr>
+        <w:t>.</w:t>
+      </w:r>
       <w:r>
         <w:rPr>
           <w:b w:val="0"/>
           <w:szCs w:val="26"/>
         </w:rPr>
-        <w:t>Номер-жанра&gt;</w:t>
+        <w:t>&lt;Номер-поджанра&gt; &lt;Имя-жанра&gt;</w:t>
       </w:r>
       <w:r>
         <w:rPr>
           <w:szCs w:val="26"/>
         </w:rPr>
-        <w:t>.</w:t>
+        <w:t>;</w:t>
+      </w:r>
+      <w:r>
+        <w:rPr>
+          <w:szCs w:val="26"/>
+        </w:rPr>
+        <w:t>&lt;</w:t>
       </w:r>
       <w:r>
         <w:rPr>
           <w:b w:val="0"/>
           <w:szCs w:val="26"/>
         </w:rPr>
-        <w:t>&lt;Номер-</w:t>
-      </w:r>
-      <w:proofErr w:type="spellStart"/>
-      <w:r>
-        <w:rPr>
-          <w:b w:val="0"/>
+        <w:t>Описание-жанра</w:t>
+      </w:r>
+      <w:r>
+        <w:rPr>
           <w:szCs w:val="26"/>
         </w:rPr>
-        <w:t>поджанра</w:t>
-      </w:r>
-      <w:proofErr w:type="spellEnd"/>
-      <w:r>
-        <w:rPr>
-          <w:b w:val="0"/>
-          <w:szCs w:val="26"/>
-        </w:rPr>
-        <w:t>&gt; &lt;Имя-жанра&gt;</w:t>
-      </w:r>
-      <w:r>
-        <w:rPr>
-          <w:szCs w:val="26"/>
-        </w:rPr>
-        <w:t>;</w:t>
-      </w:r>
-      <w:r>
-        <w:rPr>
-          <w:szCs w:val="26"/>
-        </w:rPr>
-        <w:t>&lt;</w:t>
-      </w:r>
-      <w:r>
-        <w:rPr>
-          <w:b w:val="0"/>
-          <w:szCs w:val="26"/>
-        </w:rPr>
-        <w:t>Описание-жанра</w:t>
-      </w:r>
-      <w:r>
-        <w:rPr>
-          <w:szCs w:val="26"/>
-        </w:rPr>
         <w:t>&gt;</w:t>
       </w:r>
     </w:p>
@@ -6293,15 +5914,7 @@
         <w:t>по трёхуровневой</w:t>
       </w:r>
       <w:r>
-        <w:t xml:space="preserve"> иерархической структуре: группа жанра, жанр, </w:t>
-      </w:r>
-      <w:proofErr w:type="spellStart"/>
-      <w:r>
-        <w:t>поджанр</w:t>
-      </w:r>
-      <w:proofErr w:type="spellEnd"/>
-      <w:r>
-        <w:t xml:space="preserve">. </w:t>
+        <w:t xml:space="preserve"> иерархической структуре: группа жанра, жанр, поджанр. </w:t>
       </w:r>
       <w:r>
         <w:t>Фактически п</w:t>
@@ -6310,15 +5923,7 @@
         <w:t xml:space="preserve">ри этом </w:t>
       </w:r>
       <w:r>
-        <w:t xml:space="preserve">признак, который устанавливается каждой книге, – это </w:t>
-      </w:r>
-      <w:proofErr w:type="spellStart"/>
-      <w:r>
-        <w:t>поджанр</w:t>
-      </w:r>
-      <w:proofErr w:type="spellEnd"/>
-      <w:r>
-        <w:t>.</w:t>
+        <w:t>признак, который устанавливается каждой книге, – это поджанр.</w:t>
       </w:r>
       <w:r>
         <w:t xml:space="preserve"> </w:t>
@@ -6332,29 +5937,13 @@
         <w:pStyle w:val="a2"/>
       </w:pPr>
       <w:r>
-        <w:t xml:space="preserve">Номер группы жанра, номер жанра, номер </w:t>
-      </w:r>
-      <w:proofErr w:type="spellStart"/>
-      <w:r>
-        <w:t>поджанра</w:t>
-      </w:r>
-      <w:proofErr w:type="spellEnd"/>
-      <w:r>
-        <w:t xml:space="preserve"> разделены между собой символом с кодом 46 ('.')</w:t>
+        <w:t>Номер группы жанра, номер жанра, номер поджанра разделены между собой символом с кодом 46 ('.')</w:t>
       </w:r>
       <w:r>
         <w:t xml:space="preserve">; после </w:t>
       </w:r>
       <w:r>
-        <w:t xml:space="preserve">номера </w:t>
-      </w:r>
-      <w:proofErr w:type="spellStart"/>
-      <w:r>
-        <w:t>поджанра</w:t>
-      </w:r>
-      <w:proofErr w:type="spellEnd"/>
-      <w:r>
-        <w:t xml:space="preserve"> следует символ с кодом 32 ('</w:t>
+        <w:t>номера поджанра следует символ с кодом 32 ('</w:t>
       </w:r>
       <w:r>
         <w:t xml:space="preserve"> '</w:t>
@@ -6401,37 +5990,23 @@
         <w:t xml:space="preserve">содержит </w:t>
       </w:r>
       <w:r>
-        <w:t xml:space="preserve">сокращенное название жанра. Обычно оно записывается с использованием букв латинского алфавита и знаков подчеркивания, </w:t>
-      </w:r>
-      <w:proofErr w:type="gramStart"/>
-      <w:r>
-        <w:t>например</w:t>
-      </w:r>
-      <w:proofErr w:type="gramEnd"/>
-      <w:r>
-        <w:t xml:space="preserve">: </w:t>
-      </w:r>
-      <w:proofErr w:type="spellStart"/>
+        <w:t xml:space="preserve">сокращенное название жанра. Обычно оно записывается с использованием букв латинского алфавита и знаков подчеркивания, например: </w:t>
+      </w:r>
       <w:r>
         <w:t>detective</w:t>
       </w:r>
-      <w:proofErr w:type="spellEnd"/>
       <w:r>
         <w:t xml:space="preserve">, </w:t>
       </w:r>
-      <w:proofErr w:type="spellStart"/>
       <w:r>
         <w:t>det_espionage</w:t>
       </w:r>
-      <w:proofErr w:type="spellEnd"/>
       <w:r>
         <w:t xml:space="preserve">, </w:t>
       </w:r>
-      <w:proofErr w:type="spellStart"/>
       <w:r>
         <w:t>vers_libre</w:t>
       </w:r>
-      <w:proofErr w:type="spellEnd"/>
       <w:r>
         <w:t xml:space="preserve"> и т.д.</w:t>
       </w:r>
@@ -6477,159 +6052,111 @@
         <w:t xml:space="preserve">В этом поле принято размещать </w:t>
       </w:r>
       <w:r>
-        <w:t xml:space="preserve">название </w:t>
-      </w:r>
-      <w:proofErr w:type="spellStart"/>
-      <w:r>
-        <w:t>поджанра</w:t>
-      </w:r>
-      <w:proofErr w:type="spellEnd"/>
-      <w:r>
-        <w:t xml:space="preserve"> в </w:t>
+        <w:t xml:space="preserve">название поджанра в </w:t>
       </w:r>
       <w:r>
         <w:t xml:space="preserve">удобном для чтения пользователем виде. </w:t>
       </w:r>
       <w:r>
-        <w:t xml:space="preserve">Описание </w:t>
-      </w:r>
-      <w:proofErr w:type="spellStart"/>
-      <w:r>
-        <w:t>поджанров</w:t>
-      </w:r>
-      <w:proofErr w:type="spellEnd"/>
-      <w:r>
+        <w:t xml:space="preserve">Описание поджанров </w:t>
+      </w:r>
+      <w:r>
+        <w:t xml:space="preserve">на сайте Либрусек принято заполнять на русском языке, например: </w:t>
+      </w:r>
+      <w:r>
+        <w:t>Советская классическая проза</w:t>
+      </w:r>
+      <w:r>
+        <w:t xml:space="preserve">, </w:t>
+      </w:r>
+      <w:r>
+        <w:t>Киносценарии</w:t>
+      </w:r>
+      <w:r>
+        <w:t xml:space="preserve">, </w:t>
+      </w:r>
+      <w:r>
+        <w:t>Европейская старинная литература</w:t>
+      </w:r>
+      <w:r>
+        <w:t xml:space="preserve"> и т.д.</w:t>
+      </w:r>
+    </w:p>
+    <w:p>
+      <w:pPr>
+        <w:pStyle w:val="a2"/>
+      </w:pPr>
+      <w:r>
+        <w:rPr>
+          <w:b/>
+        </w:rPr>
+        <w:t>3</w:t>
+      </w:r>
+      <w:r>
+        <w:rPr>
+          <w:b/>
+        </w:rPr>
+        <w:t>.3.6</w:t>
+      </w:r>
+      <w:r>
+        <w:rPr>
+          <w:b/>
+        </w:rPr>
         <w:t xml:space="preserve"> </w:t>
       </w:r>
       <w:r>
-        <w:t xml:space="preserve">на сайте </w:t>
-      </w:r>
-      <w:proofErr w:type="spellStart"/>
-      <w:r>
-        <w:t>Либрусек</w:t>
-      </w:r>
-      <w:proofErr w:type="spellEnd"/>
-      <w:r>
-        <w:t xml:space="preserve"> принято заполнять на русском языке, </w:t>
-      </w:r>
-      <w:proofErr w:type="gramStart"/>
-      <w:r>
-        <w:t>например</w:t>
-      </w:r>
-      <w:proofErr w:type="gramEnd"/>
-      <w:r>
-        <w:t xml:space="preserve">: </w:t>
-      </w:r>
-      <w:r>
-        <w:t>Советская классическая проза</w:t>
-      </w:r>
-      <w:r>
-        <w:t xml:space="preserve">, </w:t>
-      </w:r>
-      <w:r>
-        <w:t>Киносценарии</w:t>
-      </w:r>
-      <w:r>
-        <w:t xml:space="preserve">, </w:t>
-      </w:r>
-      <w:r>
-        <w:t>Европейская старинная литература</w:t>
-      </w:r>
-      <w:r>
-        <w:t xml:space="preserve"> и т.д.</w:t>
-      </w:r>
-    </w:p>
-    <w:p>
-      <w:pPr>
-        <w:pStyle w:val="a2"/>
-      </w:pPr>
-      <w:r>
-        <w:rPr>
-          <w:b/>
-        </w:rPr>
-        <w:t>3</w:t>
-      </w:r>
-      <w:r>
-        <w:rPr>
-          <w:b/>
-        </w:rPr>
-        <w:t>.3.6</w:t>
-      </w:r>
-      <w:r>
-        <w:rPr>
-          <w:b/>
-        </w:rPr>
+        <w:t xml:space="preserve">Формат файлов предусматривает </w:t>
+      </w:r>
+      <w:r>
+        <w:t xml:space="preserve">также </w:t>
+      </w:r>
+      <w:r>
+        <w:t xml:space="preserve">размещение комментариев. </w:t>
+      </w:r>
+      <w:r>
+        <w:t xml:space="preserve">Комментарием </w:t>
+      </w:r>
+      <w:r>
+        <w:t>является</w:t>
+      </w:r>
+      <w:r>
+        <w:t xml:space="preserve"> текст, </w:t>
+      </w:r>
+      <w:r>
+        <w:t>ограниченный</w:t>
+      </w:r>
+      <w:r>
         <w:t xml:space="preserve"> </w:t>
       </w:r>
       <w:r>
-        <w:t xml:space="preserve">Формат файлов предусматривает </w:t>
-      </w:r>
-      <w:r>
-        <w:t xml:space="preserve">также </w:t>
-      </w:r>
-      <w:r>
-        <w:t xml:space="preserve">размещение комментариев. </w:t>
-      </w:r>
-      <w:r>
-        <w:t xml:space="preserve">Комментарием </w:t>
-      </w:r>
-      <w:r>
-        <w:t>является</w:t>
-      </w:r>
-      <w:r>
-        <w:t xml:space="preserve"> текст, </w:t>
-      </w:r>
-      <w:r>
-        <w:t>ограниченный</w:t>
+        <w:t xml:space="preserve">слева символом </w:t>
+      </w:r>
+      <w:r>
+        <w:t xml:space="preserve">с кодом </w:t>
+      </w:r>
+      <w:r>
+        <w:t>35 ('</w:t>
+      </w:r>
+      <w:r>
+        <w:t>#</w:t>
+      </w:r>
+      <w:r>
+        <w:t>')</w:t>
+      </w:r>
+      <w:r>
+        <w:t xml:space="preserve"> и справа концом строки.</w:t>
       </w:r>
       <w:r>
         <w:t xml:space="preserve"> </w:t>
       </w:r>
       <w:r>
-        <w:t xml:space="preserve">слева символом </w:t>
-      </w:r>
-      <w:r>
-        <w:t xml:space="preserve">с кодом </w:t>
-      </w:r>
-      <w:r>
-        <w:t>35 ('</w:t>
-      </w:r>
-      <w:r>
-        <w:t>#</w:t>
-      </w:r>
-      <w:r>
-        <w:t>')</w:t>
-      </w:r>
-      <w:r>
-        <w:t xml:space="preserve"> и справа концом строки.</w:t>
-      </w:r>
-      <w:r>
-        <w:t xml:space="preserve"> </w:t>
-      </w:r>
-      <w:r>
-        <w:t xml:space="preserve">Комментарии должны </w:t>
-      </w:r>
-      <w:proofErr w:type="spellStart"/>
-      <w:r>
-        <w:t>распологаться</w:t>
-      </w:r>
-      <w:proofErr w:type="spellEnd"/>
-      <w:r>
-        <w:t xml:space="preserve"> на отдельных строках. </w:t>
+        <w:t xml:space="preserve">Комментарии должны распологаться на отдельных строках. </w:t>
       </w:r>
       <w:r>
         <w:t xml:space="preserve">Комментарии могут быть полезны </w:t>
       </w:r>
       <w:r>
-        <w:t xml:space="preserve">при группировке </w:t>
-      </w:r>
-      <w:proofErr w:type="spellStart"/>
-      <w:r>
-        <w:t>поджанров</w:t>
-      </w:r>
-      <w:proofErr w:type="spellEnd"/>
-      <w:r>
-        <w:t xml:space="preserve"> по жанрам и группам. Пример комментария:</w:t>
+        <w:t>при группировке поджанров по жанрам и группам. Пример комментария:</w:t>
       </w:r>
     </w:p>
     <w:p>
@@ -6985,14 +6512,12 @@
       <w:r>
         <w:t xml:space="preserve">для начала из </w:t>
       </w:r>
-      <w:proofErr w:type="spellStart"/>
       <w:r>
         <w:rPr>
           <w:lang w:val="en-US"/>
         </w:rPr>
         <w:t>inpx</w:t>
       </w:r>
-      <w:proofErr w:type="spellEnd"/>
       <w:r>
         <w:t xml:space="preserve"> </w:t>
       </w:r>
@@ -7785,14 +7310,12 @@
       <w:r>
         <w:t xml:space="preserve">и хранения списка жанров был разработан класс </w:t>
       </w:r>
-      <w:proofErr w:type="spellStart"/>
       <w:r>
         <w:rPr>
           <w:lang w:val="en-US"/>
         </w:rPr>
         <w:t>GenresList</w:t>
       </w:r>
-      <w:proofErr w:type="spellEnd"/>
       <w:r>
         <w:t>.</w:t>
       </w:r>
@@ -7819,11 +7342,9 @@
       <w:r>
         <w:t xml:space="preserve">реализован класс </w:t>
       </w:r>
-      <w:proofErr w:type="spellStart"/>
       <w:r>
         <w:t>GenresListEntity</w:t>
       </w:r>
-      <w:proofErr w:type="spellEnd"/>
       <w:r>
         <w:t>.</w:t>
       </w:r>
@@ -7848,14 +7369,12 @@
       <w:r>
         <w:t xml:space="preserve">ание данных </w:t>
       </w:r>
-      <w:proofErr w:type="spellStart"/>
       <w:r>
         <w:rPr>
           <w:lang w:val="en-US"/>
         </w:rPr>
         <w:t>свойств</w:t>
       </w:r>
-      <w:proofErr w:type="spellEnd"/>
       <w:r>
         <w:t xml:space="preserve"> приведено в пункте 3.3.</w:t>
       </w:r>
@@ -7872,11 +7391,9 @@
       <w:r>
         <w:t xml:space="preserve">Таблица 5.1 – Структура класса </w:t>
       </w:r>
-      <w:proofErr w:type="spellStart"/>
       <w:r>
         <w:t>GenresListEntity</w:t>
       </w:r>
-      <w:proofErr w:type="spellEnd"/>
     </w:p>
     <w:tbl>
       <w:tblPr>
@@ -7942,11 +7459,9 @@
                 <w:lang w:val="en-US"/>
               </w:rPr>
             </w:pPr>
-            <w:proofErr w:type="spellStart"/>
             <w:r>
               <w:t>int</w:t>
             </w:r>
-            <w:proofErr w:type="spellEnd"/>
           </w:p>
         </w:tc>
         <w:tc>
@@ -7960,11 +7475,9 @@
                 <w:lang w:val="en-US"/>
               </w:rPr>
             </w:pPr>
-            <w:proofErr w:type="spellStart"/>
             <w:r>
               <w:t>genreGroupNumber</w:t>
             </w:r>
-            <w:proofErr w:type="spellEnd"/>
           </w:p>
         </w:tc>
         <w:tc>
@@ -7990,11 +7503,9 @@
             <w:pPr>
               <w:pStyle w:val="ad"/>
             </w:pPr>
-            <w:proofErr w:type="spellStart"/>
             <w:r>
               <w:t>int</w:t>
             </w:r>
-            <w:proofErr w:type="spellEnd"/>
           </w:p>
         </w:tc>
         <w:tc>
@@ -8005,11 +7516,9 @@
             <w:pPr>
               <w:pStyle w:val="ad"/>
             </w:pPr>
-            <w:proofErr w:type="spellStart"/>
             <w:r>
               <w:t>genreNumber</w:t>
             </w:r>
-            <w:proofErr w:type="spellEnd"/>
           </w:p>
         </w:tc>
         <w:tc>
@@ -8035,11 +7544,9 @@
             <w:pPr>
               <w:pStyle w:val="ad"/>
             </w:pPr>
-            <w:proofErr w:type="spellStart"/>
             <w:r>
               <w:t>int</w:t>
             </w:r>
-            <w:proofErr w:type="spellEnd"/>
           </w:p>
         </w:tc>
         <w:tc>
@@ -8050,11 +7557,9 @@
             <w:pPr>
               <w:pStyle w:val="ad"/>
             </w:pPr>
-            <w:proofErr w:type="spellStart"/>
             <w:r>
               <w:t>subgenreNumber</w:t>
             </w:r>
-            <w:proofErr w:type="spellEnd"/>
           </w:p>
         </w:tc>
         <w:tc>
@@ -8066,13 +7571,8 @@
               <w:pStyle w:val="ad"/>
             </w:pPr>
             <w:r>
-              <w:t xml:space="preserve">Номер </w:t>
-            </w:r>
-            <w:proofErr w:type="spellStart"/>
-            <w:r>
-              <w:t>поджанра</w:t>
-            </w:r>
-            <w:proofErr w:type="spellEnd"/>
+              <w:t>Номер поджанра</w:t>
+            </w:r>
           </w:p>
         </w:tc>
       </w:tr>
@@ -8104,11 +7604,9 @@
             <w:pPr>
               <w:pStyle w:val="ad"/>
             </w:pPr>
-            <w:proofErr w:type="spellStart"/>
             <w:r>
               <w:t>name</w:t>
             </w:r>
-            <w:proofErr w:type="spellEnd"/>
           </w:p>
         </w:tc>
         <w:tc>
@@ -8153,11 +7651,9 @@
             <w:pPr>
               <w:pStyle w:val="ad"/>
             </w:pPr>
-            <w:proofErr w:type="spellStart"/>
             <w:r>
               <w:t>description</w:t>
             </w:r>
-            <w:proofErr w:type="spellEnd"/>
           </w:p>
         </w:tc>
         <w:tc>
@@ -8216,33 +7712,27 @@
       <w:r>
         <w:t xml:space="preserve"> в классе </w:t>
       </w:r>
-      <w:proofErr w:type="spellStart"/>
       <w:r>
         <w:rPr>
           <w:lang w:val="en-US"/>
         </w:rPr>
         <w:t>GenresList</w:t>
       </w:r>
-      <w:proofErr w:type="spellEnd"/>
       <w:r>
         <w:t xml:space="preserve"> используется массив </w:t>
       </w:r>
       <w:r>
         <w:t xml:space="preserve">типа </w:t>
       </w:r>
-      <w:proofErr w:type="spellStart"/>
       <w:r>
         <w:t>List</w:t>
       </w:r>
-      <w:proofErr w:type="spellEnd"/>
       <w:r>
         <w:t>&lt;</w:t>
       </w:r>
-      <w:proofErr w:type="spellStart"/>
       <w:r>
         <w:t>GenresListEntity</w:t>
       </w:r>
-      <w:proofErr w:type="spellEnd"/>
       <w:r>
         <w:t>&gt;</w:t>
       </w:r>
@@ -8275,15 +7765,7 @@
         <w:pStyle w:val="a2"/>
       </w:pPr>
       <w:r>
-        <w:t xml:space="preserve">Следует отметить, что данный список после его инициализации </w:t>
-      </w:r>
-      <w:proofErr w:type="spellStart"/>
-      <w:r>
-        <w:t>явялется</w:t>
-      </w:r>
-      <w:proofErr w:type="spellEnd"/>
-      <w:r>
-        <w:t xml:space="preserve"> единственным и унифицированным хранилищем жанров для программного средства. Поэтому</w:t>
+        <w:t>Следует отметить, что данный список после его инициализации явялется единственным и унифицированным хранилищем жанров для программного средства. Поэтому</w:t>
       </w:r>
       <w:r>
         <w:t xml:space="preserve"> </w:t>
@@ -8291,14 +7773,12 @@
       <w:r>
         <w:t xml:space="preserve">было решено для уникальной идентификации жанров использовать индекс жанра в массиве жанров в классе </w:t>
       </w:r>
-      <w:proofErr w:type="spellStart"/>
       <w:r>
         <w:rPr>
           <w:lang w:val="en-US"/>
         </w:rPr>
         <w:t>GenresList</w:t>
       </w:r>
-      <w:proofErr w:type="spellEnd"/>
       <w:r>
         <w:t>.</w:t>
       </w:r>
@@ -8420,14 +7900,12 @@
         <w:lastRenderedPageBreak/>
         <w:t xml:space="preserve">Таблица 5.2 – Методы класса </w:t>
       </w:r>
-      <w:proofErr w:type="spellStart"/>
       <w:r>
         <w:rPr>
           <w:lang w:val="en-US"/>
         </w:rPr>
         <w:t>GenresList</w:t>
       </w:r>
-      <w:proofErr w:type="spellEnd"/>
       <w:r>
         <w:t xml:space="preserve"> для доступа к жанрам</w:t>
       </w:r>
@@ -8497,11 +7975,9 @@
                 <w:lang w:val="en-US"/>
               </w:rPr>
             </w:pPr>
-            <w:proofErr w:type="spellStart"/>
             <w:r>
               <w:t>string</w:t>
             </w:r>
-            <w:proofErr w:type="spellEnd"/>
           </w:p>
         </w:tc>
         <w:tc>
@@ -8512,11 +7988,9 @@
             <w:pPr>
               <w:pStyle w:val="ae"/>
             </w:pPr>
-            <w:proofErr w:type="spellStart"/>
             <w:r>
               <w:t>getGenreName</w:t>
             </w:r>
-            <w:proofErr w:type="spellEnd"/>
           </w:p>
         </w:tc>
         <w:tc>
@@ -8545,11 +8019,9 @@
                 <w:lang w:val="en-US"/>
               </w:rPr>
             </w:pPr>
-            <w:proofErr w:type="spellStart"/>
             <w:r>
               <w:t>string</w:t>
             </w:r>
-            <w:proofErr w:type="spellEnd"/>
           </w:p>
         </w:tc>
         <w:tc>
@@ -8560,11 +8032,9 @@
             <w:pPr>
               <w:pStyle w:val="ae"/>
             </w:pPr>
-            <w:proofErr w:type="spellStart"/>
             <w:r>
               <w:t>getGenreDescription</w:t>
             </w:r>
-            <w:proofErr w:type="spellEnd"/>
           </w:p>
         </w:tc>
         <w:tc>
@@ -8593,14 +8063,12 @@
                 <w:lang w:val="en-US"/>
               </w:rPr>
             </w:pPr>
-            <w:proofErr w:type="spellStart"/>
             <w:r>
               <w:rPr>
                 <w:lang w:val="en-US"/>
               </w:rPr>
               <w:t>int</w:t>
             </w:r>
-            <w:proofErr w:type="spellEnd"/>
           </w:p>
         </w:tc>
         <w:tc>
@@ -8611,11 +8079,9 @@
             <w:pPr>
               <w:pStyle w:val="ae"/>
             </w:pPr>
-            <w:proofErr w:type="spellStart"/>
             <w:r>
               <w:t>getGenreID</w:t>
             </w:r>
-            <w:proofErr w:type="spellEnd"/>
           </w:p>
         </w:tc>
         <w:tc>
@@ -8641,21 +8107,8 @@
             <w:pPr>
               <w:pStyle w:val="ae"/>
             </w:pPr>
-            <w:proofErr w:type="spellStart"/>
-            <w:r>
-              <w:t>List</w:t>
-            </w:r>
-            <w:proofErr w:type="spellEnd"/>
-            <w:r>
-              <w:t>&lt;</w:t>
-            </w:r>
-            <w:proofErr w:type="spellStart"/>
-            <w:r>
-              <w:t>GenresListEntity</w:t>
-            </w:r>
-            <w:proofErr w:type="spellEnd"/>
-            <w:r>
-              <w:t>&gt;</w:t>
+            <w:r>
+              <w:t>List&lt;GenresListEntity&gt;</w:t>
             </w:r>
           </w:p>
         </w:tc>
@@ -8666,13 +8119,10 @@
           <w:p>
             <w:pPr>
               <w:pStyle w:val="ae"/>
-              <w:jc w:val="center"/>
             </w:pPr>
-            <w:proofErr w:type="spellStart"/>
             <w:r>
               <w:t>getAvailableGenres</w:t>
             </w:r>
-            <w:proofErr w:type="spellEnd"/>
           </w:p>
         </w:tc>
         <w:tc>
@@ -8702,15 +8152,99 @@
       <w:r>
         <w:rPr>
           <w:b/>
+        </w:rPr>
+        <w:t>5.1.2</w:t>
+      </w:r>
+      <w:r>
+        <w:t xml:space="preserve"> </w:t>
+      </w:r>
+      <w:r>
+        <w:t xml:space="preserve">Для инкапсуляции </w:t>
+      </w:r>
+      <w:r>
+        <w:t>методов, предназначенных для извлечения файлов книг, был реализован класс</w:t>
+      </w:r>
+      <w:r>
+        <w:t xml:space="preserve"> статический</w:t>
+      </w:r>
+      <w:r>
+        <w:t xml:space="preserve"> </w:t>
+      </w:r>
+      <w:r>
+        <w:rPr>
           <w:lang w:val="en-US"/>
         </w:rPr>
-        <w:t>5.1.2</w:t>
+        <w:t>BookExtractor</w:t>
+      </w:r>
+      <w:r>
+        <w:t xml:space="preserve">. </w:t>
+      </w:r>
+      <w:r>
+        <w:t xml:space="preserve">Он включает в себя два доступных извне метода: </w:t>
+      </w:r>
+      <w:r>
+        <w:rPr>
+          <w:lang w:val="en-US"/>
+        </w:rPr>
+        <w:t>initialize</w:t>
+      </w:r>
+      <w:r>
+        <w:t xml:space="preserve"> и </w:t>
+      </w:r>
+      <w:r>
+        <w:t>extract</w:t>
+      </w:r>
+      <w:r>
+        <w:t>.</w:t>
+      </w:r>
+    </w:p>
+    <w:p>
+      <w:pPr>
+        <w:pStyle w:val="a2"/>
+      </w:pPr>
+      <w:r>
+        <w:t>Перед началом работы с этим классом его необходимо проинициализировать</w:t>
+      </w:r>
+      <w:r>
+        <w:t xml:space="preserve">. </w:t>
+      </w:r>
+      <w:r>
+        <w:t>Фактически, инициализация заключается в указании папки на диске, в которой расположены упакованные файлы книг.</w:t>
       </w:r>
       <w:r>
         <w:t xml:space="preserve"> </w:t>
+      </w:r>
+    </w:p>
+    <w:p>
+      <w:pPr>
+        <w:pStyle w:val="a2"/>
+      </w:pPr>
+      <w:r>
+        <w:t xml:space="preserve">После инициализации </w:t>
+      </w:r>
+      <w:r>
+        <w:t xml:space="preserve">для получения потока, содержащего файл необходимой книги, был реализован метод extract. </w:t>
+      </w:r>
+      <w:r>
+        <w:t>Следует отметить, что ему необходимо передать запись книги (экземпляр класса BookEntity, см. пункт 5.1.3)</w:t>
+      </w:r>
+      <w:r>
+        <w:t>, который, при иных входных данных, нужно получить заранее (например, из класса MetadataDB</w:t>
+      </w:r>
+      <w:r>
+        <w:t xml:space="preserve">, см. </w:t>
+      </w:r>
+      <w:r>
+        <w:t>пункт 5.1.4</w:t>
       </w:r>
       <w:bookmarkStart w:id="22" w:name="_GoBack"/>
       <w:bookmarkEnd w:id="22"/>
+      <w:r>
+        <w:t>)</w:t>
+      </w:r>
+      <w:r>
+        <w:t>.</w:t>
+      </w:r>
     </w:p>
     <w:p>
       <w:pPr>
@@ -10169,7 +9703,7 @@
           <w:rPr>
             <w:noProof/>
           </w:rPr>
-          <w:t>18</w:t>
+          <w:t>28</w:t>
         </w:r>
         <w:r>
           <w:fldChar w:fldCharType="end"/>
@@ -14996,7 +14530,7 @@
 </file>
 
 <file path=customXml/itemProps1.xml><?xml version="1.0" encoding="utf-8"?>
-<ds:datastoreItem xmlns:ds="http://schemas.openxmlformats.org/officeDocument/2006/customXml" ds:itemID="{C2E1C7D1-9747-4813-8CF3-05B00990794E}">
+<ds:datastoreItem xmlns:ds="http://schemas.openxmlformats.org/officeDocument/2006/customXml" ds:itemID="{D681E233-CC63-4137-A395-216BD5AF4356}">
   <ds:schemaRefs>
     <ds:schemaRef ds:uri="http://schemas.openxmlformats.org/officeDocument/2006/bibliography"/>
   </ds:schemaRefs>

</xml_diff>

<commit_message>
fix: extractBook is more efficient than extractBookByID
also i am planning to write about tests
that is why i updated testWCFService to satisfy all the updates were
made from the time i wrote it
</commit_message>
<xml_diff>
--- a/записка/Пояснительная записка.docx
+++ b/записка/Пояснительная записка.docx
@@ -701,7 +701,7 @@
           <w:r>
             <w:fldChar w:fldCharType="separate"/>
           </w:r>
-          <w:hyperlink w:anchor="_Toc421450268" w:history="1">
+          <w:hyperlink w:anchor="_Toc421464915" w:history="1">
             <w:r>
               <w:rPr>
                 <w:rStyle w:val="af"/>
@@ -728,7 +728,7 @@
                 <w:noProof/>
                 <w:webHidden/>
               </w:rPr>
-              <w:instrText xml:space="preserve"> PAGEREF _Toc421450268 \h </w:instrText>
+              <w:instrText xml:space="preserve"> PAGEREF _Toc421464915 \h </w:instrText>
             </w:r>
             <w:r>
               <w:rPr>
@@ -770,7 +770,7 @@
               <w:lang w:eastAsia="ru-RU"/>
             </w:rPr>
           </w:pPr>
-          <w:hyperlink w:anchor="_Toc421450269" w:history="1">
+          <w:hyperlink w:anchor="_Toc421464916" w:history="1">
             <w:r>
               <w:rPr>
                 <w:rStyle w:val="af"/>
@@ -797,7 +797,7 @@
                 <w:noProof/>
                 <w:webHidden/>
               </w:rPr>
-              <w:instrText xml:space="preserve"> PAGEREF _Toc421450269 \h </w:instrText>
+              <w:instrText xml:space="preserve"> PAGEREF _Toc421464916 \h </w:instrText>
             </w:r>
             <w:r>
               <w:rPr>
@@ -839,7 +839,7 @@
               <w:lang w:eastAsia="ru-RU"/>
             </w:rPr>
           </w:pPr>
-          <w:hyperlink w:anchor="_Toc421450270" w:history="1">
+          <w:hyperlink w:anchor="_Toc421464917" w:history="1">
             <w:r>
               <w:rPr>
                 <w:rStyle w:val="af"/>
@@ -866,7 +866,7 @@
                 <w:noProof/>
                 <w:webHidden/>
               </w:rPr>
-              <w:instrText xml:space="preserve"> PAGEREF _Toc421450270 \h </w:instrText>
+              <w:instrText xml:space="preserve"> PAGEREF _Toc421464917 \h </w:instrText>
             </w:r>
             <w:r>
               <w:rPr>
@@ -907,7 +907,7 @@
               <w:lang w:eastAsia="ru-RU"/>
             </w:rPr>
           </w:pPr>
-          <w:hyperlink w:anchor="_Toc421450271" w:history="1">
+          <w:hyperlink w:anchor="_Toc421464918" w:history="1">
             <w:r>
               <w:rPr>
                 <w:rStyle w:val="af"/>
@@ -934,7 +934,7 @@
                 <w:noProof/>
                 <w:webHidden/>
               </w:rPr>
-              <w:instrText xml:space="preserve"> PAGEREF _Toc421450271 \h </w:instrText>
+              <w:instrText xml:space="preserve"> PAGEREF _Toc421464918 \h </w:instrText>
             </w:r>
             <w:r>
               <w:rPr>
@@ -975,7 +975,7 @@
               <w:lang w:eastAsia="ru-RU"/>
             </w:rPr>
           </w:pPr>
-          <w:hyperlink w:anchor="_Toc421450272" w:history="1">
+          <w:hyperlink w:anchor="_Toc421464919" w:history="1">
             <w:r>
               <w:rPr>
                 <w:rStyle w:val="af"/>
@@ -1010,7 +1010,7 @@
                 <w:noProof/>
                 <w:webHidden/>
               </w:rPr>
-              <w:instrText xml:space="preserve"> PAGEREF _Toc421450272 \h </w:instrText>
+              <w:instrText xml:space="preserve"> PAGEREF _Toc421464919 \h </w:instrText>
             </w:r>
             <w:r>
               <w:rPr>
@@ -1052,7 +1052,7 @@
               <w:lang w:eastAsia="ru-RU"/>
             </w:rPr>
           </w:pPr>
-          <w:hyperlink w:anchor="_Toc421450273" w:history="1">
+          <w:hyperlink w:anchor="_Toc421464920" w:history="1">
             <w:r>
               <w:rPr>
                 <w:rStyle w:val="af"/>
@@ -1079,7 +1079,7 @@
                 <w:noProof/>
                 <w:webHidden/>
               </w:rPr>
-              <w:instrText xml:space="preserve"> PAGEREF _Toc421450273 \h </w:instrText>
+              <w:instrText xml:space="preserve"> PAGEREF _Toc421464920 \h </w:instrText>
             </w:r>
             <w:r>
               <w:rPr>
@@ -1120,7 +1120,7 @@
               <w:lang w:eastAsia="ru-RU"/>
             </w:rPr>
           </w:pPr>
-          <w:hyperlink w:anchor="_Toc421450274" w:history="1">
+          <w:hyperlink w:anchor="_Toc421464921" w:history="1">
             <w:r>
               <w:rPr>
                 <w:rStyle w:val="af"/>
@@ -1147,7 +1147,7 @@
                 <w:noProof/>
                 <w:webHidden/>
               </w:rPr>
-              <w:instrText xml:space="preserve"> PAGEREF _Toc421450274 \h </w:instrText>
+              <w:instrText xml:space="preserve"> PAGEREF _Toc421464921 \h </w:instrText>
             </w:r>
             <w:r>
               <w:rPr>
@@ -1188,7 +1188,7 @@
               <w:lang w:eastAsia="ru-RU"/>
             </w:rPr>
           </w:pPr>
-          <w:hyperlink w:anchor="_Toc421450275" w:history="1">
+          <w:hyperlink w:anchor="_Toc421464922" w:history="1">
             <w:r>
               <w:rPr>
                 <w:rStyle w:val="af"/>
@@ -1215,7 +1215,7 @@
                 <w:noProof/>
                 <w:webHidden/>
               </w:rPr>
-              <w:instrText xml:space="preserve"> PAGEREF _Toc421450275 \h </w:instrText>
+              <w:instrText xml:space="preserve"> PAGEREF _Toc421464922 \h </w:instrText>
             </w:r>
             <w:r>
               <w:rPr>
@@ -1256,7 +1256,7 @@
               <w:lang w:eastAsia="ru-RU"/>
             </w:rPr>
           </w:pPr>
-          <w:hyperlink w:anchor="_Toc421450276" w:history="1">
+          <w:hyperlink w:anchor="_Toc421464923" w:history="1">
             <w:r>
               <w:rPr>
                 <w:rStyle w:val="af"/>
@@ -1283,7 +1283,7 @@
                 <w:noProof/>
                 <w:webHidden/>
               </w:rPr>
-              <w:instrText xml:space="preserve"> PAGEREF _Toc421450276 \h </w:instrText>
+              <w:instrText xml:space="preserve"> PAGEREF _Toc421464923 \h </w:instrText>
             </w:r>
             <w:r>
               <w:rPr>
@@ -1325,7 +1325,7 @@
               <w:lang w:eastAsia="ru-RU"/>
             </w:rPr>
           </w:pPr>
-          <w:hyperlink w:anchor="_Toc421450277" w:history="1">
+          <w:hyperlink w:anchor="_Toc421464924" w:history="1">
             <w:r>
               <w:rPr>
                 <w:rStyle w:val="af"/>
@@ -1352,7 +1352,7 @@
                 <w:noProof/>
                 <w:webHidden/>
               </w:rPr>
-              <w:instrText xml:space="preserve"> PAGEREF _Toc421450277 \h </w:instrText>
+              <w:instrText xml:space="preserve"> PAGEREF _Toc421464924 \h </w:instrText>
             </w:r>
             <w:r>
               <w:rPr>
@@ -1393,7 +1393,7 @@
               <w:lang w:eastAsia="ru-RU"/>
             </w:rPr>
           </w:pPr>
-          <w:hyperlink w:anchor="_Toc421450278" w:history="1">
+          <w:hyperlink w:anchor="_Toc421464925" w:history="1">
             <w:r>
               <w:rPr>
                 <w:rStyle w:val="af"/>
@@ -1420,7 +1420,7 @@
                 <w:noProof/>
                 <w:webHidden/>
               </w:rPr>
-              <w:instrText xml:space="preserve"> PAGEREF _Toc421450278 \h </w:instrText>
+              <w:instrText xml:space="preserve"> PAGEREF _Toc421464925 \h </w:instrText>
             </w:r>
             <w:r>
               <w:rPr>
@@ -1461,7 +1461,7 @@
               <w:lang w:eastAsia="ru-RU"/>
             </w:rPr>
           </w:pPr>
-          <w:hyperlink w:anchor="_Toc421450279" w:history="1">
+          <w:hyperlink w:anchor="_Toc421464926" w:history="1">
             <w:r>
               <w:rPr>
                 <w:rStyle w:val="af"/>
@@ -1488,7 +1488,7 @@
                 <w:noProof/>
                 <w:webHidden/>
               </w:rPr>
-              <w:instrText xml:space="preserve"> PAGEREF _Toc421450279 \h </w:instrText>
+              <w:instrText xml:space="preserve"> PAGEREF _Toc421464926 \h </w:instrText>
             </w:r>
             <w:r>
               <w:rPr>
@@ -1529,7 +1529,7 @@
               <w:lang w:eastAsia="ru-RU"/>
             </w:rPr>
           </w:pPr>
-          <w:hyperlink w:anchor="_Toc421450280" w:history="1">
+          <w:hyperlink w:anchor="_Toc421464927" w:history="1">
             <w:r>
               <w:rPr>
                 <w:rStyle w:val="af"/>
@@ -1556,7 +1556,7 @@
                 <w:noProof/>
                 <w:webHidden/>
               </w:rPr>
-              <w:instrText xml:space="preserve"> PAGEREF _Toc421450280 \h </w:instrText>
+              <w:instrText xml:space="preserve"> PAGEREF _Toc421464927 \h </w:instrText>
             </w:r>
             <w:r>
               <w:rPr>
@@ -1598,7 +1598,7 @@
               <w:lang w:eastAsia="ru-RU"/>
             </w:rPr>
           </w:pPr>
-          <w:hyperlink w:anchor="_Toc421450281" w:history="1">
+          <w:hyperlink w:anchor="_Toc421464928" w:history="1">
             <w:r>
               <w:rPr>
                 <w:rStyle w:val="af"/>
@@ -1625,7 +1625,7 @@
                 <w:noProof/>
                 <w:webHidden/>
               </w:rPr>
-              <w:instrText xml:space="preserve"> PAGEREF _Toc421450281 \h </w:instrText>
+              <w:instrText xml:space="preserve"> PAGEREF _Toc421464928 \h </w:instrText>
             </w:r>
             <w:r>
               <w:rPr>
@@ -1666,7 +1666,7 @@
               <w:lang w:eastAsia="ru-RU"/>
             </w:rPr>
           </w:pPr>
-          <w:hyperlink w:anchor="_Toc421450282" w:history="1">
+          <w:hyperlink w:anchor="_Toc421464929" w:history="1">
             <w:r>
               <w:rPr>
                 <w:rStyle w:val="af"/>
@@ -1693,7 +1693,7 @@
                 <w:noProof/>
                 <w:webHidden/>
               </w:rPr>
-              <w:instrText xml:space="preserve"> PAGEREF _Toc421450282 \h </w:instrText>
+              <w:instrText xml:space="preserve"> PAGEREF _Toc421464929 \h </w:instrText>
             </w:r>
             <w:r>
               <w:rPr>
@@ -1734,27 +1734,13 @@
               <w:lang w:eastAsia="ru-RU"/>
             </w:rPr>
           </w:pPr>
-          <w:hyperlink w:anchor="_Toc421450283" w:history="1">
+          <w:hyperlink w:anchor="_Toc421464930" w:history="1">
             <w:r>
               <w:rPr>
                 <w:rStyle w:val="af"/>
                 <w:noProof/>
               </w:rPr>
-              <w:t>5.2 Разработка серверного пр</w:t>
-            </w:r>
-            <w:r>
-              <w:rPr>
-                <w:rStyle w:val="af"/>
-                <w:noProof/>
-              </w:rPr>
-              <w:t>и</w:t>
-            </w:r>
-            <w:r>
-              <w:rPr>
-                <w:rStyle w:val="af"/>
-                <w:noProof/>
-              </w:rPr>
-              <w:t>ложения</w:t>
+              <w:t>5.2 Разработка серверного программного средства</w:t>
             </w:r>
             <w:r>
               <w:rPr>
@@ -1775,7 +1761,7 @@
                 <w:noProof/>
                 <w:webHidden/>
               </w:rPr>
-              <w:instrText xml:space="preserve"> PAGEREF _Toc421450283 \h </w:instrText>
+              <w:instrText xml:space="preserve"> PAGEREF _Toc421464930 \h </w:instrText>
             </w:r>
             <w:r>
               <w:rPr>
@@ -1816,13 +1802,27 @@
               <w:lang w:eastAsia="ru-RU"/>
             </w:rPr>
           </w:pPr>
-          <w:hyperlink w:anchor="_Toc421450284" w:history="1">
+          <w:hyperlink w:anchor="_Toc421464931" w:history="1">
             <w:r>
               <w:rPr>
                 <w:rStyle w:val="af"/>
                 <w:noProof/>
               </w:rPr>
-              <w:t>5.3 Разработка клиентского приложения</w:t>
+              <w:t>5.3 Разработка клиентского</w:t>
+            </w:r>
+            <w:r>
+              <w:rPr>
+                <w:rStyle w:val="af"/>
+                <w:noProof/>
+              </w:rPr>
+              <w:t xml:space="preserve"> </w:t>
+            </w:r>
+            <w:r>
+              <w:rPr>
+                <w:rStyle w:val="af"/>
+                <w:noProof/>
+              </w:rPr>
+              <w:t>программного средства</w:t>
             </w:r>
             <w:r>
               <w:rPr>
@@ -1843,7 +1843,7 @@
                 <w:noProof/>
                 <w:webHidden/>
               </w:rPr>
-              <w:instrText xml:space="preserve"> PAGEREF _Toc421450284 \h </w:instrText>
+              <w:instrText xml:space="preserve"> PAGEREF _Toc421464931 \h </w:instrText>
             </w:r>
             <w:r>
               <w:rPr>
@@ -1863,7 +1863,7 @@
                 <w:noProof/>
                 <w:webHidden/>
               </w:rPr>
-              <w:t>27</w:t>
+              <w:t>29</w:t>
             </w:r>
             <w:r>
               <w:rPr>
@@ -1885,7 +1885,7 @@
               <w:lang w:eastAsia="ru-RU"/>
             </w:rPr>
           </w:pPr>
-          <w:hyperlink w:anchor="_Toc421450285" w:history="1">
+          <w:hyperlink w:anchor="_Toc421464932" w:history="1">
             <w:r>
               <w:rPr>
                 <w:rStyle w:val="af"/>
@@ -1912,7 +1912,7 @@
                 <w:noProof/>
                 <w:webHidden/>
               </w:rPr>
-              <w:instrText xml:space="preserve"> PAGEREF _Toc421450285 \h </w:instrText>
+              <w:instrText xml:space="preserve"> PAGEREF _Toc421464932 \h </w:instrText>
             </w:r>
             <w:r>
               <w:rPr>
@@ -1932,7 +1932,7 @@
                 <w:noProof/>
                 <w:webHidden/>
               </w:rPr>
-              <w:t>28</w:t>
+              <w:t>31</w:t>
             </w:r>
             <w:r>
               <w:rPr>
@@ -1954,7 +1954,7 @@
               <w:lang w:eastAsia="ru-RU"/>
             </w:rPr>
           </w:pPr>
-          <w:hyperlink w:anchor="_Toc421450286" w:history="1">
+          <w:hyperlink w:anchor="_Toc421464933" w:history="1">
             <w:r>
               <w:rPr>
                 <w:rStyle w:val="af"/>
@@ -1981,7 +1981,7 @@
                 <w:noProof/>
                 <w:webHidden/>
               </w:rPr>
-              <w:instrText xml:space="preserve"> PAGEREF _Toc421450286 \h </w:instrText>
+              <w:instrText xml:space="preserve"> PAGEREF _Toc421464933 \h </w:instrText>
             </w:r>
             <w:r>
               <w:rPr>
@@ -2001,7 +2001,7 @@
                 <w:noProof/>
                 <w:webHidden/>
               </w:rPr>
-              <w:t>29</w:t>
+              <w:t>32</w:t>
             </w:r>
             <w:r>
               <w:rPr>
@@ -2023,7 +2023,7 @@
               <w:lang w:eastAsia="ru-RU"/>
             </w:rPr>
           </w:pPr>
-          <w:hyperlink w:anchor="_Toc421450287" w:history="1">
+          <w:hyperlink w:anchor="_Toc421464934" w:history="1">
             <w:r>
               <w:rPr>
                 <w:rStyle w:val="af"/>
@@ -2050,7 +2050,7 @@
                 <w:noProof/>
                 <w:webHidden/>
               </w:rPr>
-              <w:instrText xml:space="preserve"> PAGEREF _Toc421450287 \h </w:instrText>
+              <w:instrText xml:space="preserve"> PAGEREF _Toc421464934 \h </w:instrText>
             </w:r>
             <w:r>
               <w:rPr>
@@ -2070,7 +2070,7 @@
                 <w:noProof/>
                 <w:webHidden/>
               </w:rPr>
-              <w:t>30</w:t>
+              <w:t>33</w:t>
             </w:r>
             <w:r>
               <w:rPr>
@@ -2092,7 +2092,7 @@
               <w:lang w:eastAsia="ru-RU"/>
             </w:rPr>
           </w:pPr>
-          <w:hyperlink w:anchor="_Toc421450288" w:history="1">
+          <w:hyperlink w:anchor="_Toc421464935" w:history="1">
             <w:r>
               <w:rPr>
                 <w:rStyle w:val="af"/>
@@ -2119,7 +2119,7 @@
                 <w:noProof/>
                 <w:webHidden/>
               </w:rPr>
-              <w:instrText xml:space="preserve"> PAGEREF _Toc421450288 \h </w:instrText>
+              <w:instrText xml:space="preserve"> PAGEREF _Toc421464935 \h </w:instrText>
             </w:r>
             <w:r>
               <w:rPr>
@@ -2139,7 +2139,7 @@
                 <w:noProof/>
                 <w:webHidden/>
               </w:rPr>
-              <w:t>31</w:t>
+              <w:t>34</w:t>
             </w:r>
             <w:r>
               <w:rPr>
@@ -2185,7 +2185,7 @@
         </w:rPr>
       </w:pPr>
       <w:bookmarkStart w:id="2" w:name="_Toc389744435"/>
-      <w:bookmarkStart w:id="3" w:name="_Toc421450268"/>
+      <w:bookmarkStart w:id="3" w:name="_Toc421464915"/>
       <w:r>
         <w:rPr>
           <w:lang w:val="ru-RU"/>
@@ -2577,7 +2577,7 @@
       <w:bookmarkStart w:id="4" w:name="_Toc389338942"/>
       <w:bookmarkStart w:id="5" w:name="_Toc389429634"/>
       <w:bookmarkStart w:id="6" w:name="_Toc389744436"/>
-      <w:bookmarkStart w:id="7" w:name="_Toc421450269"/>
+      <w:bookmarkStart w:id="7" w:name="_Toc421464916"/>
       <w:r>
         <w:rPr>
           <w:lang w:val="ru-RU"/>
@@ -2804,7 +2804,7 @@
           <w:lang w:val="ru-RU"/>
         </w:rPr>
       </w:pPr>
-      <w:bookmarkStart w:id="8" w:name="_Toc421450270"/>
+      <w:bookmarkStart w:id="8" w:name="_Toc421464917"/>
       <w:r>
         <w:rPr>
           <w:lang w:val="ru-RU"/>
@@ -2831,7 +2831,7 @@
       <w:pPr>
         <w:pStyle w:val="2"/>
       </w:pPr>
-      <w:bookmarkStart w:id="9" w:name="_Toc421450271"/>
+      <w:bookmarkStart w:id="9" w:name="_Toc421464918"/>
       <w:r>
         <w:t>MyHomeLib</w:t>
       </w:r>
@@ -3078,7 +3078,7 @@
       <w:pPr>
         <w:pStyle w:val="2"/>
       </w:pPr>
-      <w:bookmarkStart w:id="12" w:name="_Toc421450272"/>
+      <w:bookmarkStart w:id="12" w:name="_Toc421464919"/>
       <w:bookmarkEnd w:id="10"/>
       <w:bookmarkEnd w:id="11"/>
       <w:r>
@@ -3290,7 +3290,7 @@
           <w:lang w:val="ru-RU"/>
         </w:rPr>
       </w:pPr>
-      <w:bookmarkStart w:id="13" w:name="_Toc421450273"/>
+      <w:bookmarkStart w:id="13" w:name="_Toc421464920"/>
       <w:r>
         <w:rPr>
           <w:lang w:val="ru-RU"/>
@@ -3507,7 +3507,7 @@
       <w:pPr>
         <w:pStyle w:val="2"/>
       </w:pPr>
-      <w:bookmarkStart w:id="14" w:name="_Toc421450274"/>
+      <w:bookmarkStart w:id="14" w:name="_Toc421464921"/>
       <w:r>
         <w:t>Хранение файлов книг</w:t>
       </w:r>
@@ -4042,7 +4042,7 @@
       <w:pPr>
         <w:pStyle w:val="2"/>
       </w:pPr>
-      <w:bookmarkStart w:id="15" w:name="_Toc421450275"/>
+      <w:bookmarkStart w:id="15" w:name="_Toc421464922"/>
       <w:r>
         <w:t>Метаданные коллекций книг</w:t>
       </w:r>
@@ -5688,7 +5688,7 @@
       <w:pPr>
         <w:pStyle w:val="2"/>
       </w:pPr>
-      <w:bookmarkStart w:id="16" w:name="_Toc421450276"/>
+      <w:bookmarkStart w:id="16" w:name="_Toc421464923"/>
       <w:r>
         <w:lastRenderedPageBreak/>
         <w:t>Список жанров</w:t>
@@ -6140,7 +6140,7 @@
           <w:lang w:val="ru-RU"/>
         </w:rPr>
       </w:pPr>
-      <w:bookmarkStart w:id="17" w:name="_Toc421450277"/>
+      <w:bookmarkStart w:id="17" w:name="_Toc421464924"/>
       <w:r>
         <w:rPr>
           <w:lang w:val="ru-RU"/>
@@ -6154,7 +6154,7 @@
       <w:pPr>
         <w:pStyle w:val="2"/>
       </w:pPr>
-      <w:bookmarkStart w:id="18" w:name="_Toc421450278"/>
+      <w:bookmarkStart w:id="18" w:name="_Toc421464925"/>
       <w:r>
         <w:t>Проектирование архитектуры</w:t>
       </w:r>
@@ -6351,7 +6351,7 @@
       <w:pPr>
         <w:pStyle w:val="2"/>
       </w:pPr>
-      <w:bookmarkStart w:id="19" w:name="_Toc421450279"/>
+      <w:bookmarkStart w:id="19" w:name="_Toc421464926"/>
       <w:r>
         <w:t>Проектирование сер</w:t>
       </w:r>
@@ -6638,7 +6638,7 @@
       <w:pPr>
         <w:pStyle w:val="2"/>
       </w:pPr>
-      <w:bookmarkStart w:id="20" w:name="_Toc421450280"/>
+      <w:bookmarkStart w:id="20" w:name="_Toc421464927"/>
       <w:r>
         <w:t>Проектирование клиентского приложения</w:t>
       </w:r>
@@ -7207,7 +7207,7 @@
       <w:pPr>
         <w:pStyle w:val="1"/>
       </w:pPr>
-      <w:bookmarkStart w:id="21" w:name="_Toc421450281"/>
+      <w:bookmarkStart w:id="21" w:name="_Toc421464928"/>
       <w:r>
         <w:rPr>
           <w:lang w:val="ru-RU"/>
@@ -7236,7 +7236,7 @@
       <w:pPr>
         <w:pStyle w:val="2"/>
       </w:pPr>
-      <w:bookmarkStart w:id="22" w:name="_Toc421450282"/>
+      <w:bookmarkStart w:id="22" w:name="_Toc421464929"/>
       <w:r>
         <w:t>Разработка структур данных</w:t>
       </w:r>
@@ -10365,10 +10365,13 @@
       <w:pPr>
         <w:pStyle w:val="2"/>
       </w:pPr>
-      <w:bookmarkStart w:id="23" w:name="_Toc421450283"/>
+      <w:bookmarkStart w:id="23" w:name="_Toc421464930"/>
       <w:r>
         <w:lastRenderedPageBreak/>
-        <w:t>Разработка серверного приложения</w:t>
+        <w:t xml:space="preserve">Разработка серверного </w:t>
+      </w:r>
+      <w:r>
+        <w:t>программного средства</w:t>
       </w:r>
       <w:bookmarkEnd w:id="23"/>
     </w:p>
@@ -10380,6 +10383,34 @@
         <w:rPr>
           <w:b/>
         </w:rPr>
+        <w:t>5.2.1</w:t>
+      </w:r>
+      <w:r>
+        <w:t xml:space="preserve"> </w:t>
+      </w:r>
+      <w:r>
+        <w:t xml:space="preserve">Сервер не требует активного взаимодействия с пользователем во время своей работы. </w:t>
+      </w:r>
+      <w:r>
+        <w:t>При запуске пользователь осуществляет ввод необходимы данных, а затем сервис автоматически принимает и обрабатывает запросы от клиентов.</w:t>
+      </w:r>
+    </w:p>
+    <w:p>
+      <w:pPr>
+        <w:pStyle w:val="a2"/>
+      </w:pPr>
+      <w:r>
+        <w:t xml:space="preserve">В связи с этим целесообразно реализовать сервер в виде консольного приложения, на котором обеспечивается хостинг (данный вид хостинг называется автохостингом) и работа веб-сервиса. </w:t>
+      </w:r>
+    </w:p>
+    <w:p>
+      <w:pPr>
+        <w:pStyle w:val="a2"/>
+      </w:pPr>
+      <w:r>
+        <w:rPr>
+          <w:b/>
+        </w:rPr>
         <w:t>5.</w:t>
       </w:r>
       <w:r>
@@ -10392,7 +10423,7 @@
         <w:rPr>
           <w:b/>
         </w:rPr>
-        <w:t>.1</w:t>
+        <w:t>.2</w:t>
       </w:r>
       <w:r>
         <w:t xml:space="preserve"> </w:t>
@@ -10441,7 +10472,7 @@
         <w:rPr>
           <w:b/>
         </w:rPr>
-        <w:t>5.2.2</w:t>
+        <w:t>5.2.3</w:t>
       </w:r>
       <w:r>
         <w:t xml:space="preserve"> </w:t>
@@ -10541,7 +10572,7 @@
         <w:rPr>
           <w:b/>
         </w:rPr>
-        <w:t>5.2.3</w:t>
+        <w:t>5.2.4</w:t>
       </w:r>
       <w:r>
         <w:t xml:space="preserve"> </w:t>
@@ -10594,7 +10625,7 @@
         <w:rPr>
           <w:b/>
         </w:rPr>
-        <w:t>5.2.4</w:t>
+        <w:t>5.2.5</w:t>
       </w:r>
       <w:r>
         <w:t xml:space="preserve"> Один компьютер может обладать несколькими сетевыми картами, и, следовательно, находиться в нескольких сетях и обладать несколькими IP-адресами. </w:t>
@@ -10622,7 +10653,7 @@
         <w:rPr>
           <w:b/>
         </w:rPr>
-        <w:t>5.2.5</w:t>
+        <w:t>5.2.6</w:t>
       </w:r>
       <w:r>
         <w:t xml:space="preserve"> </w:t>
@@ -10666,7 +10697,8 @@
         <w:rPr>
           <w:b/>
         </w:rPr>
-        <w:t>5.2.6</w:t>
+        <w:lastRenderedPageBreak/>
+        <w:t>5.2.7</w:t>
       </w:r>
       <w:r>
         <w:t xml:space="preserve"> </w:t>
@@ -10680,32 +10712,866 @@
       <w:r>
         <w:t>. Методы данного интерфейса представлены в таблице 5.5.</w:t>
       </w:r>
-      <w:bookmarkStart w:id="24" w:name="_GoBack"/>
+    </w:p>
+    <w:p>
+      <w:pPr>
+        <w:pStyle w:val="a2"/>
+      </w:pPr>
+      <w:r>
+        <w:t>Данный интерфейс реализован в классе Service. Экземпляры данного класса создаются при подключении клиентов к сервису.</w:t>
+      </w:r>
+      <w:r>
+        <w:t xml:space="preserve"> </w:t>
+      </w:r>
+      <w:r>
+        <w:t xml:space="preserve">По сути, данный класс является заместителем, перенаправляющим запросы от клиентов к классу MetadataList. </w:t>
+      </w:r>
+      <w:r>
+        <w:t>Также, для предоставления пользователю возможности просмотра подключений и запросов от клиентов, данный класс обеспечивает отображение подобной статистической информации.</w:t>
+      </w:r>
+    </w:p>
+    <w:p>
+      <w:pPr>
+        <w:pStyle w:val="a2"/>
+      </w:pPr>
+    </w:p>
+    <w:p>
+      <w:pPr>
+        <w:pStyle w:val="ae"/>
+      </w:pPr>
+      <w:r>
+        <w:t xml:space="preserve">Таблица 5.5 – </w:t>
+      </w:r>
+      <w:r>
+        <w:t>Интерфейс контракта взаимодействия IService</w:t>
+      </w:r>
+    </w:p>
+    <w:tbl>
+      <w:tblPr>
+        <w:tblStyle w:val="affc"/>
+        <w:tblW w:w="0" w:type="auto"/>
+        <w:tblLook w:val="04A0" w:firstRow="1" w:lastRow="0" w:firstColumn="1" w:lastColumn="0" w:noHBand="0" w:noVBand="1"/>
+      </w:tblPr>
+      <w:tblGrid>
+        <w:gridCol w:w="2259"/>
+        <w:gridCol w:w="2954"/>
+        <w:gridCol w:w="4131"/>
+      </w:tblGrid>
+      <w:tr>
+        <w:tc>
+          <w:tcPr>
+            <w:tcW w:w="2259" w:type="dxa"/>
+          </w:tcPr>
+          <w:p>
+            <w:pPr>
+              <w:pStyle w:val="ad"/>
+            </w:pPr>
+            <w:r>
+              <w:t>Возвращаемое значение</w:t>
+            </w:r>
+          </w:p>
+        </w:tc>
+        <w:tc>
+          <w:tcPr>
+            <w:tcW w:w="2954" w:type="dxa"/>
+          </w:tcPr>
+          <w:p>
+            <w:pPr>
+              <w:pStyle w:val="ad"/>
+            </w:pPr>
+            <w:r>
+              <w:t>Имя метода</w:t>
+            </w:r>
+          </w:p>
+        </w:tc>
+        <w:tc>
+          <w:tcPr>
+            <w:tcW w:w="4131" w:type="dxa"/>
+          </w:tcPr>
+          <w:p>
+            <w:pPr>
+              <w:pStyle w:val="ad"/>
+            </w:pPr>
+            <w:r>
+              <w:t>Описание</w:t>
+            </w:r>
+          </w:p>
+        </w:tc>
+      </w:tr>
+      <w:tr>
+        <w:tc>
+          <w:tcPr>
+            <w:tcW w:w="2259" w:type="dxa"/>
+          </w:tcPr>
+          <w:p>
+            <w:pPr>
+              <w:pStyle w:val="ad"/>
+              <w:rPr>
+                <w:lang w:val="en-US"/>
+              </w:rPr>
+            </w:pPr>
+            <w:r>
+              <w:t>List&lt;BookEntity</w:t>
+            </w:r>
+            <w:r>
+              <w:t>&gt;</w:t>
+            </w:r>
+          </w:p>
+        </w:tc>
+        <w:tc>
+          <w:tcPr>
+            <w:tcW w:w="2954" w:type="dxa"/>
+          </w:tcPr>
+          <w:p>
+            <w:pPr>
+              <w:pStyle w:val="ad"/>
+            </w:pPr>
+            <w:r>
+              <w:t>selectBooksByAuthor</w:t>
+            </w:r>
+          </w:p>
+        </w:tc>
+        <w:tc>
+          <w:tcPr>
+            <w:tcW w:w="4131" w:type="dxa"/>
+          </w:tcPr>
+          <w:p>
+            <w:pPr>
+              <w:pStyle w:val="ad"/>
+            </w:pPr>
+            <w:r>
+              <w:t xml:space="preserve">Получение списка книг на основании имени или </w:t>
+            </w:r>
+            <w:r>
+              <w:t xml:space="preserve">любой </w:t>
+            </w:r>
+            <w:r>
+              <w:t>части имени автора</w:t>
+            </w:r>
+          </w:p>
+        </w:tc>
+      </w:tr>
+      <w:tr>
+        <w:tc>
+          <w:tcPr>
+            <w:tcW w:w="2259" w:type="dxa"/>
+          </w:tcPr>
+          <w:p>
+            <w:pPr>
+              <w:pStyle w:val="ad"/>
+            </w:pPr>
+            <w:r>
+              <w:t>List&lt;BookEntity</w:t>
+            </w:r>
+            <w:r>
+              <w:t>&gt;</w:t>
+            </w:r>
+          </w:p>
+        </w:tc>
+        <w:tc>
+          <w:tcPr>
+            <w:tcW w:w="2954" w:type="dxa"/>
+          </w:tcPr>
+          <w:p>
+            <w:pPr>
+              <w:pStyle w:val="ad"/>
+            </w:pPr>
+            <w:r>
+              <w:t>selectBooksByTitle</w:t>
+            </w:r>
+          </w:p>
+        </w:tc>
+        <w:tc>
+          <w:tcPr>
+            <w:tcW w:w="4131" w:type="dxa"/>
+          </w:tcPr>
+          <w:p>
+            <w:pPr>
+              <w:pStyle w:val="ad"/>
+            </w:pPr>
+            <w:r>
+              <w:t>Получение списка книг на основании названия или части названия книги</w:t>
+            </w:r>
+          </w:p>
+        </w:tc>
+      </w:tr>
+      <w:tr>
+        <w:tc>
+          <w:tcPr>
+            <w:tcW w:w="2259" w:type="dxa"/>
+          </w:tcPr>
+          <w:p>
+            <w:pPr>
+              <w:pStyle w:val="ad"/>
+            </w:pPr>
+            <w:r>
+              <w:t>List&lt;BookEntity</w:t>
+            </w:r>
+            <w:r>
+              <w:t>&gt;</w:t>
+            </w:r>
+          </w:p>
+        </w:tc>
+        <w:tc>
+          <w:tcPr>
+            <w:tcW w:w="2954" w:type="dxa"/>
+          </w:tcPr>
+          <w:p>
+            <w:pPr>
+              <w:pStyle w:val="ad"/>
+            </w:pPr>
+            <w:r>
+              <w:t>selectBooksByGenre</w:t>
+            </w:r>
+          </w:p>
+        </w:tc>
+        <w:tc>
+          <w:tcPr>
+            <w:tcW w:w="4131" w:type="dxa"/>
+          </w:tcPr>
+          <w:p>
+            <w:pPr>
+              <w:pStyle w:val="ad"/>
+            </w:pPr>
+            <w:r>
+              <w:t xml:space="preserve">Получение </w:t>
+            </w:r>
+            <w:r>
+              <w:t>списка книг, относящихся к требуемому жанру</w:t>
+            </w:r>
+          </w:p>
+        </w:tc>
+      </w:tr>
+      <w:tr>
+        <w:tc>
+          <w:tcPr>
+            <w:tcW w:w="2259" w:type="dxa"/>
+          </w:tcPr>
+          <w:p>
+            <w:pPr>
+              <w:pStyle w:val="ad"/>
+            </w:pPr>
+            <w:r>
+              <w:t>List&lt;BookEntity</w:t>
+            </w:r>
+            <w:r>
+              <w:t>&gt;</w:t>
+            </w:r>
+          </w:p>
+        </w:tc>
+        <w:tc>
+          <w:tcPr>
+            <w:tcW w:w="2954" w:type="dxa"/>
+          </w:tcPr>
+          <w:p>
+            <w:pPr>
+              <w:pStyle w:val="ad"/>
+            </w:pPr>
+            <w:r>
+              <w:t>selectBooksByGenres</w:t>
+            </w:r>
+          </w:p>
+        </w:tc>
+        <w:tc>
+          <w:tcPr>
+            <w:tcW w:w="4131" w:type="dxa"/>
+          </w:tcPr>
+          <w:p>
+            <w:pPr>
+              <w:pStyle w:val="ad"/>
+            </w:pPr>
+            <w:r>
+              <w:t>Получение списка книг, принадлежащих одновременно всем искомым жанрам</w:t>
+            </w:r>
+          </w:p>
+        </w:tc>
+      </w:tr>
+      <w:tr>
+        <w:tc>
+          <w:tcPr>
+            <w:tcW w:w="2259" w:type="dxa"/>
+          </w:tcPr>
+          <w:p>
+            <w:pPr>
+              <w:pStyle w:val="ad"/>
+            </w:pPr>
+            <w:r>
+              <w:t>BookEntity</w:t>
+            </w:r>
+          </w:p>
+        </w:tc>
+        <w:tc>
+          <w:tcPr>
+            <w:tcW w:w="2954" w:type="dxa"/>
+          </w:tcPr>
+          <w:p>
+            <w:pPr>
+              <w:pStyle w:val="ad"/>
+            </w:pPr>
+            <w:r>
+              <w:t>selectBookByID</w:t>
+            </w:r>
+          </w:p>
+        </w:tc>
+        <w:tc>
+          <w:tcPr>
+            <w:tcW w:w="4131" w:type="dxa"/>
+          </w:tcPr>
+          <w:p>
+            <w:pPr>
+              <w:pStyle w:val="ad"/>
+            </w:pPr>
+            <w:r>
+              <w:t>Получение записи книги на основании ее ID</w:t>
+            </w:r>
+          </w:p>
+        </w:tc>
+      </w:tr>
+      <w:tr>
+        <w:tc>
+          <w:tcPr>
+            <w:tcW w:w="2259" w:type="dxa"/>
+          </w:tcPr>
+          <w:p>
+            <w:pPr>
+              <w:pStyle w:val="ad"/>
+            </w:pPr>
+            <w:r>
+              <w:t>List&lt;BookEntity</w:t>
+            </w:r>
+            <w:r>
+              <w:t>&gt;</w:t>
+            </w:r>
+          </w:p>
+        </w:tc>
+        <w:tc>
+          <w:tcPr>
+            <w:tcW w:w="2954" w:type="dxa"/>
+          </w:tcPr>
+          <w:p>
+            <w:pPr>
+              <w:pStyle w:val="ad"/>
+            </w:pPr>
+            <w:r>
+              <w:t>selectBooksByTemplate</w:t>
+            </w:r>
+          </w:p>
+        </w:tc>
+        <w:tc>
+          <w:tcPr>
+            <w:tcW w:w="4131" w:type="dxa"/>
+          </w:tcPr>
+          <w:p>
+            <w:pPr>
+              <w:pStyle w:val="ad"/>
+            </w:pPr>
+            <w:r>
+              <w:t>Получение списка книг, соответствующих шаблону</w:t>
+            </w:r>
+          </w:p>
+        </w:tc>
+      </w:tr>
+      <w:tr>
+        <w:tc>
+          <w:tcPr>
+            <w:tcW w:w="2259" w:type="dxa"/>
+          </w:tcPr>
+          <w:p>
+            <w:pPr>
+              <w:pStyle w:val="ad"/>
+              <w:rPr>
+                <w:lang w:val="en-US"/>
+              </w:rPr>
+            </w:pPr>
+            <w:r>
+              <w:rPr>
+                <w:lang w:val="en-US"/>
+              </w:rPr>
+              <w:t>Stream</w:t>
+            </w:r>
+          </w:p>
+        </w:tc>
+        <w:tc>
+          <w:tcPr>
+            <w:tcW w:w="2954" w:type="dxa"/>
+          </w:tcPr>
+          <w:p>
+            <w:pPr>
+              <w:pStyle w:val="ad"/>
+            </w:pPr>
+            <w:r>
+              <w:t>extractBook</w:t>
+            </w:r>
+          </w:p>
+        </w:tc>
+        <w:tc>
+          <w:tcPr>
+            <w:tcW w:w="4131" w:type="dxa"/>
+          </w:tcPr>
+          <w:p>
+            <w:pPr>
+              <w:pStyle w:val="ad"/>
+            </w:pPr>
+            <w:r>
+              <w:t>Извлечение файла книги по ее записи</w:t>
+            </w:r>
+          </w:p>
+        </w:tc>
+      </w:tr>
+      <w:tr>
+        <w:tc>
+          <w:tcPr>
+            <w:tcW w:w="2259" w:type="dxa"/>
+          </w:tcPr>
+          <w:p>
+            <w:pPr>
+              <w:pStyle w:val="ad"/>
+              <w:rPr>
+                <w:lang w:val="en-US"/>
+              </w:rPr>
+            </w:pPr>
+            <w:r>
+              <w:rPr>
+                <w:lang w:val="en-US"/>
+              </w:rPr>
+              <w:t>Stream</w:t>
+            </w:r>
+          </w:p>
+        </w:tc>
+        <w:tc>
+          <w:tcPr>
+            <w:tcW w:w="2954" w:type="dxa"/>
+          </w:tcPr>
+          <w:p>
+            <w:pPr>
+              <w:pStyle w:val="ad"/>
+            </w:pPr>
+            <w:r>
+              <w:t>extractBookByID</w:t>
+            </w:r>
+          </w:p>
+        </w:tc>
+        <w:tc>
+          <w:tcPr>
+            <w:tcW w:w="4131" w:type="dxa"/>
+          </w:tcPr>
+          <w:p>
+            <w:pPr>
+              <w:pStyle w:val="ad"/>
+            </w:pPr>
+            <w:r>
+              <w:t>Извлечение файла книги по ее ID</w:t>
+            </w:r>
+          </w:p>
+        </w:tc>
+      </w:tr>
+      <w:tr>
+        <w:tc>
+          <w:tcPr>
+            <w:tcW w:w="2259" w:type="dxa"/>
+          </w:tcPr>
+          <w:p>
+            <w:pPr>
+              <w:pStyle w:val="ad"/>
+              <w:rPr>
+                <w:lang w:val="en-US"/>
+              </w:rPr>
+            </w:pPr>
+            <w:r>
+              <w:t>List&lt;BookEntity</w:t>
+            </w:r>
+            <w:r>
+              <w:t>&gt;</w:t>
+            </w:r>
+          </w:p>
+        </w:tc>
+        <w:tc>
+          <w:tcPr>
+            <w:tcW w:w="2954" w:type="dxa"/>
+          </w:tcPr>
+          <w:p>
+            <w:pPr>
+              <w:pStyle w:val="ad"/>
+            </w:pPr>
+            <w:r>
+              <w:t>getAvailableGenres</w:t>
+            </w:r>
+          </w:p>
+        </w:tc>
+        <w:tc>
+          <w:tcPr>
+            <w:tcW w:w="4131" w:type="dxa"/>
+          </w:tcPr>
+          <w:p>
+            <w:pPr>
+              <w:pStyle w:val="ad"/>
+            </w:pPr>
+            <w:r>
+              <w:t>Получение списка доступных жанров</w:t>
+            </w:r>
+          </w:p>
+        </w:tc>
+      </w:tr>
+    </w:tbl>
+    <w:p>
+      <w:pPr>
+        <w:pStyle w:val="ad"/>
+      </w:pPr>
+    </w:p>
+    <w:p>
+      <w:pPr>
+        <w:pStyle w:val="a2"/>
+      </w:pPr>
+      <w:r>
+        <w:rPr>
+          <w:b/>
+        </w:rPr>
+        <w:t>5.2.8</w:t>
+      </w:r>
+      <w:r>
+        <w:t xml:space="preserve"> </w:t>
+      </w:r>
+      <w:r>
+        <w:t xml:space="preserve">Инициализация сервера входными данными производится при каждом его запуске. </w:t>
+      </w:r>
+      <w:r>
+        <w:t xml:space="preserve">Пользователю, осуществляющему администрирование сервера, необходимо каждый раз заново вводить пути к файлам входных данных. </w:t>
+      </w:r>
+      <w:r>
+        <w:t xml:space="preserve">Однако, для удобства пользователя, в серверном программном средстве предусмотрена возможность </w:t>
+      </w:r>
+      <w:r>
+        <w:t xml:space="preserve">сохранения следующих настроек: </w:t>
+      </w:r>
+      <w:r>
+        <w:t>пути файла жанров, файла метаданных, хранилища книг. Данные настройки сохраняются в папке</w:t>
+      </w:r>
+      <w:r>
+        <w:t xml:space="preserve"> </w:t>
+      </w:r>
+      <w:r>
+        <w:t xml:space="preserve">пользователя и автоматически используются при запусках сервера. </w:t>
+      </w:r>
+    </w:p>
+    <w:p>
+      <w:pPr>
+        <w:pStyle w:val="a2"/>
+      </w:pPr>
+      <w:r>
+        <w:t xml:space="preserve">Также </w:t>
+      </w:r>
+      <w:r>
+        <w:t>была реализована</w:t>
+      </w:r>
+      <w:r>
+        <w:t xml:space="preserve"> возможность сброса всех настроек для их повторной установки.</w:t>
+      </w:r>
+      <w:r>
+        <w:t xml:space="preserve"> </w:t>
+      </w:r>
+      <w:r>
+        <w:t>Стоит отметить, что программное средство запросит повторного ввода инициализирующих параметров</w:t>
+      </w:r>
+      <w:r>
+        <w:t xml:space="preserve"> </w:t>
+      </w:r>
+      <w:r>
+        <w:t xml:space="preserve">в случае их отсутствия или </w:t>
+      </w:r>
+      <w:r>
+        <w:lastRenderedPageBreak/>
+        <w:t>произошедшей ошибке при инициализации.</w:t>
+      </w:r>
+    </w:p>
+    <w:p>
+      <w:pPr>
+        <w:pStyle w:val="a2"/>
+      </w:pPr>
+    </w:p>
+    <w:p>
+      <w:pPr>
+        <w:pStyle w:val="2"/>
+      </w:pPr>
+      <w:bookmarkStart w:id="24" w:name="_Toc421464931"/>
+      <w:r>
+        <w:t xml:space="preserve">Разработка клиентского </w:t>
+      </w:r>
+      <w:r>
+        <w:t>программного средства</w:t>
+      </w:r>
       <w:bookmarkEnd w:id="24"/>
     </w:p>
     <w:p>
       <w:pPr>
         <w:pStyle w:val="a2"/>
-      </w:pPr>
+        <w:rPr>
+          <w:lang w:val="en-US"/>
+        </w:rPr>
+      </w:pPr>
+      <w:r>
+        <w:rPr>
+          <w:b/>
+        </w:rPr>
+        <w:t>5.3.1</w:t>
+      </w:r>
+      <w:r>
+        <w:t xml:space="preserve"> </w:t>
+      </w:r>
+      <w:r>
+        <w:t>Основное назначение клиент</w:t>
+      </w:r>
+      <w:r>
+        <w:t xml:space="preserve">а – предоставление удобного интерфейса для получения информации о книгах и самих книг. </w:t>
+      </w:r>
+      <w:r>
+        <w:t>Поэтому главная задача при его реализации – создание графического интерфейса</w:t>
+      </w:r>
+      <w:r>
+        <w:t xml:space="preserve"> согласно </w:t>
+      </w:r>
+      <w:r>
+        <w:t>макету, представленному</w:t>
+      </w:r>
+      <w:r>
+        <w:t xml:space="preserve"> на рисунке 4.1 в пункте 4.3.1.</w:t>
+      </w:r>
+      <w:r>
+        <w:t xml:space="preserve"> Реализованный интерфейс является масштабируемым и легко приспосабливается под практически любые размеры экранов. </w:t>
+      </w:r>
     </w:p>
     <w:p>
       <w:pPr>
         <w:pStyle w:val="a2"/>
       </w:pPr>
+      <w:r>
+        <w:rPr>
+          <w:b/>
+        </w:rPr>
+        <w:t>5.3.2</w:t>
+      </w:r>
+      <w:r>
+        <w:t xml:space="preserve"> </w:t>
+      </w:r>
+      <w:r>
+        <w:t xml:space="preserve">Для подключения клиента к серверу необходимо, чтобы пользователь указал </w:t>
+      </w:r>
+      <w:r>
+        <w:t xml:space="preserve">адрес сервера, на котором размещен сервис </w:t>
+      </w:r>
+      <w:r>
+        <w:t xml:space="preserve">электронной библиотеки. </w:t>
+      </w:r>
     </w:p>
     <w:p>
       <w:pPr>
         <w:pStyle w:val="a2"/>
       </w:pPr>
-    </w:p>
-    <w:p>
-      <w:pPr>
-        <w:pStyle w:val="2"/>
-      </w:pPr>
-      <w:bookmarkStart w:id="25" w:name="_Toc421450284"/>
-      <w:r>
-        <w:t>Разработка клиентского приложения</w:t>
-      </w:r>
+      <w:r>
+        <w:t>Еще один параметр, который нужно указать при запуске приложения – это путь папки, в которую будут помещаться скачиваемые с сервера электронные книги.</w:t>
+      </w:r>
+    </w:p>
+    <w:p>
+      <w:pPr>
+        <w:pStyle w:val="a2"/>
+      </w:pPr>
+      <w:r>
+        <w:rPr>
+          <w:b/>
+        </w:rPr>
+        <w:t>5.3.3</w:t>
+      </w:r>
+      <w:r>
+        <w:t xml:space="preserve"> </w:t>
+      </w:r>
+      <w:r>
+        <w:t xml:space="preserve">Графический интерфейс предоставляет возможность поиска по жанру. </w:t>
+      </w:r>
+      <w:r>
+        <w:t xml:space="preserve">Однако, для этого на клиенте и сервере необходимо наличие одинакового списка жанров. </w:t>
+      </w:r>
+      <w:r>
+        <w:t>Поэтому при запуске клиента посылается запрос серверу на получение доступного списка жанров. Затем этот список используется для выбора жанров.</w:t>
+      </w:r>
+    </w:p>
+    <w:p>
+      <w:pPr>
+        <w:pStyle w:val="a2"/>
+      </w:pPr>
+      <w:r>
+        <w:t xml:space="preserve">Данный запрос выполняет также функцию проверки правильности адреса сервера, указанного клиентом, и проверки доступности сервера: </w:t>
+      </w:r>
+      <w:r>
+        <w:t>если получить список жанров не удастся, то будет предложено ввести другой адрес сервера.</w:t>
+      </w:r>
+    </w:p>
+    <w:p>
+      <w:pPr>
+        <w:pStyle w:val="a2"/>
+      </w:pPr>
+      <w:r>
+        <w:rPr>
+          <w:b/>
+        </w:rPr>
+        <w:t>5.3.4</w:t>
+      </w:r>
+      <w:r>
+        <w:t xml:space="preserve"> </w:t>
+      </w:r>
+      <w:r>
+        <w:t xml:space="preserve">Предположим, что сервер и клиент запущены в одной локальной сети. </w:t>
+      </w:r>
+      <w:r>
+        <w:t xml:space="preserve">Пользователю необходимо узнать адрес сервера, чтобы использовать программное средство. Однако это может быть довольно сложной задачей. </w:t>
+      </w:r>
+    </w:p>
+    <w:p>
+      <w:pPr>
+        <w:pStyle w:val="a2"/>
+      </w:pPr>
+      <w:r>
+        <w:t xml:space="preserve">Для решения данной проблемы была реализована возможность </w:t>
+      </w:r>
+      <w:r>
+        <w:t>авто</w:t>
+      </w:r>
+      <w:r>
+        <w:t>обнаружения сервиса клиентом</w:t>
+      </w:r>
+      <w:r>
+        <w:t>, предоставляемая технологией WCF.</w:t>
+      </w:r>
+      <w:r>
+        <w:t xml:space="preserve"> </w:t>
+      </w:r>
+      <w:r>
+        <w:t>Суть ее в следующем: сервис постоянно широковещательно рассылает UDP пакеты с адресом и контрактом сервиса.</w:t>
+      </w:r>
+      <w:r>
+        <w:t xml:space="preserve"> На клиенте запускается специальный слушатель, который получает пакеты такого типа. </w:t>
+      </w:r>
+      <w:r>
+        <w:t xml:space="preserve">Если клиент обнаруживает, что в сети действует подходящий </w:t>
+      </w:r>
+      <w:r>
+        <w:t>сервис, то, значит, что сервер найден, можно получить его адрес и установить соединение.</w:t>
+      </w:r>
+    </w:p>
+    <w:p>
+      <w:pPr>
+        <w:pStyle w:val="a2"/>
+      </w:pPr>
+      <w:r>
+        <w:rPr>
+          <w:b/>
+        </w:rPr>
+        <w:t>5.3.5</w:t>
+      </w:r>
+      <w:r>
+        <w:t xml:space="preserve"> </w:t>
+      </w:r>
+      <w:r>
+        <w:t xml:space="preserve">Как уже было сказано выше, основной применяемый запрос для поиска на клиенте – это вызов метода </w:t>
+      </w:r>
+      <w:r>
+        <w:t>selectBooksByTemplate</w:t>
+      </w:r>
+      <w:r>
+        <w:t xml:space="preserve">. </w:t>
+      </w:r>
+      <w:r>
+        <w:t xml:space="preserve">Для его вызова необходимо передать </w:t>
+      </w:r>
+      <w:r>
+        <w:t>экземпляр</w:t>
+      </w:r>
+      <w:r>
+        <w:t xml:space="preserve"> класса BookEntity. </w:t>
+      </w:r>
+      <w:r>
+        <w:t>Причем, большинство</w:t>
+      </w:r>
+      <w:r>
+        <w:t xml:space="preserve"> полей может быть не заполнено. </w:t>
+      </w:r>
+      <w:r>
+        <w:t xml:space="preserve">Этот </w:t>
+      </w:r>
+      <w:r>
+        <w:t>случай</w:t>
+      </w:r>
+      <w:r>
+        <w:t xml:space="preserve"> означает, что по данному полю подходят все книги и отсеивание не производится.</w:t>
+      </w:r>
+      <w:r>
+        <w:t xml:space="preserve"> </w:t>
+      </w:r>
+    </w:p>
+    <w:p>
+      <w:pPr>
+        <w:pStyle w:val="a2"/>
+        <w:rPr>
+          <w:lang w:val="en-US"/>
+        </w:rPr>
+      </w:pPr>
+      <w:r>
+        <w:rPr>
+          <w:b/>
+        </w:rPr>
+        <w:t>5.3.6</w:t>
+      </w:r>
+      <w:r>
+        <w:t xml:space="preserve"> </w:t>
+      </w:r>
+      <w:r>
+        <w:t xml:space="preserve">Для получения файла книги </w:t>
+      </w:r>
+      <w:r>
+        <w:t xml:space="preserve">используется </w:t>
+      </w:r>
+      <w:r>
+        <w:t xml:space="preserve">метод </w:t>
+      </w:r>
+      <w:r>
+        <w:t>extractBook</w:t>
+      </w:r>
+      <w:r>
+        <w:t>,</w:t>
+      </w:r>
+      <w:r>
+        <w:t xml:space="preserve"> которому необходимо</w:t>
+      </w:r>
+      <w:r>
+        <w:t xml:space="preserve"> передать экземпляр класса BookEntity.</w:t>
+      </w:r>
+      <w:r>
+        <w:t xml:space="preserve"> Данный метод эффективнее, чем </w:t>
+      </w:r>
+      <w:r>
+        <w:t xml:space="preserve">метод </w:t>
+      </w:r>
+      <w:r>
+        <w:t>extractBook</w:t>
+      </w:r>
+      <w:r>
+        <w:t>ById</w:t>
+      </w:r>
+      <w:r>
+        <w:t xml:space="preserve">, так как </w:t>
+      </w:r>
+      <w:r>
+        <w:t xml:space="preserve">позволяет эффективнее использовать ресурсы сервера, что связано с тем, что нет необходимости на сервере </w:t>
+      </w:r>
+      <w:r>
+        <w:lastRenderedPageBreak/>
+        <w:t>вызывать методы получения записи книги по ее ID.</w:t>
+      </w:r>
+      <w:r>
+        <w:rPr>
+          <w:lang w:val="en-US"/>
+        </w:rPr>
+        <w:t xml:space="preserve"> </w:t>
+      </w:r>
+      <w:bookmarkStart w:id="25" w:name="_GoBack"/>
       <w:bookmarkEnd w:id="25"/>
     </w:p>
     <w:p>
@@ -10715,7 +11581,7 @@
           <w:lang w:val="ru-RU"/>
         </w:rPr>
       </w:pPr>
-      <w:bookmarkStart w:id="26" w:name="_Toc421450285"/>
+      <w:bookmarkStart w:id="26" w:name="_Toc421464932"/>
       <w:r>
         <w:rPr>
           <w:lang w:val="ru-RU"/>
@@ -10738,7 +11604,7 @@
           <w:lang w:val="ru-RU"/>
         </w:rPr>
       </w:pPr>
-      <w:bookmarkStart w:id="27" w:name="_Toc421450286"/>
+      <w:bookmarkStart w:id="27" w:name="_Toc421464933"/>
       <w:r>
         <w:rPr>
           <w:lang w:val="ru-RU"/>
@@ -10748,7 +11614,7 @@
       </w:r>
       <w:bookmarkEnd w:id="27"/>
     </w:p>
-    <w:bookmarkStart w:id="28" w:name="_Toc421450287" w:displacedByCustomXml="next"/>
+    <w:bookmarkStart w:id="28" w:name="_Toc421464934" w:displacedByCustomXml="next"/>
     <w:sdt>
       <w:sdtPr>
         <w:rPr>
@@ -11405,7 +12271,7 @@
           <w:lang w:val="ru-RU"/>
         </w:rPr>
       </w:pPr>
-      <w:bookmarkStart w:id="29" w:name="_Toc421450288"/>
+      <w:bookmarkStart w:id="29" w:name="_Toc421464935"/>
       <w:r>
         <w:rPr>
           <w:lang w:val="ru-RU"/>
@@ -11524,7 +12390,7 @@
           <w:rPr>
             <w:noProof/>
           </w:rPr>
-          <w:t>27</w:t>
+          <w:t>33</w:t>
         </w:r>
         <w:r>
           <w:fldChar w:fldCharType="end"/>
@@ -16313,7 +17179,7 @@
 </file>
 
 <file path=customXml/itemProps1.xml><?xml version="1.0" encoding="utf-8"?>
-<ds:datastoreItem xmlns:ds="http://schemas.openxmlformats.org/officeDocument/2006/customXml" ds:itemID="{6BE221C0-D3F8-4085-8A21-EE89B8435539}">
+<ds:datastoreItem xmlns:ds="http://schemas.openxmlformats.org/officeDocument/2006/customXml" ds:itemID="{ED5FDC84-E889-4F26-B498-3EC62D72CDBE}">
   <ds:schemaRefs>
     <ds:schemaRef ds:uri="http://schemas.openxmlformats.org/officeDocument/2006/bibliography"/>
   </ds:schemaRefs>

</xml_diff>